<commit_message>
Updated database schema in srs documentation
</commit_message>
<xml_diff>
--- a/TypicalNerdStuff-SRS.docx
+++ b/TypicalNerdStuff-SRS.docx
@@ -1,6 +1,6 @@
 
 <file path=word/document.xml><?xml version="1.0" encoding="utf-8"?>
-<w:document xmlns:wpc="http://schemas.microsoft.com/office/word/2010/wordprocessingCanvas" xmlns:cx="http://schemas.microsoft.com/office/drawing/2014/chartex" xmlns:cx1="http://schemas.microsoft.com/office/drawing/2015/9/8/chartex" xmlns:cx2="http://schemas.microsoft.com/office/drawing/2015/10/21/chartex" xmlns:cx3="http://schemas.microsoft.com/office/drawing/2016/5/9/chartex" xmlns:cx4="http://schemas.microsoft.com/office/drawing/2016/5/10/chartex" xmlns:cx5="http://schemas.microsoft.com/office/drawing/2016/5/11/chartex" xmlns:cx6="http://schemas.microsoft.com/office/drawing/2016/5/12/chartex" xmlns:cx7="http://schemas.microsoft.com/office/drawing/2016/5/13/chartex" xmlns:cx8="http://schemas.microsoft.com/office/drawing/2016/5/14/chartex" xmlns:mc="http://schemas.openxmlformats.org/markup-compatibility/2006" xmlns:aink="http://schemas.microsoft.com/office/drawing/2016/ink" xmlns:am3d="http://schemas.microsoft.com/office/drawing/2017/model3d" xmlns:o="urn:schemas-microsoft-com:office:office" xmlns:r="http://schemas.openxmlformats.org/officeDocument/2006/relationships" xmlns:m="http://schemas.openxmlformats.org/officeDocument/2006/math" xmlns:v="urn:schemas-microsoft-com:vml" xmlns:wp14="http://schemas.microsoft.com/office/word/2010/wordprocessingDrawing" xmlns:wp="http://schemas.openxmlformats.org/drawingml/2006/wordprocessingDrawing" xmlns:w10="urn:schemas-microsoft-com:office:word" xmlns:w="http://schemas.openxmlformats.org/wordprocessingml/2006/main" xmlns:w14="http://schemas.microsoft.com/office/word/2010/wordml" xmlns:w15="http://schemas.microsoft.com/office/word/2012/wordml" xmlns:w16cid="http://schemas.microsoft.com/office/word/2016/wordml/cid" xmlns:w16se="http://schemas.microsoft.com/office/word/2015/wordml/symex" xmlns:wpg="http://schemas.microsoft.com/office/word/2010/wordprocessingGroup" xmlns:wpi="http://schemas.microsoft.com/office/word/2010/wordprocessingInk" xmlns:wne="http://schemas.microsoft.com/office/word/2006/wordml" xmlns:wps="http://schemas.microsoft.com/office/word/2010/wordprocessingShape" mc:Ignorable="w14 w15 w16se w16cid wp14">
+<w:document xmlns:wpc="http://schemas.microsoft.com/office/word/2010/wordprocessingCanvas" xmlns:mo="http://schemas.microsoft.com/office/mac/office/2008/main" xmlns:mc="http://schemas.openxmlformats.org/markup-compatibility/2006" xmlns:mv="urn:schemas-microsoft-com:mac:vml" xmlns:o="urn:schemas-microsoft-com:office:office" xmlns:r="http://schemas.openxmlformats.org/officeDocument/2006/relationships" xmlns:m="http://schemas.openxmlformats.org/officeDocument/2006/math" xmlns:v="urn:schemas-microsoft-com:vml" xmlns:wp14="http://schemas.microsoft.com/office/word/2010/wordprocessingDrawing" xmlns:wp="http://schemas.openxmlformats.org/drawingml/2006/wordprocessingDrawing" xmlns:w10="urn:schemas-microsoft-com:office:word" xmlns:w="http://schemas.openxmlformats.org/wordprocessingml/2006/main" xmlns:w14="http://schemas.microsoft.com/office/word/2010/wordml" xmlns:wpg="http://schemas.microsoft.com/office/word/2010/wordprocessingGroup" xmlns:wpi="http://schemas.microsoft.com/office/word/2010/wordprocessingInk" xmlns:wne="http://schemas.microsoft.com/office/word/2006/wordml" xmlns:wps="http://schemas.microsoft.com/office/word/2010/wordprocessingShape" mc:Ignorable="w14 wp14">
   <w:body>
     <w:p>
       <w:pPr>
@@ -18,9 +18,10 @@
       <w:r>
         <w:rPr>
           <w:noProof/>
+          <w:lang w:val="en-US" w:eastAsia="en-US"/>
         </w:rPr>
         <w:drawing>
-          <wp:inline distT="0" distB="0" distL="0" distR="0">
+          <wp:inline distT="0" distB="0" distL="0" distR="0" wp14:anchorId="2A97F2E9" wp14:editId="224E9AA1">
             <wp:extent cx="5133975" cy="2828925"/>
             <wp:effectExtent l="0" t="0" r="9525" b="9525"/>
             <wp:docPr id="37" name="Picture 37"/>
@@ -35,7 +36,7 @@
                     <pic:cNvPicPr/>
                   </pic:nvPicPr>
                   <pic:blipFill rotWithShape="1">
-                    <a:blip r:embed="rId8">
+                    <a:blip r:embed="rId9">
                       <a:extLst>
                         <a:ext uri="{28A0092B-C50C-407E-A947-70E740481C1C}">
                           <a14:useLocalDpi xmlns:a14="http://schemas.microsoft.com/office/drawing/2010/main" val="0"/>
@@ -57,7 +58,7 @@
                       <a:noFill/>
                     </a:ln>
                     <a:extLst>
-                      <a:ext uri="{53640926-AAD7-44D8-BBD7-CCE9431645EC}">
+                      <a:ext uri="{53640926-AAD7-44d8-BBD7-CCE9431645EC}">
                         <a14:shadowObscured xmlns:a14="http://schemas.microsoft.com/office/drawing/2010/main"/>
                       </a:ext>
                     </a:extLst>
@@ -325,9 +326,11 @@
     <w:sdt>
       <w:sdtPr>
         <w:rPr>
-          <w:rFonts w:ascii="Times New Roman" w:hAnsi="Times New Roman" w:cs="Times New Roman"/>
+          <w:rFonts w:ascii="Times New Roman" w:eastAsia="Arial" w:hAnsi="Times New Roman" w:cs="Times New Roman"/>
+          <w:color w:val="000000"/>
           <w:sz w:val="23"/>
           <w:szCs w:val="23"/>
+          <w:lang w:val="en" w:eastAsia="zh-CN"/>
         </w:rPr>
         <w:id w:val="115033824"/>
         <w:docPartObj>
@@ -337,12 +340,9 @@
       </w:sdtPr>
       <w:sdtEndPr>
         <w:rPr>
-          <w:rFonts w:eastAsia="Arial"/>
           <w:b/>
           <w:bCs/>
           <w:noProof/>
-          <w:color w:val="000000"/>
-          <w:lang w:val="en" w:eastAsia="zh-CN"/>
         </w:rPr>
       </w:sdtEndPr>
       <w:sdtContent>
@@ -4627,7 +4627,7 @@
           <w:pPr>
             <w:spacing w:line="240" w:lineRule="auto"/>
             <w:sectPr>
-              <w:footerReference w:type="default" r:id="rId9"/>
+              <w:footerReference w:type="default" r:id="rId10"/>
               <w:pgSz w:w="12240" w:h="15840"/>
               <w:pgMar w:top="1440" w:right="1440" w:bottom="1440" w:left="1440" w:header="0" w:footer="720" w:gutter="0"/>
               <w:pgNumType w:start="0"/>
@@ -5199,7 +5199,7 @@
     </w:p>
     <w:tbl>
       <w:tblPr>
-        <w:tblStyle w:val="GridTable5Dark-Accent1"/>
+        <w:tblStyle w:val="GridTable5DarkAccent1"/>
         <w:tblpPr w:leftFromText="180" w:rightFromText="180" w:vertAnchor="text" w:horzAnchor="margin" w:tblpY="33"/>
         <w:tblW w:w="9360" w:type="dxa"/>
         <w:tblLayout w:type="fixed"/>
@@ -6724,15 +6724,7 @@
         <w:rPr>
           <w:highlight w:val="white"/>
         </w:rPr>
-        <w:t>Desc</w:t>
-      </w:r>
-      <w:bookmarkStart w:id="22" w:name="_GoBack"/>
-      <w:bookmarkEnd w:id="22"/>
-      <w:r>
-        <w:rPr>
-          <w:highlight w:val="white"/>
-        </w:rPr>
-        <w:t>ription</w:t>
+        <w:t>Description</w:t>
       </w:r>
     </w:p>
     <w:p>
@@ -7042,21 +7034,21 @@
           <w:szCs w:val="24"/>
           <w:highlight w:val="white"/>
         </w:rPr>
+        <w:t>5</w:t>
+      </w:r>
+    </w:p>
+    <w:p>
+      <w:pPr>
+        <w:pStyle w:val="subheader1"/>
+        <w:rPr>
+          <w:highlight w:val="white"/>
+        </w:rPr>
+      </w:pPr>
+      <w:r>
+        <w:rPr>
+          <w:highlight w:val="white"/>
+        </w:rPr>
         <w:lastRenderedPageBreak/>
-        <w:t>5</w:t>
-      </w:r>
-    </w:p>
-    <w:p>
-      <w:pPr>
-        <w:pStyle w:val="subheader1"/>
-        <w:rPr>
-          <w:highlight w:val="white"/>
-        </w:rPr>
-      </w:pPr>
-      <w:r>
-        <w:rPr>
-          <w:highlight w:val="white"/>
-        </w:rPr>
         <w:t>Technical Issues</w:t>
       </w:r>
     </w:p>
@@ -7732,6 +7724,7 @@
         <w:rPr>
           <w:highlight w:val="white"/>
         </w:rPr>
+        <w:lastRenderedPageBreak/>
         <w:t>Description</w:t>
       </w:r>
     </w:p>
@@ -8347,56 +8340,56 @@
           <w:szCs w:val="24"/>
           <w:highlight w:val="white"/>
         </w:rPr>
+        <w:t>Post-condition: the changes will be saved to database and presenting on the website.</w:t>
+      </w:r>
+    </w:p>
+    <w:p>
+      <w:pPr>
+        <w:pStyle w:val="subheader1"/>
+        <w:rPr>
+          <w:highlight w:val="white"/>
+        </w:rPr>
+      </w:pPr>
+      <w:r>
+        <w:rPr>
+          <w:highlight w:val="white"/>
+        </w:rPr>
+        <w:t>Risks</w:t>
+      </w:r>
+    </w:p>
+    <w:p>
+      <w:pPr>
+        <w:spacing w:line="240" w:lineRule="auto"/>
+        <w:ind w:left="900"/>
+        <w:rPr>
+          <w:rFonts w:ascii="Times New Roman" w:eastAsia="Times New Roman" w:hAnsi="Times New Roman" w:cs="Times New Roman"/>
+          <w:sz w:val="24"/>
+          <w:szCs w:val="24"/>
+          <w:highlight w:val="white"/>
+        </w:rPr>
+      </w:pPr>
+      <w:r>
+        <w:rPr>
+          <w:rFonts w:ascii="Times New Roman" w:eastAsia="Times New Roman" w:hAnsi="Times New Roman" w:cs="Times New Roman"/>
+          <w:sz w:val="24"/>
+          <w:szCs w:val="24"/>
+          <w:highlight w:val="white"/>
+        </w:rPr>
+        <w:t>The system may not reflect the user’s changes.</w:t>
+      </w:r>
+    </w:p>
+    <w:p>
+      <w:pPr>
+        <w:pStyle w:val="subheader1"/>
+        <w:rPr>
+          <w:highlight w:val="white"/>
+        </w:rPr>
+      </w:pPr>
+      <w:r>
+        <w:rPr>
+          <w:highlight w:val="white"/>
+        </w:rPr>
         <w:lastRenderedPageBreak/>
-        <w:t>Post-condition: the changes will be saved to database and presenting on the website.</w:t>
-      </w:r>
-    </w:p>
-    <w:p>
-      <w:pPr>
-        <w:pStyle w:val="subheader1"/>
-        <w:rPr>
-          <w:highlight w:val="white"/>
-        </w:rPr>
-      </w:pPr>
-      <w:r>
-        <w:rPr>
-          <w:highlight w:val="white"/>
-        </w:rPr>
-        <w:t>Risks</w:t>
-      </w:r>
-    </w:p>
-    <w:p>
-      <w:pPr>
-        <w:spacing w:line="240" w:lineRule="auto"/>
-        <w:ind w:left="900"/>
-        <w:rPr>
-          <w:rFonts w:ascii="Times New Roman" w:eastAsia="Times New Roman" w:hAnsi="Times New Roman" w:cs="Times New Roman"/>
-          <w:sz w:val="24"/>
-          <w:szCs w:val="24"/>
-          <w:highlight w:val="white"/>
-        </w:rPr>
-      </w:pPr>
-      <w:r>
-        <w:rPr>
-          <w:rFonts w:ascii="Times New Roman" w:eastAsia="Times New Roman" w:hAnsi="Times New Roman" w:cs="Times New Roman"/>
-          <w:sz w:val="24"/>
-          <w:szCs w:val="24"/>
-          <w:highlight w:val="white"/>
-        </w:rPr>
-        <w:t>The system may not reflect the user’s changes.</w:t>
-      </w:r>
-    </w:p>
-    <w:p>
-      <w:pPr>
-        <w:pStyle w:val="subheader1"/>
-        <w:rPr>
-          <w:highlight w:val="white"/>
-        </w:rPr>
-      </w:pPr>
-      <w:r>
-        <w:rPr>
-          <w:highlight w:val="white"/>
-        </w:rPr>
         <w:t>Dependencies with other requirements</w:t>
       </w:r>
     </w:p>
@@ -8961,54 +8954,54 @@
         <w:rPr>
           <w:highlight w:val="white"/>
         </w:rPr>
+        <w:t>Description</w:t>
+      </w:r>
+    </w:p>
+    <w:p>
+      <w:pPr>
+        <w:spacing w:line="240" w:lineRule="auto"/>
+        <w:ind w:left="900"/>
+        <w:rPr>
+          <w:rFonts w:ascii="Times New Roman" w:eastAsia="Times New Roman" w:hAnsi="Times New Roman" w:cs="Times New Roman"/>
+          <w:sz w:val="24"/>
+          <w:szCs w:val="24"/>
+          <w:highlight w:val="white"/>
+        </w:rPr>
+      </w:pPr>
+      <w:r>
+        <w:rPr>
+          <w:rFonts w:ascii="Times New Roman" w:eastAsia="Times New Roman" w:hAnsi="Times New Roman" w:cs="Times New Roman"/>
+          <w:sz w:val="24"/>
+          <w:szCs w:val="24"/>
+          <w:highlight w:val="white"/>
+        </w:rPr>
+        <w:t>After the user chooses to save his/her changes to the content of a section, the corresponding data in the database will be updated as well.</w:t>
+      </w:r>
+    </w:p>
+    <w:p>
+      <w:pPr>
+        <w:spacing w:line="240" w:lineRule="auto"/>
+        <w:ind w:left="900"/>
+        <w:rPr>
+          <w:rFonts w:ascii="Times New Roman" w:eastAsia="Times New Roman" w:hAnsi="Times New Roman" w:cs="Times New Roman"/>
+          <w:sz w:val="24"/>
+          <w:szCs w:val="24"/>
+          <w:highlight w:val="white"/>
+        </w:rPr>
+      </w:pPr>
+    </w:p>
+    <w:p>
+      <w:pPr>
+        <w:pStyle w:val="subheader1"/>
+        <w:rPr>
+          <w:highlight w:val="white"/>
+        </w:rPr>
+      </w:pPr>
+      <w:r>
+        <w:rPr>
+          <w:highlight w:val="white"/>
+        </w:rPr>
         <w:lastRenderedPageBreak/>
-        <w:t>Description</w:t>
-      </w:r>
-    </w:p>
-    <w:p>
-      <w:pPr>
-        <w:spacing w:line="240" w:lineRule="auto"/>
-        <w:ind w:left="900"/>
-        <w:rPr>
-          <w:rFonts w:ascii="Times New Roman" w:eastAsia="Times New Roman" w:hAnsi="Times New Roman" w:cs="Times New Roman"/>
-          <w:sz w:val="24"/>
-          <w:szCs w:val="24"/>
-          <w:highlight w:val="white"/>
-        </w:rPr>
-      </w:pPr>
-      <w:r>
-        <w:rPr>
-          <w:rFonts w:ascii="Times New Roman" w:eastAsia="Times New Roman" w:hAnsi="Times New Roman" w:cs="Times New Roman"/>
-          <w:sz w:val="24"/>
-          <w:szCs w:val="24"/>
-          <w:highlight w:val="white"/>
-        </w:rPr>
-        <w:t>After the user chooses to save his/her changes to the content of a section, the corresponding data in the database will be updated as well.</w:t>
-      </w:r>
-    </w:p>
-    <w:p>
-      <w:pPr>
-        <w:spacing w:line="240" w:lineRule="auto"/>
-        <w:ind w:left="900"/>
-        <w:rPr>
-          <w:rFonts w:ascii="Times New Roman" w:eastAsia="Times New Roman" w:hAnsi="Times New Roman" w:cs="Times New Roman"/>
-          <w:sz w:val="24"/>
-          <w:szCs w:val="24"/>
-          <w:highlight w:val="white"/>
-        </w:rPr>
-      </w:pPr>
-    </w:p>
-    <w:p>
-      <w:pPr>
-        <w:pStyle w:val="subheader1"/>
-        <w:rPr>
-          <w:highlight w:val="white"/>
-        </w:rPr>
-      </w:pPr>
-      <w:r>
-        <w:rPr>
-          <w:highlight w:val="white"/>
-        </w:rPr>
         <w:t>Critical Level</w:t>
       </w:r>
     </w:p>
@@ -9442,22 +9435,22 @@
           <w:szCs w:val="24"/>
         </w:rPr>
       </w:pPr>
-      <w:bookmarkStart w:id="23" w:name="_Toc493371948"/>
+      <w:bookmarkStart w:id="22" w:name="_Toc493371948"/>
       <w:r>
         <w:lastRenderedPageBreak/>
         <w:t>4. Interface Requirements</w:t>
       </w:r>
+      <w:bookmarkEnd w:id="22"/>
+    </w:p>
+    <w:p>
+      <w:pPr>
+        <w:pStyle w:val="Header2"/>
+      </w:pPr>
+      <w:bookmarkStart w:id="23" w:name="_Toc493371949"/>
+      <w:r>
+        <w:t>4.1 User Interfaces</w:t>
+      </w:r>
       <w:bookmarkEnd w:id="23"/>
-    </w:p>
-    <w:p>
-      <w:pPr>
-        <w:pStyle w:val="Header2"/>
-      </w:pPr>
-      <w:bookmarkStart w:id="24" w:name="_Toc493371949"/>
-      <w:r>
-        <w:t>4.1 User Interfaces</w:t>
-      </w:r>
-      <w:bookmarkEnd w:id="24"/>
     </w:p>
     <w:p>
       <w:pPr>
@@ -9620,9 +9613,10 @@
           <w:noProof/>
           <w:sz w:val="24"/>
           <w:szCs w:val="24"/>
+          <w:lang w:val="en-US" w:eastAsia="en-US"/>
         </w:rPr>
         <w:drawing>
-          <wp:inline distT="114300" distB="114300" distL="114300" distR="114300">
+          <wp:inline distT="114300" distB="114300" distL="114300" distR="114300" wp14:anchorId="3C8EDEFE" wp14:editId="500D7B35">
             <wp:extent cx="4933950" cy="2814882"/>
             <wp:effectExtent l="0" t="0" r="0" b="5080"/>
             <wp:docPr id="23" name="image44.png"/>
@@ -9635,7 +9629,7 @@
                     <pic:cNvPicPr preferRelativeResize="0"/>
                   </pic:nvPicPr>
                   <pic:blipFill>
-                    <a:blip r:embed="rId10"/>
+                    <a:blip r:embed="rId11"/>
                     <a:srcRect/>
                     <a:stretch>
                       <a:fillRect/>
@@ -9712,9 +9706,10 @@
           <w:noProof/>
           <w:sz w:val="24"/>
           <w:szCs w:val="24"/>
+          <w:lang w:val="en-US" w:eastAsia="en-US"/>
         </w:rPr>
         <w:drawing>
-          <wp:inline distT="0" distB="0" distL="0" distR="0" wp14:anchorId="2DB48A40" wp14:editId="02288083">
+          <wp:inline distT="0" distB="0" distL="0" distR="0" wp14:anchorId="303C7E4A" wp14:editId="1BC5B527">
             <wp:extent cx="5038725" cy="2800914"/>
             <wp:effectExtent l="0" t="0" r="0" b="0"/>
             <wp:docPr id="5" name="image13.png"/>
@@ -9727,7 +9722,7 @@
                     <pic:cNvPicPr preferRelativeResize="0"/>
                   </pic:nvPicPr>
                   <pic:blipFill>
-                    <a:blip r:embed="rId11">
+                    <a:blip r:embed="rId12">
                       <a:extLst>
                         <a:ext uri="{28A0092B-C50C-407E-A947-70E740481C1C}">
                           <a14:useLocalDpi xmlns:a14="http://schemas.microsoft.com/office/drawing/2010/main" val="0"/>
@@ -9831,9 +9826,10 @@
           <w:noProof/>
           <w:sz w:val="24"/>
           <w:szCs w:val="24"/>
+          <w:lang w:val="en-US" w:eastAsia="en-US"/>
         </w:rPr>
         <w:drawing>
-          <wp:inline distT="114300" distB="114300" distL="114300" distR="114300">
+          <wp:inline distT="114300" distB="114300" distL="114300" distR="114300" wp14:anchorId="0AC34B99" wp14:editId="0137E96E">
             <wp:extent cx="4781550" cy="2732314"/>
             <wp:effectExtent l="0" t="0" r="0" b="0"/>
             <wp:docPr id="17" name="image34.png"/>
@@ -9846,7 +9842,7 @@
                     <pic:cNvPicPr preferRelativeResize="0"/>
                   </pic:nvPicPr>
                   <pic:blipFill>
-                    <a:blip r:embed="rId12"/>
+                    <a:blip r:embed="rId13"/>
                     <a:srcRect/>
                     <a:stretch>
                       <a:fillRect/>
@@ -9943,9 +9939,10 @@
           <w:noProof/>
           <w:sz w:val="24"/>
           <w:szCs w:val="24"/>
+          <w:lang w:val="en-US" w:eastAsia="en-US"/>
         </w:rPr>
         <w:drawing>
-          <wp:anchor distT="0" distB="0" distL="114300" distR="114300" simplePos="0" relativeHeight="251633664" behindDoc="1" locked="0" layoutInCell="1" allowOverlap="1">
+          <wp:anchor distT="0" distB="0" distL="114300" distR="114300" simplePos="0" relativeHeight="251633664" behindDoc="1" locked="0" layoutInCell="1" allowOverlap="1" wp14:anchorId="5902C0F4" wp14:editId="59B13FFC">
             <wp:simplePos x="0" y="0"/>
             <wp:positionH relativeFrom="column">
               <wp:posOffset>552449</wp:posOffset>
@@ -9966,7 +9963,7 @@
                     <pic:cNvPicPr preferRelativeResize="0"/>
                   </pic:nvPicPr>
                   <pic:blipFill>
-                    <a:blip r:embed="rId13">
+                    <a:blip r:embed="rId14">
                       <a:extLst>
                         <a:ext uri="{28A0092B-C50C-407E-A947-70E740481C1C}">
                           <a14:useLocalDpi xmlns:a14="http://schemas.microsoft.com/office/drawing/2010/main" val="0"/>
@@ -10005,9 +10002,10 @@
           <w:noProof/>
           <w:sz w:val="24"/>
           <w:szCs w:val="24"/>
+          <w:lang w:val="en-US" w:eastAsia="en-US"/>
         </w:rPr>
         <w:drawing>
-          <wp:inline distT="0" distB="0" distL="0" distR="0" wp14:anchorId="153AFF4E" wp14:editId="136105EA">
+          <wp:inline distT="0" distB="0" distL="0" distR="0" wp14:anchorId="7FF088B3" wp14:editId="49B93948">
             <wp:extent cx="4847869" cy="3228975"/>
             <wp:effectExtent l="0" t="0" r="0" b="0"/>
             <wp:docPr id="1" name="image4.png"/>
@@ -10020,7 +10018,7 @@
                     <pic:cNvPicPr preferRelativeResize="0"/>
                   </pic:nvPicPr>
                   <pic:blipFill rotWithShape="1">
-                    <a:blip r:embed="rId14">
+                    <a:blip r:embed="rId15">
                       <a:extLst>
                         <a:ext uri="{28A0092B-C50C-407E-A947-70E740481C1C}">
                           <a14:useLocalDpi xmlns:a14="http://schemas.microsoft.com/office/drawing/2010/main" val="0"/>
@@ -10042,7 +10040,7 @@
                       <a:noFill/>
                     </a:ln>
                     <a:extLst>
-                      <a:ext uri="{53640926-AAD7-44D8-BBD7-CCE9431645EC}">
+                      <a:ext uri="{53640926-AAD7-44d8-BBD7-CCE9431645EC}">
                         <a14:shadowObscured xmlns:a14="http://schemas.microsoft.com/office/drawing/2010/main"/>
                       </a:ext>
                     </a:extLst>
@@ -10109,9 +10107,10 @@
           <w:noProof/>
           <w:sz w:val="24"/>
           <w:szCs w:val="24"/>
+          <w:lang w:val="en-US" w:eastAsia="en-US"/>
         </w:rPr>
         <w:drawing>
-          <wp:inline distT="114300" distB="114300" distL="114300" distR="114300">
+          <wp:inline distT="114300" distB="114300" distL="114300" distR="114300" wp14:anchorId="61D75B8B" wp14:editId="1DDFBBEA">
             <wp:extent cx="5867400" cy="3343275"/>
             <wp:effectExtent l="0" t="0" r="0" b="0"/>
             <wp:docPr id="22" name="image41.png"/>
@@ -10124,7 +10123,7 @@
                     <pic:cNvPicPr preferRelativeResize="0"/>
                   </pic:nvPicPr>
                   <pic:blipFill>
-                    <a:blip r:embed="rId15"/>
+                    <a:blip r:embed="rId16"/>
                     <a:srcRect/>
                     <a:stretch>
                       <a:fillRect/>
@@ -10212,9 +10211,10 @@
           <w:noProof/>
           <w:sz w:val="24"/>
           <w:szCs w:val="24"/>
+          <w:lang w:val="en-US" w:eastAsia="en-US"/>
         </w:rPr>
         <w:drawing>
-          <wp:inline distT="114300" distB="114300" distL="114300" distR="114300">
+          <wp:inline distT="114300" distB="114300" distL="114300" distR="114300" wp14:anchorId="2B38C05F" wp14:editId="3B38D77A">
             <wp:extent cx="5943600" cy="3876675"/>
             <wp:effectExtent l="0" t="0" r="0" b="0"/>
             <wp:docPr id="7" name="image16.png"/>
@@ -10227,7 +10227,7 @@
                     <pic:cNvPicPr preferRelativeResize="0"/>
                   </pic:nvPicPr>
                   <pic:blipFill>
-                    <a:blip r:embed="rId16"/>
+                    <a:blip r:embed="rId17"/>
                     <a:srcRect/>
                     <a:stretch>
                       <a:fillRect/>
@@ -10315,9 +10315,10 @@
           <w:noProof/>
           <w:sz w:val="24"/>
           <w:szCs w:val="24"/>
+          <w:lang w:val="en-US" w:eastAsia="en-US"/>
         </w:rPr>
         <w:drawing>
-          <wp:inline distT="114300" distB="114300" distL="114300" distR="114300">
+          <wp:inline distT="114300" distB="114300" distL="114300" distR="114300" wp14:anchorId="0EAF2A6E" wp14:editId="70FB7FE5">
             <wp:extent cx="5943600" cy="3362325"/>
             <wp:effectExtent l="0" t="0" r="0" b="0"/>
             <wp:docPr id="14" name="image28.png"/>
@@ -10330,7 +10331,7 @@
                     <pic:cNvPicPr preferRelativeResize="0"/>
                   </pic:nvPicPr>
                   <pic:blipFill>
-                    <a:blip r:embed="rId17"/>
+                    <a:blip r:embed="rId18"/>
                     <a:srcRect/>
                     <a:stretch>
                       <a:fillRect/>
@@ -10417,9 +10418,10 @@
           <w:noProof/>
           <w:sz w:val="24"/>
           <w:szCs w:val="24"/>
+          <w:lang w:val="en-US" w:eastAsia="en-US"/>
         </w:rPr>
         <w:drawing>
-          <wp:inline distT="0" distB="0" distL="0" distR="0" wp14:anchorId="347413F7" wp14:editId="642EAA58">
+          <wp:inline distT="0" distB="0" distL="0" distR="0" wp14:anchorId="7B666E65" wp14:editId="23A622C9">
             <wp:extent cx="4981575" cy="3620770"/>
             <wp:effectExtent l="171450" t="171450" r="200025" b="189230"/>
             <wp:docPr id="2" name="image5.png"/>
@@ -10432,7 +10434,7 @@
                     <pic:cNvPicPr preferRelativeResize="0"/>
                   </pic:nvPicPr>
                   <pic:blipFill>
-                    <a:blip r:embed="rId18">
+                    <a:blip r:embed="rId19">
                       <a:extLst>
                         <a:ext uri="{28A0092B-C50C-407E-A947-70E740481C1C}">
                           <a14:useLocalDpi xmlns:a14="http://schemas.microsoft.com/office/drawing/2010/main" val="0"/>
@@ -10534,9 +10536,10 @@
           <w:noProof/>
           <w:sz w:val="24"/>
           <w:szCs w:val="24"/>
+          <w:lang w:val="en-US" w:eastAsia="en-US"/>
         </w:rPr>
         <w:drawing>
-          <wp:inline distT="114300" distB="114300" distL="114300" distR="114300">
+          <wp:inline distT="114300" distB="114300" distL="114300" distR="114300" wp14:anchorId="379149DE" wp14:editId="5BCBA31D">
             <wp:extent cx="5943600" cy="3400425"/>
             <wp:effectExtent l="0" t="0" r="0" b="0"/>
             <wp:docPr id="10" name="image19.png"/>
@@ -10549,7 +10552,7 @@
                     <pic:cNvPicPr preferRelativeResize="0"/>
                   </pic:nvPicPr>
                   <pic:blipFill>
-                    <a:blip r:embed="rId19"/>
+                    <a:blip r:embed="rId20"/>
                     <a:srcRect/>
                     <a:stretch>
                       <a:fillRect/>
@@ -10631,9 +10634,10 @@
       <w:r>
         <w:rPr>
           <w:noProof/>
+          <w:lang w:val="en-US" w:eastAsia="en-US"/>
         </w:rPr>
         <w:drawing>
-          <wp:inline distT="0" distB="0" distL="0" distR="0" wp14:anchorId="66945E2C" wp14:editId="64EDA310">
+          <wp:inline distT="0" distB="0" distL="0" distR="0" wp14:anchorId="2E3D64BB" wp14:editId="044E2192">
             <wp:extent cx="4410075" cy="3640910"/>
             <wp:effectExtent l="133350" t="114300" r="123825" b="169545"/>
             <wp:docPr id="16" name="image31.png"/>
@@ -10646,7 +10650,7 @@
                     <pic:cNvPicPr preferRelativeResize="0"/>
                   </pic:nvPicPr>
                   <pic:blipFill>
-                    <a:blip r:embed="rId20">
+                    <a:blip r:embed="rId21">
                       <a:extLst>
                         <a:ext uri="{28A0092B-C50C-407E-A947-70E740481C1C}">
                           <a14:useLocalDpi xmlns:a14="http://schemas.microsoft.com/office/drawing/2010/main" val="0"/>
@@ -10773,9 +10777,10 @@
           <w:noProof/>
           <w:sz w:val="24"/>
           <w:szCs w:val="24"/>
+          <w:lang w:val="en-US" w:eastAsia="en-US"/>
         </w:rPr>
         <w:drawing>
-          <wp:inline distT="114300" distB="114300" distL="114300" distR="114300">
+          <wp:inline distT="114300" distB="114300" distL="114300" distR="114300" wp14:anchorId="446A8407" wp14:editId="4557DDE7">
             <wp:extent cx="5048250" cy="3023351"/>
             <wp:effectExtent l="114300" t="114300" r="152400" b="139065"/>
             <wp:docPr id="3" name="image9.png"/>
@@ -10788,7 +10793,7 @@
                     <pic:cNvPicPr preferRelativeResize="0"/>
                   </pic:nvPicPr>
                   <pic:blipFill rotWithShape="1">
-                    <a:blip r:embed="rId21"/>
+                    <a:blip r:embed="rId22"/>
                     <a:srcRect l="2665" t="4150" r="1220" b="44128"/>
                     <a:stretch/>
                   </pic:blipFill>
@@ -10834,7 +10839,7 @@
                       </a:contourClr>
                     </a:sp3d>
                     <a:extLst>
-                      <a:ext uri="{53640926-AAD7-44D8-BBD7-CCE9431645EC}">
+                      <a:ext uri="{53640926-AAD7-44d8-BBD7-CCE9431645EC}">
                         <a14:shadowObscured xmlns:a14="http://schemas.microsoft.com/office/drawing/2010/main"/>
                       </a:ext>
                     </a:extLst>
@@ -10895,9 +10900,10 @@
           <w:noProof/>
           <w:sz w:val="24"/>
           <w:szCs w:val="24"/>
+          <w:lang w:val="en-US" w:eastAsia="en-US"/>
         </w:rPr>
         <w:drawing>
-          <wp:inline distT="114300" distB="114300" distL="114300" distR="114300">
+          <wp:inline distT="114300" distB="114300" distL="114300" distR="114300" wp14:anchorId="56E8CD32" wp14:editId="3C14CEAE">
             <wp:extent cx="5010150" cy="3460536"/>
             <wp:effectExtent l="114300" t="114300" r="152400" b="140335"/>
             <wp:docPr id="11" name="image23.png"/>
@@ -10910,7 +10916,7 @@
                     <pic:cNvPicPr preferRelativeResize="0"/>
                   </pic:nvPicPr>
                   <pic:blipFill rotWithShape="1">
-                    <a:blip r:embed="rId22"/>
+                    <a:blip r:embed="rId23"/>
                     <a:srcRect t="4416" b="39610"/>
                     <a:stretch/>
                   </pic:blipFill>
@@ -10956,7 +10962,7 @@
                       </a:contourClr>
                     </a:sp3d>
                     <a:extLst>
-                      <a:ext uri="{53640926-AAD7-44D8-BBD7-CCE9431645EC}">
+                      <a:ext uri="{53640926-AAD7-44d8-BBD7-CCE9431645EC}">
                         <a14:shadowObscured xmlns:a14="http://schemas.microsoft.com/office/drawing/2010/main"/>
                       </a:ext>
                     </a:extLst>
@@ -11004,9 +11010,10 @@
           <w:noProof/>
           <w:sz w:val="24"/>
           <w:szCs w:val="24"/>
+          <w:lang w:val="en-US" w:eastAsia="en-US"/>
         </w:rPr>
         <w:drawing>
-          <wp:inline distT="114300" distB="114300" distL="114300" distR="114300">
+          <wp:inline distT="114300" distB="114300" distL="114300" distR="114300" wp14:anchorId="0549C90C" wp14:editId="7AB2910C">
             <wp:extent cx="4562475" cy="4672149"/>
             <wp:effectExtent l="114300" t="114300" r="104775" b="147955"/>
             <wp:docPr id="20" name="image38.png"/>
@@ -11019,7 +11026,7 @@
                     <pic:cNvPicPr preferRelativeResize="0"/>
                   </pic:nvPicPr>
                   <pic:blipFill>
-                    <a:blip r:embed="rId23"/>
+                    <a:blip r:embed="rId24"/>
                     <a:srcRect/>
                     <a:stretch>
                       <a:fillRect/>
@@ -11120,9 +11127,10 @@
           <w:noProof/>
           <w:sz w:val="24"/>
           <w:szCs w:val="24"/>
+          <w:lang w:val="en-US" w:eastAsia="en-US"/>
         </w:rPr>
         <w:drawing>
-          <wp:inline distT="114300" distB="114300" distL="114300" distR="114300">
+          <wp:inline distT="114300" distB="114300" distL="114300" distR="114300" wp14:anchorId="2F736256" wp14:editId="78904326">
             <wp:extent cx="5286375" cy="2117939"/>
             <wp:effectExtent l="133350" t="114300" r="142875" b="149225"/>
             <wp:docPr id="8" name="image17.png"/>
@@ -11135,7 +11143,7 @@
                     <pic:cNvPicPr preferRelativeResize="0"/>
                   </pic:nvPicPr>
                   <pic:blipFill rotWithShape="1">
-                    <a:blip r:embed="rId24"/>
+                    <a:blip r:embed="rId25"/>
                     <a:srcRect t="5798" b="33816"/>
                     <a:stretch/>
                   </pic:blipFill>
@@ -11178,7 +11186,7 @@
                       </a:contourClr>
                     </a:sp3d>
                     <a:extLst>
-                      <a:ext uri="{53640926-AAD7-44D8-BBD7-CCE9431645EC}">
+                      <a:ext uri="{53640926-AAD7-44d8-BBD7-CCE9431645EC}">
                         <a14:shadowObscured xmlns:a14="http://schemas.microsoft.com/office/drawing/2010/main"/>
                       </a:ext>
                     </a:extLst>
@@ -11354,10 +11362,47 @@
       <w:pPr>
         <w:pStyle w:val="Header2"/>
       </w:pPr>
-      <w:bookmarkStart w:id="25" w:name="_Toc493371950"/>
+      <w:bookmarkStart w:id="24" w:name="_Toc493371950"/>
       <w:r>
         <w:t>4.2 Hardware Interfaces</w:t>
       </w:r>
+      <w:bookmarkEnd w:id="24"/>
+    </w:p>
+    <w:p>
+      <w:pPr>
+        <w:spacing w:line="240" w:lineRule="auto"/>
+        <w:rPr>
+          <w:rFonts w:ascii="Times New Roman" w:eastAsia="Times New Roman" w:hAnsi="Times New Roman" w:cs="Times New Roman"/>
+          <w:sz w:val="24"/>
+          <w:szCs w:val="24"/>
+        </w:rPr>
+      </w:pPr>
+      <w:r>
+        <w:rPr>
+          <w:rFonts w:ascii="Times New Roman" w:eastAsia="Times New Roman" w:hAnsi="Times New Roman" w:cs="Times New Roman"/>
+          <w:sz w:val="24"/>
+          <w:szCs w:val="24"/>
+        </w:rPr>
+        <w:t>The system may be used with any computer with mouse and keyboard internet. The system may also be used with a smartphone or tablet, although the functionality may be limited by doing so. The computer or other device the user chooses to access the system with must also have the capability of accessing the internet via a web browser.</w:t>
+      </w:r>
+    </w:p>
+    <w:p>
+      <w:pPr>
+        <w:rPr>
+          <w:rFonts w:ascii="Times New Roman" w:eastAsia="Times New Roman" w:hAnsi="Times New Roman" w:cs="Times New Roman"/>
+          <w:sz w:val="24"/>
+          <w:szCs w:val="24"/>
+        </w:rPr>
+      </w:pPr>
+    </w:p>
+    <w:p>
+      <w:pPr>
+        <w:pStyle w:val="Header2"/>
+      </w:pPr>
+      <w:bookmarkStart w:id="25" w:name="_Toc493371951"/>
+      <w:r>
+        <w:t>4.3 Communication Interfaces</w:t>
+      </w:r>
       <w:bookmarkEnd w:id="25"/>
     </w:p>
     <w:p>
@@ -11375,7 +11420,7 @@
           <w:sz w:val="24"/>
           <w:szCs w:val="24"/>
         </w:rPr>
-        <w:t>The system may be used with any computer with mouse and keyboard internet. The system may also be used with a smartphone or tablet, although the functionality may be limited by doing so. The computer or other device the user chooses to access the system with must also have the capability of accessing the internet via a web browser.</w:t>
+        <w:t xml:space="preserve">Users must have an active internet connection to connect to the website and use the system. </w:t>
       </w:r>
     </w:p>
     <w:p>
@@ -11391,9 +11436,9 @@
       <w:pPr>
         <w:pStyle w:val="Header2"/>
       </w:pPr>
-      <w:bookmarkStart w:id="26" w:name="_Toc493371951"/>
-      <w:r>
-        <w:t>4.3 Communication Interfaces</w:t>
+      <w:bookmarkStart w:id="26" w:name="_Toc493371952"/>
+      <w:r>
+        <w:t>4.4 Software Interfaces</w:t>
       </w:r>
       <w:bookmarkEnd w:id="26"/>
     </w:p>
@@ -11412,11 +11457,12 @@
           <w:sz w:val="24"/>
           <w:szCs w:val="24"/>
         </w:rPr>
-        <w:t xml:space="preserve">Users must have an active internet connection to connect to the website and use the system. </w:t>
-      </w:r>
-    </w:p>
-    <w:p>
-      <w:pPr>
+        <w:t>The system will require an operating system capable of running a modern up-to-date web browser as well as said browser to view properly.</w:t>
+      </w:r>
+    </w:p>
+    <w:p>
+      <w:pPr>
+        <w:spacing w:line="240" w:lineRule="auto"/>
         <w:rPr>
           <w:rFonts w:ascii="Times New Roman" w:eastAsia="Times New Roman" w:hAnsi="Times New Roman" w:cs="Times New Roman"/>
           <w:sz w:val="24"/>
@@ -11428,49 +11474,11 @@
       <w:pPr>
         <w:pStyle w:val="Header2"/>
       </w:pPr>
-      <w:bookmarkStart w:id="27" w:name="_Toc493371952"/>
-      <w:r>
-        <w:t>4.4 Software Interfaces</w:t>
+      <w:bookmarkStart w:id="27" w:name="_Toc493371953"/>
+      <w:r>
+        <w:t>4.5 Performance Requirements</w:t>
       </w:r>
       <w:bookmarkEnd w:id="27"/>
-    </w:p>
-    <w:p>
-      <w:pPr>
-        <w:spacing w:line="240" w:lineRule="auto"/>
-        <w:rPr>
-          <w:rFonts w:ascii="Times New Roman" w:eastAsia="Times New Roman" w:hAnsi="Times New Roman" w:cs="Times New Roman"/>
-          <w:sz w:val="24"/>
-          <w:szCs w:val="24"/>
-        </w:rPr>
-      </w:pPr>
-      <w:r>
-        <w:rPr>
-          <w:rFonts w:ascii="Times New Roman" w:eastAsia="Times New Roman" w:hAnsi="Times New Roman" w:cs="Times New Roman"/>
-          <w:sz w:val="24"/>
-          <w:szCs w:val="24"/>
-        </w:rPr>
-        <w:t>The system will require an operating system capable of running a modern up-to-date web browser as well as said browser to view properly.</w:t>
-      </w:r>
-    </w:p>
-    <w:p>
-      <w:pPr>
-        <w:spacing w:line="240" w:lineRule="auto"/>
-        <w:rPr>
-          <w:rFonts w:ascii="Times New Roman" w:eastAsia="Times New Roman" w:hAnsi="Times New Roman" w:cs="Times New Roman"/>
-          <w:sz w:val="24"/>
-          <w:szCs w:val="24"/>
-        </w:rPr>
-      </w:pPr>
-    </w:p>
-    <w:p>
-      <w:pPr>
-        <w:pStyle w:val="Header2"/>
-      </w:pPr>
-      <w:bookmarkStart w:id="28" w:name="_Toc493371953"/>
-      <w:r>
-        <w:t>4.5 Performance Requirements</w:t>
-      </w:r>
-      <w:bookmarkEnd w:id="28"/>
     </w:p>
     <w:p>
       <w:pPr>
@@ -11631,11 +11639,24 @@
       <w:pPr>
         <w:pStyle w:val="Header1"/>
       </w:pPr>
-      <w:bookmarkStart w:id="29" w:name="_Toc493371954"/>
+      <w:bookmarkStart w:id="28" w:name="_Toc493371954"/>
       <w:r>
         <w:lastRenderedPageBreak/>
         <w:t>5. Other Non-Functional Attributes</w:t>
       </w:r>
+      <w:bookmarkEnd w:id="28"/>
+      <w:r>
+        <w:t xml:space="preserve"> </w:t>
+      </w:r>
+    </w:p>
+    <w:p>
+      <w:pPr>
+        <w:pStyle w:val="Header2"/>
+      </w:pPr>
+      <w:bookmarkStart w:id="29" w:name="_Toc493371955"/>
+      <w:r>
+        <w:t>5.1 Security</w:t>
+      </w:r>
       <w:bookmarkEnd w:id="29"/>
       <w:r>
         <w:t xml:space="preserve"> </w:t>
@@ -11643,50 +11664,64 @@
     </w:p>
     <w:p>
       <w:pPr>
+        <w:pStyle w:val="SectionBody1"/>
+      </w:pPr>
+      <w:r>
+        <w:t xml:space="preserve">The Website will have its own security to prevent unauthorized </w:t>
+      </w:r>
+      <w:r>
+        <w:rPr>
+          <w:i/>
+        </w:rPr>
+        <w:t>editing</w:t>
+      </w:r>
+      <w:r>
+        <w:t xml:space="preserve"> and </w:t>
+      </w:r>
+      <w:r>
+        <w:rPr>
+          <w:i/>
+        </w:rPr>
+        <w:t>deleting</w:t>
+      </w:r>
+      <w:r>
+        <w:t xml:space="preserve"> access. There is no restriction on </w:t>
+      </w:r>
+      <w:r>
+        <w:rPr>
+          <w:i/>
+        </w:rPr>
+        <w:t>read</w:t>
+      </w:r>
+      <w:r>
+        <w:t xml:space="preserve"> access; however, users – with exception of the administrator – will not have access to modify any content within the system. There will be only one administrator permission level in this system. Administrators will have the ability to log in with validation to prove the user is valid (e.g. CAPTCHA to prove that this user is not a robot).</w:t>
+      </w:r>
+    </w:p>
+    <w:p>
+      <w:pPr>
+        <w:rPr>
+          <w:rFonts w:ascii="Times New Roman" w:eastAsia="Times New Roman" w:hAnsi="Times New Roman" w:cs="Times New Roman"/>
+          <w:sz w:val="24"/>
+          <w:szCs w:val="24"/>
+        </w:rPr>
+      </w:pPr>
+    </w:p>
+    <w:p>
+      <w:pPr>
         <w:pStyle w:val="Header2"/>
       </w:pPr>
-      <w:bookmarkStart w:id="30" w:name="_Toc493371955"/>
-      <w:r>
-        <w:t>5.1 Security</w:t>
+      <w:bookmarkStart w:id="30" w:name="_Toc493371956"/>
+      <w:r>
+        <w:t>5.2 Binary Compatibility</w:t>
       </w:r>
       <w:bookmarkEnd w:id="30"/>
-      <w:r>
-        <w:t xml:space="preserve"> </w:t>
-      </w:r>
     </w:p>
     <w:p>
       <w:pPr>
         <w:pStyle w:val="SectionBody1"/>
       </w:pPr>
       <w:r>
-        <w:t xml:space="preserve">The Website will have its own security to prevent unauthorized </w:t>
-      </w:r>
-      <w:r>
-        <w:rPr>
-          <w:i/>
-        </w:rPr>
-        <w:t>editing</w:t>
-      </w:r>
-      <w:r>
-        <w:t xml:space="preserve"> and </w:t>
-      </w:r>
-      <w:r>
-        <w:rPr>
-          <w:i/>
-        </w:rPr>
-        <w:t>deleting</w:t>
-      </w:r>
-      <w:r>
-        <w:t xml:space="preserve"> access. There is no restriction on </w:t>
-      </w:r>
-      <w:r>
-        <w:rPr>
-          <w:i/>
-        </w:rPr>
-        <w:t>read</w:t>
-      </w:r>
-      <w:r>
-        <w:t xml:space="preserve"> access; however, users – with exception of the administrator – will not have access to modify any content within the system. There will be only one administrator permission level in this system. Administrators will have the ability to log in with validation to prove the user is valid (e.g. CAPTCHA to prove that this user is not a robot).</w:t>
+        <w:t>The system will be written in C# with the MVC framework.  It is a web-based application and should communicate between Windows and Mac operating systems.  The system will be accessible from any computer device with an Internet connection.  The following browsers are preferred for optimal viewing and functionality: Internet Explorer, Mozilla Firefox, or Google Chrome.</w:t>
       </w:r>
     </w:p>
     <w:p>
@@ -11702,9 +11737,9 @@
       <w:pPr>
         <w:pStyle w:val="Header2"/>
       </w:pPr>
-      <w:bookmarkStart w:id="31" w:name="_Toc493371956"/>
-      <w:r>
-        <w:t>5.2 Binary Compatibility</w:t>
+      <w:bookmarkStart w:id="31" w:name="_Toc493371957"/>
+      <w:r>
+        <w:t>5.3 Reliability</w:t>
       </w:r>
       <w:bookmarkEnd w:id="31"/>
     </w:p>
@@ -11713,13 +11748,14 @@
         <w:pStyle w:val="SectionBody1"/>
       </w:pPr>
       <w:r>
-        <w:t>The system will be written in C# with the MVC framework.  It is a web-based application and should communicate between Windows and Mac operating systems.  The system will be accessible from any computer device with an Internet connection.  The following browsers are preferred for optimal viewing and functionality: Internet Explorer, Mozilla Firefox, or Google Chrome.</w:t>
-      </w:r>
-    </w:p>
-    <w:p>
-      <w:pPr>
-        <w:rPr>
-          <w:rFonts w:ascii="Times New Roman" w:eastAsia="Times New Roman" w:hAnsi="Times New Roman" w:cs="Times New Roman"/>
+        <w:t>The system will reside on one of Youth Futures Homeless Shelter servers and will be accessible at all times, with exception to infrastructure failure, or system maintenance.</w:t>
+      </w:r>
+    </w:p>
+    <w:p>
+      <w:pPr>
+        <w:rPr>
+          <w:rFonts w:ascii="Times New Roman" w:eastAsia="Times New Roman" w:hAnsi="Times New Roman" w:cs="Times New Roman"/>
+          <w:b/>
           <w:sz w:val="24"/>
           <w:szCs w:val="24"/>
         </w:rPr>
@@ -11729,9 +11765,9 @@
       <w:pPr>
         <w:pStyle w:val="Header2"/>
       </w:pPr>
-      <w:bookmarkStart w:id="32" w:name="_Toc493371957"/>
-      <w:r>
-        <w:t>5.3 Reliability</w:t>
+      <w:bookmarkStart w:id="32" w:name="_Toc493371958"/>
+      <w:r>
+        <w:t>5.4 Maintainability</w:t>
       </w:r>
       <w:bookmarkEnd w:id="32"/>
     </w:p>
@@ -11740,16 +11776,13 @@
         <w:pStyle w:val="SectionBody1"/>
       </w:pPr>
       <w:r>
-        <w:t>The system will reside on one of Youth Futures Homeless Shelter servers and will be accessible at all times, with exception to infrastructure failure, or system maintenance.</w:t>
-      </w:r>
-    </w:p>
-    <w:p>
-      <w:pPr>
-        <w:rPr>
-          <w:rFonts w:ascii="Times New Roman" w:eastAsia="Times New Roman" w:hAnsi="Times New Roman" w:cs="Times New Roman"/>
-          <w:b/>
-          <w:sz w:val="24"/>
-          <w:szCs w:val="24"/>
+        <w:t>The system will be maintained by the administrator.  There is very little maintenance that will need to be supplied.  Most of the maintenance involved will be the updating and editing of the database, which the administrator can do through the admin page.</w:t>
+      </w:r>
+    </w:p>
+    <w:p>
+      <w:pPr>
+        <w:rPr>
+          <w:rFonts w:ascii="Times New Roman" w:eastAsia="Times New Roman" w:hAnsi="Times New Roman" w:cs="Times New Roman"/>
         </w:rPr>
       </w:pPr>
     </w:p>
@@ -11757,9 +11790,9 @@
       <w:pPr>
         <w:pStyle w:val="Header2"/>
       </w:pPr>
-      <w:bookmarkStart w:id="33" w:name="_Toc493371958"/>
-      <w:r>
-        <w:t>5.4 Maintainability</w:t>
+      <w:bookmarkStart w:id="33" w:name="_Toc493371959"/>
+      <w:r>
+        <w:t>5.5 Portability</w:t>
       </w:r>
       <w:bookmarkEnd w:id="33"/>
     </w:p>
@@ -11768,13 +11801,14 @@
         <w:pStyle w:val="SectionBody1"/>
       </w:pPr>
       <w:r>
-        <w:t>The system will be maintained by the administrator.  There is very little maintenance that will need to be supplied.  Most of the maintenance involved will be the updating and editing of the database, which the administrator can do through the admin page.</w:t>
-      </w:r>
-    </w:p>
-    <w:p>
-      <w:pPr>
-        <w:rPr>
-          <w:rFonts w:ascii="Times New Roman" w:eastAsia="Times New Roman" w:hAnsi="Times New Roman" w:cs="Times New Roman"/>
+        <w:t>The system is highly convenient, as it will be available to any user who possesses a functioning Internet connection and with an updated browser.</w:t>
+      </w:r>
+    </w:p>
+    <w:p>
+      <w:pPr>
+        <w:rPr>
+          <w:rFonts w:ascii="Times New Roman" w:eastAsia="Times New Roman" w:hAnsi="Times New Roman" w:cs="Times New Roman"/>
+          <w:b/>
         </w:rPr>
       </w:pPr>
     </w:p>
@@ -11782,9 +11816,9 @@
       <w:pPr>
         <w:pStyle w:val="Header2"/>
       </w:pPr>
-      <w:bookmarkStart w:id="34" w:name="_Toc493371959"/>
-      <w:r>
-        <w:t>5.5 Portability</w:t>
+      <w:bookmarkStart w:id="34" w:name="_Toc493371960"/>
+      <w:r>
+        <w:t>5.6 Extensibility</w:t>
       </w:r>
       <w:bookmarkEnd w:id="34"/>
     </w:p>
@@ -11793,14 +11827,13 @@
         <w:pStyle w:val="SectionBody1"/>
       </w:pPr>
       <w:r>
-        <w:t>The system is highly convenient, as it will be available to any user who possesses a functioning Internet connection and with an updated browser.</w:t>
-      </w:r>
-    </w:p>
-    <w:p>
-      <w:pPr>
-        <w:rPr>
-          <w:rFonts w:ascii="Times New Roman" w:eastAsia="Times New Roman" w:hAnsi="Times New Roman" w:cs="Times New Roman"/>
-          <w:b/>
+        <w:t>The code shall become the property of Youth Futures Homeless Shelter, and may be extended as necessary for future use.</w:t>
+      </w:r>
+    </w:p>
+    <w:p>
+      <w:pPr>
+        <w:rPr>
+          <w:rFonts w:ascii="Times New Roman" w:eastAsia="Times New Roman" w:hAnsi="Times New Roman" w:cs="Times New Roman"/>
         </w:rPr>
       </w:pPr>
     </w:p>
@@ -11808,9 +11841,9 @@
       <w:pPr>
         <w:pStyle w:val="Header2"/>
       </w:pPr>
-      <w:bookmarkStart w:id="35" w:name="_Toc493371960"/>
-      <w:r>
-        <w:t>5.6 Extensibility</w:t>
+      <w:bookmarkStart w:id="35" w:name="_Toc493371961"/>
+      <w:r>
+        <w:t>5.7 Reusability</w:t>
       </w:r>
       <w:bookmarkEnd w:id="35"/>
     </w:p>
@@ -11819,7 +11852,7 @@
         <w:pStyle w:val="SectionBody1"/>
       </w:pPr>
       <w:r>
-        <w:t>The code shall become the property of Youth Futures Homeless Shelter, and may be extended as necessary for future use.</w:t>
+        <w:t>The system will be well-documented and developed with N-Tier architecture, allowing for reuse of code as needed.</w:t>
       </w:r>
     </w:p>
     <w:p>
@@ -11833,36 +11866,11 @@
       <w:pPr>
         <w:pStyle w:val="Header2"/>
       </w:pPr>
-      <w:bookmarkStart w:id="36" w:name="_Toc493371961"/>
-      <w:r>
-        <w:t>5.7 Reusability</w:t>
+      <w:bookmarkStart w:id="36" w:name="_Toc493371962"/>
+      <w:r>
+        <w:t>5.8 Resource Utilization</w:t>
       </w:r>
       <w:bookmarkEnd w:id="36"/>
-    </w:p>
-    <w:p>
-      <w:pPr>
-        <w:pStyle w:val="SectionBody1"/>
-      </w:pPr>
-      <w:r>
-        <w:t>The system will be well-documented and developed with N-Tier architecture, allowing for reuse of code as needed.</w:t>
-      </w:r>
-    </w:p>
-    <w:p>
-      <w:pPr>
-        <w:rPr>
-          <w:rFonts w:ascii="Times New Roman" w:eastAsia="Times New Roman" w:hAnsi="Times New Roman" w:cs="Times New Roman"/>
-        </w:rPr>
-      </w:pPr>
-    </w:p>
-    <w:p>
-      <w:pPr>
-        <w:pStyle w:val="Header2"/>
-      </w:pPr>
-      <w:bookmarkStart w:id="37" w:name="_Toc493371962"/>
-      <w:r>
-        <w:t>5.8 Resource Utilization</w:t>
-      </w:r>
-      <w:bookmarkEnd w:id="37"/>
     </w:p>
     <w:p>
       <w:pPr>
@@ -11887,11 +11895,11 @@
       <w:pPr>
         <w:pStyle w:val="Header2"/>
       </w:pPr>
-      <w:bookmarkStart w:id="38" w:name="_Toc493371963"/>
+      <w:bookmarkStart w:id="37" w:name="_Toc493371963"/>
       <w:r>
         <w:t>5.9 Serviceability</w:t>
       </w:r>
-      <w:bookmarkEnd w:id="38"/>
+      <w:bookmarkEnd w:id="37"/>
     </w:p>
     <w:p>
       <w:pPr>
@@ -11910,8 +11918,8 @@
           <w:szCs w:val="28"/>
         </w:rPr>
       </w:pPr>
-      <w:bookmarkStart w:id="39" w:name="_co4stab43zy5" w:colFirst="0" w:colLast="0"/>
-      <w:bookmarkEnd w:id="39"/>
+      <w:bookmarkStart w:id="38" w:name="_co4stab43zy5" w:colFirst="0" w:colLast="0"/>
+      <w:bookmarkEnd w:id="38"/>
       <w:r>
         <w:br w:type="page"/>
       </w:r>
@@ -11920,25 +11928,25 @@
       <w:pPr>
         <w:pStyle w:val="Header1"/>
       </w:pPr>
-      <w:bookmarkStart w:id="40" w:name="_Toc493371964"/>
+      <w:bookmarkStart w:id="39" w:name="_Toc493371964"/>
       <w:r>
         <w:lastRenderedPageBreak/>
         <w:t>6. Analysis Models</w:t>
       </w:r>
+      <w:bookmarkEnd w:id="39"/>
+    </w:p>
+    <w:p>
+      <w:pPr>
+        <w:pStyle w:val="Header2"/>
+      </w:pPr>
+      <w:bookmarkStart w:id="40" w:name="_Toc493371965"/>
+      <w:r>
+        <w:t>6.1 Use Case Model</w:t>
+      </w:r>
       <w:bookmarkEnd w:id="40"/>
     </w:p>
     <w:p>
       <w:pPr>
-        <w:pStyle w:val="Header2"/>
-      </w:pPr>
-      <w:bookmarkStart w:id="41" w:name="_Toc493371965"/>
-      <w:r>
-        <w:t>6.1 Use Case Model</w:t>
-      </w:r>
-      <w:bookmarkEnd w:id="41"/>
-    </w:p>
-    <w:p>
-      <w:pPr>
         <w:pStyle w:val="SectionBody1"/>
       </w:pPr>
       <w:r>
@@ -12002,9 +12010,10 @@
       <w:r>
         <w:rPr>
           <w:noProof/>
+          <w:lang w:val="en-US" w:eastAsia="en-US"/>
         </w:rPr>
         <w:drawing>
-          <wp:inline distT="0" distB="0" distL="0" distR="0">
+          <wp:inline distT="0" distB="0" distL="0" distR="0" wp14:anchorId="516CF4B3" wp14:editId="5BF46672">
             <wp:extent cx="5495925" cy="3629025"/>
             <wp:effectExtent l="0" t="0" r="9525" b="9525"/>
             <wp:docPr id="25" name="image46.png" descr="3750 use case(1).png"/>
@@ -12017,7 +12026,7 @@
                     <pic:cNvPicPr preferRelativeResize="0"/>
                   </pic:nvPicPr>
                   <pic:blipFill>
-                    <a:blip r:embed="rId25">
+                    <a:blip r:embed="rId26">
                       <a:extLst>
                         <a:ext uri="{28A0092B-C50C-407E-A947-70E740481C1C}">
                           <a14:useLocalDpi xmlns:a14="http://schemas.microsoft.com/office/drawing/2010/main" val="0"/>
@@ -12074,7 +12083,7 @@
       <w:pPr>
         <w:pStyle w:val="Header2"/>
       </w:pPr>
-      <w:bookmarkStart w:id="42" w:name="_Toc493371966"/>
+      <w:bookmarkStart w:id="41" w:name="_Toc493371966"/>
       <w:r>
         <w:t xml:space="preserve">6.1.1 </w:t>
       </w:r>
@@ -12087,7 +12096,7 @@
       <w:r>
         <w:t xml:space="preserve"> View Site Content</w:t>
       </w:r>
-      <w:bookmarkEnd w:id="42"/>
+      <w:bookmarkEnd w:id="41"/>
     </w:p>
     <w:p>
       <w:pPr>
@@ -12102,9 +12111,10 @@
       <w:r>
         <w:rPr>
           <w:noProof/>
+          <w:lang w:val="en-US" w:eastAsia="en-US"/>
         </w:rPr>
         <w:drawing>
-          <wp:inline distT="0" distB="0" distL="0" distR="0" wp14:anchorId="33EEB649" wp14:editId="67D3D793">
+          <wp:inline distT="0" distB="0" distL="0" distR="0" wp14:anchorId="4A0B0113" wp14:editId="233511B1">
             <wp:extent cx="2718392" cy="1061720"/>
             <wp:effectExtent l="0" t="0" r="6350" b="5080"/>
             <wp:docPr id="13" name="image25.png" descr="bleh.png"/>
@@ -12117,7 +12127,7 @@
                     <pic:cNvPicPr preferRelativeResize="0"/>
                   </pic:nvPicPr>
                   <pic:blipFill>
-                    <a:blip r:embed="rId26">
+                    <a:blip r:embed="rId27">
                       <a:extLst>
                         <a:ext uri="{28A0092B-C50C-407E-A947-70E740481C1C}">
                           <a14:useLocalDpi xmlns:a14="http://schemas.microsoft.com/office/drawing/2010/main" val="0"/>
@@ -12335,7 +12345,7 @@
       <w:pPr>
         <w:pStyle w:val="Header2"/>
       </w:pPr>
-      <w:bookmarkStart w:id="43" w:name="_Toc493371967"/>
+      <w:bookmarkStart w:id="42" w:name="_Toc493371967"/>
       <w:r>
         <w:t xml:space="preserve">6.1.2 </w:t>
       </w:r>
@@ -12348,7 +12358,7 @@
       <w:r>
         <w:t xml:space="preserve"> View Site Content</w:t>
       </w:r>
-      <w:bookmarkEnd w:id="43"/>
+      <w:bookmarkEnd w:id="42"/>
     </w:p>
     <w:p>
       <w:pPr>
@@ -12363,9 +12373,10 @@
       <w:r>
         <w:rPr>
           <w:noProof/>
+          <w:lang w:val="en-US" w:eastAsia="en-US"/>
         </w:rPr>
         <w:drawing>
-          <wp:inline distT="0" distB="0" distL="0" distR="0" wp14:anchorId="3108FA35" wp14:editId="4073966D">
+          <wp:inline distT="0" distB="0" distL="0" distR="0" wp14:anchorId="45F47A55" wp14:editId="4F05F036">
             <wp:extent cx="2619375" cy="1047750"/>
             <wp:effectExtent l="0" t="0" r="9525" b="0"/>
             <wp:docPr id="12" name="image24.png" descr="bleh.png"/>
@@ -12378,7 +12389,7 @@
                     <pic:cNvPicPr preferRelativeResize="0"/>
                   </pic:nvPicPr>
                   <pic:blipFill>
-                    <a:blip r:embed="rId26">
+                    <a:blip r:embed="rId27">
                       <a:extLst>
                         <a:ext uri="{28A0092B-C50C-407E-A947-70E740481C1C}">
                           <a14:useLocalDpi xmlns:a14="http://schemas.microsoft.com/office/drawing/2010/main" val="0"/>
@@ -12444,14 +12455,14 @@
           <w:noProof/>
         </w:rPr>
       </w:pPr>
-      <w:bookmarkStart w:id="44" w:name="_Toc493371968"/>
+      <w:bookmarkStart w:id="43" w:name="_Toc493371968"/>
       <w:r>
         <w:t>6.1.3 Admin Use Case Scenario</w:t>
       </w:r>
       <w:r>
         <w:t>: Login</w:t>
       </w:r>
-      <w:bookmarkEnd w:id="44"/>
+      <w:bookmarkEnd w:id="43"/>
     </w:p>
     <w:p>
       <w:pPr>
@@ -12466,9 +12477,10 @@
       <w:r>
         <w:rPr>
           <w:noProof/>
+          <w:lang w:val="en-US" w:eastAsia="en-US"/>
         </w:rPr>
         <w:drawing>
-          <wp:inline distT="0" distB="0" distL="0" distR="0" wp14:anchorId="07A64E98" wp14:editId="1221D977">
+          <wp:inline distT="0" distB="0" distL="0" distR="0" wp14:anchorId="31DD1F96" wp14:editId="0B117A6A">
             <wp:extent cx="2619375" cy="1038718"/>
             <wp:effectExtent l="0" t="0" r="0" b="9525"/>
             <wp:docPr id="4" name="image12.png" descr="bleh.png"/>
@@ -12481,7 +12493,7 @@
                     <pic:cNvPicPr preferRelativeResize="0"/>
                   </pic:nvPicPr>
                   <pic:blipFill>
-                    <a:blip r:embed="rId26">
+                    <a:blip r:embed="rId27">
                       <a:extLst>
                         <a:ext uri="{28A0092B-C50C-407E-A947-70E740481C1C}">
                           <a14:useLocalDpi xmlns:a14="http://schemas.microsoft.com/office/drawing/2010/main" val="0"/>
@@ -12767,7 +12779,7 @@
       <w:pPr>
         <w:pStyle w:val="Header2"/>
       </w:pPr>
-      <w:bookmarkStart w:id="45" w:name="_Toc493371969"/>
+      <w:bookmarkStart w:id="44" w:name="_Toc493371969"/>
       <w:r>
         <w:lastRenderedPageBreak/>
         <w:t>6.1.4 Admin Use Case Scenario</w:t>
@@ -12775,7 +12787,7 @@
       <w:r>
         <w:t>: Logout</w:t>
       </w:r>
-      <w:bookmarkEnd w:id="45"/>
+      <w:bookmarkEnd w:id="44"/>
     </w:p>
     <w:p>
       <w:pPr>
@@ -12789,9 +12801,10 @@
       <w:r>
         <w:rPr>
           <w:noProof/>
+          <w:lang w:val="en-US" w:eastAsia="en-US"/>
         </w:rPr>
         <w:drawing>
-          <wp:inline distT="0" distB="0" distL="0" distR="0" wp14:anchorId="2BD861FF" wp14:editId="27343460">
+          <wp:inline distT="0" distB="0" distL="0" distR="0" wp14:anchorId="3891DB79" wp14:editId="4E9D75D1">
             <wp:extent cx="2597177" cy="1071563"/>
             <wp:effectExtent l="0" t="0" r="0" b="0"/>
             <wp:docPr id="9" name="image18.png" descr="bleh.png"/>
@@ -12804,7 +12817,7 @@
                     <pic:cNvPicPr preferRelativeResize="0"/>
                   </pic:nvPicPr>
                   <pic:blipFill>
-                    <a:blip r:embed="rId26">
+                    <a:blip r:embed="rId27">
                       <a:extLst>
                         <a:ext uri="{28A0092B-C50C-407E-A947-70E740481C1C}">
                           <a14:useLocalDpi xmlns:a14="http://schemas.microsoft.com/office/drawing/2010/main" val="0"/>
@@ -13154,14 +13167,14 @@
       <w:pPr>
         <w:pStyle w:val="Header2"/>
       </w:pPr>
-      <w:bookmarkStart w:id="46" w:name="_Toc493371970"/>
+      <w:bookmarkStart w:id="45" w:name="_Toc493371970"/>
       <w:r>
         <w:t xml:space="preserve">6.1.5 </w:t>
       </w:r>
       <w:r>
         <w:t>Admin Use Case Scenario : Edit Page Content</w:t>
       </w:r>
-      <w:bookmarkEnd w:id="46"/>
+      <w:bookmarkEnd w:id="45"/>
     </w:p>
     <w:p>
       <w:pPr>
@@ -13175,9 +13188,10 @@
       <w:r>
         <w:rPr>
           <w:noProof/>
+          <w:lang w:val="en-US" w:eastAsia="en-US"/>
         </w:rPr>
         <w:drawing>
-          <wp:inline distT="0" distB="0" distL="0" distR="0" wp14:anchorId="2E02EB2A" wp14:editId="41046EAB">
+          <wp:inline distT="0" distB="0" distL="0" distR="0" wp14:anchorId="09BDA9FF" wp14:editId="4C2F51A9">
             <wp:extent cx="2600325" cy="1076626"/>
             <wp:effectExtent l="0" t="0" r="0" b="9525"/>
             <wp:docPr id="24" name="image45.png" descr="bleh.png"/>
@@ -13190,7 +13204,7 @@
                     <pic:cNvPicPr preferRelativeResize="0"/>
                   </pic:nvPicPr>
                   <pic:blipFill>
-                    <a:blip r:embed="rId26">
+                    <a:blip r:embed="rId27">
                       <a:extLst>
                         <a:ext uri="{28A0092B-C50C-407E-A947-70E740481C1C}">
                           <a14:useLocalDpi xmlns:a14="http://schemas.microsoft.com/office/drawing/2010/main" val="0"/>
@@ -13520,28 +13534,28 @@
       <w:pPr>
         <w:pStyle w:val="Header2"/>
       </w:pPr>
-      <w:bookmarkStart w:id="47" w:name="_pbac3igxrx2" w:colFirst="0" w:colLast="0"/>
-      <w:bookmarkStart w:id="48" w:name="_if056fuebud6" w:colFirst="0" w:colLast="0"/>
-      <w:bookmarkStart w:id="49" w:name="_Toc493371971"/>
+      <w:bookmarkStart w:id="46" w:name="_pbac3igxrx2" w:colFirst="0" w:colLast="0"/>
+      <w:bookmarkStart w:id="47" w:name="_if056fuebud6" w:colFirst="0" w:colLast="0"/>
+      <w:bookmarkStart w:id="48" w:name="_Toc493371971"/>
+      <w:bookmarkEnd w:id="46"/>
       <w:bookmarkEnd w:id="47"/>
+      <w:r>
+        <w:t>6.2 Sequence Diagrams</w:t>
+      </w:r>
       <w:bookmarkEnd w:id="48"/>
-      <w:r>
-        <w:t>6.2 Sequence Diagrams</w:t>
+    </w:p>
+    <w:p>
+      <w:pPr>
+        <w:pStyle w:val="Header2"/>
+      </w:pPr>
+      <w:bookmarkStart w:id="49" w:name="_Toc493371972"/>
+      <w:r>
+        <w:t xml:space="preserve">6.2.1 </w:t>
+      </w:r>
+      <w:r>
+        <w:t>User Sequence:</w:t>
       </w:r>
       <w:bookmarkEnd w:id="49"/>
-    </w:p>
-    <w:p>
-      <w:pPr>
-        <w:pStyle w:val="Header2"/>
-      </w:pPr>
-      <w:bookmarkStart w:id="50" w:name="_Toc493371972"/>
-      <w:r>
-        <w:t xml:space="preserve">6.2.1 </w:t>
-      </w:r>
-      <w:r>
-        <w:t>User Sequence:</w:t>
-      </w:r>
-      <w:bookmarkEnd w:id="50"/>
     </w:p>
     <w:p>
       <w:pPr>
@@ -13573,9 +13587,10 @@
       <w:r>
         <w:rPr>
           <w:noProof/>
+          <w:lang w:val="en-US" w:eastAsia="en-US"/>
         </w:rPr>
         <w:drawing>
-          <wp:inline distT="0" distB="0" distL="0" distR="0">
+          <wp:inline distT="0" distB="0" distL="0" distR="0" wp14:anchorId="4E5C98CF" wp14:editId="515F23ED">
             <wp:extent cx="5747296" cy="3186113"/>
             <wp:effectExtent l="0" t="0" r="6350" b="0"/>
             <wp:docPr id="15" name="image29.png" descr="seq diag.png"/>
@@ -13588,7 +13603,7 @@
                     <pic:cNvPicPr preferRelativeResize="0"/>
                   </pic:nvPicPr>
                   <pic:blipFill>
-                    <a:blip r:embed="rId27">
+                    <a:blip r:embed="rId28">
                       <a:extLst>
                         <a:ext uri="{28A0092B-C50C-407E-A947-70E740481C1C}">
                           <a14:useLocalDpi xmlns:a14="http://schemas.microsoft.com/office/drawing/2010/main" val="0"/>
@@ -13828,7 +13843,7 @@
       <w:pPr>
         <w:pStyle w:val="Header2"/>
       </w:pPr>
-      <w:bookmarkStart w:id="51" w:name="_Toc493371973"/>
+      <w:bookmarkStart w:id="50" w:name="_Toc493371973"/>
       <w:r>
         <w:lastRenderedPageBreak/>
         <w:t xml:space="preserve">6.2.2 </w:t>
@@ -13836,7 +13851,7 @@
       <w:r>
         <w:t>Administrator/Employee Sequence:</w:t>
       </w:r>
-      <w:bookmarkEnd w:id="51"/>
+      <w:bookmarkEnd w:id="50"/>
     </w:p>
     <w:p>
       <w:pPr>
@@ -13851,9 +13866,10 @@
       <w:r>
         <w:rPr>
           <w:noProof/>
+          <w:lang w:val="en-US" w:eastAsia="en-US"/>
         </w:rPr>
         <w:drawing>
-          <wp:inline distT="0" distB="0" distL="0" distR="0">
+          <wp:inline distT="0" distB="0" distL="0" distR="0" wp14:anchorId="49F2160F" wp14:editId="67452AEB">
             <wp:extent cx="5943600" cy="7781925"/>
             <wp:effectExtent l="0" t="0" r="0" b="9525"/>
             <wp:docPr id="21" name="image39.png" descr="seq diag.png"/>
@@ -13866,7 +13882,7 @@
                     <pic:cNvPicPr preferRelativeResize="0"/>
                   </pic:nvPicPr>
                   <pic:blipFill>
-                    <a:blip r:embed="rId28">
+                    <a:blip r:embed="rId29">
                       <a:extLst>
                         <a:ext uri="{28A0092B-C50C-407E-A947-70E740481C1C}">
                           <a14:useLocalDpi xmlns:a14="http://schemas.microsoft.com/office/drawing/2010/main" val="0"/>
@@ -13899,7 +13915,7 @@
       <w:pPr>
         <w:pStyle w:val="Header2"/>
       </w:pPr>
-      <w:bookmarkStart w:id="52" w:name="_Toc493371974"/>
+      <w:bookmarkStart w:id="51" w:name="_Toc493371974"/>
       <w:r>
         <w:lastRenderedPageBreak/>
         <w:t xml:space="preserve">6.3 Class </w:t>
@@ -13907,7 +13923,7 @@
       <w:r>
         <w:t>Diagram</w:t>
       </w:r>
-      <w:bookmarkEnd w:id="52"/>
+      <w:bookmarkEnd w:id="51"/>
     </w:p>
     <w:p>
       <w:pPr>
@@ -13937,9 +13953,10 @@
           <w:noProof/>
           <w:sz w:val="24"/>
           <w:szCs w:val="24"/>
+          <w:lang w:val="en-US" w:eastAsia="en-US"/>
         </w:rPr>
         <w:drawing>
-          <wp:inline distT="114300" distB="114300" distL="114300" distR="114300">
+          <wp:inline distT="114300" distB="114300" distL="114300" distR="114300" wp14:anchorId="638C61AB" wp14:editId="1B8BD755">
             <wp:extent cx="5943600" cy="5943600"/>
             <wp:effectExtent l="0" t="0" r="0" b="0"/>
             <wp:docPr id="18" name="image35.jpg" descr="CMSClassDiagram-10.jpg"/>
@@ -13952,11 +13969,11 @@
                     <pic:cNvPicPr preferRelativeResize="0"/>
                   </pic:nvPicPr>
                   <pic:blipFill>
-                    <a:blip r:embed="rId29">
+                    <a:blip r:embed="rId30">
                       <a:extLst>
                         <a:ext uri="{BEBA8EAE-BF5A-486C-A8C5-ECC9F3942E4B}">
                           <a14:imgProps xmlns:a14="http://schemas.microsoft.com/office/drawing/2010/main">
-                            <a14:imgLayer r:embed="rId30">
+                            <a14:imgLayer r:embed="rId31">
                               <a14:imgEffect>
                                 <a14:sharpenSoften amount="25000"/>
                               </a14:imgEffect>
@@ -14069,12 +14086,12 @@
       <w:pPr>
         <w:pStyle w:val="Header1"/>
       </w:pPr>
-      <w:bookmarkStart w:id="53" w:name="_Toc493371975"/>
+      <w:bookmarkStart w:id="52" w:name="_Toc493371975"/>
       <w:r>
         <w:lastRenderedPageBreak/>
         <w:t>7. Database Schema</w:t>
       </w:r>
-      <w:bookmarkEnd w:id="53"/>
+      <w:bookmarkEnd w:id="52"/>
     </w:p>
     <w:p>
       <w:pPr>
@@ -14093,12 +14110,13 @@
       <w:r>
         <w:rPr>
           <w:noProof/>
+          <w:lang w:val="en-US" w:eastAsia="en-US"/>
         </w:rPr>
         <w:drawing>
-          <wp:inline distT="114300" distB="114300" distL="114300" distR="114300">
-            <wp:extent cx="5943600" cy="5600700"/>
-            <wp:effectExtent l="0" t="0" r="0" b="0"/>
-            <wp:docPr id="19" name="image36.jpg" descr="CMSDatabaseSchema.jpg"/>
+          <wp:inline distT="114300" distB="114300" distL="114300" distR="114300" wp14:anchorId="5ED0952B" wp14:editId="02F782CB">
+            <wp:extent cx="6218801" cy="6019800"/>
+            <wp:effectExtent l="0" t="0" r="4445" b="0"/>
+            <wp:docPr id="19" name="image36.jpg"/>
             <wp:cNvGraphicFramePr/>
             <a:graphic xmlns:a="http://schemas.openxmlformats.org/drawingml/2006/main">
               <a:graphicData uri="http://schemas.openxmlformats.org/drawingml/2006/picture">
@@ -14108,8 +14126,13 @@
                     <pic:cNvPicPr preferRelativeResize="0"/>
                   </pic:nvPicPr>
                   <pic:blipFill>
-                    <a:blip r:embed="rId31"/>
-                    <a:srcRect/>
+                    <a:blip r:embed="rId32">
+                      <a:extLst>
+                        <a:ext uri="{28A0092B-C50C-407E-A947-70E740481C1C}">
+                          <a14:useLocalDpi xmlns:a14="http://schemas.microsoft.com/office/drawing/2010/main" val="0"/>
+                        </a:ext>
+                      </a:extLst>
+                    </a:blip>
                     <a:stretch>
                       <a:fillRect/>
                     </a:stretch>
@@ -14117,7 +14140,7 @@
                   <pic:spPr>
                     <a:xfrm>
                       <a:off x="0" y="0"/>
-                      <a:ext cx="5943600" cy="5600700"/>
+                      <a:ext cx="6219618" cy="6020590"/>
                     </a:xfrm>
                     <a:prstGeom prst="rect">
                       <a:avLst/>
@@ -14145,11 +14168,13 @@
           <w:szCs w:val="28"/>
         </w:rPr>
       </w:pPr>
-      <w:bookmarkStart w:id="54" w:name="_t0x4yejm2cud" w:colFirst="0" w:colLast="0"/>
+      <w:bookmarkStart w:id="53" w:name="_t0x4yejm2cud" w:colFirst="0" w:colLast="0"/>
+      <w:bookmarkEnd w:id="53"/>
+      <w:r>
+        <w:br w:type="page"/>
+      </w:r>
+      <w:bookmarkStart w:id="54" w:name="_GoBack"/>
       <w:bookmarkEnd w:id="54"/>
-      <w:r>
-        <w:br w:type="page"/>
-      </w:r>
     </w:p>
     <w:p>
       <w:pPr>
@@ -15236,8 +15261,8 @@
       </w:pPr>
     </w:p>
     <w:sectPr>
-      <w:footerReference w:type="default" r:id="rId32"/>
-      <w:footerReference w:type="first" r:id="rId33"/>
+      <w:footerReference w:type="default" r:id="rId33"/>
+      <w:footerReference w:type="first" r:id="rId34"/>
       <w:pgSz w:w="12240" w:h="15840"/>
       <w:pgMar w:top="1440" w:right="1440" w:bottom="1440" w:left="1440" w:header="0" w:footer="720" w:gutter="0"/>
       <w:pgNumType w:start="1"/>
@@ -15249,7 +15274,7 @@
 </file>
 
 <file path=word/endnotes.xml><?xml version="1.0" encoding="utf-8"?>
-<w:endnotes xmlns:wpc="http://schemas.microsoft.com/office/word/2010/wordprocessingCanvas" xmlns:cx="http://schemas.microsoft.com/office/drawing/2014/chartex" xmlns:cx1="http://schemas.microsoft.com/office/drawing/2015/9/8/chartex" xmlns:cx2="http://schemas.microsoft.com/office/drawing/2015/10/21/chartex" xmlns:cx3="http://schemas.microsoft.com/office/drawing/2016/5/9/chartex" xmlns:cx4="http://schemas.microsoft.com/office/drawing/2016/5/10/chartex" xmlns:cx5="http://schemas.microsoft.com/office/drawing/2016/5/11/chartex" xmlns:cx6="http://schemas.microsoft.com/office/drawing/2016/5/12/chartex" xmlns:cx7="http://schemas.microsoft.com/office/drawing/2016/5/13/chartex" xmlns:cx8="http://schemas.microsoft.com/office/drawing/2016/5/14/chartex" xmlns:mc="http://schemas.openxmlformats.org/markup-compatibility/2006" xmlns:aink="http://schemas.microsoft.com/office/drawing/2016/ink" xmlns:am3d="http://schemas.microsoft.com/office/drawing/2017/model3d" xmlns:o="urn:schemas-microsoft-com:office:office" xmlns:r="http://schemas.openxmlformats.org/officeDocument/2006/relationships" xmlns:m="http://schemas.openxmlformats.org/officeDocument/2006/math" xmlns:v="urn:schemas-microsoft-com:vml" xmlns:wp14="http://schemas.microsoft.com/office/word/2010/wordprocessingDrawing" xmlns:wp="http://schemas.openxmlformats.org/drawingml/2006/wordprocessingDrawing" xmlns:w10="urn:schemas-microsoft-com:office:word" xmlns:w="http://schemas.openxmlformats.org/wordprocessingml/2006/main" xmlns:w14="http://schemas.microsoft.com/office/word/2010/wordml" xmlns:w15="http://schemas.microsoft.com/office/word/2012/wordml" xmlns:w16cid="http://schemas.microsoft.com/office/word/2016/wordml/cid" xmlns:w16se="http://schemas.microsoft.com/office/word/2015/wordml/symex" xmlns:wpg="http://schemas.microsoft.com/office/word/2010/wordprocessingGroup" xmlns:wpi="http://schemas.microsoft.com/office/word/2010/wordprocessingInk" xmlns:wne="http://schemas.microsoft.com/office/word/2006/wordml" xmlns:wps="http://schemas.microsoft.com/office/word/2010/wordprocessingShape" mc:Ignorable="w14 w15 w16se w16cid wp14">
+<w:endnotes xmlns:wpc="http://schemas.microsoft.com/office/word/2010/wordprocessingCanvas" xmlns:mo="http://schemas.microsoft.com/office/mac/office/2008/main" xmlns:mc="http://schemas.openxmlformats.org/markup-compatibility/2006" xmlns:mv="urn:schemas-microsoft-com:mac:vml" xmlns:o="urn:schemas-microsoft-com:office:office" xmlns:r="http://schemas.openxmlformats.org/officeDocument/2006/relationships" xmlns:m="http://schemas.openxmlformats.org/officeDocument/2006/math" xmlns:v="urn:schemas-microsoft-com:vml" xmlns:wp14="http://schemas.microsoft.com/office/word/2010/wordprocessingDrawing" xmlns:wp="http://schemas.openxmlformats.org/drawingml/2006/wordprocessingDrawing" xmlns:w10="urn:schemas-microsoft-com:office:word" xmlns:w="http://schemas.openxmlformats.org/wordprocessingml/2006/main" xmlns:w14="http://schemas.microsoft.com/office/word/2010/wordml" xmlns:wpg="http://schemas.microsoft.com/office/word/2010/wordprocessingGroup" xmlns:wpi="http://schemas.microsoft.com/office/word/2010/wordprocessingInk" xmlns:wne="http://schemas.microsoft.com/office/word/2006/wordml" xmlns:wps="http://schemas.microsoft.com/office/word/2010/wordprocessingShape" mc:Ignorable="w14 wp14">
   <w:endnote w:type="separator" w:id="-1">
     <w:p>
       <w:pPr>
@@ -15274,7 +15299,7 @@
 </file>
 
 <file path=word/footer1.xml><?xml version="1.0" encoding="utf-8"?>
-<w:ftr xmlns:wpc="http://schemas.microsoft.com/office/word/2010/wordprocessingCanvas" xmlns:cx="http://schemas.microsoft.com/office/drawing/2014/chartex" xmlns:cx1="http://schemas.microsoft.com/office/drawing/2015/9/8/chartex" xmlns:cx2="http://schemas.microsoft.com/office/drawing/2015/10/21/chartex" xmlns:cx3="http://schemas.microsoft.com/office/drawing/2016/5/9/chartex" xmlns:cx4="http://schemas.microsoft.com/office/drawing/2016/5/10/chartex" xmlns:cx5="http://schemas.microsoft.com/office/drawing/2016/5/11/chartex" xmlns:cx6="http://schemas.microsoft.com/office/drawing/2016/5/12/chartex" xmlns:cx7="http://schemas.microsoft.com/office/drawing/2016/5/13/chartex" xmlns:cx8="http://schemas.microsoft.com/office/drawing/2016/5/14/chartex" xmlns:mc="http://schemas.openxmlformats.org/markup-compatibility/2006" xmlns:aink="http://schemas.microsoft.com/office/drawing/2016/ink" xmlns:am3d="http://schemas.microsoft.com/office/drawing/2017/model3d" xmlns:o="urn:schemas-microsoft-com:office:office" xmlns:r="http://schemas.openxmlformats.org/officeDocument/2006/relationships" xmlns:m="http://schemas.openxmlformats.org/officeDocument/2006/math" xmlns:v="urn:schemas-microsoft-com:vml" xmlns:wp14="http://schemas.microsoft.com/office/word/2010/wordprocessingDrawing" xmlns:wp="http://schemas.openxmlformats.org/drawingml/2006/wordprocessingDrawing" xmlns:w10="urn:schemas-microsoft-com:office:word" xmlns:w="http://schemas.openxmlformats.org/wordprocessingml/2006/main" xmlns:w14="http://schemas.microsoft.com/office/word/2010/wordml" xmlns:w15="http://schemas.microsoft.com/office/word/2012/wordml" xmlns:w16cid="http://schemas.microsoft.com/office/word/2016/wordml/cid" xmlns:w16se="http://schemas.microsoft.com/office/word/2015/wordml/symex" xmlns:wpg="http://schemas.microsoft.com/office/word/2010/wordprocessingGroup" xmlns:wpi="http://schemas.microsoft.com/office/word/2010/wordprocessingInk" xmlns:wne="http://schemas.microsoft.com/office/word/2006/wordml" xmlns:wps="http://schemas.microsoft.com/office/word/2010/wordprocessingShape" mc:Ignorable="w14 w15 w16se w16cid wp14">
+<w:ftr xmlns:wpc="http://schemas.microsoft.com/office/word/2010/wordprocessingCanvas" xmlns:mo="http://schemas.microsoft.com/office/mac/office/2008/main" xmlns:mc="http://schemas.openxmlformats.org/markup-compatibility/2006" xmlns:mv="urn:schemas-microsoft-com:mac:vml" xmlns:o="urn:schemas-microsoft-com:office:office" xmlns:r="http://schemas.openxmlformats.org/officeDocument/2006/relationships" xmlns:m="http://schemas.openxmlformats.org/officeDocument/2006/math" xmlns:v="urn:schemas-microsoft-com:vml" xmlns:wp14="http://schemas.microsoft.com/office/word/2010/wordprocessingDrawing" xmlns:wp="http://schemas.openxmlformats.org/drawingml/2006/wordprocessingDrawing" xmlns:w10="urn:schemas-microsoft-com:office:word" xmlns:w="http://schemas.openxmlformats.org/wordprocessingml/2006/main" xmlns:w14="http://schemas.microsoft.com/office/word/2010/wordml" xmlns:wpg="http://schemas.microsoft.com/office/word/2010/wordprocessingGroup" xmlns:wpi="http://schemas.microsoft.com/office/word/2010/wordprocessingInk" xmlns:wne="http://schemas.microsoft.com/office/word/2006/wordml" xmlns:wps="http://schemas.microsoft.com/office/word/2010/wordprocessingShape" mc:Ignorable="w14 wp14">
   <w:p>
     <w:pPr>
       <w:jc w:val="right"/>
@@ -15287,7 +15312,7 @@
 </file>
 
 <file path=word/footer2.xml><?xml version="1.0" encoding="utf-8"?>
-<w:ftr xmlns:wpc="http://schemas.microsoft.com/office/word/2010/wordprocessingCanvas" xmlns:cx="http://schemas.microsoft.com/office/drawing/2014/chartex" xmlns:cx1="http://schemas.microsoft.com/office/drawing/2015/9/8/chartex" xmlns:cx2="http://schemas.microsoft.com/office/drawing/2015/10/21/chartex" xmlns:cx3="http://schemas.microsoft.com/office/drawing/2016/5/9/chartex" xmlns:cx4="http://schemas.microsoft.com/office/drawing/2016/5/10/chartex" xmlns:cx5="http://schemas.microsoft.com/office/drawing/2016/5/11/chartex" xmlns:cx6="http://schemas.microsoft.com/office/drawing/2016/5/12/chartex" xmlns:cx7="http://schemas.microsoft.com/office/drawing/2016/5/13/chartex" xmlns:cx8="http://schemas.microsoft.com/office/drawing/2016/5/14/chartex" xmlns:mc="http://schemas.openxmlformats.org/markup-compatibility/2006" xmlns:aink="http://schemas.microsoft.com/office/drawing/2016/ink" xmlns:am3d="http://schemas.microsoft.com/office/drawing/2017/model3d" xmlns:o="urn:schemas-microsoft-com:office:office" xmlns:r="http://schemas.openxmlformats.org/officeDocument/2006/relationships" xmlns:m="http://schemas.openxmlformats.org/officeDocument/2006/math" xmlns:v="urn:schemas-microsoft-com:vml" xmlns:wp14="http://schemas.microsoft.com/office/word/2010/wordprocessingDrawing" xmlns:wp="http://schemas.openxmlformats.org/drawingml/2006/wordprocessingDrawing" xmlns:w10="urn:schemas-microsoft-com:office:word" xmlns:w="http://schemas.openxmlformats.org/wordprocessingml/2006/main" xmlns:w14="http://schemas.microsoft.com/office/word/2010/wordml" xmlns:w15="http://schemas.microsoft.com/office/word/2012/wordml" xmlns:w16cid="http://schemas.microsoft.com/office/word/2016/wordml/cid" xmlns:w16se="http://schemas.microsoft.com/office/word/2015/wordml/symex" xmlns:wpg="http://schemas.microsoft.com/office/word/2010/wordprocessingGroup" xmlns:wpi="http://schemas.microsoft.com/office/word/2010/wordprocessingInk" xmlns:wne="http://schemas.microsoft.com/office/word/2006/wordml" xmlns:wps="http://schemas.microsoft.com/office/word/2010/wordprocessingShape" mc:Ignorable="w14 w15 w16se w16cid wp14">
+<w:ftr xmlns:wpc="http://schemas.microsoft.com/office/word/2010/wordprocessingCanvas" xmlns:mo="http://schemas.microsoft.com/office/mac/office/2008/main" xmlns:mc="http://schemas.openxmlformats.org/markup-compatibility/2006" xmlns:mv="urn:schemas-microsoft-com:mac:vml" xmlns:o="urn:schemas-microsoft-com:office:office" xmlns:r="http://schemas.openxmlformats.org/officeDocument/2006/relationships" xmlns:m="http://schemas.openxmlformats.org/officeDocument/2006/math" xmlns:v="urn:schemas-microsoft-com:vml" xmlns:wp14="http://schemas.microsoft.com/office/word/2010/wordprocessingDrawing" xmlns:wp="http://schemas.openxmlformats.org/drawingml/2006/wordprocessingDrawing" xmlns:w10="urn:schemas-microsoft-com:office:word" xmlns:w="http://schemas.openxmlformats.org/wordprocessingml/2006/main" xmlns:w14="http://schemas.microsoft.com/office/word/2010/wordml" xmlns:wpg="http://schemas.microsoft.com/office/word/2010/wordprocessingGroup" xmlns:wpi="http://schemas.microsoft.com/office/word/2010/wordprocessingInk" xmlns:wne="http://schemas.microsoft.com/office/word/2006/wordml" xmlns:wps="http://schemas.microsoft.com/office/word/2010/wordprocessingShape" mc:Ignorable="w14 wp14">
   <w:tbl>
     <w:tblPr>
       <w:tblW w:w="5000" w:type="pct"/>
@@ -15378,6 +15403,7 @@
           <w:dataBinding w:prefixMappings="xmlns:ns0='http://purl.org/dc/elements/1.1/' xmlns:ns1='http://schemas.openxmlformats.org/package/2006/metadata/core-properties' " w:xpath="/ns1:coreProperties[1]/ns0:creator[1]" w:storeItemID="{6C3C8BC8-F283-45AE-878A-BAB7291924A1}"/>
           <w:text/>
         </w:sdtPr>
+        <w:sdtEndPr/>
         <w:sdtContent>
           <w:tc>
             <w:tcPr>
@@ -15468,7 +15494,7 @@
               <w:sz w:val="18"/>
               <w:szCs w:val="18"/>
             </w:rPr>
-            <w:t>11</w:t>
+            <w:t>26</w:t>
           </w:r>
           <w:r>
             <w:rPr>
@@ -15496,7 +15522,7 @@
 </file>
 
 <file path=word/footer3.xml><?xml version="1.0" encoding="utf-8"?>
-<w:ftr xmlns:wpc="http://schemas.microsoft.com/office/word/2010/wordprocessingCanvas" xmlns:cx="http://schemas.microsoft.com/office/drawing/2014/chartex" xmlns:cx1="http://schemas.microsoft.com/office/drawing/2015/9/8/chartex" xmlns:cx2="http://schemas.microsoft.com/office/drawing/2015/10/21/chartex" xmlns:cx3="http://schemas.microsoft.com/office/drawing/2016/5/9/chartex" xmlns:cx4="http://schemas.microsoft.com/office/drawing/2016/5/10/chartex" xmlns:cx5="http://schemas.microsoft.com/office/drawing/2016/5/11/chartex" xmlns:cx6="http://schemas.microsoft.com/office/drawing/2016/5/12/chartex" xmlns:cx7="http://schemas.microsoft.com/office/drawing/2016/5/13/chartex" xmlns:cx8="http://schemas.microsoft.com/office/drawing/2016/5/14/chartex" xmlns:mc="http://schemas.openxmlformats.org/markup-compatibility/2006" xmlns:aink="http://schemas.microsoft.com/office/drawing/2016/ink" xmlns:am3d="http://schemas.microsoft.com/office/drawing/2017/model3d" xmlns:o="urn:schemas-microsoft-com:office:office" xmlns:r="http://schemas.openxmlformats.org/officeDocument/2006/relationships" xmlns:m="http://schemas.openxmlformats.org/officeDocument/2006/math" xmlns:v="urn:schemas-microsoft-com:vml" xmlns:wp14="http://schemas.microsoft.com/office/word/2010/wordprocessingDrawing" xmlns:wp="http://schemas.openxmlformats.org/drawingml/2006/wordprocessingDrawing" xmlns:w10="urn:schemas-microsoft-com:office:word" xmlns:w="http://schemas.openxmlformats.org/wordprocessingml/2006/main" xmlns:w14="http://schemas.microsoft.com/office/word/2010/wordml" xmlns:w15="http://schemas.microsoft.com/office/word/2012/wordml" xmlns:w16cid="http://schemas.microsoft.com/office/word/2016/wordml/cid" xmlns:w16se="http://schemas.microsoft.com/office/word/2015/wordml/symex" xmlns:wpg="http://schemas.microsoft.com/office/word/2010/wordprocessingGroup" xmlns:wpi="http://schemas.microsoft.com/office/word/2010/wordprocessingInk" xmlns:wne="http://schemas.microsoft.com/office/word/2006/wordml" xmlns:wps="http://schemas.microsoft.com/office/word/2010/wordprocessingShape" mc:Ignorable="w14 w15 w16se w16cid wp14">
+<w:ftr xmlns:wpc="http://schemas.microsoft.com/office/word/2010/wordprocessingCanvas" xmlns:mo="http://schemas.microsoft.com/office/mac/office/2008/main" xmlns:mc="http://schemas.openxmlformats.org/markup-compatibility/2006" xmlns:mv="urn:schemas-microsoft-com:mac:vml" xmlns:o="urn:schemas-microsoft-com:office:office" xmlns:r="http://schemas.openxmlformats.org/officeDocument/2006/relationships" xmlns:m="http://schemas.openxmlformats.org/officeDocument/2006/math" xmlns:v="urn:schemas-microsoft-com:vml" xmlns:wp14="http://schemas.microsoft.com/office/word/2010/wordprocessingDrawing" xmlns:wp="http://schemas.openxmlformats.org/drawingml/2006/wordprocessingDrawing" xmlns:w10="urn:schemas-microsoft-com:office:word" xmlns:w="http://schemas.openxmlformats.org/wordprocessingml/2006/main" xmlns:w14="http://schemas.microsoft.com/office/word/2010/wordml" xmlns:wpg="http://schemas.microsoft.com/office/word/2010/wordprocessingGroup" xmlns:wpi="http://schemas.microsoft.com/office/word/2010/wordprocessingInk" xmlns:wne="http://schemas.microsoft.com/office/word/2006/wordml" xmlns:wps="http://schemas.microsoft.com/office/word/2010/wordprocessingShape" mc:Ignorable="w14 wp14">
   <w:tbl>
     <w:tblPr>
       <w:tblW w:w="5000" w:type="pct"/>
@@ -15587,6 +15613,7 @@
           <w:dataBinding w:prefixMappings="xmlns:ns0='http://purl.org/dc/elements/1.1/' xmlns:ns1='http://schemas.openxmlformats.org/package/2006/metadata/core-properties' " w:xpath="/ns1:coreProperties[1]/ns0:creator[1]" w:storeItemID="{6C3C8BC8-F283-45AE-878A-BAB7291924A1}"/>
           <w:text/>
         </w:sdtPr>
+        <w:sdtEndPr/>
         <w:sdtContent>
           <w:tc>
             <w:tcPr>
@@ -15702,7 +15729,7 @@
 </file>
 
 <file path=word/footnotes.xml><?xml version="1.0" encoding="utf-8"?>
-<w:footnotes xmlns:wpc="http://schemas.microsoft.com/office/word/2010/wordprocessingCanvas" xmlns:cx="http://schemas.microsoft.com/office/drawing/2014/chartex" xmlns:cx1="http://schemas.microsoft.com/office/drawing/2015/9/8/chartex" xmlns:cx2="http://schemas.microsoft.com/office/drawing/2015/10/21/chartex" xmlns:cx3="http://schemas.microsoft.com/office/drawing/2016/5/9/chartex" xmlns:cx4="http://schemas.microsoft.com/office/drawing/2016/5/10/chartex" xmlns:cx5="http://schemas.microsoft.com/office/drawing/2016/5/11/chartex" xmlns:cx6="http://schemas.microsoft.com/office/drawing/2016/5/12/chartex" xmlns:cx7="http://schemas.microsoft.com/office/drawing/2016/5/13/chartex" xmlns:cx8="http://schemas.microsoft.com/office/drawing/2016/5/14/chartex" xmlns:mc="http://schemas.openxmlformats.org/markup-compatibility/2006" xmlns:aink="http://schemas.microsoft.com/office/drawing/2016/ink" xmlns:am3d="http://schemas.microsoft.com/office/drawing/2017/model3d" xmlns:o="urn:schemas-microsoft-com:office:office" xmlns:r="http://schemas.openxmlformats.org/officeDocument/2006/relationships" xmlns:m="http://schemas.openxmlformats.org/officeDocument/2006/math" xmlns:v="urn:schemas-microsoft-com:vml" xmlns:wp14="http://schemas.microsoft.com/office/word/2010/wordprocessingDrawing" xmlns:wp="http://schemas.openxmlformats.org/drawingml/2006/wordprocessingDrawing" xmlns:w10="urn:schemas-microsoft-com:office:word" xmlns:w="http://schemas.openxmlformats.org/wordprocessingml/2006/main" xmlns:w14="http://schemas.microsoft.com/office/word/2010/wordml" xmlns:w15="http://schemas.microsoft.com/office/word/2012/wordml" xmlns:w16cid="http://schemas.microsoft.com/office/word/2016/wordml/cid" xmlns:w16se="http://schemas.microsoft.com/office/word/2015/wordml/symex" xmlns:wpg="http://schemas.microsoft.com/office/word/2010/wordprocessingGroup" xmlns:wpi="http://schemas.microsoft.com/office/word/2010/wordprocessingInk" xmlns:wne="http://schemas.microsoft.com/office/word/2006/wordml" xmlns:wps="http://schemas.microsoft.com/office/word/2010/wordprocessingShape" mc:Ignorable="w14 w15 w16se w16cid wp14">
+<w:footnotes xmlns:wpc="http://schemas.microsoft.com/office/word/2010/wordprocessingCanvas" xmlns:mo="http://schemas.microsoft.com/office/mac/office/2008/main" xmlns:mc="http://schemas.openxmlformats.org/markup-compatibility/2006" xmlns:mv="urn:schemas-microsoft-com:mac:vml" xmlns:o="urn:schemas-microsoft-com:office:office" xmlns:r="http://schemas.openxmlformats.org/officeDocument/2006/relationships" xmlns:m="http://schemas.openxmlformats.org/officeDocument/2006/math" xmlns:v="urn:schemas-microsoft-com:vml" xmlns:wp14="http://schemas.microsoft.com/office/word/2010/wordprocessingDrawing" xmlns:wp="http://schemas.openxmlformats.org/drawingml/2006/wordprocessingDrawing" xmlns:w10="urn:schemas-microsoft-com:office:word" xmlns:w="http://schemas.openxmlformats.org/wordprocessingml/2006/main" xmlns:w14="http://schemas.microsoft.com/office/word/2010/wordml" xmlns:wpg="http://schemas.microsoft.com/office/word/2010/wordprocessingGroup" xmlns:wpi="http://schemas.microsoft.com/office/word/2010/wordprocessingInk" xmlns:wne="http://schemas.microsoft.com/office/word/2006/wordml" xmlns:wps="http://schemas.microsoft.com/office/word/2010/wordprocessingShape" mc:Ignorable="w14 wp14">
   <w:footnote w:type="separator" w:id="-1">
     <w:p>
       <w:pPr>
@@ -15727,8 +15754,8 @@
 </file>
 
 <file path=word/numbering.xml><?xml version="1.0" encoding="utf-8"?>
-<w:numbering xmlns:wpc="http://schemas.microsoft.com/office/word/2010/wordprocessingCanvas" xmlns:cx="http://schemas.microsoft.com/office/drawing/2014/chartex" xmlns:cx1="http://schemas.microsoft.com/office/drawing/2015/9/8/chartex" xmlns:cx2="http://schemas.microsoft.com/office/drawing/2015/10/21/chartex" xmlns:cx3="http://schemas.microsoft.com/office/drawing/2016/5/9/chartex" xmlns:cx4="http://schemas.microsoft.com/office/drawing/2016/5/10/chartex" xmlns:cx5="http://schemas.microsoft.com/office/drawing/2016/5/11/chartex" xmlns:cx6="http://schemas.microsoft.com/office/drawing/2016/5/12/chartex" xmlns:cx7="http://schemas.microsoft.com/office/drawing/2016/5/13/chartex" xmlns:cx8="http://schemas.microsoft.com/office/drawing/2016/5/14/chartex" xmlns:mc="http://schemas.openxmlformats.org/markup-compatibility/2006" xmlns:aink="http://schemas.microsoft.com/office/drawing/2016/ink" xmlns:am3d="http://schemas.microsoft.com/office/drawing/2017/model3d" xmlns:o="urn:schemas-microsoft-com:office:office" xmlns:r="http://schemas.openxmlformats.org/officeDocument/2006/relationships" xmlns:m="http://schemas.openxmlformats.org/officeDocument/2006/math" xmlns:v="urn:schemas-microsoft-com:vml" xmlns:wp14="http://schemas.microsoft.com/office/word/2010/wordprocessingDrawing" xmlns:wp="http://schemas.openxmlformats.org/drawingml/2006/wordprocessingDrawing" xmlns:w10="urn:schemas-microsoft-com:office:word" xmlns:w="http://schemas.openxmlformats.org/wordprocessingml/2006/main" xmlns:w14="http://schemas.microsoft.com/office/word/2010/wordml" xmlns:w15="http://schemas.microsoft.com/office/word/2012/wordml" xmlns:w16cid="http://schemas.microsoft.com/office/word/2016/wordml/cid" xmlns:w16se="http://schemas.microsoft.com/office/word/2015/wordml/symex" xmlns:wpg="http://schemas.microsoft.com/office/word/2010/wordprocessingGroup" xmlns:wpi="http://schemas.microsoft.com/office/word/2010/wordprocessingInk" xmlns:wne="http://schemas.microsoft.com/office/word/2006/wordml" xmlns:wps="http://schemas.microsoft.com/office/word/2010/wordprocessingShape" mc:Ignorable="w14 w15 w16se w16cid wp14">
-  <w:abstractNum w:abstractNumId="0" w15:restartNumberingAfterBreak="0">
+<w:numbering xmlns:wpc="http://schemas.microsoft.com/office/word/2010/wordprocessingCanvas" xmlns:mo="http://schemas.microsoft.com/office/mac/office/2008/main" xmlns:mc="http://schemas.openxmlformats.org/markup-compatibility/2006" xmlns:mv="urn:schemas-microsoft-com:mac:vml" xmlns:o="urn:schemas-microsoft-com:office:office" xmlns:r="http://schemas.openxmlformats.org/officeDocument/2006/relationships" xmlns:m="http://schemas.openxmlformats.org/officeDocument/2006/math" xmlns:v="urn:schemas-microsoft-com:vml" xmlns:wp14="http://schemas.microsoft.com/office/word/2010/wordprocessingDrawing" xmlns:wp="http://schemas.openxmlformats.org/drawingml/2006/wordprocessingDrawing" xmlns:w10="urn:schemas-microsoft-com:office:word" xmlns:w="http://schemas.openxmlformats.org/wordprocessingml/2006/main" xmlns:w14="http://schemas.microsoft.com/office/word/2010/wordml" xmlns:wpg="http://schemas.microsoft.com/office/word/2010/wordprocessingGroup" xmlns:wpi="http://schemas.microsoft.com/office/word/2010/wordprocessingInk" xmlns:wne="http://schemas.microsoft.com/office/word/2006/wordml" xmlns:wps="http://schemas.microsoft.com/office/word/2010/wordprocessingShape" mc:Ignorable="w14 wp14">
+  <w:abstractNum w:abstractNumId="0">
     <w:nsid w:val="015D0C08"/>
     <w:multiLevelType w:val="multilevel"/>
     <w:tmpl w:val="5C0829FA"/>
@@ -15841,7 +15868,7 @@
       </w:rPr>
     </w:lvl>
   </w:abstractNum>
-  <w:abstractNum w:abstractNumId="1" w15:restartNumberingAfterBreak="0">
+  <w:abstractNum w:abstractNumId="1">
     <w:nsid w:val="03D657C1"/>
     <w:multiLevelType w:val="multilevel"/>
     <w:tmpl w:val="93EE8008"/>
@@ -15954,7 +15981,7 @@
       </w:rPr>
     </w:lvl>
   </w:abstractNum>
-  <w:abstractNum w:abstractNumId="2" w15:restartNumberingAfterBreak="0">
+  <w:abstractNum w:abstractNumId="2">
     <w:nsid w:val="03E047AA"/>
     <w:multiLevelType w:val="multilevel"/>
     <w:tmpl w:val="68027828"/>
@@ -16071,7 +16098,7 @@
       </w:rPr>
     </w:lvl>
   </w:abstractNum>
-  <w:abstractNum w:abstractNumId="3" w15:restartNumberingAfterBreak="0">
+  <w:abstractNum w:abstractNumId="3">
     <w:nsid w:val="08EA2463"/>
     <w:multiLevelType w:val="multilevel"/>
     <w:tmpl w:val="60540D5C"/>
@@ -16184,7 +16211,7 @@
       </w:rPr>
     </w:lvl>
   </w:abstractNum>
-  <w:abstractNum w:abstractNumId="4" w15:restartNumberingAfterBreak="0">
+  <w:abstractNum w:abstractNumId="4">
     <w:nsid w:val="0FD92ABE"/>
     <w:multiLevelType w:val="hybridMultilevel"/>
     <w:tmpl w:val="62A4C5AC"/>
@@ -16328,7 +16355,7 @@
       </w:pPr>
     </w:lvl>
   </w:abstractNum>
-  <w:abstractNum w:abstractNumId="5" w15:restartNumberingAfterBreak="0">
+  <w:abstractNum w:abstractNumId="5">
     <w:nsid w:val="1B345962"/>
     <w:multiLevelType w:val="multilevel"/>
     <w:tmpl w:val="A0FC6E6E"/>
@@ -16441,7 +16468,7 @@
       </w:rPr>
     </w:lvl>
   </w:abstractNum>
-  <w:abstractNum w:abstractNumId="6" w15:restartNumberingAfterBreak="0">
+  <w:abstractNum w:abstractNumId="6">
     <w:nsid w:val="208A7F55"/>
     <w:multiLevelType w:val="hybridMultilevel"/>
     <w:tmpl w:val="5EF2D80C"/>
@@ -16554,7 +16581,7 @@
       </w:rPr>
     </w:lvl>
   </w:abstractNum>
-  <w:abstractNum w:abstractNumId="7" w15:restartNumberingAfterBreak="0">
+  <w:abstractNum w:abstractNumId="7">
     <w:nsid w:val="3BF97819"/>
     <w:multiLevelType w:val="multilevel"/>
     <w:tmpl w:val="544C64E8"/>
@@ -16667,7 +16694,7 @@
       </w:rPr>
     </w:lvl>
   </w:abstractNum>
-  <w:abstractNum w:abstractNumId="8" w15:restartNumberingAfterBreak="0">
+  <w:abstractNum w:abstractNumId="8">
     <w:nsid w:val="44856083"/>
     <w:multiLevelType w:val="multilevel"/>
     <w:tmpl w:val="ED740F48"/>
@@ -16780,7 +16807,7 @@
       </w:rPr>
     </w:lvl>
   </w:abstractNum>
-  <w:abstractNum w:abstractNumId="9" w15:restartNumberingAfterBreak="0">
+  <w:abstractNum w:abstractNumId="9">
     <w:nsid w:val="50B44D00"/>
     <w:multiLevelType w:val="hybridMultilevel"/>
     <w:tmpl w:val="FA9AA246"/>
@@ -16893,7 +16920,7 @@
       </w:rPr>
     </w:lvl>
   </w:abstractNum>
-  <w:abstractNum w:abstractNumId="10" w15:restartNumberingAfterBreak="0">
+  <w:abstractNum w:abstractNumId="10">
     <w:nsid w:val="51E61A4E"/>
     <w:multiLevelType w:val="multilevel"/>
     <w:tmpl w:val="B2C23992"/>
@@ -17006,7 +17033,7 @@
       </w:rPr>
     </w:lvl>
   </w:abstractNum>
-  <w:abstractNum w:abstractNumId="11" w15:restartNumberingAfterBreak="0">
+  <w:abstractNum w:abstractNumId="11">
     <w:nsid w:val="527F0F09"/>
     <w:multiLevelType w:val="hybridMultilevel"/>
     <w:tmpl w:val="6DCA4E94"/>
@@ -17095,7 +17122,7 @@
       </w:pPr>
     </w:lvl>
   </w:abstractNum>
-  <w:abstractNum w:abstractNumId="12" w15:restartNumberingAfterBreak="0">
+  <w:abstractNum w:abstractNumId="12">
     <w:nsid w:val="599619BB"/>
     <w:multiLevelType w:val="multilevel"/>
     <w:tmpl w:val="A7FAA3D4"/>
@@ -17208,7 +17235,7 @@
       </w:rPr>
     </w:lvl>
   </w:abstractNum>
-  <w:abstractNum w:abstractNumId="13" w15:restartNumberingAfterBreak="0">
+  <w:abstractNum w:abstractNumId="13">
     <w:nsid w:val="5CD46AD8"/>
     <w:multiLevelType w:val="multilevel"/>
     <w:tmpl w:val="4104BF86"/>
@@ -17321,7 +17348,7 @@
       </w:rPr>
     </w:lvl>
   </w:abstractNum>
-  <w:abstractNum w:abstractNumId="14" w15:restartNumberingAfterBreak="0">
+  <w:abstractNum w:abstractNumId="14">
     <w:nsid w:val="5E0B1EBB"/>
     <w:multiLevelType w:val="multilevel"/>
     <w:tmpl w:val="5D2A721A"/>
@@ -17434,7 +17461,7 @@
       </w:rPr>
     </w:lvl>
   </w:abstractNum>
-  <w:abstractNum w:abstractNumId="15" w15:restartNumberingAfterBreak="0">
+  <w:abstractNum w:abstractNumId="15">
     <w:nsid w:val="66477B61"/>
     <w:multiLevelType w:val="multilevel"/>
     <w:tmpl w:val="1AC09966"/>
@@ -17551,7 +17578,7 @@
       </w:rPr>
     </w:lvl>
   </w:abstractNum>
-  <w:abstractNum w:abstractNumId="16" w15:restartNumberingAfterBreak="0">
+  <w:abstractNum w:abstractNumId="16">
     <w:nsid w:val="67492037"/>
     <w:multiLevelType w:val="multilevel"/>
     <w:tmpl w:val="06CC046E"/>
@@ -17668,7 +17695,7 @@
       </w:rPr>
     </w:lvl>
   </w:abstractNum>
-  <w:abstractNum w:abstractNumId="17" w15:restartNumberingAfterBreak="0">
+  <w:abstractNum w:abstractNumId="17">
     <w:nsid w:val="681D65BA"/>
     <w:multiLevelType w:val="multilevel"/>
     <w:tmpl w:val="ED740F48"/>
@@ -17781,7 +17808,7 @@
       </w:rPr>
     </w:lvl>
   </w:abstractNum>
-  <w:abstractNum w:abstractNumId="18" w15:restartNumberingAfterBreak="0">
+  <w:abstractNum w:abstractNumId="18">
     <w:nsid w:val="6F4F7043"/>
     <w:multiLevelType w:val="multilevel"/>
     <w:tmpl w:val="F0323F8A"/>
@@ -17894,7 +17921,7 @@
       </w:rPr>
     </w:lvl>
   </w:abstractNum>
-  <w:abstractNum w:abstractNumId="19" w15:restartNumberingAfterBreak="0">
+  <w:abstractNum w:abstractNumId="19">
     <w:nsid w:val="7A4D3BA7"/>
     <w:multiLevelType w:val="multilevel"/>
     <w:tmpl w:val="7B387FAE"/>
@@ -18137,7 +18164,7 @@
 </file>
 
 <file path=word/styles.xml><?xml version="1.0" encoding="utf-8"?>
-<w:styles xmlns:mc="http://schemas.openxmlformats.org/markup-compatibility/2006" xmlns:r="http://schemas.openxmlformats.org/officeDocument/2006/relationships" xmlns:w="http://schemas.openxmlformats.org/wordprocessingml/2006/main" xmlns:w14="http://schemas.microsoft.com/office/word/2010/wordml" xmlns:w15="http://schemas.microsoft.com/office/word/2012/wordml" xmlns:w16cid="http://schemas.microsoft.com/office/word/2016/wordml/cid" xmlns:w16se="http://schemas.microsoft.com/office/word/2015/wordml/symex" mc:Ignorable="w14 w15 w16se w16cid">
+<w:styles xmlns:mc="http://schemas.openxmlformats.org/markup-compatibility/2006" xmlns:r="http://schemas.openxmlformats.org/officeDocument/2006/relationships" xmlns:w="http://schemas.openxmlformats.org/wordprocessingml/2006/main" xmlns:w14="http://schemas.microsoft.com/office/word/2010/wordml" mc:Ignorable="w14">
   <w:docDefaults>
     <w:rPrDefault>
       <w:rPr>
@@ -18161,382 +18188,153 @@
       </w:pPr>
     </w:pPrDefault>
   </w:docDefaults>
-  <w:latentStyles w:defLockedState="0" w:defUIPriority="99" w:defSemiHidden="0" w:defUnhideWhenUsed="0" w:defQFormat="0" w:count="375">
-    <w:lsdException w:name="Normal" w:uiPriority="0" w:qFormat="1"/>
-    <w:lsdException w:name="heading 1" w:uiPriority="9" w:qFormat="1"/>
-    <w:lsdException w:name="heading 2" w:semiHidden="1" w:uiPriority="9" w:unhideWhenUsed="1" w:qFormat="1"/>
-    <w:lsdException w:name="heading 3" w:semiHidden="1" w:uiPriority="9" w:unhideWhenUsed="1" w:qFormat="1"/>
-    <w:lsdException w:name="heading 4" w:semiHidden="1" w:uiPriority="9" w:unhideWhenUsed="1" w:qFormat="1"/>
-    <w:lsdException w:name="heading 5" w:semiHidden="1" w:uiPriority="9" w:unhideWhenUsed="1" w:qFormat="1"/>
-    <w:lsdException w:name="heading 6" w:semiHidden="1" w:uiPriority="9" w:unhideWhenUsed="1" w:qFormat="1"/>
-    <w:lsdException w:name="heading 7" w:semiHidden="1" w:uiPriority="9" w:unhideWhenUsed="1" w:qFormat="1"/>
-    <w:lsdException w:name="heading 8" w:semiHidden="1" w:uiPriority="9" w:unhideWhenUsed="1" w:qFormat="1"/>
-    <w:lsdException w:name="heading 9" w:semiHidden="1" w:uiPriority="9" w:unhideWhenUsed="1" w:qFormat="1"/>
-    <w:lsdException w:name="index 1" w:semiHidden="1" w:unhideWhenUsed="1"/>
-    <w:lsdException w:name="index 2" w:semiHidden="1" w:unhideWhenUsed="1"/>
-    <w:lsdException w:name="index 3" w:semiHidden="1" w:unhideWhenUsed="1"/>
-    <w:lsdException w:name="index 4" w:semiHidden="1" w:unhideWhenUsed="1"/>
-    <w:lsdException w:name="index 5" w:semiHidden="1" w:unhideWhenUsed="1"/>
-    <w:lsdException w:name="index 6" w:semiHidden="1" w:unhideWhenUsed="1"/>
-    <w:lsdException w:name="index 7" w:semiHidden="1" w:unhideWhenUsed="1"/>
-    <w:lsdException w:name="index 8" w:semiHidden="1" w:unhideWhenUsed="1"/>
-    <w:lsdException w:name="index 9" w:semiHidden="1" w:unhideWhenUsed="1"/>
-    <w:lsdException w:name="toc 1" w:semiHidden="1" w:uiPriority="39" w:unhideWhenUsed="1"/>
-    <w:lsdException w:name="toc 2" w:semiHidden="1" w:uiPriority="39" w:unhideWhenUsed="1"/>
-    <w:lsdException w:name="toc 3" w:semiHidden="1" w:uiPriority="39" w:unhideWhenUsed="1"/>
-    <w:lsdException w:name="toc 4" w:semiHidden="1" w:uiPriority="39" w:unhideWhenUsed="1"/>
-    <w:lsdException w:name="toc 5" w:semiHidden="1" w:uiPriority="39" w:unhideWhenUsed="1"/>
-    <w:lsdException w:name="toc 6" w:semiHidden="1" w:uiPriority="39" w:unhideWhenUsed="1"/>
-    <w:lsdException w:name="toc 7" w:semiHidden="1" w:uiPriority="39" w:unhideWhenUsed="1"/>
-    <w:lsdException w:name="toc 8" w:semiHidden="1" w:uiPriority="39" w:unhideWhenUsed="1"/>
-    <w:lsdException w:name="toc 9" w:semiHidden="1" w:uiPriority="39" w:unhideWhenUsed="1"/>
-    <w:lsdException w:name="Normal Indent" w:semiHidden="1" w:unhideWhenUsed="1"/>
-    <w:lsdException w:name="footnote text" w:semiHidden="1" w:unhideWhenUsed="1"/>
-    <w:lsdException w:name="annotation text" w:semiHidden="1" w:unhideWhenUsed="1"/>
-    <w:lsdException w:name="header" w:semiHidden="1" w:unhideWhenUsed="1"/>
-    <w:lsdException w:name="footer" w:semiHidden="1" w:unhideWhenUsed="1"/>
-    <w:lsdException w:name="index heading" w:semiHidden="1" w:unhideWhenUsed="1"/>
-    <w:lsdException w:name="caption" w:semiHidden="1" w:uiPriority="35" w:unhideWhenUsed="1" w:qFormat="1"/>
-    <w:lsdException w:name="table of figures" w:semiHidden="1" w:unhideWhenUsed="1"/>
-    <w:lsdException w:name="envelope address" w:semiHidden="1" w:unhideWhenUsed="1"/>
-    <w:lsdException w:name="envelope return" w:semiHidden="1" w:unhideWhenUsed="1"/>
-    <w:lsdException w:name="footnote reference" w:semiHidden="1" w:unhideWhenUsed="1"/>
-    <w:lsdException w:name="annotation reference" w:semiHidden="1" w:unhideWhenUsed="1"/>
-    <w:lsdException w:name="line number" w:semiHidden="1" w:unhideWhenUsed="1"/>
-    <w:lsdException w:name="page number" w:semiHidden="1" w:unhideWhenUsed="1"/>
-    <w:lsdException w:name="endnote reference" w:semiHidden="1" w:unhideWhenUsed="1"/>
-    <w:lsdException w:name="endnote text" w:semiHidden="1" w:unhideWhenUsed="1"/>
-    <w:lsdException w:name="table of authorities" w:semiHidden="1" w:unhideWhenUsed="1"/>
-    <w:lsdException w:name="macro" w:semiHidden="1" w:unhideWhenUsed="1"/>
-    <w:lsdException w:name="toa heading" w:semiHidden="1" w:unhideWhenUsed="1"/>
-    <w:lsdException w:name="List" w:semiHidden="1" w:unhideWhenUsed="1"/>
-    <w:lsdException w:name="List Bullet" w:semiHidden="1" w:unhideWhenUsed="1"/>
-    <w:lsdException w:name="List Number" w:semiHidden="1" w:unhideWhenUsed="1"/>
-    <w:lsdException w:name="List 2" w:semiHidden="1" w:unhideWhenUsed="1"/>
-    <w:lsdException w:name="List 3" w:semiHidden="1" w:unhideWhenUsed="1"/>
-    <w:lsdException w:name="List 4" w:semiHidden="1" w:unhideWhenUsed="1"/>
-    <w:lsdException w:name="List 5" w:semiHidden="1" w:unhideWhenUsed="1"/>
-    <w:lsdException w:name="List Bullet 2" w:semiHidden="1" w:unhideWhenUsed="1"/>
-    <w:lsdException w:name="List Bullet 3" w:semiHidden="1" w:unhideWhenUsed="1"/>
-    <w:lsdException w:name="List Bullet 4" w:semiHidden="1" w:unhideWhenUsed="1"/>
-    <w:lsdException w:name="List Bullet 5" w:semiHidden="1" w:unhideWhenUsed="1"/>
-    <w:lsdException w:name="List Number 2" w:semiHidden="1" w:unhideWhenUsed="1"/>
-    <w:lsdException w:name="List Number 3" w:semiHidden="1" w:unhideWhenUsed="1"/>
-    <w:lsdException w:name="List Number 4" w:semiHidden="1" w:unhideWhenUsed="1"/>
-    <w:lsdException w:name="List Number 5" w:semiHidden="1" w:unhideWhenUsed="1"/>
-    <w:lsdException w:name="Title" w:uiPriority="10" w:qFormat="1"/>
-    <w:lsdException w:name="Closing" w:semiHidden="1" w:unhideWhenUsed="1"/>
-    <w:lsdException w:name="Signature" w:semiHidden="1" w:unhideWhenUsed="1"/>
-    <w:lsdException w:name="Default Paragraph Font" w:semiHidden="1" w:uiPriority="1" w:unhideWhenUsed="1"/>
-    <w:lsdException w:name="Body Text" w:semiHidden="1" w:unhideWhenUsed="1"/>
-    <w:lsdException w:name="Body Text Indent" w:semiHidden="1" w:unhideWhenUsed="1"/>
-    <w:lsdException w:name="List Continue" w:semiHidden="1" w:unhideWhenUsed="1"/>
-    <w:lsdException w:name="List Continue 2" w:semiHidden="1" w:unhideWhenUsed="1"/>
-    <w:lsdException w:name="List Continue 3" w:semiHidden="1" w:unhideWhenUsed="1"/>
-    <w:lsdException w:name="List Continue 4" w:semiHidden="1" w:unhideWhenUsed="1"/>
-    <w:lsdException w:name="List Continue 5" w:semiHidden="1" w:unhideWhenUsed="1"/>
-    <w:lsdException w:name="Message Header" w:semiHidden="1" w:unhideWhenUsed="1"/>
-    <w:lsdException w:name="Subtitle" w:uiPriority="11" w:qFormat="1"/>
-    <w:lsdException w:name="Salutation" w:semiHidden="1" w:unhideWhenUsed="1"/>
-    <w:lsdException w:name="Date" w:semiHidden="1" w:unhideWhenUsed="1"/>
-    <w:lsdException w:name="Body Text First Indent" w:semiHidden="1" w:unhideWhenUsed="1"/>
-    <w:lsdException w:name="Body Text First Indent 2" w:semiHidden="1" w:unhideWhenUsed="1"/>
-    <w:lsdException w:name="Note Heading" w:semiHidden="1" w:unhideWhenUsed="1"/>
-    <w:lsdException w:name="Body Text 2" w:semiHidden="1" w:unhideWhenUsed="1"/>
-    <w:lsdException w:name="Body Text 3" w:semiHidden="1" w:unhideWhenUsed="1"/>
-    <w:lsdException w:name="Body Text Indent 2" w:semiHidden="1" w:unhideWhenUsed="1"/>
-    <w:lsdException w:name="Body Text Indent 3" w:semiHidden="1" w:unhideWhenUsed="1"/>
-    <w:lsdException w:name="Block Text" w:semiHidden="1" w:unhideWhenUsed="1"/>
-    <w:lsdException w:name="Hyperlink" w:semiHidden="1" w:unhideWhenUsed="1"/>
-    <w:lsdException w:name="FollowedHyperlink" w:semiHidden="1" w:unhideWhenUsed="1"/>
-    <w:lsdException w:name="Strong" w:uiPriority="22" w:qFormat="1"/>
-    <w:lsdException w:name="Emphasis" w:uiPriority="20" w:qFormat="1"/>
-    <w:lsdException w:name="Document Map" w:semiHidden="1" w:unhideWhenUsed="1"/>
-    <w:lsdException w:name="Plain Text" w:semiHidden="1" w:unhideWhenUsed="1"/>
-    <w:lsdException w:name="E-mail Signature" w:semiHidden="1" w:unhideWhenUsed="1"/>
-    <w:lsdException w:name="HTML Top of Form" w:semiHidden="1" w:unhideWhenUsed="1"/>
-    <w:lsdException w:name="HTML Bottom of Form" w:semiHidden="1" w:unhideWhenUsed="1"/>
-    <w:lsdException w:name="Normal (Web)" w:semiHidden="1" w:unhideWhenUsed="1"/>
-    <w:lsdException w:name="HTML Acronym" w:semiHidden="1" w:unhideWhenUsed="1"/>
-    <w:lsdException w:name="HTML Address" w:semiHidden="1" w:unhideWhenUsed="1"/>
-    <w:lsdException w:name="HTML Cite" w:semiHidden="1" w:unhideWhenUsed="1"/>
-    <w:lsdException w:name="HTML Code" w:semiHidden="1" w:unhideWhenUsed="1"/>
-    <w:lsdException w:name="HTML Definition" w:semiHidden="1" w:unhideWhenUsed="1"/>
-    <w:lsdException w:name="HTML Keyboard" w:semiHidden="1" w:unhideWhenUsed="1"/>
-    <w:lsdException w:name="HTML Preformatted" w:semiHidden="1" w:unhideWhenUsed="1"/>
-    <w:lsdException w:name="HTML Sample" w:semiHidden="1" w:unhideWhenUsed="1"/>
-    <w:lsdException w:name="HTML Typewriter" w:semiHidden="1" w:unhideWhenUsed="1"/>
-    <w:lsdException w:name="HTML Variable" w:semiHidden="1" w:unhideWhenUsed="1"/>
-    <w:lsdException w:name="Normal Table" w:semiHidden="1" w:unhideWhenUsed="1"/>
-    <w:lsdException w:name="annotation subject" w:semiHidden="1" w:unhideWhenUsed="1"/>
-    <w:lsdException w:name="No List" w:semiHidden="1" w:unhideWhenUsed="1"/>
-    <w:lsdException w:name="Outline List 1" w:semiHidden="1" w:unhideWhenUsed="1"/>
-    <w:lsdException w:name="Outline List 2" w:semiHidden="1" w:unhideWhenUsed="1"/>
-    <w:lsdException w:name="Outline List 3" w:semiHidden="1" w:unhideWhenUsed="1"/>
-    <w:lsdException w:name="Table Simple 1" w:semiHidden="1" w:unhideWhenUsed="1"/>
-    <w:lsdException w:name="Table Simple 2" w:semiHidden="1" w:unhideWhenUsed="1"/>
-    <w:lsdException w:name="Table Simple 3" w:semiHidden="1" w:unhideWhenUsed="1"/>
-    <w:lsdException w:name="Table Classic 1" w:semiHidden="1" w:unhideWhenUsed="1"/>
-    <w:lsdException w:name="Table Classic 2" w:semiHidden="1" w:unhideWhenUsed="1"/>
-    <w:lsdException w:name="Table Classic 3" w:semiHidden="1" w:unhideWhenUsed="1"/>
-    <w:lsdException w:name="Table Classic 4" w:semiHidden="1" w:unhideWhenUsed="1"/>
-    <w:lsdException w:name="Table Colorful 1" w:semiHidden="1" w:unhideWhenUsed="1"/>
-    <w:lsdException w:name="Table Colorful 2" w:semiHidden="1" w:unhideWhenUsed="1"/>
-    <w:lsdException w:name="Table Colorful 3" w:semiHidden="1" w:unhideWhenUsed="1"/>
-    <w:lsdException w:name="Table Columns 1" w:semiHidden="1" w:unhideWhenUsed="1"/>
-    <w:lsdException w:name="Table Columns 2" w:semiHidden="1" w:unhideWhenUsed="1"/>
-    <w:lsdException w:name="Table Columns 3" w:semiHidden="1" w:unhideWhenUsed="1"/>
-    <w:lsdException w:name="Table Columns 4" w:semiHidden="1" w:unhideWhenUsed="1"/>
-    <w:lsdException w:name="Table Columns 5" w:semiHidden="1" w:unhideWhenUsed="1"/>
-    <w:lsdException w:name="Table Grid 1" w:semiHidden="1" w:unhideWhenUsed="1"/>
-    <w:lsdException w:name="Table Grid 2" w:semiHidden="1" w:unhideWhenUsed="1"/>
-    <w:lsdException w:name="Table Grid 3" w:semiHidden="1" w:unhideWhenUsed="1"/>
-    <w:lsdException w:name="Table Grid 4" w:semiHidden="1" w:unhideWhenUsed="1"/>
-    <w:lsdException w:name="Table Grid 5" w:semiHidden="1" w:unhideWhenUsed="1"/>
-    <w:lsdException w:name="Table Grid 6" w:semiHidden="1" w:unhideWhenUsed="1"/>
-    <w:lsdException w:name="Table Grid 7" w:semiHidden="1" w:unhideWhenUsed="1"/>
-    <w:lsdException w:name="Table Grid 8" w:semiHidden="1" w:unhideWhenUsed="1"/>
-    <w:lsdException w:name="Table List 1" w:semiHidden="1" w:unhideWhenUsed="1"/>
-    <w:lsdException w:name="Table List 2" w:semiHidden="1" w:unhideWhenUsed="1"/>
-    <w:lsdException w:name="Table List 3" w:semiHidden="1" w:unhideWhenUsed="1"/>
-    <w:lsdException w:name="Table List 4" w:semiHidden="1" w:unhideWhenUsed="1"/>
-    <w:lsdException w:name="Table List 5" w:semiHidden="1" w:unhideWhenUsed="1"/>
-    <w:lsdException w:name="Table List 6" w:semiHidden="1" w:unhideWhenUsed="1"/>
-    <w:lsdException w:name="Table List 7" w:semiHidden="1" w:unhideWhenUsed="1"/>
-    <w:lsdException w:name="Table List 8" w:semiHidden="1" w:unhideWhenUsed="1"/>
-    <w:lsdException w:name="Table 3D effects 1" w:semiHidden="1" w:unhideWhenUsed="1"/>
-    <w:lsdException w:name="Table 3D effects 2" w:semiHidden="1" w:unhideWhenUsed="1"/>
-    <w:lsdException w:name="Table 3D effects 3" w:semiHidden="1" w:unhideWhenUsed="1"/>
-    <w:lsdException w:name="Table Contemporary" w:semiHidden="1" w:unhideWhenUsed="1"/>
-    <w:lsdException w:name="Table Elegant" w:semiHidden="1" w:unhideWhenUsed="1"/>
-    <w:lsdException w:name="Table Professional" w:semiHidden="1" w:unhideWhenUsed="1"/>
-    <w:lsdException w:name="Table Subtle 1" w:semiHidden="1" w:unhideWhenUsed="1"/>
-    <w:lsdException w:name="Table Subtle 2" w:semiHidden="1" w:unhideWhenUsed="1"/>
-    <w:lsdException w:name="Table Web 1" w:semiHidden="1" w:unhideWhenUsed="1"/>
-    <w:lsdException w:name="Table Web 2" w:semiHidden="1" w:unhideWhenUsed="1"/>
-    <w:lsdException w:name="Table Web 3" w:semiHidden="1" w:unhideWhenUsed="1"/>
-    <w:lsdException w:name="Balloon Text" w:semiHidden="1" w:unhideWhenUsed="1"/>
-    <w:lsdException w:name="Table Grid" w:uiPriority="39"/>
-    <w:lsdException w:name="Table Theme" w:semiHidden="1" w:unhideWhenUsed="1"/>
-    <w:lsdException w:name="Placeholder Text" w:semiHidden="1"/>
-    <w:lsdException w:name="No Spacing" w:uiPriority="1" w:qFormat="1"/>
-    <w:lsdException w:name="Light Shading" w:uiPriority="60"/>
-    <w:lsdException w:name="Light List" w:uiPriority="61"/>
-    <w:lsdException w:name="Light Grid" w:uiPriority="62"/>
-    <w:lsdException w:name="Medium Shading 1" w:uiPriority="63"/>
-    <w:lsdException w:name="Medium Shading 2" w:uiPriority="64"/>
-    <w:lsdException w:name="Medium List 1" w:uiPriority="65"/>
-    <w:lsdException w:name="Medium List 2" w:uiPriority="66"/>
-    <w:lsdException w:name="Medium Grid 1" w:uiPriority="67"/>
-    <w:lsdException w:name="Medium Grid 2" w:uiPriority="68"/>
-    <w:lsdException w:name="Medium Grid 3" w:uiPriority="69"/>
-    <w:lsdException w:name="Dark List" w:uiPriority="70"/>
-    <w:lsdException w:name="Colorful Shading" w:uiPriority="71"/>
-    <w:lsdException w:name="Colorful List" w:uiPriority="72"/>
-    <w:lsdException w:name="Colorful Grid" w:uiPriority="73"/>
-    <w:lsdException w:name="Light Shading Accent 1" w:uiPriority="60"/>
-    <w:lsdException w:name="Light List Accent 1" w:uiPriority="61"/>
-    <w:lsdException w:name="Light Grid Accent 1" w:uiPriority="62"/>
-    <w:lsdException w:name="Medium Shading 1 Accent 1" w:uiPriority="63"/>
-    <w:lsdException w:name="Medium Shading 2 Accent 1" w:uiPriority="64"/>
-    <w:lsdException w:name="Medium List 1 Accent 1" w:uiPriority="65"/>
-    <w:lsdException w:name="Revision" w:semiHidden="1"/>
-    <w:lsdException w:name="List Paragraph" w:uiPriority="34" w:qFormat="1"/>
-    <w:lsdException w:name="Quote" w:uiPriority="29" w:qFormat="1"/>
-    <w:lsdException w:name="Intense Quote" w:uiPriority="30" w:qFormat="1"/>
-    <w:lsdException w:name="Medium List 2 Accent 1" w:uiPriority="66"/>
-    <w:lsdException w:name="Medium Grid 1 Accent 1" w:uiPriority="67"/>
-    <w:lsdException w:name="Medium Grid 2 Accent 1" w:uiPriority="68"/>
-    <w:lsdException w:name="Medium Grid 3 Accent 1" w:uiPriority="69"/>
-    <w:lsdException w:name="Dark List Accent 1" w:uiPriority="70"/>
-    <w:lsdException w:name="Colorful Shading Accent 1" w:uiPriority="71"/>
-    <w:lsdException w:name="Colorful List Accent 1" w:uiPriority="72"/>
-    <w:lsdException w:name="Colorful Grid Accent 1" w:uiPriority="73"/>
-    <w:lsdException w:name="Light Shading Accent 2" w:uiPriority="60"/>
-    <w:lsdException w:name="Light List Accent 2" w:uiPriority="61"/>
-    <w:lsdException w:name="Light Grid Accent 2" w:uiPriority="62"/>
-    <w:lsdException w:name="Medium Shading 1 Accent 2" w:uiPriority="63"/>
-    <w:lsdException w:name="Medium Shading 2 Accent 2" w:uiPriority="64"/>
-    <w:lsdException w:name="Medium List 1 Accent 2" w:uiPriority="65"/>
-    <w:lsdException w:name="Medium List 2 Accent 2" w:uiPriority="66"/>
-    <w:lsdException w:name="Medium Grid 1 Accent 2" w:uiPriority="67"/>
-    <w:lsdException w:name="Medium Grid 2 Accent 2" w:uiPriority="68"/>
-    <w:lsdException w:name="Medium Grid 3 Accent 2" w:uiPriority="69"/>
-    <w:lsdException w:name="Dark List Accent 2" w:uiPriority="70"/>
-    <w:lsdException w:name="Colorful Shading Accent 2" w:uiPriority="71"/>
-    <w:lsdException w:name="Colorful List Accent 2" w:uiPriority="72"/>
-    <w:lsdException w:name="Colorful Grid Accent 2" w:uiPriority="73"/>
-    <w:lsdException w:name="Light Shading Accent 3" w:uiPriority="60"/>
-    <w:lsdException w:name="Light List Accent 3" w:uiPriority="61"/>
-    <w:lsdException w:name="Light Grid Accent 3" w:uiPriority="62"/>
-    <w:lsdException w:name="Medium Shading 1 Accent 3" w:uiPriority="63"/>
-    <w:lsdException w:name="Medium Shading 2 Accent 3" w:uiPriority="64"/>
-    <w:lsdException w:name="Medium List 1 Accent 3" w:uiPriority="65"/>
-    <w:lsdException w:name="Medium List 2 Accent 3" w:uiPriority="66"/>
-    <w:lsdException w:name="Medium Grid 1 Accent 3" w:uiPriority="67"/>
-    <w:lsdException w:name="Medium Grid 2 Accent 3" w:uiPriority="68"/>
-    <w:lsdException w:name="Medium Grid 3 Accent 3" w:uiPriority="69"/>
-    <w:lsdException w:name="Dark List Accent 3" w:uiPriority="70"/>
-    <w:lsdException w:name="Colorful Shading Accent 3" w:uiPriority="71"/>
-    <w:lsdException w:name="Colorful List Accent 3" w:uiPriority="72"/>
-    <w:lsdException w:name="Colorful Grid Accent 3" w:uiPriority="73"/>
-    <w:lsdException w:name="Light Shading Accent 4" w:uiPriority="60"/>
-    <w:lsdException w:name="Light List Accent 4" w:uiPriority="61"/>
-    <w:lsdException w:name="Light Grid Accent 4" w:uiPriority="62"/>
-    <w:lsdException w:name="Medium Shading 1 Accent 4" w:uiPriority="63"/>
-    <w:lsdException w:name="Medium Shading 2 Accent 4" w:uiPriority="64"/>
-    <w:lsdException w:name="Medium List 1 Accent 4" w:uiPriority="65"/>
-    <w:lsdException w:name="Medium List 2 Accent 4" w:uiPriority="66"/>
-    <w:lsdException w:name="Medium Grid 1 Accent 4" w:uiPriority="67"/>
-    <w:lsdException w:name="Medium Grid 2 Accent 4" w:uiPriority="68"/>
-    <w:lsdException w:name="Medium Grid 3 Accent 4" w:uiPriority="69"/>
-    <w:lsdException w:name="Dark List Accent 4" w:uiPriority="70"/>
-    <w:lsdException w:name="Colorful Shading Accent 4" w:uiPriority="71"/>
-    <w:lsdException w:name="Colorful List Accent 4" w:uiPriority="72"/>
-    <w:lsdException w:name="Colorful Grid Accent 4" w:uiPriority="73"/>
-    <w:lsdException w:name="Light Shading Accent 5" w:uiPriority="60"/>
-    <w:lsdException w:name="Light List Accent 5" w:uiPriority="61"/>
-    <w:lsdException w:name="Light Grid Accent 5" w:uiPriority="62"/>
-    <w:lsdException w:name="Medium Shading 1 Accent 5" w:uiPriority="63"/>
-    <w:lsdException w:name="Medium Shading 2 Accent 5" w:uiPriority="64"/>
-    <w:lsdException w:name="Medium List 1 Accent 5" w:uiPriority="65"/>
-    <w:lsdException w:name="Medium List 2 Accent 5" w:uiPriority="66"/>
-    <w:lsdException w:name="Medium Grid 1 Accent 5" w:uiPriority="67"/>
-    <w:lsdException w:name="Medium Grid 2 Accent 5" w:uiPriority="68"/>
-    <w:lsdException w:name="Medium Grid 3 Accent 5" w:uiPriority="69"/>
-    <w:lsdException w:name="Dark List Accent 5" w:uiPriority="70"/>
-    <w:lsdException w:name="Colorful Shading Accent 5" w:uiPriority="71"/>
-    <w:lsdException w:name="Colorful List Accent 5" w:uiPriority="72"/>
-    <w:lsdException w:name="Colorful Grid Accent 5" w:uiPriority="73"/>
-    <w:lsdException w:name="Light Shading Accent 6" w:uiPriority="60"/>
-    <w:lsdException w:name="Light List Accent 6" w:uiPriority="61"/>
-    <w:lsdException w:name="Light Grid Accent 6" w:uiPriority="62"/>
-    <w:lsdException w:name="Medium Shading 1 Accent 6" w:uiPriority="63"/>
-    <w:lsdException w:name="Medium Shading 2 Accent 6" w:uiPriority="64"/>
-    <w:lsdException w:name="Medium List 1 Accent 6" w:uiPriority="65"/>
-    <w:lsdException w:name="Medium List 2 Accent 6" w:uiPriority="66"/>
-    <w:lsdException w:name="Medium Grid 1 Accent 6" w:uiPriority="67"/>
-    <w:lsdException w:name="Medium Grid 2 Accent 6" w:uiPriority="68"/>
-    <w:lsdException w:name="Medium Grid 3 Accent 6" w:uiPriority="69"/>
-    <w:lsdException w:name="Dark List Accent 6" w:uiPriority="70"/>
-    <w:lsdException w:name="Colorful Shading Accent 6" w:uiPriority="71"/>
-    <w:lsdException w:name="Colorful List Accent 6" w:uiPriority="72"/>
-    <w:lsdException w:name="Colorful Grid Accent 6" w:uiPriority="73"/>
-    <w:lsdException w:name="Subtle Emphasis" w:uiPriority="19" w:qFormat="1"/>
-    <w:lsdException w:name="Intense Emphasis" w:uiPriority="21" w:qFormat="1"/>
-    <w:lsdException w:name="Subtle Reference" w:uiPriority="31" w:qFormat="1"/>
-    <w:lsdException w:name="Intense Reference" w:uiPriority="32" w:qFormat="1"/>
-    <w:lsdException w:name="Book Title" w:uiPriority="33" w:qFormat="1"/>
-    <w:lsdException w:name="Bibliography" w:semiHidden="1" w:uiPriority="37" w:unhideWhenUsed="1"/>
-    <w:lsdException w:name="TOC Heading" w:semiHidden="1" w:uiPriority="39" w:unhideWhenUsed="1" w:qFormat="1"/>
-    <w:lsdException w:name="Plain Table 1" w:uiPriority="41"/>
-    <w:lsdException w:name="Plain Table 2" w:uiPriority="42"/>
-    <w:lsdException w:name="Plain Table 3" w:uiPriority="43"/>
-    <w:lsdException w:name="Plain Table 4" w:uiPriority="44"/>
-    <w:lsdException w:name="Plain Table 5" w:uiPriority="45"/>
-    <w:lsdException w:name="Grid Table Light" w:uiPriority="40"/>
-    <w:lsdException w:name="Grid Table 1 Light" w:uiPriority="46"/>
-    <w:lsdException w:name="Grid Table 2" w:uiPriority="47"/>
-    <w:lsdException w:name="Grid Table 3" w:uiPriority="48"/>
-    <w:lsdException w:name="Grid Table 4" w:uiPriority="49"/>
-    <w:lsdException w:name="Grid Table 5 Dark" w:uiPriority="50"/>
-    <w:lsdException w:name="Grid Table 6 Colorful" w:uiPriority="51"/>
-    <w:lsdException w:name="Grid Table 7 Colorful" w:uiPriority="52"/>
-    <w:lsdException w:name="Grid Table 1 Light Accent 1" w:uiPriority="46"/>
-    <w:lsdException w:name="Grid Table 2 Accent 1" w:uiPriority="47"/>
-    <w:lsdException w:name="Grid Table 3 Accent 1" w:uiPriority="48"/>
-    <w:lsdException w:name="Grid Table 4 Accent 1" w:uiPriority="49"/>
-    <w:lsdException w:name="Grid Table 5 Dark Accent 1" w:uiPriority="50"/>
-    <w:lsdException w:name="Grid Table 6 Colorful Accent 1" w:uiPriority="51"/>
-    <w:lsdException w:name="Grid Table 7 Colorful Accent 1" w:uiPriority="52"/>
-    <w:lsdException w:name="Grid Table 1 Light Accent 2" w:uiPriority="46"/>
-    <w:lsdException w:name="Grid Table 2 Accent 2" w:uiPriority="47"/>
-    <w:lsdException w:name="Grid Table 3 Accent 2" w:uiPriority="48"/>
-    <w:lsdException w:name="Grid Table 4 Accent 2" w:uiPriority="49"/>
-    <w:lsdException w:name="Grid Table 5 Dark Accent 2" w:uiPriority="50"/>
-    <w:lsdException w:name="Grid Table 6 Colorful Accent 2" w:uiPriority="51"/>
-    <w:lsdException w:name="Grid Table 7 Colorful Accent 2" w:uiPriority="52"/>
-    <w:lsdException w:name="Grid Table 1 Light Accent 3" w:uiPriority="46"/>
-    <w:lsdException w:name="Grid Table 2 Accent 3" w:uiPriority="47"/>
-    <w:lsdException w:name="Grid Table 3 Accent 3" w:uiPriority="48"/>
-    <w:lsdException w:name="Grid Table 4 Accent 3" w:uiPriority="49"/>
-    <w:lsdException w:name="Grid Table 5 Dark Accent 3" w:uiPriority="50"/>
-    <w:lsdException w:name="Grid Table 6 Colorful Accent 3" w:uiPriority="51"/>
-    <w:lsdException w:name="Grid Table 7 Colorful Accent 3" w:uiPriority="52"/>
-    <w:lsdException w:name="Grid Table 1 Light Accent 4" w:uiPriority="46"/>
-    <w:lsdException w:name="Grid Table 2 Accent 4" w:uiPriority="47"/>
-    <w:lsdException w:name="Grid Table 3 Accent 4" w:uiPriority="48"/>
-    <w:lsdException w:name="Grid Table 4 Accent 4" w:uiPriority="49"/>
-    <w:lsdException w:name="Grid Table 5 Dark Accent 4" w:uiPriority="50"/>
-    <w:lsdException w:name="Grid Table 6 Colorful Accent 4" w:uiPriority="51"/>
-    <w:lsdException w:name="Grid Table 7 Colorful Accent 4" w:uiPriority="52"/>
-    <w:lsdException w:name="Grid Table 1 Light Accent 5" w:uiPriority="46"/>
-    <w:lsdException w:name="Grid Table 2 Accent 5" w:uiPriority="47"/>
-    <w:lsdException w:name="Grid Table 3 Accent 5" w:uiPriority="48"/>
-    <w:lsdException w:name="Grid Table 4 Accent 5" w:uiPriority="49"/>
-    <w:lsdException w:name="Grid Table 5 Dark Accent 5" w:uiPriority="50"/>
-    <w:lsdException w:name="Grid Table 6 Colorful Accent 5" w:uiPriority="51"/>
-    <w:lsdException w:name="Grid Table 7 Colorful Accent 5" w:uiPriority="52"/>
-    <w:lsdException w:name="Grid Table 1 Light Accent 6" w:uiPriority="46"/>
-    <w:lsdException w:name="Grid Table 2 Accent 6" w:uiPriority="47"/>
-    <w:lsdException w:name="Grid Table 3 Accent 6" w:uiPriority="48"/>
-    <w:lsdException w:name="Grid Table 4 Accent 6" w:uiPriority="49"/>
-    <w:lsdException w:name="Grid Table 5 Dark Accent 6" w:uiPriority="50"/>
-    <w:lsdException w:name="Grid Table 6 Colorful Accent 6" w:uiPriority="51"/>
-    <w:lsdException w:name="Grid Table 7 Colorful Accent 6" w:uiPriority="52"/>
-    <w:lsdException w:name="List Table 1 Light" w:uiPriority="46"/>
-    <w:lsdException w:name="List Table 2" w:uiPriority="47"/>
-    <w:lsdException w:name="List Table 3" w:uiPriority="48"/>
-    <w:lsdException w:name="List Table 4" w:uiPriority="49"/>
-    <w:lsdException w:name="List Table 5 Dark" w:uiPriority="50"/>
-    <w:lsdException w:name="List Table 6 Colorful" w:uiPriority="51"/>
-    <w:lsdException w:name="List Table 7 Colorful" w:uiPriority="52"/>
-    <w:lsdException w:name="List Table 1 Light Accent 1" w:uiPriority="46"/>
-    <w:lsdException w:name="List Table 2 Accent 1" w:uiPriority="47"/>
-    <w:lsdException w:name="List Table 3 Accent 1" w:uiPriority="48"/>
-    <w:lsdException w:name="List Table 4 Accent 1" w:uiPriority="49"/>
-    <w:lsdException w:name="List Table 5 Dark Accent 1" w:uiPriority="50"/>
-    <w:lsdException w:name="List Table 6 Colorful Accent 1" w:uiPriority="51"/>
-    <w:lsdException w:name="List Table 7 Colorful Accent 1" w:uiPriority="52"/>
-    <w:lsdException w:name="List Table 1 Light Accent 2" w:uiPriority="46"/>
-    <w:lsdException w:name="List Table 2 Accent 2" w:uiPriority="47"/>
-    <w:lsdException w:name="List Table 3 Accent 2" w:uiPriority="48"/>
-    <w:lsdException w:name="List Table 4 Accent 2" w:uiPriority="49"/>
-    <w:lsdException w:name="List Table 5 Dark Accent 2" w:uiPriority="50"/>
-    <w:lsdException w:name="List Table 6 Colorful Accent 2" w:uiPriority="51"/>
-    <w:lsdException w:name="List Table 7 Colorful Accent 2" w:uiPriority="52"/>
-    <w:lsdException w:name="List Table 1 Light Accent 3" w:uiPriority="46"/>
-    <w:lsdException w:name="List Table 2 Accent 3" w:uiPriority="47"/>
-    <w:lsdException w:name="List Table 3 Accent 3" w:uiPriority="48"/>
-    <w:lsdException w:name="List Table 4 Accent 3" w:uiPriority="49"/>
-    <w:lsdException w:name="List Table 5 Dark Accent 3" w:uiPriority="50"/>
-    <w:lsdException w:name="List Table 6 Colorful Accent 3" w:uiPriority="51"/>
-    <w:lsdException w:name="List Table 7 Colorful Accent 3" w:uiPriority="52"/>
-    <w:lsdException w:name="List Table 1 Light Accent 4" w:uiPriority="46"/>
-    <w:lsdException w:name="List Table 2 Accent 4" w:uiPriority="47"/>
-    <w:lsdException w:name="List Table 3 Accent 4" w:uiPriority="48"/>
-    <w:lsdException w:name="List Table 4 Accent 4" w:uiPriority="49"/>
-    <w:lsdException w:name="List Table 5 Dark Accent 4" w:uiPriority="50"/>
-    <w:lsdException w:name="List Table 6 Colorful Accent 4" w:uiPriority="51"/>
-    <w:lsdException w:name="List Table 7 Colorful Accent 4" w:uiPriority="52"/>
-    <w:lsdException w:name="List Table 1 Light Accent 5" w:uiPriority="46"/>
-    <w:lsdException w:name="List Table 2 Accent 5" w:uiPriority="47"/>
-    <w:lsdException w:name="List Table 3 Accent 5" w:uiPriority="48"/>
-    <w:lsdException w:name="List Table 4 Accent 5" w:uiPriority="49"/>
-    <w:lsdException w:name="List Table 5 Dark Accent 5" w:uiPriority="50"/>
-    <w:lsdException w:name="List Table 6 Colorful Accent 5" w:uiPriority="51"/>
-    <w:lsdException w:name="List Table 7 Colorful Accent 5" w:uiPriority="52"/>
-    <w:lsdException w:name="List Table 1 Light Accent 6" w:uiPriority="46"/>
-    <w:lsdException w:name="List Table 2 Accent 6" w:uiPriority="47"/>
-    <w:lsdException w:name="List Table 3 Accent 6" w:uiPriority="48"/>
-    <w:lsdException w:name="List Table 4 Accent 6" w:uiPriority="49"/>
-    <w:lsdException w:name="List Table 5 Dark Accent 6" w:uiPriority="50"/>
-    <w:lsdException w:name="List Table 6 Colorful Accent 6" w:uiPriority="51"/>
-    <w:lsdException w:name="List Table 7 Colorful Accent 6" w:uiPriority="52"/>
-    <w:lsdException w:name="Mention" w:semiHidden="1" w:unhideWhenUsed="1"/>
-    <w:lsdException w:name="Smart Hyperlink" w:semiHidden="1" w:unhideWhenUsed="1"/>
-    <w:lsdException w:name="Hashtag" w:semiHidden="1" w:unhideWhenUsed="1"/>
-    <w:lsdException w:name="Unresolved Mention" w:semiHidden="1" w:unhideWhenUsed="1"/>
+  <w:latentStyles w:defLockedState="0" w:defUIPriority="99" w:defSemiHidden="1" w:defUnhideWhenUsed="1" w:defQFormat="0" w:count="276">
+    <w:lsdException w:name="Normal" w:semiHidden="0" w:uiPriority="0" w:unhideWhenUsed="0" w:qFormat="1"/>
+    <w:lsdException w:name="heading 1" w:semiHidden="0" w:uiPriority="9" w:unhideWhenUsed="0" w:qFormat="1"/>
+    <w:lsdException w:name="heading 2" w:uiPriority="9" w:qFormat="1"/>
+    <w:lsdException w:name="heading 3" w:uiPriority="9" w:qFormat="1"/>
+    <w:lsdException w:name="heading 4" w:uiPriority="9" w:qFormat="1"/>
+    <w:lsdException w:name="heading 5" w:uiPriority="9" w:qFormat="1"/>
+    <w:lsdException w:name="heading 6" w:uiPriority="9" w:qFormat="1"/>
+    <w:lsdException w:name="heading 7" w:uiPriority="9" w:qFormat="1"/>
+    <w:lsdException w:name="heading 8" w:uiPriority="9" w:qFormat="1"/>
+    <w:lsdException w:name="heading 9" w:uiPriority="9" w:qFormat="1"/>
+    <w:lsdException w:name="toc 1" w:uiPriority="39"/>
+    <w:lsdException w:name="toc 2" w:uiPriority="39"/>
+    <w:lsdException w:name="toc 3" w:uiPriority="39"/>
+    <w:lsdException w:name="toc 4" w:uiPriority="39"/>
+    <w:lsdException w:name="toc 5" w:uiPriority="39"/>
+    <w:lsdException w:name="toc 6" w:uiPriority="39"/>
+    <w:lsdException w:name="toc 7" w:uiPriority="39"/>
+    <w:lsdException w:name="toc 8" w:uiPriority="39"/>
+    <w:lsdException w:name="toc 9" w:uiPriority="39"/>
+    <w:lsdException w:name="caption" w:uiPriority="35" w:qFormat="1"/>
+    <w:lsdException w:name="Title" w:semiHidden="0" w:uiPriority="10" w:unhideWhenUsed="0" w:qFormat="1"/>
+    <w:lsdException w:name="Default Paragraph Font" w:uiPriority="1"/>
+    <w:lsdException w:name="Subtitle" w:semiHidden="0" w:uiPriority="11" w:unhideWhenUsed="0" w:qFormat="1"/>
+    <w:lsdException w:name="Strong" w:semiHidden="0" w:uiPriority="22" w:unhideWhenUsed="0" w:qFormat="1"/>
+    <w:lsdException w:name="Emphasis" w:semiHidden="0" w:uiPriority="20" w:unhideWhenUsed="0" w:qFormat="1"/>
+    <w:lsdException w:name="Table Grid" w:semiHidden="0" w:uiPriority="39" w:unhideWhenUsed="0"/>
+    <w:lsdException w:name="Note Level 1" w:semiHidden="0" w:unhideWhenUsed="0"/>
+    <w:lsdException w:name="Note Level 2" w:semiHidden="0" w:unhideWhenUsed="0"/>
+    <w:lsdException w:name="Note Level 3" w:semiHidden="0" w:unhideWhenUsed="0"/>
+    <w:lsdException w:name="Note Level 4" w:semiHidden="0" w:unhideWhenUsed="0"/>
+    <w:lsdException w:name="Note Level 5" w:semiHidden="0" w:unhideWhenUsed="0"/>
+    <w:lsdException w:name="Note Level 6" w:semiHidden="0" w:unhideWhenUsed="0"/>
+    <w:lsdException w:name="Note Level 7" w:semiHidden="0" w:unhideWhenUsed="0"/>
+    <w:lsdException w:name="Note Level 8" w:semiHidden="0" w:unhideWhenUsed="0"/>
+    <w:lsdException w:name="Note Level 9" w:semiHidden="0" w:unhideWhenUsed="0"/>
+    <w:lsdException w:name="Placeholder Text" w:unhideWhenUsed="0"/>
+    <w:lsdException w:name="No Spacing" w:semiHidden="0" w:uiPriority="1" w:unhideWhenUsed="0" w:qFormat="1"/>
+    <w:lsdException w:name="Light Shading" w:semiHidden="0" w:uiPriority="60" w:unhideWhenUsed="0"/>
+    <w:lsdException w:name="Light List" w:semiHidden="0" w:uiPriority="61" w:unhideWhenUsed="0"/>
+    <w:lsdException w:name="Light Grid" w:semiHidden="0" w:uiPriority="62" w:unhideWhenUsed="0"/>
+    <w:lsdException w:name="Medium Shading 1" w:semiHidden="0" w:uiPriority="63" w:unhideWhenUsed="0"/>
+    <w:lsdException w:name="Medium Shading 2" w:semiHidden="0" w:uiPriority="64" w:unhideWhenUsed="0"/>
+    <w:lsdException w:name="Medium List 1" w:semiHidden="0" w:uiPriority="65" w:unhideWhenUsed="0"/>
+    <w:lsdException w:name="Medium List 2" w:semiHidden="0" w:uiPriority="66" w:unhideWhenUsed="0"/>
+    <w:lsdException w:name="Medium Grid 1" w:semiHidden="0" w:uiPriority="67" w:unhideWhenUsed="0"/>
+    <w:lsdException w:name="Medium Grid 2" w:semiHidden="0" w:uiPriority="68" w:unhideWhenUsed="0"/>
+    <w:lsdException w:name="Medium Grid 3" w:semiHidden="0" w:uiPriority="69" w:unhideWhenUsed="0"/>
+    <w:lsdException w:name="Dark List" w:semiHidden="0" w:uiPriority="70" w:unhideWhenUsed="0"/>
+    <w:lsdException w:name="Colorful Shading" w:semiHidden="0" w:uiPriority="71" w:unhideWhenUsed="0"/>
+    <w:lsdException w:name="Colorful List" w:semiHidden="0" w:uiPriority="72" w:unhideWhenUsed="0"/>
+    <w:lsdException w:name="Colorful Grid" w:semiHidden="0" w:uiPriority="73" w:unhideWhenUsed="0"/>
+    <w:lsdException w:name="Light Shading Accent 1" w:semiHidden="0" w:uiPriority="60" w:unhideWhenUsed="0"/>
+    <w:lsdException w:name="Light List Accent 1" w:semiHidden="0" w:uiPriority="61" w:unhideWhenUsed="0"/>
+    <w:lsdException w:name="Light Grid Accent 1" w:semiHidden="0" w:uiPriority="62" w:unhideWhenUsed="0"/>
+    <w:lsdException w:name="Medium Shading 1 Accent 1" w:semiHidden="0" w:uiPriority="63" w:unhideWhenUsed="0"/>
+    <w:lsdException w:name="Medium Shading 2 Accent 1" w:semiHidden="0" w:uiPriority="64" w:unhideWhenUsed="0"/>
+    <w:lsdException w:name="Medium List 1 Accent 1" w:semiHidden="0" w:uiPriority="65" w:unhideWhenUsed="0"/>
+    <w:lsdException w:name="Revision" w:unhideWhenUsed="0"/>
+    <w:lsdException w:name="List Paragraph" w:semiHidden="0" w:uiPriority="34" w:unhideWhenUsed="0" w:qFormat="1"/>
+    <w:lsdException w:name="Quote" w:semiHidden="0" w:uiPriority="29" w:unhideWhenUsed="0" w:qFormat="1"/>
+    <w:lsdException w:name="Intense Quote" w:semiHidden="0" w:uiPriority="30" w:unhideWhenUsed="0" w:qFormat="1"/>
+    <w:lsdException w:name="Medium List 2 Accent 1" w:semiHidden="0" w:uiPriority="66" w:unhideWhenUsed="0"/>
+    <w:lsdException w:name="Medium Grid 1 Accent 1" w:semiHidden="0" w:uiPriority="67" w:unhideWhenUsed="0"/>
+    <w:lsdException w:name="Medium Grid 2 Accent 1" w:semiHidden="0" w:uiPriority="68" w:unhideWhenUsed="0"/>
+    <w:lsdException w:name="Medium Grid 3 Accent 1" w:semiHidden="0" w:uiPriority="69" w:unhideWhenUsed="0"/>
+    <w:lsdException w:name="Dark List Accent 1" w:semiHidden="0" w:uiPriority="70" w:unhideWhenUsed="0"/>
+    <w:lsdException w:name="Colorful Shading Accent 1" w:semiHidden="0" w:uiPriority="71" w:unhideWhenUsed="0"/>
+    <w:lsdException w:name="Colorful List Accent 1" w:semiHidden="0" w:uiPriority="72" w:unhideWhenUsed="0"/>
+    <w:lsdException w:name="Colorful Grid Accent 1" w:semiHidden="0" w:uiPriority="73" w:unhideWhenUsed="0"/>
+    <w:lsdException w:name="Light Shading Accent 2" w:semiHidden="0" w:uiPriority="60" w:unhideWhenUsed="0"/>
+    <w:lsdException w:name="Light List Accent 2" w:semiHidden="0" w:uiPriority="61" w:unhideWhenUsed="0"/>
+    <w:lsdException w:name="Light Grid Accent 2" w:semiHidden="0" w:uiPriority="62" w:unhideWhenUsed="0"/>
+    <w:lsdException w:name="Medium Shading 1 Accent 2" w:semiHidden="0" w:uiPriority="63" w:unhideWhenUsed="0"/>
+    <w:lsdException w:name="Medium Shading 2 Accent 2" w:semiHidden="0" w:uiPriority="64" w:unhideWhenUsed="0"/>
+    <w:lsdException w:name="Medium List 1 Accent 2" w:semiHidden="0" w:uiPriority="65" w:unhideWhenUsed="0"/>
+    <w:lsdException w:name="Medium List 2 Accent 2" w:semiHidden="0" w:uiPriority="66" w:unhideWhenUsed="0"/>
+    <w:lsdException w:name="Medium Grid 1 Accent 2" w:semiHidden="0" w:uiPriority="67" w:unhideWhenUsed="0"/>
+    <w:lsdException w:name="Medium Grid 2 Accent 2" w:semiHidden="0" w:uiPriority="68" w:unhideWhenUsed="0"/>
+    <w:lsdException w:name="Medium Grid 3 Accent 2" w:semiHidden="0" w:uiPriority="69" w:unhideWhenUsed="0"/>
+    <w:lsdException w:name="Dark List Accent 2" w:semiHidden="0" w:uiPriority="70" w:unhideWhenUsed="0"/>
+    <w:lsdException w:name="Colorful Shading Accent 2" w:semiHidden="0" w:uiPriority="71" w:unhideWhenUsed="0"/>
+    <w:lsdException w:name="Colorful List Accent 2" w:semiHidden="0" w:uiPriority="72" w:unhideWhenUsed="0"/>
+    <w:lsdException w:name="Colorful Grid Accent 2" w:semiHidden="0" w:uiPriority="73" w:unhideWhenUsed="0"/>
+    <w:lsdException w:name="Light Shading Accent 3" w:semiHidden="0" w:uiPriority="60" w:unhideWhenUsed="0"/>
+    <w:lsdException w:name="Light List Accent 3" w:semiHidden="0" w:uiPriority="61" w:unhideWhenUsed="0"/>
+    <w:lsdException w:name="Light Grid Accent 3" w:semiHidden="0" w:uiPriority="62" w:unhideWhenUsed="0"/>
+    <w:lsdException w:name="Medium Shading 1 Accent 3" w:semiHidden="0" w:uiPriority="63" w:unhideWhenUsed="0"/>
+    <w:lsdException w:name="Medium Shading 2 Accent 3" w:semiHidden="0" w:uiPriority="64" w:unhideWhenUsed="0"/>
+    <w:lsdException w:name="Medium List 1 Accent 3" w:semiHidden="0" w:uiPriority="65" w:unhideWhenUsed="0"/>
+    <w:lsdException w:name="Medium List 2 Accent 3" w:semiHidden="0" w:uiPriority="66" w:unhideWhenUsed="0"/>
+    <w:lsdException w:name="Medium Grid 1 Accent 3" w:semiHidden="0" w:uiPriority="67" w:unhideWhenUsed="0"/>
+    <w:lsdException w:name="Medium Grid 2 Accent 3" w:semiHidden="0" w:uiPriority="68" w:unhideWhenUsed="0"/>
+    <w:lsdException w:name="Medium Grid 3 Accent 3" w:semiHidden="0" w:uiPriority="69" w:unhideWhenUsed="0"/>
+    <w:lsdException w:name="Dark List Accent 3" w:semiHidden="0" w:uiPriority="70" w:unhideWhenUsed="0"/>
+    <w:lsdException w:name="Colorful Shading Accent 3" w:semiHidden="0" w:uiPriority="71" w:unhideWhenUsed="0"/>
+    <w:lsdException w:name="Colorful List Accent 3" w:semiHidden="0" w:uiPriority="72" w:unhideWhenUsed="0"/>
+    <w:lsdException w:name="Colorful Grid Accent 3" w:semiHidden="0" w:uiPriority="73" w:unhideWhenUsed="0"/>
+    <w:lsdException w:name="Light Shading Accent 4" w:semiHidden="0" w:uiPriority="60" w:unhideWhenUsed="0"/>
+    <w:lsdException w:name="Light List Accent 4" w:semiHidden="0" w:uiPriority="61" w:unhideWhenUsed="0"/>
+    <w:lsdException w:name="Light Grid Accent 4" w:semiHidden="0" w:uiPriority="62" w:unhideWhenUsed="0"/>
+    <w:lsdException w:name="Medium Shading 1 Accent 4" w:semiHidden="0" w:uiPriority="63" w:unhideWhenUsed="0"/>
+    <w:lsdException w:name="Medium Shading 2 Accent 4" w:semiHidden="0" w:uiPriority="64" w:unhideWhenUsed="0"/>
+    <w:lsdException w:name="Medium List 1 Accent 4" w:semiHidden="0" w:uiPriority="65" w:unhideWhenUsed="0"/>
+    <w:lsdException w:name="Medium List 2 Accent 4" w:semiHidden="0" w:uiPriority="66" w:unhideWhenUsed="0"/>
+    <w:lsdException w:name="Medium Grid 1 Accent 4" w:semiHidden="0" w:uiPriority="67" w:unhideWhenUsed="0"/>
+    <w:lsdException w:name="Medium Grid 2 Accent 4" w:semiHidden="0" w:uiPriority="68" w:unhideWhenUsed="0"/>
+    <w:lsdException w:name="Medium Grid 3 Accent 4" w:semiHidden="0" w:uiPriority="69" w:unhideWhenUsed="0"/>
+    <w:lsdException w:name="Dark List Accent 4" w:semiHidden="0" w:uiPriority="70" w:unhideWhenUsed="0"/>
+    <w:lsdException w:name="Colorful Shading Accent 4" w:semiHidden="0" w:uiPriority="71" w:unhideWhenUsed="0"/>
+    <w:lsdException w:name="Colorful List Accent 4" w:semiHidden="0" w:uiPriority="72" w:unhideWhenUsed="0"/>
+    <w:lsdException w:name="Colorful Grid Accent 4" w:semiHidden="0" w:uiPriority="73" w:unhideWhenUsed="0"/>
+    <w:lsdException w:name="Light Shading Accent 5" w:semiHidden="0" w:uiPriority="60" w:unhideWhenUsed="0"/>
+    <w:lsdException w:name="Light List Accent 5" w:semiHidden="0" w:uiPriority="61" w:unhideWhenUsed="0"/>
+    <w:lsdException w:name="Light Grid Accent 5" w:semiHidden="0" w:uiPriority="62" w:unhideWhenUsed="0"/>
+    <w:lsdException w:name="Medium Shading 1 Accent 5" w:semiHidden="0" w:uiPriority="63" w:unhideWhenUsed="0"/>
+    <w:lsdException w:name="Medium Shading 2 Accent 5" w:semiHidden="0" w:uiPriority="64" w:unhideWhenUsed="0"/>
+    <w:lsdException w:name="Medium List 1 Accent 5" w:semiHidden="0" w:uiPriority="65" w:unhideWhenUsed="0"/>
+    <w:lsdException w:name="Medium List 2 Accent 5" w:semiHidden="0" w:uiPriority="66" w:unhideWhenUsed="0"/>
+    <w:lsdException w:name="Medium Grid 1 Accent 5" w:semiHidden="0" w:uiPriority="67" w:unhideWhenUsed="0"/>
+    <w:lsdException w:name="Medium Grid 2 Accent 5" w:semiHidden="0" w:uiPriority="68" w:unhideWhenUsed="0"/>
+    <w:lsdException w:name="Medium Grid 3 Accent 5" w:semiHidden="0" w:uiPriority="69" w:unhideWhenUsed="0"/>
+    <w:lsdException w:name="Dark List Accent 5" w:semiHidden="0" w:uiPriority="70" w:unhideWhenUsed="0"/>
+    <w:lsdException w:name="Colorful Shading Accent 5" w:semiHidden="0" w:uiPriority="71" w:unhideWhenUsed="0"/>
+    <w:lsdException w:name="Colorful List Accent 5" w:semiHidden="0" w:uiPriority="72" w:unhideWhenUsed="0"/>
+    <w:lsdException w:name="Colorful Grid Accent 5" w:semiHidden="0" w:uiPriority="73" w:unhideWhenUsed="0"/>
+    <w:lsdException w:name="Light Shading Accent 6" w:semiHidden="0" w:uiPriority="60" w:unhideWhenUsed="0"/>
+    <w:lsdException w:name="Light List Accent 6" w:semiHidden="0" w:uiPriority="61" w:unhideWhenUsed="0"/>
+    <w:lsdException w:name="Light Grid Accent 6" w:semiHidden="0" w:uiPriority="62" w:unhideWhenUsed="0"/>
+    <w:lsdException w:name="Medium Shading 1 Accent 6" w:semiHidden="0" w:uiPriority="63" w:unhideWhenUsed="0"/>
+    <w:lsdException w:name="Medium Shading 2 Accent 6" w:semiHidden="0" w:uiPriority="64" w:unhideWhenUsed="0"/>
+    <w:lsdException w:name="Medium List 1 Accent 6" w:semiHidden="0" w:uiPriority="65" w:unhideWhenUsed="0"/>
+    <w:lsdException w:name="Medium List 2 Accent 6" w:semiHidden="0" w:uiPriority="66" w:unhideWhenUsed="0"/>
+    <w:lsdException w:name="Medium Grid 1 Accent 6" w:semiHidden="0" w:uiPriority="67" w:unhideWhenUsed="0"/>
+    <w:lsdException w:name="Medium Grid 2 Accent 6" w:semiHidden="0" w:uiPriority="68" w:unhideWhenUsed="0"/>
+    <w:lsdException w:name="Medium Grid 3 Accent 6" w:semiHidden="0" w:uiPriority="69" w:unhideWhenUsed="0"/>
+    <w:lsdException w:name="Dark List Accent 6" w:semiHidden="0" w:uiPriority="70" w:unhideWhenUsed="0"/>
+    <w:lsdException w:name="Colorful Shading Accent 6" w:semiHidden="0" w:uiPriority="71" w:unhideWhenUsed="0"/>
+    <w:lsdException w:name="Colorful List Accent 6" w:semiHidden="0" w:uiPriority="72" w:unhideWhenUsed="0"/>
+    <w:lsdException w:name="Colorful Grid Accent 6" w:semiHidden="0" w:uiPriority="73" w:unhideWhenUsed="0"/>
+    <w:lsdException w:name="Subtle Emphasis" w:semiHidden="0" w:uiPriority="19" w:unhideWhenUsed="0" w:qFormat="1"/>
+    <w:lsdException w:name="Intense Emphasis" w:semiHidden="0" w:uiPriority="21" w:unhideWhenUsed="0" w:qFormat="1"/>
+    <w:lsdException w:name="Subtle Reference" w:semiHidden="0" w:uiPriority="31" w:unhideWhenUsed="0" w:qFormat="1"/>
+    <w:lsdException w:name="Intense Reference" w:semiHidden="0" w:uiPriority="32" w:unhideWhenUsed="0" w:qFormat="1"/>
+    <w:lsdException w:name="Book Title" w:semiHidden="0" w:uiPriority="33" w:unhideWhenUsed="0" w:qFormat="1"/>
+    <w:lsdException w:name="Bibliography" w:uiPriority="37"/>
+    <w:lsdException w:name="TOC Heading" w:uiPriority="39" w:qFormat="1"/>
   </w:latentStyles>
   <w:style w:type="paragraph" w:default="1" w:styleId="Normal">
     <w:name w:val="Normal"/>
@@ -18639,6 +18437,7 @@
   <w:style w:type="character" w:default="1" w:styleId="DefaultParagraphFont">
     <w:name w:val="Default Paragraph Font"/>
     <w:uiPriority w:val="1"/>
+    <w:semiHidden/>
     <w:unhideWhenUsed/>
   </w:style>
   <w:style w:type="table" w:default="1" w:styleId="TableNormal">
@@ -18696,6 +18495,7 @@
     <w:tblPr>
       <w:tblStyleRowBandSize w:val="1"/>
       <w:tblStyleColBandSize w:val="1"/>
+      <w:tblInd w:w="0" w:type="dxa"/>
       <w:tblCellMar>
         <w:top w:w="100" w:type="dxa"/>
         <w:left w:w="100" w:type="dxa"/>
@@ -18903,7 +18703,7 @@
       <w:lang w:val="en-US" w:eastAsia="en-US"/>
     </w:rPr>
   </w:style>
-  <w:style w:type="table" w:styleId="GridTable5Dark-Accent1">
+  <w:style w:type="table" w:customStyle="1" w:styleId="GridTable5DarkAccent1">
     <w:name w:val="Grid Table 5 Dark Accent 1"/>
     <w:basedOn w:val="TableNormal"/>
     <w:uiPriority w:val="50"/>
@@ -18914,6 +18714,7 @@
     <w:tblPr>
       <w:tblStyleRowBandSize w:val="1"/>
       <w:tblStyleColBandSize w:val="1"/>
+      <w:tblInd w:w="0" w:type="dxa"/>
       <w:tblBorders>
         <w:top w:val="single" w:sz="4" w:space="0" w:color="FFFFFF" w:themeColor="background1"/>
         <w:left w:val="single" w:sz="4" w:space="0" w:color="FFFFFF" w:themeColor="background1"/>
@@ -18922,6 +18723,12 @@
         <w:insideH w:val="single" w:sz="4" w:space="0" w:color="FFFFFF" w:themeColor="background1"/>
         <w:insideV w:val="single" w:sz="4" w:space="0" w:color="FFFFFF" w:themeColor="background1"/>
       </w:tblBorders>
+      <w:tblCellMar>
+        <w:top w:w="0" w:type="dxa"/>
+        <w:left w:w="108" w:type="dxa"/>
+        <w:bottom w:w="0" w:type="dxa"/>
+        <w:right w:w="108" w:type="dxa"/>
+      </w:tblCellMar>
     </w:tblPr>
     <w:tcPr>
       <w:shd w:val="clear" w:color="auto" w:fill="D9E2F3" w:themeFill="accent1" w:themeFillTint="33"/>
@@ -19119,41 +18926,838 @@
       <w:szCs w:val="24"/>
     </w:rPr>
   </w:style>
+  <w:style w:type="paragraph" w:styleId="BalloonText">
+    <w:name w:val="Balloon Text"/>
+    <w:basedOn w:val="Normal"/>
+    <w:link w:val="BalloonTextChar"/>
+    <w:uiPriority w:val="99"/>
+    <w:semiHidden/>
+    <w:unhideWhenUsed/>
+    <w:rsid w:val="00C43009"/>
+    <w:pPr>
+      <w:spacing w:line="240" w:lineRule="auto"/>
+    </w:pPr>
+    <w:rPr>
+      <w:rFonts w:ascii="Lucida Grande" w:hAnsi="Lucida Grande" w:cs="Lucida Grande"/>
+      <w:sz w:val="18"/>
+      <w:szCs w:val="18"/>
+    </w:rPr>
+  </w:style>
+  <w:style w:type="character" w:customStyle="1" w:styleId="BalloonTextChar">
+    <w:name w:val="Balloon Text Char"/>
+    <w:basedOn w:val="DefaultParagraphFont"/>
+    <w:link w:val="BalloonText"/>
+    <w:uiPriority w:val="99"/>
+    <w:semiHidden/>
+    <w:rsid w:val="00C43009"/>
+    <w:rPr>
+      <w:rFonts w:ascii="Lucida Grande" w:hAnsi="Lucida Grande" w:cs="Lucida Grande"/>
+      <w:sz w:val="18"/>
+      <w:szCs w:val="18"/>
+    </w:rPr>
+  </w:style>
+</w:styles>
+</file>
+
+<file path=word/stylesWithEffects.xml><?xml version="1.0" encoding="utf-8"?>
+<w:styles xmlns:wpc="http://schemas.microsoft.com/office/word/2010/wordprocessingCanvas" xmlns:mo="http://schemas.microsoft.com/office/mac/office/2008/main" xmlns:mc="http://schemas.openxmlformats.org/markup-compatibility/2006" xmlns:mv="urn:schemas-microsoft-com:mac:vml" xmlns:o="urn:schemas-microsoft-com:office:office" xmlns:r="http://schemas.openxmlformats.org/officeDocument/2006/relationships" xmlns:m="http://schemas.openxmlformats.org/officeDocument/2006/math" xmlns:v="urn:schemas-microsoft-com:vml" xmlns:wp14="http://schemas.microsoft.com/office/word/2010/wordprocessingDrawing" xmlns:wp="http://schemas.openxmlformats.org/drawingml/2006/wordprocessingDrawing" xmlns:w10="urn:schemas-microsoft-com:office:word" xmlns:w="http://schemas.openxmlformats.org/wordprocessingml/2006/main" xmlns:w14="http://schemas.microsoft.com/office/word/2010/wordml" xmlns:wpg="http://schemas.microsoft.com/office/word/2010/wordprocessingGroup" xmlns:wpi="http://schemas.microsoft.com/office/word/2010/wordprocessingInk" xmlns:wne="http://schemas.microsoft.com/office/word/2006/wordml" xmlns:wps="http://schemas.microsoft.com/office/word/2010/wordprocessingShape" mc:Ignorable="w14 wp14">
+  <w:docDefaults>
+    <w:rPrDefault>
+      <w:rPr>
+        <w:rFonts w:ascii="Arial" w:eastAsia="Arial" w:hAnsi="Arial" w:cs="Arial"/>
+        <w:color w:val="000000"/>
+        <w:sz w:val="22"/>
+        <w:szCs w:val="22"/>
+        <w:lang w:val="en" w:eastAsia="zh-CN" w:bidi="ar-SA"/>
+      </w:rPr>
+    </w:rPrDefault>
+    <w:pPrDefault>
+      <w:pPr>
+        <w:pBdr>
+          <w:top w:val="nil"/>
+          <w:left w:val="nil"/>
+          <w:bottom w:val="nil"/>
+          <w:right w:val="nil"/>
+          <w:between w:val="nil"/>
+        </w:pBdr>
+        <w:spacing w:line="276" w:lineRule="auto"/>
+      </w:pPr>
+    </w:pPrDefault>
+  </w:docDefaults>
+  <w:latentStyles w:defLockedState="0" w:defUIPriority="99" w:defSemiHidden="1" w:defUnhideWhenUsed="1" w:defQFormat="0" w:count="276">
+    <w:lsdException w:name="Normal" w:semiHidden="0" w:uiPriority="0" w:unhideWhenUsed="0" w:qFormat="1"/>
+    <w:lsdException w:name="heading 1" w:semiHidden="0" w:uiPriority="9" w:unhideWhenUsed="0" w:qFormat="1"/>
+    <w:lsdException w:name="heading 2" w:uiPriority="9" w:qFormat="1"/>
+    <w:lsdException w:name="heading 3" w:uiPriority="9" w:qFormat="1"/>
+    <w:lsdException w:name="heading 4" w:uiPriority="9" w:qFormat="1"/>
+    <w:lsdException w:name="heading 5" w:uiPriority="9" w:qFormat="1"/>
+    <w:lsdException w:name="heading 6" w:uiPriority="9" w:qFormat="1"/>
+    <w:lsdException w:name="heading 7" w:uiPriority="9" w:qFormat="1"/>
+    <w:lsdException w:name="heading 8" w:uiPriority="9" w:qFormat="1"/>
+    <w:lsdException w:name="heading 9" w:uiPriority="9" w:qFormat="1"/>
+    <w:lsdException w:name="toc 1" w:uiPriority="39"/>
+    <w:lsdException w:name="toc 2" w:uiPriority="39"/>
+    <w:lsdException w:name="toc 3" w:uiPriority="39"/>
+    <w:lsdException w:name="toc 4" w:uiPriority="39"/>
+    <w:lsdException w:name="toc 5" w:uiPriority="39"/>
+    <w:lsdException w:name="toc 6" w:uiPriority="39"/>
+    <w:lsdException w:name="toc 7" w:uiPriority="39"/>
+    <w:lsdException w:name="toc 8" w:uiPriority="39"/>
+    <w:lsdException w:name="toc 9" w:uiPriority="39"/>
+    <w:lsdException w:name="caption" w:uiPriority="35" w:qFormat="1"/>
+    <w:lsdException w:name="Title" w:semiHidden="0" w:uiPriority="10" w:unhideWhenUsed="0" w:qFormat="1"/>
+    <w:lsdException w:name="Default Paragraph Font" w:uiPriority="1"/>
+    <w:lsdException w:name="Subtitle" w:semiHidden="0" w:uiPriority="11" w:unhideWhenUsed="0" w:qFormat="1"/>
+    <w:lsdException w:name="Strong" w:semiHidden="0" w:uiPriority="22" w:unhideWhenUsed="0" w:qFormat="1"/>
+    <w:lsdException w:name="Emphasis" w:semiHidden="0" w:uiPriority="20" w:unhideWhenUsed="0" w:qFormat="1"/>
+    <w:lsdException w:name="Table Grid" w:semiHidden="0" w:uiPriority="39" w:unhideWhenUsed="0"/>
+    <w:lsdException w:name="Note Level 1" w:semiHidden="0" w:unhideWhenUsed="0"/>
+    <w:lsdException w:name="Note Level 2" w:semiHidden="0" w:unhideWhenUsed="0"/>
+    <w:lsdException w:name="Note Level 3" w:semiHidden="0" w:unhideWhenUsed="0"/>
+    <w:lsdException w:name="Note Level 4" w:semiHidden="0" w:unhideWhenUsed="0"/>
+    <w:lsdException w:name="Note Level 5" w:semiHidden="0" w:unhideWhenUsed="0"/>
+    <w:lsdException w:name="Note Level 6" w:semiHidden="0" w:unhideWhenUsed="0"/>
+    <w:lsdException w:name="Note Level 7" w:semiHidden="0" w:unhideWhenUsed="0"/>
+    <w:lsdException w:name="Note Level 8" w:semiHidden="0" w:unhideWhenUsed="0"/>
+    <w:lsdException w:name="Note Level 9" w:semiHidden="0" w:unhideWhenUsed="0"/>
+    <w:lsdException w:name="Placeholder Text" w:unhideWhenUsed="0"/>
+    <w:lsdException w:name="No Spacing" w:semiHidden="0" w:uiPriority="1" w:unhideWhenUsed="0" w:qFormat="1"/>
+    <w:lsdException w:name="Light Shading" w:semiHidden="0" w:uiPriority="60" w:unhideWhenUsed="0"/>
+    <w:lsdException w:name="Light List" w:semiHidden="0" w:uiPriority="61" w:unhideWhenUsed="0"/>
+    <w:lsdException w:name="Light Grid" w:semiHidden="0" w:uiPriority="62" w:unhideWhenUsed="0"/>
+    <w:lsdException w:name="Medium Shading 1" w:semiHidden="0" w:uiPriority="63" w:unhideWhenUsed="0"/>
+    <w:lsdException w:name="Medium Shading 2" w:semiHidden="0" w:uiPriority="64" w:unhideWhenUsed="0"/>
+    <w:lsdException w:name="Medium List 1" w:semiHidden="0" w:uiPriority="65" w:unhideWhenUsed="0"/>
+    <w:lsdException w:name="Medium List 2" w:semiHidden="0" w:uiPriority="66" w:unhideWhenUsed="0"/>
+    <w:lsdException w:name="Medium Grid 1" w:semiHidden="0" w:uiPriority="67" w:unhideWhenUsed="0"/>
+    <w:lsdException w:name="Medium Grid 2" w:semiHidden="0" w:uiPriority="68" w:unhideWhenUsed="0"/>
+    <w:lsdException w:name="Medium Grid 3" w:semiHidden="0" w:uiPriority="69" w:unhideWhenUsed="0"/>
+    <w:lsdException w:name="Dark List" w:semiHidden="0" w:uiPriority="70" w:unhideWhenUsed="0"/>
+    <w:lsdException w:name="Colorful Shading" w:semiHidden="0" w:uiPriority="71" w:unhideWhenUsed="0"/>
+    <w:lsdException w:name="Colorful List" w:semiHidden="0" w:uiPriority="72" w:unhideWhenUsed="0"/>
+    <w:lsdException w:name="Colorful Grid" w:semiHidden="0" w:uiPriority="73" w:unhideWhenUsed="0"/>
+    <w:lsdException w:name="Light Shading Accent 1" w:semiHidden="0" w:uiPriority="60" w:unhideWhenUsed="0"/>
+    <w:lsdException w:name="Light List Accent 1" w:semiHidden="0" w:uiPriority="61" w:unhideWhenUsed="0"/>
+    <w:lsdException w:name="Light Grid Accent 1" w:semiHidden="0" w:uiPriority="62" w:unhideWhenUsed="0"/>
+    <w:lsdException w:name="Medium Shading 1 Accent 1" w:semiHidden="0" w:uiPriority="63" w:unhideWhenUsed="0"/>
+    <w:lsdException w:name="Medium Shading 2 Accent 1" w:semiHidden="0" w:uiPriority="64" w:unhideWhenUsed="0"/>
+    <w:lsdException w:name="Medium List 1 Accent 1" w:semiHidden="0" w:uiPriority="65" w:unhideWhenUsed="0"/>
+    <w:lsdException w:name="Revision" w:unhideWhenUsed="0"/>
+    <w:lsdException w:name="List Paragraph" w:semiHidden="0" w:uiPriority="34" w:unhideWhenUsed="0" w:qFormat="1"/>
+    <w:lsdException w:name="Quote" w:semiHidden="0" w:uiPriority="29" w:unhideWhenUsed="0" w:qFormat="1"/>
+    <w:lsdException w:name="Intense Quote" w:semiHidden="0" w:uiPriority="30" w:unhideWhenUsed="0" w:qFormat="1"/>
+    <w:lsdException w:name="Medium List 2 Accent 1" w:semiHidden="0" w:uiPriority="66" w:unhideWhenUsed="0"/>
+    <w:lsdException w:name="Medium Grid 1 Accent 1" w:semiHidden="0" w:uiPriority="67" w:unhideWhenUsed="0"/>
+    <w:lsdException w:name="Medium Grid 2 Accent 1" w:semiHidden="0" w:uiPriority="68" w:unhideWhenUsed="0"/>
+    <w:lsdException w:name="Medium Grid 3 Accent 1" w:semiHidden="0" w:uiPriority="69" w:unhideWhenUsed="0"/>
+    <w:lsdException w:name="Dark List Accent 1" w:semiHidden="0" w:uiPriority="70" w:unhideWhenUsed="0"/>
+    <w:lsdException w:name="Colorful Shading Accent 1" w:semiHidden="0" w:uiPriority="71" w:unhideWhenUsed="0"/>
+    <w:lsdException w:name="Colorful List Accent 1" w:semiHidden="0" w:uiPriority="72" w:unhideWhenUsed="0"/>
+    <w:lsdException w:name="Colorful Grid Accent 1" w:semiHidden="0" w:uiPriority="73" w:unhideWhenUsed="0"/>
+    <w:lsdException w:name="Light Shading Accent 2" w:semiHidden="0" w:uiPriority="60" w:unhideWhenUsed="0"/>
+    <w:lsdException w:name="Light List Accent 2" w:semiHidden="0" w:uiPriority="61" w:unhideWhenUsed="0"/>
+    <w:lsdException w:name="Light Grid Accent 2" w:semiHidden="0" w:uiPriority="62" w:unhideWhenUsed="0"/>
+    <w:lsdException w:name="Medium Shading 1 Accent 2" w:semiHidden="0" w:uiPriority="63" w:unhideWhenUsed="0"/>
+    <w:lsdException w:name="Medium Shading 2 Accent 2" w:semiHidden="0" w:uiPriority="64" w:unhideWhenUsed="0"/>
+    <w:lsdException w:name="Medium List 1 Accent 2" w:semiHidden="0" w:uiPriority="65" w:unhideWhenUsed="0"/>
+    <w:lsdException w:name="Medium List 2 Accent 2" w:semiHidden="0" w:uiPriority="66" w:unhideWhenUsed="0"/>
+    <w:lsdException w:name="Medium Grid 1 Accent 2" w:semiHidden="0" w:uiPriority="67" w:unhideWhenUsed="0"/>
+    <w:lsdException w:name="Medium Grid 2 Accent 2" w:semiHidden="0" w:uiPriority="68" w:unhideWhenUsed="0"/>
+    <w:lsdException w:name="Medium Grid 3 Accent 2" w:semiHidden="0" w:uiPriority="69" w:unhideWhenUsed="0"/>
+    <w:lsdException w:name="Dark List Accent 2" w:semiHidden="0" w:uiPriority="70" w:unhideWhenUsed="0"/>
+    <w:lsdException w:name="Colorful Shading Accent 2" w:semiHidden="0" w:uiPriority="71" w:unhideWhenUsed="0"/>
+    <w:lsdException w:name="Colorful List Accent 2" w:semiHidden="0" w:uiPriority="72" w:unhideWhenUsed="0"/>
+    <w:lsdException w:name="Colorful Grid Accent 2" w:semiHidden="0" w:uiPriority="73" w:unhideWhenUsed="0"/>
+    <w:lsdException w:name="Light Shading Accent 3" w:semiHidden="0" w:uiPriority="60" w:unhideWhenUsed="0"/>
+    <w:lsdException w:name="Light List Accent 3" w:semiHidden="0" w:uiPriority="61" w:unhideWhenUsed="0"/>
+    <w:lsdException w:name="Light Grid Accent 3" w:semiHidden="0" w:uiPriority="62" w:unhideWhenUsed="0"/>
+    <w:lsdException w:name="Medium Shading 1 Accent 3" w:semiHidden="0" w:uiPriority="63" w:unhideWhenUsed="0"/>
+    <w:lsdException w:name="Medium Shading 2 Accent 3" w:semiHidden="0" w:uiPriority="64" w:unhideWhenUsed="0"/>
+    <w:lsdException w:name="Medium List 1 Accent 3" w:semiHidden="0" w:uiPriority="65" w:unhideWhenUsed="0"/>
+    <w:lsdException w:name="Medium List 2 Accent 3" w:semiHidden="0" w:uiPriority="66" w:unhideWhenUsed="0"/>
+    <w:lsdException w:name="Medium Grid 1 Accent 3" w:semiHidden="0" w:uiPriority="67" w:unhideWhenUsed="0"/>
+    <w:lsdException w:name="Medium Grid 2 Accent 3" w:semiHidden="0" w:uiPriority="68" w:unhideWhenUsed="0"/>
+    <w:lsdException w:name="Medium Grid 3 Accent 3" w:semiHidden="0" w:uiPriority="69" w:unhideWhenUsed="0"/>
+    <w:lsdException w:name="Dark List Accent 3" w:semiHidden="0" w:uiPriority="70" w:unhideWhenUsed="0"/>
+    <w:lsdException w:name="Colorful Shading Accent 3" w:semiHidden="0" w:uiPriority="71" w:unhideWhenUsed="0"/>
+    <w:lsdException w:name="Colorful List Accent 3" w:semiHidden="0" w:uiPriority="72" w:unhideWhenUsed="0"/>
+    <w:lsdException w:name="Colorful Grid Accent 3" w:semiHidden="0" w:uiPriority="73" w:unhideWhenUsed="0"/>
+    <w:lsdException w:name="Light Shading Accent 4" w:semiHidden="0" w:uiPriority="60" w:unhideWhenUsed="0"/>
+    <w:lsdException w:name="Light List Accent 4" w:semiHidden="0" w:uiPriority="61" w:unhideWhenUsed="0"/>
+    <w:lsdException w:name="Light Grid Accent 4" w:semiHidden="0" w:uiPriority="62" w:unhideWhenUsed="0"/>
+    <w:lsdException w:name="Medium Shading 1 Accent 4" w:semiHidden="0" w:uiPriority="63" w:unhideWhenUsed="0"/>
+    <w:lsdException w:name="Medium Shading 2 Accent 4" w:semiHidden="0" w:uiPriority="64" w:unhideWhenUsed="0"/>
+    <w:lsdException w:name="Medium List 1 Accent 4" w:semiHidden="0" w:uiPriority="65" w:unhideWhenUsed="0"/>
+    <w:lsdException w:name="Medium List 2 Accent 4" w:semiHidden="0" w:uiPriority="66" w:unhideWhenUsed="0"/>
+    <w:lsdException w:name="Medium Grid 1 Accent 4" w:semiHidden="0" w:uiPriority="67" w:unhideWhenUsed="0"/>
+    <w:lsdException w:name="Medium Grid 2 Accent 4" w:semiHidden="0" w:uiPriority="68" w:unhideWhenUsed="0"/>
+    <w:lsdException w:name="Medium Grid 3 Accent 4" w:semiHidden="0" w:uiPriority="69" w:unhideWhenUsed="0"/>
+    <w:lsdException w:name="Dark List Accent 4" w:semiHidden="0" w:uiPriority="70" w:unhideWhenUsed="0"/>
+    <w:lsdException w:name="Colorful Shading Accent 4" w:semiHidden="0" w:uiPriority="71" w:unhideWhenUsed="0"/>
+    <w:lsdException w:name="Colorful List Accent 4" w:semiHidden="0" w:uiPriority="72" w:unhideWhenUsed="0"/>
+    <w:lsdException w:name="Colorful Grid Accent 4" w:semiHidden="0" w:uiPriority="73" w:unhideWhenUsed="0"/>
+    <w:lsdException w:name="Light Shading Accent 5" w:semiHidden="0" w:uiPriority="60" w:unhideWhenUsed="0"/>
+    <w:lsdException w:name="Light List Accent 5" w:semiHidden="0" w:uiPriority="61" w:unhideWhenUsed="0"/>
+    <w:lsdException w:name="Light Grid Accent 5" w:semiHidden="0" w:uiPriority="62" w:unhideWhenUsed="0"/>
+    <w:lsdException w:name="Medium Shading 1 Accent 5" w:semiHidden="0" w:uiPriority="63" w:unhideWhenUsed="0"/>
+    <w:lsdException w:name="Medium Shading 2 Accent 5" w:semiHidden="0" w:uiPriority="64" w:unhideWhenUsed="0"/>
+    <w:lsdException w:name="Medium List 1 Accent 5" w:semiHidden="0" w:uiPriority="65" w:unhideWhenUsed="0"/>
+    <w:lsdException w:name="Medium List 2 Accent 5" w:semiHidden="0" w:uiPriority="66" w:unhideWhenUsed="0"/>
+    <w:lsdException w:name="Medium Grid 1 Accent 5" w:semiHidden="0" w:uiPriority="67" w:unhideWhenUsed="0"/>
+    <w:lsdException w:name="Medium Grid 2 Accent 5" w:semiHidden="0" w:uiPriority="68" w:unhideWhenUsed="0"/>
+    <w:lsdException w:name="Medium Grid 3 Accent 5" w:semiHidden="0" w:uiPriority="69" w:unhideWhenUsed="0"/>
+    <w:lsdException w:name="Dark List Accent 5" w:semiHidden="0" w:uiPriority="70" w:unhideWhenUsed="0"/>
+    <w:lsdException w:name="Colorful Shading Accent 5" w:semiHidden="0" w:uiPriority="71" w:unhideWhenUsed="0"/>
+    <w:lsdException w:name="Colorful List Accent 5" w:semiHidden="0" w:uiPriority="72" w:unhideWhenUsed="0"/>
+    <w:lsdException w:name="Colorful Grid Accent 5" w:semiHidden="0" w:uiPriority="73" w:unhideWhenUsed="0"/>
+    <w:lsdException w:name="Light Shading Accent 6" w:semiHidden="0" w:uiPriority="60" w:unhideWhenUsed="0"/>
+    <w:lsdException w:name="Light List Accent 6" w:semiHidden="0" w:uiPriority="61" w:unhideWhenUsed="0"/>
+    <w:lsdException w:name="Light Grid Accent 6" w:semiHidden="0" w:uiPriority="62" w:unhideWhenUsed="0"/>
+    <w:lsdException w:name="Medium Shading 1 Accent 6" w:semiHidden="0" w:uiPriority="63" w:unhideWhenUsed="0"/>
+    <w:lsdException w:name="Medium Shading 2 Accent 6" w:semiHidden="0" w:uiPriority="64" w:unhideWhenUsed="0"/>
+    <w:lsdException w:name="Medium List 1 Accent 6" w:semiHidden="0" w:uiPriority="65" w:unhideWhenUsed="0"/>
+    <w:lsdException w:name="Medium List 2 Accent 6" w:semiHidden="0" w:uiPriority="66" w:unhideWhenUsed="0"/>
+    <w:lsdException w:name="Medium Grid 1 Accent 6" w:semiHidden="0" w:uiPriority="67" w:unhideWhenUsed="0"/>
+    <w:lsdException w:name="Medium Grid 2 Accent 6" w:semiHidden="0" w:uiPriority="68" w:unhideWhenUsed="0"/>
+    <w:lsdException w:name="Medium Grid 3 Accent 6" w:semiHidden="0" w:uiPriority="69" w:unhideWhenUsed="0"/>
+    <w:lsdException w:name="Dark List Accent 6" w:semiHidden="0" w:uiPriority="70" w:unhideWhenUsed="0"/>
+    <w:lsdException w:name="Colorful Shading Accent 6" w:semiHidden="0" w:uiPriority="71" w:unhideWhenUsed="0"/>
+    <w:lsdException w:name="Colorful List Accent 6" w:semiHidden="0" w:uiPriority="72" w:unhideWhenUsed="0"/>
+    <w:lsdException w:name="Colorful Grid Accent 6" w:semiHidden="0" w:uiPriority="73" w:unhideWhenUsed="0"/>
+    <w:lsdException w:name="Subtle Emphasis" w:semiHidden="0" w:uiPriority="19" w:unhideWhenUsed="0" w:qFormat="1"/>
+    <w:lsdException w:name="Intense Emphasis" w:semiHidden="0" w:uiPriority="21" w:unhideWhenUsed="0" w:qFormat="1"/>
+    <w:lsdException w:name="Subtle Reference" w:semiHidden="0" w:uiPriority="31" w:unhideWhenUsed="0" w:qFormat="1"/>
+    <w:lsdException w:name="Intense Reference" w:semiHidden="0" w:uiPriority="32" w:unhideWhenUsed="0" w:qFormat="1"/>
+    <w:lsdException w:name="Book Title" w:semiHidden="0" w:uiPriority="33" w:unhideWhenUsed="0" w:qFormat="1"/>
+    <w:lsdException w:name="Bibliography" w:uiPriority="37"/>
+    <w:lsdException w:name="TOC Heading" w:uiPriority="39" w:qFormat="1"/>
+  </w:latentStyles>
+  <w:style w:type="paragraph" w:default="1" w:styleId="Normal">
+    <w:name w:val="Normal"/>
+  </w:style>
+  <w:style w:type="paragraph" w:styleId="Heading1">
+    <w:name w:val="heading 1"/>
+    <w:basedOn w:val="Normal"/>
+    <w:next w:val="Normal"/>
+    <w:link w:val="Heading1Char"/>
+    <w:pPr>
+      <w:keepNext/>
+      <w:keepLines/>
+      <w:outlineLvl w:val="0"/>
+    </w:pPr>
+    <w:rPr>
+      <w:rFonts w:ascii="Times New Roman" w:eastAsia="Times New Roman" w:hAnsi="Times New Roman" w:cs="Times New Roman"/>
+      <w:b/>
+      <w:sz w:val="28"/>
+      <w:szCs w:val="28"/>
+    </w:rPr>
+  </w:style>
+  <w:style w:type="paragraph" w:styleId="Heading2">
+    <w:name w:val="heading 2"/>
+    <w:basedOn w:val="Normal"/>
+    <w:next w:val="Normal"/>
+    <w:link w:val="Heading2Char"/>
+    <w:pPr>
+      <w:keepNext/>
+      <w:keepLines/>
+      <w:outlineLvl w:val="1"/>
+    </w:pPr>
+    <w:rPr>
+      <w:rFonts w:ascii="Times New Roman" w:eastAsia="Times New Roman" w:hAnsi="Times New Roman" w:cs="Times New Roman"/>
+      <w:b/>
+      <w:sz w:val="26"/>
+      <w:szCs w:val="26"/>
+    </w:rPr>
+  </w:style>
+  <w:style w:type="paragraph" w:styleId="Heading3">
+    <w:name w:val="heading 3"/>
+    <w:basedOn w:val="Normal"/>
+    <w:next w:val="Normal"/>
+    <w:pPr>
+      <w:keepNext/>
+      <w:keepLines/>
+      <w:spacing w:before="320" w:after="80"/>
+      <w:outlineLvl w:val="2"/>
+    </w:pPr>
+    <w:rPr>
+      <w:color w:val="434343"/>
+      <w:sz w:val="28"/>
+      <w:szCs w:val="28"/>
+    </w:rPr>
+  </w:style>
+  <w:style w:type="paragraph" w:styleId="Heading4">
+    <w:name w:val="heading 4"/>
+    <w:basedOn w:val="Normal"/>
+    <w:next w:val="Normal"/>
+    <w:pPr>
+      <w:keepNext/>
+      <w:keepLines/>
+      <w:spacing w:before="280" w:after="80"/>
+      <w:outlineLvl w:val="3"/>
+    </w:pPr>
+    <w:rPr>
+      <w:color w:val="666666"/>
+      <w:sz w:val="24"/>
+      <w:szCs w:val="24"/>
+    </w:rPr>
+  </w:style>
+  <w:style w:type="paragraph" w:styleId="Heading5">
+    <w:name w:val="heading 5"/>
+    <w:basedOn w:val="Normal"/>
+    <w:next w:val="Normal"/>
+    <w:pPr>
+      <w:keepNext/>
+      <w:keepLines/>
+      <w:spacing w:before="240" w:after="80"/>
+      <w:outlineLvl w:val="4"/>
+    </w:pPr>
+    <w:rPr>
+      <w:color w:val="666666"/>
+    </w:rPr>
+  </w:style>
+  <w:style w:type="paragraph" w:styleId="Heading6">
+    <w:name w:val="heading 6"/>
+    <w:basedOn w:val="Normal"/>
+    <w:next w:val="Normal"/>
+    <w:pPr>
+      <w:keepNext/>
+      <w:keepLines/>
+      <w:spacing w:before="240" w:after="80"/>
+      <w:outlineLvl w:val="5"/>
+    </w:pPr>
+    <w:rPr>
+      <w:i/>
+      <w:color w:val="666666"/>
+    </w:rPr>
+  </w:style>
+  <w:style w:type="character" w:default="1" w:styleId="DefaultParagraphFont">
+    <w:name w:val="Default Paragraph Font"/>
+    <w:uiPriority w:val="1"/>
+    <w:semiHidden/>
+    <w:unhideWhenUsed/>
+  </w:style>
+  <w:style w:type="table" w:default="1" w:styleId="TableNormal">
+    <w:name w:val="Normal Table"/>
+    <w:uiPriority w:val="99"/>
+    <w:semiHidden/>
+    <w:unhideWhenUsed/>
+    <w:tblPr>
+      <w:tblInd w:w="0" w:type="dxa"/>
+      <w:tblCellMar>
+        <w:top w:w="0" w:type="dxa"/>
+        <w:left w:w="108" w:type="dxa"/>
+        <w:bottom w:w="0" w:type="dxa"/>
+        <w:right w:w="108" w:type="dxa"/>
+      </w:tblCellMar>
+    </w:tblPr>
+  </w:style>
+  <w:style w:type="numbering" w:default="1" w:styleId="NoList">
+    <w:name w:val="No List"/>
+    <w:uiPriority w:val="99"/>
+    <w:semiHidden/>
+    <w:unhideWhenUsed/>
+  </w:style>
+  <w:style w:type="paragraph" w:styleId="Title">
+    <w:name w:val="Title"/>
+    <w:basedOn w:val="Normal"/>
+    <w:next w:val="Normal"/>
+    <w:pPr>
+      <w:keepNext/>
+      <w:keepLines/>
+      <w:spacing w:after="60"/>
+    </w:pPr>
+    <w:rPr>
+      <w:sz w:val="52"/>
+      <w:szCs w:val="52"/>
+    </w:rPr>
+  </w:style>
+  <w:style w:type="paragraph" w:styleId="Subtitle">
+    <w:name w:val="Subtitle"/>
+    <w:basedOn w:val="Normal"/>
+    <w:next w:val="Normal"/>
+    <w:pPr>
+      <w:keepNext/>
+      <w:keepLines/>
+      <w:spacing w:after="320"/>
+    </w:pPr>
+    <w:rPr>
+      <w:color w:val="666666"/>
+      <w:sz w:val="30"/>
+      <w:szCs w:val="30"/>
+    </w:rPr>
+  </w:style>
+  <w:style w:type="table" w:customStyle="1" w:styleId="a">
+    <w:basedOn w:val="TableNormal"/>
+    <w:tblPr>
+      <w:tblStyleRowBandSize w:val="1"/>
+      <w:tblStyleColBandSize w:val="1"/>
+      <w:tblInd w:w="0" w:type="dxa"/>
+      <w:tblCellMar>
+        <w:top w:w="100" w:type="dxa"/>
+        <w:left w:w="100" w:type="dxa"/>
+        <w:bottom w:w="100" w:type="dxa"/>
+        <w:right w:w="100" w:type="dxa"/>
+      </w:tblCellMar>
+    </w:tblPr>
+  </w:style>
+  <w:style w:type="paragraph" w:styleId="TOC1">
+    <w:name w:val="toc 1"/>
+    <w:basedOn w:val="Normal"/>
+    <w:next w:val="Normal"/>
+    <w:autoRedefine/>
+    <w:uiPriority w:val="39"/>
+    <w:unhideWhenUsed/>
+    <w:rsid w:val="005263EE"/>
+    <w:pPr>
+      <w:tabs>
+        <w:tab w:val="right" w:pos="9350"/>
+      </w:tabs>
+      <w:spacing w:line="240" w:lineRule="auto"/>
+    </w:pPr>
+  </w:style>
+  <w:style w:type="paragraph" w:styleId="TOC2">
+    <w:name w:val="toc 2"/>
+    <w:basedOn w:val="Normal"/>
+    <w:next w:val="Normal"/>
+    <w:autoRedefine/>
+    <w:uiPriority w:val="39"/>
+    <w:unhideWhenUsed/>
+    <w:rsid w:val="007D4737"/>
+    <w:pPr>
+      <w:tabs>
+        <w:tab w:val="right" w:leader="dot" w:pos="9350"/>
+      </w:tabs>
+      <w:spacing w:line="240" w:lineRule="auto"/>
+      <w:ind w:left="216"/>
+    </w:pPr>
+  </w:style>
+  <w:style w:type="character" w:styleId="Hyperlink">
+    <w:name w:val="Hyperlink"/>
+    <w:basedOn w:val="DefaultParagraphFont"/>
+    <w:uiPriority w:val="99"/>
+    <w:unhideWhenUsed/>
+    <w:rsid w:val="005263EE"/>
+    <w:rPr>
+      <w:color w:val="0563C1" w:themeColor="hyperlink"/>
+      <w:u w:val="single"/>
+    </w:rPr>
+  </w:style>
+  <w:style w:type="paragraph" w:styleId="Header">
+    <w:name w:val="header"/>
+    <w:basedOn w:val="Normal"/>
+    <w:link w:val="HeaderChar"/>
+    <w:uiPriority w:val="99"/>
+    <w:unhideWhenUsed/>
+    <w:rsid w:val="005263EE"/>
+    <w:pPr>
+      <w:tabs>
+        <w:tab w:val="center" w:pos="4680"/>
+        <w:tab w:val="right" w:pos="9360"/>
+      </w:tabs>
+      <w:spacing w:line="240" w:lineRule="auto"/>
+    </w:pPr>
+  </w:style>
+  <w:style w:type="character" w:customStyle="1" w:styleId="HeaderChar">
+    <w:name w:val="Header Char"/>
+    <w:basedOn w:val="DefaultParagraphFont"/>
+    <w:link w:val="Header"/>
+    <w:uiPriority w:val="99"/>
+    <w:rsid w:val="005263EE"/>
+  </w:style>
+  <w:style w:type="paragraph" w:styleId="Footer">
+    <w:name w:val="footer"/>
+    <w:basedOn w:val="Normal"/>
+    <w:link w:val="FooterChar"/>
+    <w:uiPriority w:val="99"/>
+    <w:unhideWhenUsed/>
+    <w:rsid w:val="005263EE"/>
+    <w:pPr>
+      <w:tabs>
+        <w:tab w:val="center" w:pos="4680"/>
+        <w:tab w:val="right" w:pos="9360"/>
+      </w:tabs>
+      <w:spacing w:line="240" w:lineRule="auto"/>
+    </w:pPr>
+  </w:style>
+  <w:style w:type="character" w:customStyle="1" w:styleId="FooterChar">
+    <w:name w:val="Footer Char"/>
+    <w:basedOn w:val="DefaultParagraphFont"/>
+    <w:link w:val="Footer"/>
+    <w:uiPriority w:val="99"/>
+    <w:rsid w:val="005263EE"/>
+  </w:style>
+  <w:style w:type="paragraph" w:styleId="NoSpacing">
+    <w:name w:val="No Spacing"/>
+    <w:uiPriority w:val="1"/>
+    <w:qFormat/>
+    <w:rsid w:val="005263EE"/>
+    <w:pPr>
+      <w:pBdr>
+        <w:top w:val="none" w:sz="0" w:space="0" w:color="auto"/>
+        <w:left w:val="none" w:sz="0" w:space="0" w:color="auto"/>
+        <w:bottom w:val="none" w:sz="0" w:space="0" w:color="auto"/>
+        <w:right w:val="none" w:sz="0" w:space="0" w:color="auto"/>
+        <w:between w:val="none" w:sz="0" w:space="0" w:color="auto"/>
+      </w:pBdr>
+      <w:spacing w:line="240" w:lineRule="auto"/>
+    </w:pPr>
+    <w:rPr>
+      <w:rFonts w:ascii="Times New Roman" w:eastAsia="Times New Roman" w:hAnsi="Times New Roman" w:cs="Times New Roman"/>
+      <w:color w:val="auto"/>
+      <w:sz w:val="20"/>
+      <w:szCs w:val="20"/>
+      <w:lang w:val="en-US" w:eastAsia="en-US"/>
+    </w:rPr>
+  </w:style>
+  <w:style w:type="paragraph" w:customStyle="1" w:styleId="Header2">
+    <w:name w:val="Header2"/>
+    <w:basedOn w:val="Heading2"/>
+    <w:link w:val="Header2Char"/>
+    <w:qFormat/>
+    <w:rsid w:val="00B237C2"/>
+    <w:pPr>
+      <w:spacing w:before="120"/>
+    </w:pPr>
+    <w:rPr>
+      <w:rFonts w:ascii="Arial" w:hAnsi="Arial" w:cs="Arial"/>
+    </w:rPr>
+  </w:style>
+  <w:style w:type="paragraph" w:styleId="TOCHeading">
+    <w:name w:val="TOC Heading"/>
+    <w:basedOn w:val="Heading1"/>
+    <w:next w:val="Normal"/>
+    <w:uiPriority w:val="39"/>
+    <w:unhideWhenUsed/>
+    <w:qFormat/>
+    <w:rsid w:val="00E8002E"/>
+    <w:pPr>
+      <w:pBdr>
+        <w:top w:val="none" w:sz="0" w:space="0" w:color="auto"/>
+        <w:left w:val="none" w:sz="0" w:space="0" w:color="auto"/>
+        <w:bottom w:val="none" w:sz="0" w:space="0" w:color="auto"/>
+        <w:right w:val="none" w:sz="0" w:space="0" w:color="auto"/>
+        <w:between w:val="none" w:sz="0" w:space="0" w:color="auto"/>
+      </w:pBdr>
+      <w:spacing w:before="240" w:line="259" w:lineRule="auto"/>
+      <w:outlineLvl w:val="9"/>
+    </w:pPr>
+    <w:rPr>
+      <w:rFonts w:asciiTheme="majorHAnsi" w:eastAsiaTheme="majorEastAsia" w:hAnsiTheme="majorHAnsi" w:cstheme="majorBidi"/>
+      <w:b w:val="0"/>
+      <w:color w:val="2F5496" w:themeColor="accent1" w:themeShade="BF"/>
+      <w:sz w:val="32"/>
+      <w:szCs w:val="32"/>
+      <w:lang w:val="en-US" w:eastAsia="en-US"/>
+    </w:rPr>
+  </w:style>
+  <w:style w:type="character" w:customStyle="1" w:styleId="Heading2Char">
+    <w:name w:val="Heading 2 Char"/>
+    <w:basedOn w:val="DefaultParagraphFont"/>
+    <w:link w:val="Heading2"/>
+    <w:rsid w:val="005263EE"/>
+    <w:rPr>
+      <w:rFonts w:ascii="Times New Roman" w:eastAsia="Times New Roman" w:hAnsi="Times New Roman" w:cs="Times New Roman"/>
+      <w:b/>
+      <w:sz w:val="26"/>
+      <w:szCs w:val="26"/>
+    </w:rPr>
+  </w:style>
+  <w:style w:type="character" w:customStyle="1" w:styleId="Header2Char">
+    <w:name w:val="Header2 Char"/>
+    <w:basedOn w:val="Heading2Char"/>
+    <w:link w:val="Header2"/>
+    <w:rsid w:val="00B237C2"/>
+    <w:rPr>
+      <w:rFonts w:ascii="Times New Roman" w:eastAsia="Times New Roman" w:hAnsi="Times New Roman" w:cs="Times New Roman"/>
+      <w:b/>
+      <w:sz w:val="26"/>
+      <w:szCs w:val="26"/>
+    </w:rPr>
+  </w:style>
+  <w:style w:type="paragraph" w:styleId="TOC3">
+    <w:name w:val="toc 3"/>
+    <w:basedOn w:val="Normal"/>
+    <w:next w:val="Normal"/>
+    <w:autoRedefine/>
+    <w:uiPriority w:val="39"/>
+    <w:unhideWhenUsed/>
+    <w:rsid w:val="00E8002E"/>
+    <w:pPr>
+      <w:pBdr>
+        <w:top w:val="none" w:sz="0" w:space="0" w:color="auto"/>
+        <w:left w:val="none" w:sz="0" w:space="0" w:color="auto"/>
+        <w:bottom w:val="none" w:sz="0" w:space="0" w:color="auto"/>
+        <w:right w:val="none" w:sz="0" w:space="0" w:color="auto"/>
+        <w:between w:val="none" w:sz="0" w:space="0" w:color="auto"/>
+      </w:pBdr>
+      <w:spacing w:after="100" w:line="259" w:lineRule="auto"/>
+      <w:ind w:left="440"/>
+    </w:pPr>
+    <w:rPr>
+      <w:rFonts w:asciiTheme="minorHAnsi" w:eastAsiaTheme="minorEastAsia" w:hAnsiTheme="minorHAnsi" w:cs="Times New Roman"/>
+      <w:color w:val="auto"/>
+      <w:lang w:val="en-US" w:eastAsia="en-US"/>
+    </w:rPr>
+  </w:style>
+  <w:style w:type="table" w:customStyle="1" w:styleId="GridTable5DarkAccent1">
+    <w:name w:val="Grid Table 5 Dark Accent 1"/>
+    <w:basedOn w:val="TableNormal"/>
+    <w:uiPriority w:val="50"/>
+    <w:rsid w:val="000F4897"/>
+    <w:pPr>
+      <w:spacing w:line="240" w:lineRule="auto"/>
+    </w:pPr>
+    <w:tblPr>
+      <w:tblStyleRowBandSize w:val="1"/>
+      <w:tblStyleColBandSize w:val="1"/>
+      <w:tblInd w:w="0" w:type="dxa"/>
+      <w:tblBorders>
+        <w:top w:val="single" w:sz="4" w:space="0" w:color="FFFFFF" w:themeColor="background1"/>
+        <w:left w:val="single" w:sz="4" w:space="0" w:color="FFFFFF" w:themeColor="background1"/>
+        <w:bottom w:val="single" w:sz="4" w:space="0" w:color="FFFFFF" w:themeColor="background1"/>
+        <w:right w:val="single" w:sz="4" w:space="0" w:color="FFFFFF" w:themeColor="background1"/>
+        <w:insideH w:val="single" w:sz="4" w:space="0" w:color="FFFFFF" w:themeColor="background1"/>
+        <w:insideV w:val="single" w:sz="4" w:space="0" w:color="FFFFFF" w:themeColor="background1"/>
+      </w:tblBorders>
+      <w:tblCellMar>
+        <w:top w:w="0" w:type="dxa"/>
+        <w:left w:w="108" w:type="dxa"/>
+        <w:bottom w:w="0" w:type="dxa"/>
+        <w:right w:w="108" w:type="dxa"/>
+      </w:tblCellMar>
+    </w:tblPr>
+    <w:tcPr>
+      <w:shd w:val="clear" w:color="auto" w:fill="D9E2F3" w:themeFill="accent1" w:themeFillTint="33"/>
+    </w:tcPr>
+    <w:tblStylePr w:type="firstRow">
+      <w:rPr>
+        <w:b/>
+        <w:bCs/>
+        <w:color w:val="FFFFFF" w:themeColor="background1"/>
+      </w:rPr>
+      <w:tblPr/>
+      <w:tcPr>
+        <w:tcBorders>
+          <w:top w:val="single" w:sz="4" w:space="0" w:color="FFFFFF" w:themeColor="background1"/>
+          <w:left w:val="single" w:sz="4" w:space="0" w:color="FFFFFF" w:themeColor="background1"/>
+          <w:right w:val="single" w:sz="4" w:space="0" w:color="FFFFFF" w:themeColor="background1"/>
+          <w:insideH w:val="nil"/>
+          <w:insideV w:val="nil"/>
+        </w:tcBorders>
+        <w:shd w:val="clear" w:color="auto" w:fill="4472C4" w:themeFill="accent1"/>
+      </w:tcPr>
+    </w:tblStylePr>
+    <w:tblStylePr w:type="lastRow">
+      <w:rPr>
+        <w:b/>
+        <w:bCs/>
+        <w:color w:val="FFFFFF" w:themeColor="background1"/>
+      </w:rPr>
+      <w:tblPr/>
+      <w:tcPr>
+        <w:tcBorders>
+          <w:left w:val="single" w:sz="4" w:space="0" w:color="FFFFFF" w:themeColor="background1"/>
+          <w:bottom w:val="single" w:sz="4" w:space="0" w:color="FFFFFF" w:themeColor="background1"/>
+          <w:right w:val="single" w:sz="4" w:space="0" w:color="FFFFFF" w:themeColor="background1"/>
+          <w:insideH w:val="nil"/>
+          <w:insideV w:val="nil"/>
+        </w:tcBorders>
+        <w:shd w:val="clear" w:color="auto" w:fill="4472C4" w:themeFill="accent1"/>
+      </w:tcPr>
+    </w:tblStylePr>
+    <w:tblStylePr w:type="firstCol">
+      <w:rPr>
+        <w:b/>
+        <w:bCs/>
+        <w:color w:val="FFFFFF" w:themeColor="background1"/>
+      </w:rPr>
+      <w:tblPr/>
+      <w:tcPr>
+        <w:tcBorders>
+          <w:top w:val="single" w:sz="4" w:space="0" w:color="FFFFFF" w:themeColor="background1"/>
+          <w:left w:val="single" w:sz="4" w:space="0" w:color="FFFFFF" w:themeColor="background1"/>
+          <w:bottom w:val="single" w:sz="4" w:space="0" w:color="FFFFFF" w:themeColor="background1"/>
+          <w:insideV w:val="nil"/>
+        </w:tcBorders>
+        <w:shd w:val="clear" w:color="auto" w:fill="4472C4" w:themeFill="accent1"/>
+      </w:tcPr>
+    </w:tblStylePr>
+    <w:tblStylePr w:type="lastCol">
+      <w:rPr>
+        <w:b/>
+        <w:bCs/>
+        <w:color w:val="FFFFFF" w:themeColor="background1"/>
+      </w:rPr>
+      <w:tblPr/>
+      <w:tcPr>
+        <w:tcBorders>
+          <w:top w:val="single" w:sz="4" w:space="0" w:color="FFFFFF" w:themeColor="background1"/>
+          <w:bottom w:val="single" w:sz="4" w:space="0" w:color="FFFFFF" w:themeColor="background1"/>
+          <w:right w:val="single" w:sz="4" w:space="0" w:color="FFFFFF" w:themeColor="background1"/>
+          <w:insideV w:val="nil"/>
+        </w:tcBorders>
+        <w:shd w:val="clear" w:color="auto" w:fill="4472C4" w:themeFill="accent1"/>
+      </w:tcPr>
+    </w:tblStylePr>
+    <w:tblStylePr w:type="band1Vert">
+      <w:tblPr/>
+      <w:tcPr>
+        <w:shd w:val="clear" w:color="auto" w:fill="B4C6E7" w:themeFill="accent1" w:themeFillTint="66"/>
+      </w:tcPr>
+    </w:tblStylePr>
+    <w:tblStylePr w:type="band1Horz">
+      <w:tblPr/>
+      <w:tcPr>
+        <w:shd w:val="clear" w:color="auto" w:fill="B4C6E7" w:themeFill="accent1" w:themeFillTint="66"/>
+      </w:tcPr>
+    </w:tblStylePr>
+  </w:style>
+  <w:style w:type="paragraph" w:customStyle="1" w:styleId="Header1">
+    <w:name w:val="Header1"/>
+    <w:basedOn w:val="Heading1"/>
+    <w:link w:val="Header1Char"/>
+    <w:qFormat/>
+    <w:rsid w:val="00122398"/>
+    <w:pPr>
+      <w:shd w:val="clear" w:color="auto" w:fill="4472C4" w:themeFill="accent1"/>
+      <w:jc w:val="center"/>
+    </w:pPr>
+    <w:rPr>
+      <w:rFonts w:ascii="Arial" w:hAnsi="Arial" w:cs="Arial"/>
+      <w:color w:val="FFFFFF" w:themeColor="background1"/>
+    </w:rPr>
+  </w:style>
+  <w:style w:type="paragraph" w:styleId="ListParagraph">
+    <w:name w:val="List Paragraph"/>
+    <w:basedOn w:val="Normal"/>
+    <w:uiPriority w:val="34"/>
+    <w:qFormat/>
+    <w:rsid w:val="00122398"/>
+    <w:pPr>
+      <w:ind w:left="720"/>
+      <w:contextualSpacing/>
+    </w:pPr>
+  </w:style>
+  <w:style w:type="character" w:customStyle="1" w:styleId="Heading1Char">
+    <w:name w:val="Heading 1 Char"/>
+    <w:basedOn w:val="DefaultParagraphFont"/>
+    <w:link w:val="Heading1"/>
+    <w:rsid w:val="00122398"/>
+    <w:rPr>
+      <w:rFonts w:ascii="Times New Roman" w:eastAsia="Times New Roman" w:hAnsi="Times New Roman" w:cs="Times New Roman"/>
+      <w:b/>
+      <w:sz w:val="28"/>
+      <w:szCs w:val="28"/>
+    </w:rPr>
+  </w:style>
+  <w:style w:type="character" w:customStyle="1" w:styleId="Header1Char">
+    <w:name w:val="Header1 Char"/>
+    <w:basedOn w:val="Heading1Char"/>
+    <w:link w:val="Header1"/>
+    <w:rsid w:val="00122398"/>
+    <w:rPr>
+      <w:rFonts w:ascii="Times New Roman" w:eastAsia="Times New Roman" w:hAnsi="Times New Roman" w:cs="Times New Roman"/>
+      <w:b/>
+      <w:color w:val="FFFFFF" w:themeColor="background1"/>
+      <w:sz w:val="28"/>
+      <w:szCs w:val="28"/>
+      <w:shd w:val="clear" w:color="auto" w:fill="4472C4" w:themeFill="accent1"/>
+    </w:rPr>
+  </w:style>
+  <w:style w:type="paragraph" w:customStyle="1" w:styleId="subheader1">
+    <w:name w:val="subheader1"/>
+    <w:basedOn w:val="Normal"/>
+    <w:link w:val="subheader1Char"/>
+    <w:qFormat/>
+    <w:rsid w:val="004E528E"/>
+    <w:pPr>
+      <w:numPr>
+        <w:numId w:val="19"/>
+      </w:numPr>
+      <w:spacing w:line="240" w:lineRule="auto"/>
+      <w:contextualSpacing/>
+    </w:pPr>
+    <w:rPr>
+      <w:rFonts w:ascii="Times New Roman" w:eastAsia="Times New Roman" w:hAnsi="Times New Roman" w:cs="Times New Roman"/>
+      <w:b/>
+      <w:sz w:val="24"/>
+      <w:szCs w:val="24"/>
+    </w:rPr>
+  </w:style>
+  <w:style w:type="paragraph" w:customStyle="1" w:styleId="SectionBody1">
+    <w:name w:val="SectionBody1"/>
+    <w:basedOn w:val="Normal"/>
+    <w:link w:val="SectionBody1Char"/>
+    <w:qFormat/>
+    <w:rsid w:val="00C77DCD"/>
+    <w:pPr>
+      <w:spacing w:line="240" w:lineRule="auto"/>
+    </w:pPr>
+    <w:rPr>
+      <w:rFonts w:ascii="Times New Roman" w:eastAsia="Times New Roman" w:hAnsi="Times New Roman" w:cs="Times New Roman"/>
+      <w:sz w:val="24"/>
+      <w:szCs w:val="24"/>
+    </w:rPr>
+  </w:style>
+  <w:style w:type="character" w:customStyle="1" w:styleId="subheader1Char">
+    <w:name w:val="subheader1 Char"/>
+    <w:basedOn w:val="DefaultParagraphFont"/>
+    <w:link w:val="subheader1"/>
+    <w:rsid w:val="004E528E"/>
+    <w:rPr>
+      <w:rFonts w:ascii="Times New Roman" w:eastAsia="Times New Roman" w:hAnsi="Times New Roman" w:cs="Times New Roman"/>
+      <w:b/>
+      <w:sz w:val="24"/>
+      <w:szCs w:val="24"/>
+    </w:rPr>
+  </w:style>
+  <w:style w:type="character" w:customStyle="1" w:styleId="SectionBody1Char">
+    <w:name w:val="SectionBody1 Char"/>
+    <w:basedOn w:val="DefaultParagraphFont"/>
+    <w:link w:val="SectionBody1"/>
+    <w:rsid w:val="00C77DCD"/>
+    <w:rPr>
+      <w:rFonts w:ascii="Times New Roman" w:eastAsia="Times New Roman" w:hAnsi="Times New Roman" w:cs="Times New Roman"/>
+      <w:sz w:val="24"/>
+      <w:szCs w:val="24"/>
+    </w:rPr>
+  </w:style>
+  <w:style w:type="paragraph" w:styleId="BalloonText">
+    <w:name w:val="Balloon Text"/>
+    <w:basedOn w:val="Normal"/>
+    <w:link w:val="BalloonTextChar"/>
+    <w:uiPriority w:val="99"/>
+    <w:semiHidden/>
+    <w:unhideWhenUsed/>
+    <w:rsid w:val="00C43009"/>
+    <w:pPr>
+      <w:spacing w:line="240" w:lineRule="auto"/>
+    </w:pPr>
+    <w:rPr>
+      <w:rFonts w:ascii="Lucida Grande" w:hAnsi="Lucida Grande" w:cs="Lucida Grande"/>
+      <w:sz w:val="18"/>
+      <w:szCs w:val="18"/>
+    </w:rPr>
+  </w:style>
+  <w:style w:type="character" w:customStyle="1" w:styleId="BalloonTextChar">
+    <w:name w:val="Balloon Text Char"/>
+    <w:basedOn w:val="DefaultParagraphFont"/>
+    <w:link w:val="BalloonText"/>
+    <w:uiPriority w:val="99"/>
+    <w:semiHidden/>
+    <w:rsid w:val="00C43009"/>
+    <w:rPr>
+      <w:rFonts w:ascii="Lucida Grande" w:hAnsi="Lucida Grande" w:cs="Lucida Grande"/>
+      <w:sz w:val="18"/>
+      <w:szCs w:val="18"/>
+    </w:rPr>
+  </w:style>
 </w:styles>
 </file>
 
 <file path=word/glossary/document.xml><?xml version="1.0" encoding="utf-8"?>
-<w:glossaryDocument xmlns:wpc="http://schemas.microsoft.com/office/word/2010/wordprocessingCanvas" xmlns:cx="http://schemas.microsoft.com/office/drawing/2014/chartex" xmlns:cx1="http://schemas.microsoft.com/office/drawing/2015/9/8/chartex" xmlns:cx2="http://schemas.microsoft.com/office/drawing/2015/10/21/chartex" xmlns:cx3="http://schemas.microsoft.com/office/drawing/2016/5/9/chartex" xmlns:cx4="http://schemas.microsoft.com/office/drawing/2016/5/10/chartex" xmlns:cx5="http://schemas.microsoft.com/office/drawing/2016/5/11/chartex" xmlns:cx6="http://schemas.microsoft.com/office/drawing/2016/5/12/chartex" xmlns:cx7="http://schemas.microsoft.com/office/drawing/2016/5/13/chartex" xmlns:cx8="http://schemas.microsoft.com/office/drawing/2016/5/14/chartex" xmlns:mc="http://schemas.openxmlformats.org/markup-compatibility/2006" xmlns:aink="http://schemas.microsoft.com/office/drawing/2016/ink" xmlns:am3d="http://schemas.microsoft.com/office/drawing/2017/model3d" xmlns:o="urn:schemas-microsoft-com:office:office" xmlns:r="http://schemas.openxmlformats.org/officeDocument/2006/relationships" xmlns:m="http://schemas.openxmlformats.org/officeDocument/2006/math" xmlns:v="urn:schemas-microsoft-com:vml" xmlns:wp14="http://schemas.microsoft.com/office/word/2010/wordprocessingDrawing" xmlns:wp="http://schemas.openxmlformats.org/drawingml/2006/wordprocessingDrawing" xmlns:w10="urn:schemas-microsoft-com:office:word" xmlns:w="http://schemas.openxmlformats.org/wordprocessingml/2006/main" xmlns:w14="http://schemas.microsoft.com/office/word/2010/wordml" xmlns:w15="http://schemas.microsoft.com/office/word/2012/wordml" xmlns:w16cid="http://schemas.microsoft.com/office/word/2016/wordml/cid" xmlns:w16se="http://schemas.microsoft.com/office/word/2015/wordml/symex" xmlns:wpg="http://schemas.microsoft.com/office/word/2010/wordprocessingGroup" xmlns:wpi="http://schemas.microsoft.com/office/word/2010/wordprocessingInk" xmlns:wne="http://schemas.microsoft.com/office/word/2006/wordml" xmlns:wps="http://schemas.microsoft.com/office/word/2010/wordprocessingShape" mc:Ignorable="w14 w15 w16se w16cid wp14">
+<w:glossaryDocument xmlns:wpc="http://schemas.microsoft.com/office/word/2010/wordprocessingCanvas" xmlns:mo="http://schemas.microsoft.com/office/mac/office/2008/main" xmlns:mc="http://schemas.openxmlformats.org/markup-compatibility/2006" xmlns:mv="urn:schemas-microsoft-com:mac:vml" xmlns:o="urn:schemas-microsoft-com:office:office" xmlns:r="http://schemas.openxmlformats.org/officeDocument/2006/relationships" xmlns:m="http://schemas.openxmlformats.org/officeDocument/2006/math" xmlns:v="urn:schemas-microsoft-com:vml" xmlns:wp14="http://schemas.microsoft.com/office/word/2010/wordprocessingDrawing" xmlns:wp="http://schemas.openxmlformats.org/drawingml/2006/wordprocessingDrawing" xmlns:w10="urn:schemas-microsoft-com:office:word" xmlns:w="http://schemas.openxmlformats.org/wordprocessingml/2006/main" xmlns:w14="http://schemas.microsoft.com/office/word/2010/wordml" xmlns:wpg="http://schemas.microsoft.com/office/word/2010/wordprocessingGroup" xmlns:wpi="http://schemas.microsoft.com/office/word/2010/wordprocessingInk" xmlns:wne="http://schemas.microsoft.com/office/word/2006/wordml" xmlns:wps="http://schemas.microsoft.com/office/word/2010/wordprocessingShape" mc:Ignorable="w14 wp14">
   <w:docParts>
-    <w:docPart>
-      <w:docPartPr>
-        <w:name w:val="6C2CF49E162C4DB9B553A55D75FAE5C6"/>
-        <w:category>
-          <w:name w:val="General"/>
-          <w:gallery w:val="placeholder"/>
-        </w:category>
-        <w:types>
-          <w:type w:val="bbPlcHdr"/>
-        </w:types>
-        <w:behaviors>
-          <w:behavior w:val="content"/>
-        </w:behaviors>
-        <w:guid w:val="{388DA1DE-7635-4E25-AFBD-C46BBD009CCF}"/>
-      </w:docPartPr>
-      <w:docPartBody>
-        <w:p>
-          <w:pPr>
-            <w:pStyle w:val="6C2CF49E162C4DB9B553A55D75FAE5C6"/>
-          </w:pPr>
-          <w:r>
-            <w:rPr>
-              <w:rStyle w:val="PlaceholderText"/>
-            </w:rPr>
-            <w:t>[Author]</w:t>
-          </w:r>
-        </w:p>
-      </w:docPartBody>
-    </w:docPart>
     <w:docPart>
       <w:docPartPr>
         <w:name w:val="CDB703EC3ADC4D789A12230F1C1C8E15"/>
@@ -19188,27 +19792,27 @@
 </file>
 
 <file path=word/glossary/fontTable.xml><?xml version="1.0" encoding="utf-8"?>
-<w:fonts xmlns:mc="http://schemas.openxmlformats.org/markup-compatibility/2006" xmlns:r="http://schemas.openxmlformats.org/officeDocument/2006/relationships" xmlns:w="http://schemas.openxmlformats.org/wordprocessingml/2006/main" xmlns:w14="http://schemas.microsoft.com/office/word/2010/wordml" xmlns:w15="http://schemas.microsoft.com/office/word/2012/wordml" xmlns:w16cid="http://schemas.microsoft.com/office/word/2016/wordml/cid" xmlns:w16se="http://schemas.microsoft.com/office/word/2015/wordml/symex" mc:Ignorable="w14 w15 w16se w16cid">
+<w:fonts xmlns:mc="http://schemas.openxmlformats.org/markup-compatibility/2006" xmlns:r="http://schemas.openxmlformats.org/officeDocument/2006/relationships" xmlns:w="http://schemas.openxmlformats.org/wordprocessingml/2006/main" xmlns:w14="http://schemas.microsoft.com/office/word/2010/wordml" mc:Ignorable="w14">
   <w:font w:name="Times New Roman">
     <w:panose1 w:val="02020603050405020304"/>
     <w:charset w:val="00"/>
-    <w:family w:val="roman"/>
+    <w:family w:val="auto"/>
     <w:pitch w:val="variable"/>
-    <w:sig w:usb0="E0002AFF" w:usb1="C0007843" w:usb2="00000009" w:usb3="00000000" w:csb0="000001FF" w:csb1="00000000"/>
+    <w:sig w:usb0="E0002AFF" w:usb1="C0007841" w:usb2="00000009" w:usb3="00000000" w:csb0="000001FF" w:csb1="00000000"/>
   </w:font>
   <w:font w:name="Symbol">
-    <w:panose1 w:val="05050102010706020507"/>
+    <w:panose1 w:val="00000000000000000000"/>
     <w:charset w:val="02"/>
-    <w:family w:val="roman"/>
+    <w:family w:val="auto"/>
     <w:pitch w:val="variable"/>
     <w:sig w:usb0="00000000" w:usb1="10000000" w:usb2="00000000" w:usb3="00000000" w:csb0="80000000" w:csb1="00000000"/>
   </w:font>
   <w:font w:name="Courier New">
     <w:panose1 w:val="02070309020205020404"/>
     <w:charset w:val="00"/>
-    <w:family w:val="modern"/>
-    <w:pitch w:val="fixed"/>
-    <w:sig w:usb0="E0002EFF" w:usb1="C0007843" w:usb2="00000009" w:usb3="00000000" w:csb0="000001FF" w:csb1="00000000"/>
+    <w:family w:val="auto"/>
+    <w:pitch w:val="variable"/>
+    <w:sig w:usb0="00000003" w:usb1="00000000" w:usb2="00000000" w:usb3="00000000" w:csb0="00000001" w:csb1="00000000"/>
   </w:font>
   <w:font w:name="Wingdings">
     <w:panose1 w:val="05000000000000000000"/>
@@ -19220,58 +19824,76 @@
   <w:font w:name="Arial">
     <w:panose1 w:val="020B0604020202020204"/>
     <w:charset w:val="00"/>
-    <w:family w:val="swiss"/>
+    <w:family w:val="auto"/>
     <w:pitch w:val="variable"/>
     <w:sig w:usb0="E0002AFF" w:usb1="C0007843" w:usb2="00000009" w:usb3="00000000" w:csb0="000001FF" w:csb1="00000000"/>
   </w:font>
   <w:font w:name="Calibri Light">
     <w:panose1 w:val="020F0302020204030204"/>
     <w:charset w:val="00"/>
-    <w:family w:val="swiss"/>
+    <w:family w:val="auto"/>
     <w:pitch w:val="variable"/>
     <w:sig w:usb0="A00002EF" w:usb1="4000207B" w:usb2="00000000" w:usb3="00000000" w:csb0="0000009F" w:csb1="00000000"/>
   </w:font>
-  <w:font w:name="DengXian Light">
-    <w:altName w:val="等线 Light"/>
-    <w:panose1 w:val="02010600030101010101"/>
-    <w:charset w:val="86"/>
-    <w:family w:val="auto"/>
-    <w:pitch w:val="variable"/>
-    <w:sig w:usb0="A00002BF" w:usb1="38CF7CFA" w:usb2="00000016" w:usb3="00000000" w:csb0="0004000F" w:csb1="00000000"/>
+  <w:font w:name="等线 Light">
+    <w:panose1 w:val="00000000000000000000"/>
+    <w:charset w:val="80"/>
+    <w:family w:val="roman"/>
+    <w:notTrueType/>
+    <w:pitch w:val="default"/>
   </w:font>
   <w:font w:name="Calibri">
     <w:panose1 w:val="020F0502020204030204"/>
     <w:charset w:val="00"/>
-    <w:family w:val="swiss"/>
-    <w:pitch w:val="variable"/>
-    <w:sig w:usb0="E00002FF" w:usb1="4000ACFF" w:usb2="00000001" w:usb3="00000000" w:csb0="0000019F" w:csb1="00000000"/>
-  </w:font>
-  <w:font w:name="DengXian">
-    <w:altName w:val="等线"/>
-    <w:panose1 w:val="02010600030101010101"/>
-    <w:charset w:val="86"/>
     <w:family w:val="auto"/>
     <w:pitch w:val="variable"/>
-    <w:sig w:usb0="A00002BF" w:usb1="38CF7CFA" w:usb2="00000016" w:usb3="00000000" w:csb0="0004000F" w:csb1="00000000"/>
+    <w:sig w:usb0="E10002FF" w:usb1="4000ACFF" w:usb2="00000009" w:usb3="00000000" w:csb0="0000019F" w:csb1="00000000"/>
+  </w:font>
+  <w:font w:name="等线">
+    <w:panose1 w:val="00000000000000000000"/>
+    <w:charset w:val="80"/>
+    <w:family w:val="roman"/>
+    <w:notTrueType/>
+    <w:pitch w:val="default"/>
+  </w:font>
+  <w:font w:name="Lucida Grande">
+    <w:panose1 w:val="020B0600040502020204"/>
+    <w:charset w:val="00"/>
+    <w:family w:val="auto"/>
+    <w:pitch w:val="variable"/>
+    <w:sig w:usb0="E1000AEF" w:usb1="5000A1FF" w:usb2="00000000" w:usb3="00000000" w:csb0="000001BF" w:csb1="00000000"/>
+  </w:font>
+  <w:font w:name="Cambria">
+    <w:panose1 w:val="02040503050406030204"/>
+    <w:charset w:val="00"/>
+    <w:family w:val="auto"/>
+    <w:pitch w:val="variable"/>
+    <w:sig w:usb0="E00002FF" w:usb1="400004FF" w:usb2="00000000" w:usb3="00000000" w:csb0="0000019F" w:csb1="00000000"/>
+  </w:font>
+  <w:font w:name="宋体">
+    <w:charset w:val="50"/>
+    <w:family w:val="auto"/>
+    <w:pitch w:val="variable"/>
+    <w:sig w:usb0="00000001" w:usb1="080E0000" w:usb2="00000010" w:usb3="00000000" w:csb0="00040000" w:csb1="00000000"/>
   </w:font>
 </w:fonts>
 </file>
 
 <file path=word/glossary/settings.xml><?xml version="1.0" encoding="utf-8"?>
-<w:settings xmlns:mc="http://schemas.openxmlformats.org/markup-compatibility/2006" xmlns:o="urn:schemas-microsoft-com:office:office" xmlns:r="http://schemas.openxmlformats.org/officeDocument/2006/relationships" xmlns:m="http://schemas.openxmlformats.org/officeDocument/2006/math" xmlns:v="urn:schemas-microsoft-com:vml" xmlns:w10="urn:schemas-microsoft-com:office:word" xmlns:w="http://schemas.openxmlformats.org/wordprocessingml/2006/main" xmlns:w14="http://schemas.microsoft.com/office/word/2010/wordml" xmlns:w15="http://schemas.microsoft.com/office/word/2012/wordml" xmlns:w16cid="http://schemas.microsoft.com/office/word/2016/wordml/cid" xmlns:w16se="http://schemas.microsoft.com/office/word/2015/wordml/symex" xmlns:sl="http://schemas.openxmlformats.org/schemaLibrary/2006/main" mc:Ignorable="w14 w15 w16se w16cid">
+<w:settings xmlns:mc="http://schemas.openxmlformats.org/markup-compatibility/2006" xmlns:o="urn:schemas-microsoft-com:office:office" xmlns:r="http://schemas.openxmlformats.org/officeDocument/2006/relationships" xmlns:m="http://schemas.openxmlformats.org/officeDocument/2006/math" xmlns:v="urn:schemas-microsoft-com:vml" xmlns:w10="urn:schemas-microsoft-com:office:word" xmlns:w="http://schemas.openxmlformats.org/wordprocessingml/2006/main" xmlns:w14="http://schemas.microsoft.com/office/word/2010/wordml" xmlns:sl="http://schemas.openxmlformats.org/schemaLibrary/2006/main" mc:Ignorable="w14">
   <w:view w:val="normal"/>
   <w:defaultTabStop w:val="720"/>
   <w:characterSpacingControl w:val="doNotCompress"/>
   <w:compat>
     <w:useFELayout/>
-    <w:compatSetting w:name="compatibilityMode" w:uri="http://schemas.microsoft.com/office/word" w:val="15"/>
+    <w:compatSetting w:name="compatibilityMode" w:uri="http://schemas.microsoft.com/office/word" w:val="14"/>
     <w:compatSetting w:name="overrideTableStyleFontSizeAndJustification" w:uri="http://schemas.microsoft.com/office/word" w:val="1"/>
     <w:compatSetting w:name="enableOpenTypeFeatures" w:uri="http://schemas.microsoft.com/office/word" w:val="1"/>
     <w:compatSetting w:name="doNotFlipMirrorIndents" w:uri="http://schemas.microsoft.com/office/word" w:val="1"/>
-    <w:compatSetting w:name="differentiateMultirowTableHeaders" w:uri="http://schemas.microsoft.com/office/word" w:val="1"/>
   </w:compat>
   <w:rsids>
     <w:rsidRoot w:val="008F46D7"/>
+    <w:rsid w:val="003F4C06"/>
     <w:rsid w:val="008F46D7"/>
   </w:rsids>
   <m:mathPr>
@@ -19289,14 +19911,14 @@
   </m:mathPr>
   <w:themeFontLang w:val="en-US" w:eastAsia="zh-CN"/>
   <w:clrSchemeMapping w:bg1="light1" w:t1="dark1" w:bg2="light2" w:t2="dark2" w:accent1="accent1" w:accent2="accent2" w:accent3="accent3" w:accent4="accent4" w:accent5="accent5" w:accent6="accent6" w:hyperlink="hyperlink" w:followedHyperlink="followedHyperlink"/>
+  <w:doNotAutoCompressPictures/>
   <w:decimalSymbol w:val="."/>
   <w:listSeparator w:val=","/>
-  <w15:chartTrackingRefBased/>
 </w:settings>
 </file>
 
 <file path=word/glossary/styles.xml><?xml version="1.0" encoding="utf-8"?>
-<w:styles xmlns:mc="http://schemas.openxmlformats.org/markup-compatibility/2006" xmlns:r="http://schemas.openxmlformats.org/officeDocument/2006/relationships" xmlns:w="http://schemas.openxmlformats.org/wordprocessingml/2006/main" xmlns:w14="http://schemas.microsoft.com/office/word/2010/wordml" xmlns:w15="http://schemas.microsoft.com/office/word/2012/wordml" xmlns:w16cid="http://schemas.microsoft.com/office/word/2016/wordml/cid" xmlns:w16se="http://schemas.microsoft.com/office/word/2015/wordml/symex" mc:Ignorable="w14 w15 w16se w16cid">
+<w:styles xmlns:mc="http://schemas.openxmlformats.org/markup-compatibility/2006" xmlns:r="http://schemas.openxmlformats.org/officeDocument/2006/relationships" xmlns:w="http://schemas.openxmlformats.org/wordprocessingml/2006/main" xmlns:w14="http://schemas.microsoft.com/office/word/2010/wordml" mc:Ignorable="w14">
   <w:docDefaults>
     <w:rPrDefault>
       <w:rPr>
@@ -19312,382 +19934,410 @@
       </w:pPr>
     </w:pPrDefault>
   </w:docDefaults>
-  <w:latentStyles w:defLockedState="0" w:defUIPriority="99" w:defSemiHidden="0" w:defUnhideWhenUsed="0" w:defQFormat="0" w:count="375">
-    <w:lsdException w:name="Normal" w:uiPriority="0" w:qFormat="1"/>
-    <w:lsdException w:name="heading 1" w:uiPriority="9" w:qFormat="1"/>
-    <w:lsdException w:name="heading 2" w:semiHidden="1" w:uiPriority="9" w:unhideWhenUsed="1" w:qFormat="1"/>
-    <w:lsdException w:name="heading 3" w:semiHidden="1" w:uiPriority="9" w:unhideWhenUsed="1" w:qFormat="1"/>
-    <w:lsdException w:name="heading 4" w:semiHidden="1" w:uiPriority="9" w:unhideWhenUsed="1" w:qFormat="1"/>
-    <w:lsdException w:name="heading 5" w:semiHidden="1" w:uiPriority="9" w:unhideWhenUsed="1" w:qFormat="1"/>
-    <w:lsdException w:name="heading 6" w:semiHidden="1" w:uiPriority="9" w:unhideWhenUsed="1" w:qFormat="1"/>
-    <w:lsdException w:name="heading 7" w:semiHidden="1" w:uiPriority="9" w:unhideWhenUsed="1" w:qFormat="1"/>
-    <w:lsdException w:name="heading 8" w:semiHidden="1" w:uiPriority="9" w:unhideWhenUsed="1" w:qFormat="1"/>
-    <w:lsdException w:name="heading 9" w:semiHidden="1" w:uiPriority="9" w:unhideWhenUsed="1" w:qFormat="1"/>
-    <w:lsdException w:name="index 1" w:semiHidden="1" w:unhideWhenUsed="1"/>
-    <w:lsdException w:name="index 2" w:semiHidden="1" w:unhideWhenUsed="1"/>
-    <w:lsdException w:name="index 3" w:semiHidden="1" w:unhideWhenUsed="1"/>
-    <w:lsdException w:name="index 4" w:semiHidden="1" w:unhideWhenUsed="1"/>
-    <w:lsdException w:name="index 5" w:semiHidden="1" w:unhideWhenUsed="1"/>
-    <w:lsdException w:name="index 6" w:semiHidden="1" w:unhideWhenUsed="1"/>
-    <w:lsdException w:name="index 7" w:semiHidden="1" w:unhideWhenUsed="1"/>
-    <w:lsdException w:name="index 8" w:semiHidden="1" w:unhideWhenUsed="1"/>
-    <w:lsdException w:name="index 9" w:semiHidden="1" w:unhideWhenUsed="1"/>
-    <w:lsdException w:name="toc 1" w:semiHidden="1" w:uiPriority="39" w:unhideWhenUsed="1"/>
-    <w:lsdException w:name="toc 2" w:semiHidden="1" w:uiPriority="39" w:unhideWhenUsed="1"/>
-    <w:lsdException w:name="toc 3" w:semiHidden="1" w:uiPriority="39" w:unhideWhenUsed="1"/>
-    <w:lsdException w:name="toc 4" w:semiHidden="1" w:uiPriority="39" w:unhideWhenUsed="1"/>
-    <w:lsdException w:name="toc 5" w:semiHidden="1" w:uiPriority="39" w:unhideWhenUsed="1"/>
-    <w:lsdException w:name="toc 6" w:semiHidden="1" w:uiPriority="39" w:unhideWhenUsed="1"/>
-    <w:lsdException w:name="toc 7" w:semiHidden="1" w:uiPriority="39" w:unhideWhenUsed="1"/>
-    <w:lsdException w:name="toc 8" w:semiHidden="1" w:uiPriority="39" w:unhideWhenUsed="1"/>
-    <w:lsdException w:name="toc 9" w:semiHidden="1" w:uiPriority="39" w:unhideWhenUsed="1"/>
-    <w:lsdException w:name="Normal Indent" w:semiHidden="1" w:unhideWhenUsed="1"/>
-    <w:lsdException w:name="footnote text" w:semiHidden="1" w:unhideWhenUsed="1"/>
-    <w:lsdException w:name="annotation text" w:semiHidden="1" w:unhideWhenUsed="1"/>
-    <w:lsdException w:name="header" w:semiHidden="1" w:unhideWhenUsed="1"/>
-    <w:lsdException w:name="footer" w:semiHidden="1" w:unhideWhenUsed="1"/>
-    <w:lsdException w:name="index heading" w:semiHidden="1" w:unhideWhenUsed="1"/>
-    <w:lsdException w:name="caption" w:semiHidden="1" w:uiPriority="35" w:unhideWhenUsed="1" w:qFormat="1"/>
-    <w:lsdException w:name="table of figures" w:semiHidden="1" w:unhideWhenUsed="1"/>
-    <w:lsdException w:name="envelope address" w:semiHidden="1" w:unhideWhenUsed="1"/>
-    <w:lsdException w:name="envelope return" w:semiHidden="1" w:unhideWhenUsed="1"/>
-    <w:lsdException w:name="footnote reference" w:semiHidden="1" w:unhideWhenUsed="1"/>
-    <w:lsdException w:name="annotation reference" w:semiHidden="1" w:unhideWhenUsed="1"/>
-    <w:lsdException w:name="line number" w:semiHidden="1" w:unhideWhenUsed="1"/>
-    <w:lsdException w:name="page number" w:semiHidden="1" w:unhideWhenUsed="1"/>
-    <w:lsdException w:name="endnote reference" w:semiHidden="1" w:unhideWhenUsed="1"/>
-    <w:lsdException w:name="endnote text" w:semiHidden="1" w:unhideWhenUsed="1"/>
-    <w:lsdException w:name="table of authorities" w:semiHidden="1" w:unhideWhenUsed="1"/>
-    <w:lsdException w:name="macro" w:semiHidden="1" w:unhideWhenUsed="1"/>
-    <w:lsdException w:name="toa heading" w:semiHidden="1" w:unhideWhenUsed="1"/>
-    <w:lsdException w:name="List" w:semiHidden="1" w:unhideWhenUsed="1"/>
-    <w:lsdException w:name="List Bullet" w:semiHidden="1" w:unhideWhenUsed="1"/>
-    <w:lsdException w:name="List Number" w:semiHidden="1" w:unhideWhenUsed="1"/>
-    <w:lsdException w:name="List 2" w:semiHidden="1" w:unhideWhenUsed="1"/>
-    <w:lsdException w:name="List 3" w:semiHidden="1" w:unhideWhenUsed="1"/>
-    <w:lsdException w:name="List 4" w:semiHidden="1" w:unhideWhenUsed="1"/>
-    <w:lsdException w:name="List 5" w:semiHidden="1" w:unhideWhenUsed="1"/>
-    <w:lsdException w:name="List Bullet 2" w:semiHidden="1" w:unhideWhenUsed="1"/>
-    <w:lsdException w:name="List Bullet 3" w:semiHidden="1" w:unhideWhenUsed="1"/>
-    <w:lsdException w:name="List Bullet 4" w:semiHidden="1" w:unhideWhenUsed="1"/>
-    <w:lsdException w:name="List Bullet 5" w:semiHidden="1" w:unhideWhenUsed="1"/>
-    <w:lsdException w:name="List Number 2" w:semiHidden="1" w:unhideWhenUsed="1"/>
-    <w:lsdException w:name="List Number 3" w:semiHidden="1" w:unhideWhenUsed="1"/>
-    <w:lsdException w:name="List Number 4" w:semiHidden="1" w:unhideWhenUsed="1"/>
-    <w:lsdException w:name="List Number 5" w:semiHidden="1" w:unhideWhenUsed="1"/>
-    <w:lsdException w:name="Title" w:uiPriority="10" w:qFormat="1"/>
-    <w:lsdException w:name="Closing" w:semiHidden="1" w:unhideWhenUsed="1"/>
-    <w:lsdException w:name="Signature" w:semiHidden="1" w:unhideWhenUsed="1"/>
-    <w:lsdException w:name="Default Paragraph Font" w:semiHidden="1" w:uiPriority="1" w:unhideWhenUsed="1"/>
-    <w:lsdException w:name="Body Text" w:semiHidden="1" w:unhideWhenUsed="1"/>
-    <w:lsdException w:name="Body Text Indent" w:semiHidden="1" w:unhideWhenUsed="1"/>
-    <w:lsdException w:name="List Continue" w:semiHidden="1" w:unhideWhenUsed="1"/>
-    <w:lsdException w:name="List Continue 2" w:semiHidden="1" w:unhideWhenUsed="1"/>
-    <w:lsdException w:name="List Continue 3" w:semiHidden="1" w:unhideWhenUsed="1"/>
-    <w:lsdException w:name="List Continue 4" w:semiHidden="1" w:unhideWhenUsed="1"/>
-    <w:lsdException w:name="List Continue 5" w:semiHidden="1" w:unhideWhenUsed="1"/>
-    <w:lsdException w:name="Message Header" w:semiHidden="1" w:unhideWhenUsed="1"/>
-    <w:lsdException w:name="Subtitle" w:uiPriority="11" w:qFormat="1"/>
-    <w:lsdException w:name="Salutation" w:semiHidden="1" w:unhideWhenUsed="1"/>
-    <w:lsdException w:name="Date" w:semiHidden="1" w:unhideWhenUsed="1"/>
-    <w:lsdException w:name="Body Text First Indent" w:semiHidden="1" w:unhideWhenUsed="1"/>
-    <w:lsdException w:name="Body Text First Indent 2" w:semiHidden="1" w:unhideWhenUsed="1"/>
-    <w:lsdException w:name="Note Heading" w:semiHidden="1" w:unhideWhenUsed="1"/>
-    <w:lsdException w:name="Body Text 2" w:semiHidden="1" w:unhideWhenUsed="1"/>
-    <w:lsdException w:name="Body Text 3" w:semiHidden="1" w:unhideWhenUsed="1"/>
-    <w:lsdException w:name="Body Text Indent 2" w:semiHidden="1" w:unhideWhenUsed="1"/>
-    <w:lsdException w:name="Body Text Indent 3" w:semiHidden="1" w:unhideWhenUsed="1"/>
-    <w:lsdException w:name="Block Text" w:semiHidden="1" w:unhideWhenUsed="1"/>
-    <w:lsdException w:name="Hyperlink" w:semiHidden="1" w:unhideWhenUsed="1"/>
-    <w:lsdException w:name="FollowedHyperlink" w:semiHidden="1" w:unhideWhenUsed="1"/>
-    <w:lsdException w:name="Strong" w:uiPriority="22" w:qFormat="1"/>
-    <w:lsdException w:name="Emphasis" w:uiPriority="20" w:qFormat="1"/>
-    <w:lsdException w:name="Document Map" w:semiHidden="1" w:unhideWhenUsed="1"/>
-    <w:lsdException w:name="Plain Text" w:semiHidden="1" w:unhideWhenUsed="1"/>
-    <w:lsdException w:name="E-mail Signature" w:semiHidden="1" w:unhideWhenUsed="1"/>
-    <w:lsdException w:name="HTML Top of Form" w:semiHidden="1" w:unhideWhenUsed="1"/>
-    <w:lsdException w:name="HTML Bottom of Form" w:semiHidden="1" w:unhideWhenUsed="1"/>
-    <w:lsdException w:name="Normal (Web)" w:semiHidden="1" w:unhideWhenUsed="1"/>
-    <w:lsdException w:name="HTML Acronym" w:semiHidden="1" w:unhideWhenUsed="1"/>
-    <w:lsdException w:name="HTML Address" w:semiHidden="1" w:unhideWhenUsed="1"/>
-    <w:lsdException w:name="HTML Cite" w:semiHidden="1" w:unhideWhenUsed="1"/>
-    <w:lsdException w:name="HTML Code" w:semiHidden="1" w:unhideWhenUsed="1"/>
-    <w:lsdException w:name="HTML Definition" w:semiHidden="1" w:unhideWhenUsed="1"/>
-    <w:lsdException w:name="HTML Keyboard" w:semiHidden="1" w:unhideWhenUsed="1"/>
-    <w:lsdException w:name="HTML Preformatted" w:semiHidden="1" w:unhideWhenUsed="1"/>
-    <w:lsdException w:name="HTML Sample" w:semiHidden="1" w:unhideWhenUsed="1"/>
-    <w:lsdException w:name="HTML Typewriter" w:semiHidden="1" w:unhideWhenUsed="1"/>
-    <w:lsdException w:name="HTML Variable" w:semiHidden="1" w:unhideWhenUsed="1"/>
-    <w:lsdException w:name="Normal Table" w:semiHidden="1" w:unhideWhenUsed="1"/>
-    <w:lsdException w:name="annotation subject" w:semiHidden="1" w:unhideWhenUsed="1"/>
-    <w:lsdException w:name="No List" w:semiHidden="1" w:unhideWhenUsed="1"/>
-    <w:lsdException w:name="Outline List 1" w:semiHidden="1" w:unhideWhenUsed="1"/>
-    <w:lsdException w:name="Outline List 2" w:semiHidden="1" w:unhideWhenUsed="1"/>
-    <w:lsdException w:name="Outline List 3" w:semiHidden="1" w:unhideWhenUsed="1"/>
-    <w:lsdException w:name="Table Simple 1" w:semiHidden="1" w:unhideWhenUsed="1"/>
-    <w:lsdException w:name="Table Simple 2" w:semiHidden="1" w:unhideWhenUsed="1"/>
-    <w:lsdException w:name="Table Simple 3" w:semiHidden="1" w:unhideWhenUsed="1"/>
-    <w:lsdException w:name="Table Classic 1" w:semiHidden="1" w:unhideWhenUsed="1"/>
-    <w:lsdException w:name="Table Classic 2" w:semiHidden="1" w:unhideWhenUsed="1"/>
-    <w:lsdException w:name="Table Classic 3" w:semiHidden="1" w:unhideWhenUsed="1"/>
-    <w:lsdException w:name="Table Classic 4" w:semiHidden="1" w:unhideWhenUsed="1"/>
-    <w:lsdException w:name="Table Colorful 1" w:semiHidden="1" w:unhideWhenUsed="1"/>
-    <w:lsdException w:name="Table Colorful 2" w:semiHidden="1" w:unhideWhenUsed="1"/>
-    <w:lsdException w:name="Table Colorful 3" w:semiHidden="1" w:unhideWhenUsed="1"/>
-    <w:lsdException w:name="Table Columns 1" w:semiHidden="1" w:unhideWhenUsed="1"/>
-    <w:lsdException w:name="Table Columns 2" w:semiHidden="1" w:unhideWhenUsed="1"/>
-    <w:lsdException w:name="Table Columns 3" w:semiHidden="1" w:unhideWhenUsed="1"/>
-    <w:lsdException w:name="Table Columns 4" w:semiHidden="1" w:unhideWhenUsed="1"/>
-    <w:lsdException w:name="Table Columns 5" w:semiHidden="1" w:unhideWhenUsed="1"/>
-    <w:lsdException w:name="Table Grid 1" w:semiHidden="1" w:unhideWhenUsed="1"/>
-    <w:lsdException w:name="Table Grid 2" w:semiHidden="1" w:unhideWhenUsed="1"/>
-    <w:lsdException w:name="Table Grid 3" w:semiHidden="1" w:unhideWhenUsed="1"/>
-    <w:lsdException w:name="Table Grid 4" w:semiHidden="1" w:unhideWhenUsed="1"/>
-    <w:lsdException w:name="Table Grid 5" w:semiHidden="1" w:unhideWhenUsed="1"/>
-    <w:lsdException w:name="Table Grid 6" w:semiHidden="1" w:unhideWhenUsed="1"/>
-    <w:lsdException w:name="Table Grid 7" w:semiHidden="1" w:unhideWhenUsed="1"/>
-    <w:lsdException w:name="Table Grid 8" w:semiHidden="1" w:unhideWhenUsed="1"/>
-    <w:lsdException w:name="Table List 1" w:semiHidden="1" w:unhideWhenUsed="1"/>
-    <w:lsdException w:name="Table List 2" w:semiHidden="1" w:unhideWhenUsed="1"/>
-    <w:lsdException w:name="Table List 3" w:semiHidden="1" w:unhideWhenUsed="1"/>
-    <w:lsdException w:name="Table List 4" w:semiHidden="1" w:unhideWhenUsed="1"/>
-    <w:lsdException w:name="Table List 5" w:semiHidden="1" w:unhideWhenUsed="1"/>
-    <w:lsdException w:name="Table List 6" w:semiHidden="1" w:unhideWhenUsed="1"/>
-    <w:lsdException w:name="Table List 7" w:semiHidden="1" w:unhideWhenUsed="1"/>
-    <w:lsdException w:name="Table List 8" w:semiHidden="1" w:unhideWhenUsed="1"/>
-    <w:lsdException w:name="Table 3D effects 1" w:semiHidden="1" w:unhideWhenUsed="1"/>
-    <w:lsdException w:name="Table 3D effects 2" w:semiHidden="1" w:unhideWhenUsed="1"/>
-    <w:lsdException w:name="Table 3D effects 3" w:semiHidden="1" w:unhideWhenUsed="1"/>
-    <w:lsdException w:name="Table Contemporary" w:semiHidden="1" w:unhideWhenUsed="1"/>
-    <w:lsdException w:name="Table Elegant" w:semiHidden="1" w:unhideWhenUsed="1"/>
-    <w:lsdException w:name="Table Professional" w:semiHidden="1" w:unhideWhenUsed="1"/>
-    <w:lsdException w:name="Table Subtle 1" w:semiHidden="1" w:unhideWhenUsed="1"/>
-    <w:lsdException w:name="Table Subtle 2" w:semiHidden="1" w:unhideWhenUsed="1"/>
-    <w:lsdException w:name="Table Web 1" w:semiHidden="1" w:unhideWhenUsed="1"/>
-    <w:lsdException w:name="Table Web 2" w:semiHidden="1" w:unhideWhenUsed="1"/>
-    <w:lsdException w:name="Table Web 3" w:semiHidden="1" w:unhideWhenUsed="1"/>
-    <w:lsdException w:name="Balloon Text" w:semiHidden="1" w:unhideWhenUsed="1"/>
-    <w:lsdException w:name="Table Grid" w:uiPriority="39"/>
-    <w:lsdException w:name="Table Theme" w:semiHidden="1" w:unhideWhenUsed="1"/>
-    <w:lsdException w:name="Placeholder Text" w:semiHidden="1"/>
-    <w:lsdException w:name="No Spacing" w:uiPriority="1" w:qFormat="1"/>
-    <w:lsdException w:name="Light Shading" w:uiPriority="60"/>
-    <w:lsdException w:name="Light List" w:uiPriority="61"/>
-    <w:lsdException w:name="Light Grid" w:uiPriority="62"/>
-    <w:lsdException w:name="Medium Shading 1" w:uiPriority="63"/>
-    <w:lsdException w:name="Medium Shading 2" w:uiPriority="64"/>
-    <w:lsdException w:name="Medium List 1" w:uiPriority="65"/>
-    <w:lsdException w:name="Medium List 2" w:uiPriority="66"/>
-    <w:lsdException w:name="Medium Grid 1" w:uiPriority="67"/>
-    <w:lsdException w:name="Medium Grid 2" w:uiPriority="68"/>
-    <w:lsdException w:name="Medium Grid 3" w:uiPriority="69"/>
-    <w:lsdException w:name="Dark List" w:uiPriority="70"/>
-    <w:lsdException w:name="Colorful Shading" w:uiPriority="71"/>
-    <w:lsdException w:name="Colorful List" w:uiPriority="72"/>
-    <w:lsdException w:name="Colorful Grid" w:uiPriority="73"/>
-    <w:lsdException w:name="Light Shading Accent 1" w:uiPriority="60"/>
-    <w:lsdException w:name="Light List Accent 1" w:uiPriority="61"/>
-    <w:lsdException w:name="Light Grid Accent 1" w:uiPriority="62"/>
-    <w:lsdException w:name="Medium Shading 1 Accent 1" w:uiPriority="63"/>
-    <w:lsdException w:name="Medium Shading 2 Accent 1" w:uiPriority="64"/>
-    <w:lsdException w:name="Medium List 1 Accent 1" w:uiPriority="65"/>
-    <w:lsdException w:name="Revision" w:semiHidden="1"/>
-    <w:lsdException w:name="List Paragraph" w:uiPriority="34" w:qFormat="1"/>
-    <w:lsdException w:name="Quote" w:uiPriority="29" w:qFormat="1"/>
-    <w:lsdException w:name="Intense Quote" w:uiPriority="30" w:qFormat="1"/>
-    <w:lsdException w:name="Medium List 2 Accent 1" w:uiPriority="66"/>
-    <w:lsdException w:name="Medium Grid 1 Accent 1" w:uiPriority="67"/>
-    <w:lsdException w:name="Medium Grid 2 Accent 1" w:uiPriority="68"/>
-    <w:lsdException w:name="Medium Grid 3 Accent 1" w:uiPriority="69"/>
-    <w:lsdException w:name="Dark List Accent 1" w:uiPriority="70"/>
-    <w:lsdException w:name="Colorful Shading Accent 1" w:uiPriority="71"/>
-    <w:lsdException w:name="Colorful List Accent 1" w:uiPriority="72"/>
-    <w:lsdException w:name="Colorful Grid Accent 1" w:uiPriority="73"/>
-    <w:lsdException w:name="Light Shading Accent 2" w:uiPriority="60"/>
-    <w:lsdException w:name="Light List Accent 2" w:uiPriority="61"/>
-    <w:lsdException w:name="Light Grid Accent 2" w:uiPriority="62"/>
-    <w:lsdException w:name="Medium Shading 1 Accent 2" w:uiPriority="63"/>
-    <w:lsdException w:name="Medium Shading 2 Accent 2" w:uiPriority="64"/>
-    <w:lsdException w:name="Medium List 1 Accent 2" w:uiPriority="65"/>
-    <w:lsdException w:name="Medium List 2 Accent 2" w:uiPriority="66"/>
-    <w:lsdException w:name="Medium Grid 1 Accent 2" w:uiPriority="67"/>
-    <w:lsdException w:name="Medium Grid 2 Accent 2" w:uiPriority="68"/>
-    <w:lsdException w:name="Medium Grid 3 Accent 2" w:uiPriority="69"/>
-    <w:lsdException w:name="Dark List Accent 2" w:uiPriority="70"/>
-    <w:lsdException w:name="Colorful Shading Accent 2" w:uiPriority="71"/>
-    <w:lsdException w:name="Colorful List Accent 2" w:uiPriority="72"/>
-    <w:lsdException w:name="Colorful Grid Accent 2" w:uiPriority="73"/>
-    <w:lsdException w:name="Light Shading Accent 3" w:uiPriority="60"/>
-    <w:lsdException w:name="Light List Accent 3" w:uiPriority="61"/>
-    <w:lsdException w:name="Light Grid Accent 3" w:uiPriority="62"/>
-    <w:lsdException w:name="Medium Shading 1 Accent 3" w:uiPriority="63"/>
-    <w:lsdException w:name="Medium Shading 2 Accent 3" w:uiPriority="64"/>
-    <w:lsdException w:name="Medium List 1 Accent 3" w:uiPriority="65"/>
-    <w:lsdException w:name="Medium List 2 Accent 3" w:uiPriority="66"/>
-    <w:lsdException w:name="Medium Grid 1 Accent 3" w:uiPriority="67"/>
-    <w:lsdException w:name="Medium Grid 2 Accent 3" w:uiPriority="68"/>
-    <w:lsdException w:name="Medium Grid 3 Accent 3" w:uiPriority="69"/>
-    <w:lsdException w:name="Dark List Accent 3" w:uiPriority="70"/>
-    <w:lsdException w:name="Colorful Shading Accent 3" w:uiPriority="71"/>
-    <w:lsdException w:name="Colorful List Accent 3" w:uiPriority="72"/>
-    <w:lsdException w:name="Colorful Grid Accent 3" w:uiPriority="73"/>
-    <w:lsdException w:name="Light Shading Accent 4" w:uiPriority="60"/>
-    <w:lsdException w:name="Light List Accent 4" w:uiPriority="61"/>
-    <w:lsdException w:name="Light Grid Accent 4" w:uiPriority="62"/>
-    <w:lsdException w:name="Medium Shading 1 Accent 4" w:uiPriority="63"/>
-    <w:lsdException w:name="Medium Shading 2 Accent 4" w:uiPriority="64"/>
-    <w:lsdException w:name="Medium List 1 Accent 4" w:uiPriority="65"/>
-    <w:lsdException w:name="Medium List 2 Accent 4" w:uiPriority="66"/>
-    <w:lsdException w:name="Medium Grid 1 Accent 4" w:uiPriority="67"/>
-    <w:lsdException w:name="Medium Grid 2 Accent 4" w:uiPriority="68"/>
-    <w:lsdException w:name="Medium Grid 3 Accent 4" w:uiPriority="69"/>
-    <w:lsdException w:name="Dark List Accent 4" w:uiPriority="70"/>
-    <w:lsdException w:name="Colorful Shading Accent 4" w:uiPriority="71"/>
-    <w:lsdException w:name="Colorful List Accent 4" w:uiPriority="72"/>
-    <w:lsdException w:name="Colorful Grid Accent 4" w:uiPriority="73"/>
-    <w:lsdException w:name="Light Shading Accent 5" w:uiPriority="60"/>
-    <w:lsdException w:name="Light List Accent 5" w:uiPriority="61"/>
-    <w:lsdException w:name="Light Grid Accent 5" w:uiPriority="62"/>
-    <w:lsdException w:name="Medium Shading 1 Accent 5" w:uiPriority="63"/>
-    <w:lsdException w:name="Medium Shading 2 Accent 5" w:uiPriority="64"/>
-    <w:lsdException w:name="Medium List 1 Accent 5" w:uiPriority="65"/>
-    <w:lsdException w:name="Medium List 2 Accent 5" w:uiPriority="66"/>
-    <w:lsdException w:name="Medium Grid 1 Accent 5" w:uiPriority="67"/>
-    <w:lsdException w:name="Medium Grid 2 Accent 5" w:uiPriority="68"/>
-    <w:lsdException w:name="Medium Grid 3 Accent 5" w:uiPriority="69"/>
-    <w:lsdException w:name="Dark List Accent 5" w:uiPriority="70"/>
-    <w:lsdException w:name="Colorful Shading Accent 5" w:uiPriority="71"/>
-    <w:lsdException w:name="Colorful List Accent 5" w:uiPriority="72"/>
-    <w:lsdException w:name="Colorful Grid Accent 5" w:uiPriority="73"/>
-    <w:lsdException w:name="Light Shading Accent 6" w:uiPriority="60"/>
-    <w:lsdException w:name="Light List Accent 6" w:uiPriority="61"/>
-    <w:lsdException w:name="Light Grid Accent 6" w:uiPriority="62"/>
-    <w:lsdException w:name="Medium Shading 1 Accent 6" w:uiPriority="63"/>
-    <w:lsdException w:name="Medium Shading 2 Accent 6" w:uiPriority="64"/>
-    <w:lsdException w:name="Medium List 1 Accent 6" w:uiPriority="65"/>
-    <w:lsdException w:name="Medium List 2 Accent 6" w:uiPriority="66"/>
-    <w:lsdException w:name="Medium Grid 1 Accent 6" w:uiPriority="67"/>
-    <w:lsdException w:name="Medium Grid 2 Accent 6" w:uiPriority="68"/>
-    <w:lsdException w:name="Medium Grid 3 Accent 6" w:uiPriority="69"/>
-    <w:lsdException w:name="Dark List Accent 6" w:uiPriority="70"/>
-    <w:lsdException w:name="Colorful Shading Accent 6" w:uiPriority="71"/>
-    <w:lsdException w:name="Colorful List Accent 6" w:uiPriority="72"/>
-    <w:lsdException w:name="Colorful Grid Accent 6" w:uiPriority="73"/>
-    <w:lsdException w:name="Subtle Emphasis" w:uiPriority="19" w:qFormat="1"/>
-    <w:lsdException w:name="Intense Emphasis" w:uiPriority="21" w:qFormat="1"/>
-    <w:lsdException w:name="Subtle Reference" w:uiPriority="31" w:qFormat="1"/>
-    <w:lsdException w:name="Intense Reference" w:uiPriority="32" w:qFormat="1"/>
-    <w:lsdException w:name="Book Title" w:uiPriority="33" w:qFormat="1"/>
-    <w:lsdException w:name="Bibliography" w:semiHidden="1" w:uiPriority="37" w:unhideWhenUsed="1"/>
-    <w:lsdException w:name="TOC Heading" w:semiHidden="1" w:uiPriority="39" w:unhideWhenUsed="1" w:qFormat="1"/>
-    <w:lsdException w:name="Plain Table 1" w:uiPriority="41"/>
-    <w:lsdException w:name="Plain Table 2" w:uiPriority="42"/>
-    <w:lsdException w:name="Plain Table 3" w:uiPriority="43"/>
-    <w:lsdException w:name="Plain Table 4" w:uiPriority="44"/>
-    <w:lsdException w:name="Plain Table 5" w:uiPriority="45"/>
-    <w:lsdException w:name="Grid Table Light" w:uiPriority="40"/>
-    <w:lsdException w:name="Grid Table 1 Light" w:uiPriority="46"/>
-    <w:lsdException w:name="Grid Table 2" w:uiPriority="47"/>
-    <w:lsdException w:name="Grid Table 3" w:uiPriority="48"/>
-    <w:lsdException w:name="Grid Table 4" w:uiPriority="49"/>
-    <w:lsdException w:name="Grid Table 5 Dark" w:uiPriority="50"/>
-    <w:lsdException w:name="Grid Table 6 Colorful" w:uiPriority="51"/>
-    <w:lsdException w:name="Grid Table 7 Colorful" w:uiPriority="52"/>
-    <w:lsdException w:name="Grid Table 1 Light Accent 1" w:uiPriority="46"/>
-    <w:lsdException w:name="Grid Table 2 Accent 1" w:uiPriority="47"/>
-    <w:lsdException w:name="Grid Table 3 Accent 1" w:uiPriority="48"/>
-    <w:lsdException w:name="Grid Table 4 Accent 1" w:uiPriority="49"/>
-    <w:lsdException w:name="Grid Table 5 Dark Accent 1" w:uiPriority="50"/>
-    <w:lsdException w:name="Grid Table 6 Colorful Accent 1" w:uiPriority="51"/>
-    <w:lsdException w:name="Grid Table 7 Colorful Accent 1" w:uiPriority="52"/>
-    <w:lsdException w:name="Grid Table 1 Light Accent 2" w:uiPriority="46"/>
-    <w:lsdException w:name="Grid Table 2 Accent 2" w:uiPriority="47"/>
-    <w:lsdException w:name="Grid Table 3 Accent 2" w:uiPriority="48"/>
-    <w:lsdException w:name="Grid Table 4 Accent 2" w:uiPriority="49"/>
-    <w:lsdException w:name="Grid Table 5 Dark Accent 2" w:uiPriority="50"/>
-    <w:lsdException w:name="Grid Table 6 Colorful Accent 2" w:uiPriority="51"/>
-    <w:lsdException w:name="Grid Table 7 Colorful Accent 2" w:uiPriority="52"/>
-    <w:lsdException w:name="Grid Table 1 Light Accent 3" w:uiPriority="46"/>
-    <w:lsdException w:name="Grid Table 2 Accent 3" w:uiPriority="47"/>
-    <w:lsdException w:name="Grid Table 3 Accent 3" w:uiPriority="48"/>
-    <w:lsdException w:name="Grid Table 4 Accent 3" w:uiPriority="49"/>
-    <w:lsdException w:name="Grid Table 5 Dark Accent 3" w:uiPriority="50"/>
-    <w:lsdException w:name="Grid Table 6 Colorful Accent 3" w:uiPriority="51"/>
-    <w:lsdException w:name="Grid Table 7 Colorful Accent 3" w:uiPriority="52"/>
-    <w:lsdException w:name="Grid Table 1 Light Accent 4" w:uiPriority="46"/>
-    <w:lsdException w:name="Grid Table 2 Accent 4" w:uiPriority="47"/>
-    <w:lsdException w:name="Grid Table 3 Accent 4" w:uiPriority="48"/>
-    <w:lsdException w:name="Grid Table 4 Accent 4" w:uiPriority="49"/>
-    <w:lsdException w:name="Grid Table 5 Dark Accent 4" w:uiPriority="50"/>
-    <w:lsdException w:name="Grid Table 6 Colorful Accent 4" w:uiPriority="51"/>
-    <w:lsdException w:name="Grid Table 7 Colorful Accent 4" w:uiPriority="52"/>
-    <w:lsdException w:name="Grid Table 1 Light Accent 5" w:uiPriority="46"/>
-    <w:lsdException w:name="Grid Table 2 Accent 5" w:uiPriority="47"/>
-    <w:lsdException w:name="Grid Table 3 Accent 5" w:uiPriority="48"/>
-    <w:lsdException w:name="Grid Table 4 Accent 5" w:uiPriority="49"/>
-    <w:lsdException w:name="Grid Table 5 Dark Accent 5" w:uiPriority="50"/>
-    <w:lsdException w:name="Grid Table 6 Colorful Accent 5" w:uiPriority="51"/>
-    <w:lsdException w:name="Grid Table 7 Colorful Accent 5" w:uiPriority="52"/>
-    <w:lsdException w:name="Grid Table 1 Light Accent 6" w:uiPriority="46"/>
-    <w:lsdException w:name="Grid Table 2 Accent 6" w:uiPriority="47"/>
-    <w:lsdException w:name="Grid Table 3 Accent 6" w:uiPriority="48"/>
-    <w:lsdException w:name="Grid Table 4 Accent 6" w:uiPriority="49"/>
-    <w:lsdException w:name="Grid Table 5 Dark Accent 6" w:uiPriority="50"/>
-    <w:lsdException w:name="Grid Table 6 Colorful Accent 6" w:uiPriority="51"/>
-    <w:lsdException w:name="Grid Table 7 Colorful Accent 6" w:uiPriority="52"/>
-    <w:lsdException w:name="List Table 1 Light" w:uiPriority="46"/>
-    <w:lsdException w:name="List Table 2" w:uiPriority="47"/>
-    <w:lsdException w:name="List Table 3" w:uiPriority="48"/>
-    <w:lsdException w:name="List Table 4" w:uiPriority="49"/>
-    <w:lsdException w:name="List Table 5 Dark" w:uiPriority="50"/>
-    <w:lsdException w:name="List Table 6 Colorful" w:uiPriority="51"/>
-    <w:lsdException w:name="List Table 7 Colorful" w:uiPriority="52"/>
-    <w:lsdException w:name="List Table 1 Light Accent 1" w:uiPriority="46"/>
-    <w:lsdException w:name="List Table 2 Accent 1" w:uiPriority="47"/>
-    <w:lsdException w:name="List Table 3 Accent 1" w:uiPriority="48"/>
-    <w:lsdException w:name="List Table 4 Accent 1" w:uiPriority="49"/>
-    <w:lsdException w:name="List Table 5 Dark Accent 1" w:uiPriority="50"/>
-    <w:lsdException w:name="List Table 6 Colorful Accent 1" w:uiPriority="51"/>
-    <w:lsdException w:name="List Table 7 Colorful Accent 1" w:uiPriority="52"/>
-    <w:lsdException w:name="List Table 1 Light Accent 2" w:uiPriority="46"/>
-    <w:lsdException w:name="List Table 2 Accent 2" w:uiPriority="47"/>
-    <w:lsdException w:name="List Table 3 Accent 2" w:uiPriority="48"/>
-    <w:lsdException w:name="List Table 4 Accent 2" w:uiPriority="49"/>
-    <w:lsdException w:name="List Table 5 Dark Accent 2" w:uiPriority="50"/>
-    <w:lsdException w:name="List Table 6 Colorful Accent 2" w:uiPriority="51"/>
-    <w:lsdException w:name="List Table 7 Colorful Accent 2" w:uiPriority="52"/>
-    <w:lsdException w:name="List Table 1 Light Accent 3" w:uiPriority="46"/>
-    <w:lsdException w:name="List Table 2 Accent 3" w:uiPriority="47"/>
-    <w:lsdException w:name="List Table 3 Accent 3" w:uiPriority="48"/>
-    <w:lsdException w:name="List Table 4 Accent 3" w:uiPriority="49"/>
-    <w:lsdException w:name="List Table 5 Dark Accent 3" w:uiPriority="50"/>
-    <w:lsdException w:name="List Table 6 Colorful Accent 3" w:uiPriority="51"/>
-    <w:lsdException w:name="List Table 7 Colorful Accent 3" w:uiPriority="52"/>
-    <w:lsdException w:name="List Table 1 Light Accent 4" w:uiPriority="46"/>
-    <w:lsdException w:name="List Table 2 Accent 4" w:uiPriority="47"/>
-    <w:lsdException w:name="List Table 3 Accent 4" w:uiPriority="48"/>
-    <w:lsdException w:name="List Table 4 Accent 4" w:uiPriority="49"/>
-    <w:lsdException w:name="List Table 5 Dark Accent 4" w:uiPriority="50"/>
-    <w:lsdException w:name="List Table 6 Colorful Accent 4" w:uiPriority="51"/>
-    <w:lsdException w:name="List Table 7 Colorful Accent 4" w:uiPriority="52"/>
-    <w:lsdException w:name="List Table 1 Light Accent 5" w:uiPriority="46"/>
-    <w:lsdException w:name="List Table 2 Accent 5" w:uiPriority="47"/>
-    <w:lsdException w:name="List Table 3 Accent 5" w:uiPriority="48"/>
-    <w:lsdException w:name="List Table 4 Accent 5" w:uiPriority="49"/>
-    <w:lsdException w:name="List Table 5 Dark Accent 5" w:uiPriority="50"/>
-    <w:lsdException w:name="List Table 6 Colorful Accent 5" w:uiPriority="51"/>
-    <w:lsdException w:name="List Table 7 Colorful Accent 5" w:uiPriority="52"/>
-    <w:lsdException w:name="List Table 1 Light Accent 6" w:uiPriority="46"/>
-    <w:lsdException w:name="List Table 2 Accent 6" w:uiPriority="47"/>
-    <w:lsdException w:name="List Table 3 Accent 6" w:uiPriority="48"/>
-    <w:lsdException w:name="List Table 4 Accent 6" w:uiPriority="49"/>
-    <w:lsdException w:name="List Table 5 Dark Accent 6" w:uiPriority="50"/>
-    <w:lsdException w:name="List Table 6 Colorful Accent 6" w:uiPriority="51"/>
-    <w:lsdException w:name="List Table 7 Colorful Accent 6" w:uiPriority="52"/>
-    <w:lsdException w:name="Mention" w:semiHidden="1" w:unhideWhenUsed="1"/>
-    <w:lsdException w:name="Smart Hyperlink" w:semiHidden="1" w:unhideWhenUsed="1"/>
-    <w:lsdException w:name="Hashtag" w:semiHidden="1" w:unhideWhenUsed="1"/>
-    <w:lsdException w:name="Unresolved Mention" w:semiHidden="1" w:unhideWhenUsed="1"/>
+  <w:latentStyles w:defLockedState="0" w:defUIPriority="99" w:defSemiHidden="1" w:defUnhideWhenUsed="1" w:defQFormat="0" w:count="276">
+    <w:lsdException w:name="Normal" w:semiHidden="0" w:uiPriority="0" w:unhideWhenUsed="0" w:qFormat="1"/>
+    <w:lsdException w:name="heading 1" w:semiHidden="0" w:uiPriority="9" w:unhideWhenUsed="0" w:qFormat="1"/>
+    <w:lsdException w:name="heading 2" w:uiPriority="9" w:qFormat="1"/>
+    <w:lsdException w:name="heading 3" w:uiPriority="9" w:qFormat="1"/>
+    <w:lsdException w:name="heading 4" w:uiPriority="9" w:qFormat="1"/>
+    <w:lsdException w:name="heading 5" w:uiPriority="9" w:qFormat="1"/>
+    <w:lsdException w:name="heading 6" w:uiPriority="9" w:qFormat="1"/>
+    <w:lsdException w:name="heading 7" w:uiPriority="9" w:qFormat="1"/>
+    <w:lsdException w:name="heading 8" w:uiPriority="9" w:qFormat="1"/>
+    <w:lsdException w:name="heading 9" w:uiPriority="9" w:qFormat="1"/>
+    <w:lsdException w:name="toc 1" w:uiPriority="39"/>
+    <w:lsdException w:name="toc 2" w:uiPriority="39"/>
+    <w:lsdException w:name="toc 3" w:uiPriority="39"/>
+    <w:lsdException w:name="toc 4" w:uiPriority="39"/>
+    <w:lsdException w:name="toc 5" w:uiPriority="39"/>
+    <w:lsdException w:name="toc 6" w:uiPriority="39"/>
+    <w:lsdException w:name="toc 7" w:uiPriority="39"/>
+    <w:lsdException w:name="toc 8" w:uiPriority="39"/>
+    <w:lsdException w:name="toc 9" w:uiPriority="39"/>
+    <w:lsdException w:name="caption" w:uiPriority="35" w:qFormat="1"/>
+    <w:lsdException w:name="Title" w:semiHidden="0" w:uiPriority="10" w:unhideWhenUsed="0" w:qFormat="1"/>
+    <w:lsdException w:name="Default Paragraph Font" w:uiPriority="1"/>
+    <w:lsdException w:name="Subtitle" w:semiHidden="0" w:uiPriority="11" w:unhideWhenUsed="0" w:qFormat="1"/>
+    <w:lsdException w:name="Strong" w:semiHidden="0" w:uiPriority="22" w:unhideWhenUsed="0" w:qFormat="1"/>
+    <w:lsdException w:name="Emphasis" w:semiHidden="0" w:uiPriority="20" w:unhideWhenUsed="0" w:qFormat="1"/>
+    <w:lsdException w:name="Table Grid" w:semiHidden="0" w:uiPriority="39" w:unhideWhenUsed="0"/>
+    <w:lsdException w:name="Note Level 1" w:semiHidden="0" w:unhideWhenUsed="0"/>
+    <w:lsdException w:name="Note Level 2" w:semiHidden="0" w:unhideWhenUsed="0"/>
+    <w:lsdException w:name="Note Level 3" w:semiHidden="0" w:unhideWhenUsed="0"/>
+    <w:lsdException w:name="Note Level 4" w:semiHidden="0" w:unhideWhenUsed="0"/>
+    <w:lsdException w:name="Note Level 5" w:semiHidden="0" w:unhideWhenUsed="0"/>
+    <w:lsdException w:name="Note Level 6" w:semiHidden="0" w:unhideWhenUsed="0"/>
+    <w:lsdException w:name="Note Level 7" w:semiHidden="0" w:unhideWhenUsed="0"/>
+    <w:lsdException w:name="Note Level 8" w:semiHidden="0" w:unhideWhenUsed="0"/>
+    <w:lsdException w:name="Note Level 9" w:semiHidden="0" w:unhideWhenUsed="0"/>
+    <w:lsdException w:name="Placeholder Text" w:unhideWhenUsed="0"/>
+    <w:lsdException w:name="No Spacing" w:semiHidden="0" w:uiPriority="1" w:unhideWhenUsed="0" w:qFormat="1"/>
+    <w:lsdException w:name="Light Shading" w:semiHidden="0" w:uiPriority="60" w:unhideWhenUsed="0"/>
+    <w:lsdException w:name="Light List" w:semiHidden="0" w:uiPriority="61" w:unhideWhenUsed="0"/>
+    <w:lsdException w:name="Light Grid" w:semiHidden="0" w:uiPriority="62" w:unhideWhenUsed="0"/>
+    <w:lsdException w:name="Medium Shading 1" w:semiHidden="0" w:uiPriority="63" w:unhideWhenUsed="0"/>
+    <w:lsdException w:name="Medium Shading 2" w:semiHidden="0" w:uiPriority="64" w:unhideWhenUsed="0"/>
+    <w:lsdException w:name="Medium List 1" w:semiHidden="0" w:uiPriority="65" w:unhideWhenUsed="0"/>
+    <w:lsdException w:name="Medium List 2" w:semiHidden="0" w:uiPriority="66" w:unhideWhenUsed="0"/>
+    <w:lsdException w:name="Medium Grid 1" w:semiHidden="0" w:uiPriority="67" w:unhideWhenUsed="0"/>
+    <w:lsdException w:name="Medium Grid 2" w:semiHidden="0" w:uiPriority="68" w:unhideWhenUsed="0"/>
+    <w:lsdException w:name="Medium Grid 3" w:semiHidden="0" w:uiPriority="69" w:unhideWhenUsed="0"/>
+    <w:lsdException w:name="Dark List" w:semiHidden="0" w:uiPriority="70" w:unhideWhenUsed="0"/>
+    <w:lsdException w:name="Colorful Shading" w:semiHidden="0" w:uiPriority="71" w:unhideWhenUsed="0"/>
+    <w:lsdException w:name="Colorful List" w:semiHidden="0" w:uiPriority="72" w:unhideWhenUsed="0"/>
+    <w:lsdException w:name="Colorful Grid" w:semiHidden="0" w:uiPriority="73" w:unhideWhenUsed="0"/>
+    <w:lsdException w:name="Light Shading Accent 1" w:semiHidden="0" w:uiPriority="60" w:unhideWhenUsed="0"/>
+    <w:lsdException w:name="Light List Accent 1" w:semiHidden="0" w:uiPriority="61" w:unhideWhenUsed="0"/>
+    <w:lsdException w:name="Light Grid Accent 1" w:semiHidden="0" w:uiPriority="62" w:unhideWhenUsed="0"/>
+    <w:lsdException w:name="Medium Shading 1 Accent 1" w:semiHidden="0" w:uiPriority="63" w:unhideWhenUsed="0"/>
+    <w:lsdException w:name="Medium Shading 2 Accent 1" w:semiHidden="0" w:uiPriority="64" w:unhideWhenUsed="0"/>
+    <w:lsdException w:name="Medium List 1 Accent 1" w:semiHidden="0" w:uiPriority="65" w:unhideWhenUsed="0"/>
+    <w:lsdException w:name="Revision" w:unhideWhenUsed="0"/>
+    <w:lsdException w:name="List Paragraph" w:semiHidden="0" w:uiPriority="34" w:unhideWhenUsed="0" w:qFormat="1"/>
+    <w:lsdException w:name="Quote" w:semiHidden="0" w:uiPriority="29" w:unhideWhenUsed="0" w:qFormat="1"/>
+    <w:lsdException w:name="Intense Quote" w:semiHidden="0" w:uiPriority="30" w:unhideWhenUsed="0" w:qFormat="1"/>
+    <w:lsdException w:name="Medium List 2 Accent 1" w:semiHidden="0" w:uiPriority="66" w:unhideWhenUsed="0"/>
+    <w:lsdException w:name="Medium Grid 1 Accent 1" w:semiHidden="0" w:uiPriority="67" w:unhideWhenUsed="0"/>
+    <w:lsdException w:name="Medium Grid 2 Accent 1" w:semiHidden="0" w:uiPriority="68" w:unhideWhenUsed="0"/>
+    <w:lsdException w:name="Medium Grid 3 Accent 1" w:semiHidden="0" w:uiPriority="69" w:unhideWhenUsed="0"/>
+    <w:lsdException w:name="Dark List Accent 1" w:semiHidden="0" w:uiPriority="70" w:unhideWhenUsed="0"/>
+    <w:lsdException w:name="Colorful Shading Accent 1" w:semiHidden="0" w:uiPriority="71" w:unhideWhenUsed="0"/>
+    <w:lsdException w:name="Colorful List Accent 1" w:semiHidden="0" w:uiPriority="72" w:unhideWhenUsed="0"/>
+    <w:lsdException w:name="Colorful Grid Accent 1" w:semiHidden="0" w:uiPriority="73" w:unhideWhenUsed="0"/>
+    <w:lsdException w:name="Light Shading Accent 2" w:semiHidden="0" w:uiPriority="60" w:unhideWhenUsed="0"/>
+    <w:lsdException w:name="Light List Accent 2" w:semiHidden="0" w:uiPriority="61" w:unhideWhenUsed="0"/>
+    <w:lsdException w:name="Light Grid Accent 2" w:semiHidden="0" w:uiPriority="62" w:unhideWhenUsed="0"/>
+    <w:lsdException w:name="Medium Shading 1 Accent 2" w:semiHidden="0" w:uiPriority="63" w:unhideWhenUsed="0"/>
+    <w:lsdException w:name="Medium Shading 2 Accent 2" w:semiHidden="0" w:uiPriority="64" w:unhideWhenUsed="0"/>
+    <w:lsdException w:name="Medium List 1 Accent 2" w:semiHidden="0" w:uiPriority="65" w:unhideWhenUsed="0"/>
+    <w:lsdException w:name="Medium List 2 Accent 2" w:semiHidden="0" w:uiPriority="66" w:unhideWhenUsed="0"/>
+    <w:lsdException w:name="Medium Grid 1 Accent 2" w:semiHidden="0" w:uiPriority="67" w:unhideWhenUsed="0"/>
+    <w:lsdException w:name="Medium Grid 2 Accent 2" w:semiHidden="0" w:uiPriority="68" w:unhideWhenUsed="0"/>
+    <w:lsdException w:name="Medium Grid 3 Accent 2" w:semiHidden="0" w:uiPriority="69" w:unhideWhenUsed="0"/>
+    <w:lsdException w:name="Dark List Accent 2" w:semiHidden="0" w:uiPriority="70" w:unhideWhenUsed="0"/>
+    <w:lsdException w:name="Colorful Shading Accent 2" w:semiHidden="0" w:uiPriority="71" w:unhideWhenUsed="0"/>
+    <w:lsdException w:name="Colorful List Accent 2" w:semiHidden="0" w:uiPriority="72" w:unhideWhenUsed="0"/>
+    <w:lsdException w:name="Colorful Grid Accent 2" w:semiHidden="0" w:uiPriority="73" w:unhideWhenUsed="0"/>
+    <w:lsdException w:name="Light Shading Accent 3" w:semiHidden="0" w:uiPriority="60" w:unhideWhenUsed="0"/>
+    <w:lsdException w:name="Light List Accent 3" w:semiHidden="0" w:uiPriority="61" w:unhideWhenUsed="0"/>
+    <w:lsdException w:name="Light Grid Accent 3" w:semiHidden="0" w:uiPriority="62" w:unhideWhenUsed="0"/>
+    <w:lsdException w:name="Medium Shading 1 Accent 3" w:semiHidden="0" w:uiPriority="63" w:unhideWhenUsed="0"/>
+    <w:lsdException w:name="Medium Shading 2 Accent 3" w:semiHidden="0" w:uiPriority="64" w:unhideWhenUsed="0"/>
+    <w:lsdException w:name="Medium List 1 Accent 3" w:semiHidden="0" w:uiPriority="65" w:unhideWhenUsed="0"/>
+    <w:lsdException w:name="Medium List 2 Accent 3" w:semiHidden="0" w:uiPriority="66" w:unhideWhenUsed="0"/>
+    <w:lsdException w:name="Medium Grid 1 Accent 3" w:semiHidden="0" w:uiPriority="67" w:unhideWhenUsed="0"/>
+    <w:lsdException w:name="Medium Grid 2 Accent 3" w:semiHidden="0" w:uiPriority="68" w:unhideWhenUsed="0"/>
+    <w:lsdException w:name="Medium Grid 3 Accent 3" w:semiHidden="0" w:uiPriority="69" w:unhideWhenUsed="0"/>
+    <w:lsdException w:name="Dark List Accent 3" w:semiHidden="0" w:uiPriority="70" w:unhideWhenUsed="0"/>
+    <w:lsdException w:name="Colorful Shading Accent 3" w:semiHidden="0" w:uiPriority="71" w:unhideWhenUsed="0"/>
+    <w:lsdException w:name="Colorful List Accent 3" w:semiHidden="0" w:uiPriority="72" w:unhideWhenUsed="0"/>
+    <w:lsdException w:name="Colorful Grid Accent 3" w:semiHidden="0" w:uiPriority="73" w:unhideWhenUsed="0"/>
+    <w:lsdException w:name="Light Shading Accent 4" w:semiHidden="0" w:uiPriority="60" w:unhideWhenUsed="0"/>
+    <w:lsdException w:name="Light List Accent 4" w:semiHidden="0" w:uiPriority="61" w:unhideWhenUsed="0"/>
+    <w:lsdException w:name="Light Grid Accent 4" w:semiHidden="0" w:uiPriority="62" w:unhideWhenUsed="0"/>
+    <w:lsdException w:name="Medium Shading 1 Accent 4" w:semiHidden="0" w:uiPriority="63" w:unhideWhenUsed="0"/>
+    <w:lsdException w:name="Medium Shading 2 Accent 4" w:semiHidden="0" w:uiPriority="64" w:unhideWhenUsed="0"/>
+    <w:lsdException w:name="Medium List 1 Accent 4" w:semiHidden="0" w:uiPriority="65" w:unhideWhenUsed="0"/>
+    <w:lsdException w:name="Medium List 2 Accent 4" w:semiHidden="0" w:uiPriority="66" w:unhideWhenUsed="0"/>
+    <w:lsdException w:name="Medium Grid 1 Accent 4" w:semiHidden="0" w:uiPriority="67" w:unhideWhenUsed="0"/>
+    <w:lsdException w:name="Medium Grid 2 Accent 4" w:semiHidden="0" w:uiPriority="68" w:unhideWhenUsed="0"/>
+    <w:lsdException w:name="Medium Grid 3 Accent 4" w:semiHidden="0" w:uiPriority="69" w:unhideWhenUsed="0"/>
+    <w:lsdException w:name="Dark List Accent 4" w:semiHidden="0" w:uiPriority="70" w:unhideWhenUsed="0"/>
+    <w:lsdException w:name="Colorful Shading Accent 4" w:semiHidden="0" w:uiPriority="71" w:unhideWhenUsed="0"/>
+    <w:lsdException w:name="Colorful List Accent 4" w:semiHidden="0" w:uiPriority="72" w:unhideWhenUsed="0"/>
+    <w:lsdException w:name="Colorful Grid Accent 4" w:semiHidden="0" w:uiPriority="73" w:unhideWhenUsed="0"/>
+    <w:lsdException w:name="Light Shading Accent 5" w:semiHidden="0" w:uiPriority="60" w:unhideWhenUsed="0"/>
+    <w:lsdException w:name="Light List Accent 5" w:semiHidden="0" w:uiPriority="61" w:unhideWhenUsed="0"/>
+    <w:lsdException w:name="Light Grid Accent 5" w:semiHidden="0" w:uiPriority="62" w:unhideWhenUsed="0"/>
+    <w:lsdException w:name="Medium Shading 1 Accent 5" w:semiHidden="0" w:uiPriority="63" w:unhideWhenUsed="0"/>
+    <w:lsdException w:name="Medium Shading 2 Accent 5" w:semiHidden="0" w:uiPriority="64" w:unhideWhenUsed="0"/>
+    <w:lsdException w:name="Medium List 1 Accent 5" w:semiHidden="0" w:uiPriority="65" w:unhideWhenUsed="0"/>
+    <w:lsdException w:name="Medium List 2 Accent 5" w:semiHidden="0" w:uiPriority="66" w:unhideWhenUsed="0"/>
+    <w:lsdException w:name="Medium Grid 1 Accent 5" w:semiHidden="0" w:uiPriority="67" w:unhideWhenUsed="0"/>
+    <w:lsdException w:name="Medium Grid 2 Accent 5" w:semiHidden="0" w:uiPriority="68" w:unhideWhenUsed="0"/>
+    <w:lsdException w:name="Medium Grid 3 Accent 5" w:semiHidden="0" w:uiPriority="69" w:unhideWhenUsed="0"/>
+    <w:lsdException w:name="Dark List Accent 5" w:semiHidden="0" w:uiPriority="70" w:unhideWhenUsed="0"/>
+    <w:lsdException w:name="Colorful Shading Accent 5" w:semiHidden="0" w:uiPriority="71" w:unhideWhenUsed="0"/>
+    <w:lsdException w:name="Colorful List Accent 5" w:semiHidden="0" w:uiPriority="72" w:unhideWhenUsed="0"/>
+    <w:lsdException w:name="Colorful Grid Accent 5" w:semiHidden="0" w:uiPriority="73" w:unhideWhenUsed="0"/>
+    <w:lsdException w:name="Light Shading Accent 6" w:semiHidden="0" w:uiPriority="60" w:unhideWhenUsed="0"/>
+    <w:lsdException w:name="Light List Accent 6" w:semiHidden="0" w:uiPriority="61" w:unhideWhenUsed="0"/>
+    <w:lsdException w:name="Light Grid Accent 6" w:semiHidden="0" w:uiPriority="62" w:unhideWhenUsed="0"/>
+    <w:lsdException w:name="Medium Shading 1 Accent 6" w:semiHidden="0" w:uiPriority="63" w:unhideWhenUsed="0"/>
+    <w:lsdException w:name="Medium Shading 2 Accent 6" w:semiHidden="0" w:uiPriority="64" w:unhideWhenUsed="0"/>
+    <w:lsdException w:name="Medium List 1 Accent 6" w:semiHidden="0" w:uiPriority="65" w:unhideWhenUsed="0"/>
+    <w:lsdException w:name="Medium List 2 Accent 6" w:semiHidden="0" w:uiPriority="66" w:unhideWhenUsed="0"/>
+    <w:lsdException w:name="Medium Grid 1 Accent 6" w:semiHidden="0" w:uiPriority="67" w:unhideWhenUsed="0"/>
+    <w:lsdException w:name="Medium Grid 2 Accent 6" w:semiHidden="0" w:uiPriority="68" w:unhideWhenUsed="0"/>
+    <w:lsdException w:name="Medium Grid 3 Accent 6" w:semiHidden="0" w:uiPriority="69" w:unhideWhenUsed="0"/>
+    <w:lsdException w:name="Dark List Accent 6" w:semiHidden="0" w:uiPriority="70" w:unhideWhenUsed="0"/>
+    <w:lsdException w:name="Colorful Shading Accent 6" w:semiHidden="0" w:uiPriority="71" w:unhideWhenUsed="0"/>
+    <w:lsdException w:name="Colorful List Accent 6" w:semiHidden="0" w:uiPriority="72" w:unhideWhenUsed="0"/>
+    <w:lsdException w:name="Colorful Grid Accent 6" w:semiHidden="0" w:uiPriority="73" w:unhideWhenUsed="0"/>
+    <w:lsdException w:name="Subtle Emphasis" w:semiHidden="0" w:uiPriority="19" w:unhideWhenUsed="0" w:qFormat="1"/>
+    <w:lsdException w:name="Intense Emphasis" w:semiHidden="0" w:uiPriority="21" w:unhideWhenUsed="0" w:qFormat="1"/>
+    <w:lsdException w:name="Subtle Reference" w:semiHidden="0" w:uiPriority="31" w:unhideWhenUsed="0" w:qFormat="1"/>
+    <w:lsdException w:name="Intense Reference" w:semiHidden="0" w:uiPriority="32" w:unhideWhenUsed="0" w:qFormat="1"/>
+    <w:lsdException w:name="Book Title" w:semiHidden="0" w:uiPriority="33" w:unhideWhenUsed="0" w:qFormat="1"/>
+    <w:lsdException w:name="Bibliography" w:uiPriority="37"/>
+    <w:lsdException w:name="TOC Heading" w:uiPriority="39" w:qFormat="1"/>
+  </w:latentStyles>
+  <w:style w:type="paragraph" w:default="1" w:styleId="Normal">
+    <w:name w:val="Normal"/>
+    <w:qFormat/>
+  </w:style>
+  <w:style w:type="character" w:default="1" w:styleId="DefaultParagraphFont">
+    <w:name w:val="Default Paragraph Font"/>
+    <w:uiPriority w:val="1"/>
+    <w:semiHidden/>
+    <w:unhideWhenUsed/>
+  </w:style>
+  <w:style w:type="table" w:default="1" w:styleId="TableNormal">
+    <w:name w:val="Normal Table"/>
+    <w:uiPriority w:val="99"/>
+    <w:semiHidden/>
+    <w:unhideWhenUsed/>
+    <w:tblPr>
+      <w:tblInd w:w="0" w:type="dxa"/>
+      <w:tblCellMar>
+        <w:top w:w="0" w:type="dxa"/>
+        <w:left w:w="108" w:type="dxa"/>
+        <w:bottom w:w="0" w:type="dxa"/>
+        <w:right w:w="108" w:type="dxa"/>
+      </w:tblCellMar>
+    </w:tblPr>
+  </w:style>
+  <w:style w:type="numbering" w:default="1" w:styleId="NoList">
+    <w:name w:val="No List"/>
+    <w:uiPriority w:val="99"/>
+    <w:semiHidden/>
+    <w:unhideWhenUsed/>
+  </w:style>
+  <w:style w:type="paragraph" w:customStyle="1" w:styleId="993A9B86592348B9BE68375AA43D42C7">
+    <w:name w:val="993A9B86592348B9BE68375AA43D42C7"/>
+    <w:rsid w:val="008F46D7"/>
+  </w:style>
+  <w:style w:type="paragraph" w:customStyle="1" w:styleId="F83998772D9E484DAE9999B2CF17399C">
+    <w:name w:val="F83998772D9E484DAE9999B2CF17399C"/>
+    <w:rsid w:val="008F46D7"/>
+  </w:style>
+  <w:style w:type="paragraph" w:customStyle="1" w:styleId="4A49EF3A1F634DA9AC7A3638654575C7">
+    <w:name w:val="4A49EF3A1F634DA9AC7A3638654575C7"/>
+    <w:rsid w:val="008F46D7"/>
+  </w:style>
+  <w:style w:type="character" w:styleId="PlaceholderText">
+    <w:name w:val="Placeholder Text"/>
+    <w:basedOn w:val="DefaultParagraphFont"/>
+    <w:uiPriority w:val="99"/>
+    <w:semiHidden/>
+    <w:rsid w:val="008F46D7"/>
+    <w:rPr>
+      <w:color w:val="808080"/>
+    </w:rPr>
+  </w:style>
+  <w:style w:type="paragraph" w:customStyle="1" w:styleId="5EE2E65E10DF4C9C846B213FD59C4875">
+    <w:name w:val="5EE2E65E10DF4C9C846B213FD59C4875"/>
+    <w:rsid w:val="008F46D7"/>
+  </w:style>
+  <w:style w:type="paragraph" w:customStyle="1" w:styleId="6C2CF49E162C4DB9B553A55D75FAE5C6">
+    <w:name w:val="6C2CF49E162C4DB9B553A55D75FAE5C6"/>
+    <w:rsid w:val="008F46D7"/>
+  </w:style>
+  <w:style w:type="paragraph" w:customStyle="1" w:styleId="2D92DF82A2D9480CADED00D1E842694C">
+    <w:name w:val="2D92DF82A2D9480CADED00D1E842694C"/>
+    <w:rsid w:val="008F46D7"/>
+  </w:style>
+  <w:style w:type="paragraph" w:customStyle="1" w:styleId="5CDEDF0064304DE084C434E5D8F8CF1D">
+    <w:name w:val="5CDEDF0064304DE084C434E5D8F8CF1D"/>
+    <w:rsid w:val="008F46D7"/>
+  </w:style>
+  <w:style w:type="paragraph" w:customStyle="1" w:styleId="CC1BC8B10AED43A0B72248543B0C6407">
+    <w:name w:val="CC1BC8B10AED43A0B72248543B0C6407"/>
+    <w:rsid w:val="008F46D7"/>
+  </w:style>
+  <w:style w:type="paragraph" w:customStyle="1" w:styleId="F9A1B029B75544789D0ECB439205E2C3">
+    <w:name w:val="F9A1B029B75544789D0ECB439205E2C3"/>
+    <w:rsid w:val="008F46D7"/>
+  </w:style>
+  <w:style w:type="paragraph" w:customStyle="1" w:styleId="8AC07668A71145849E572F88F1996A36">
+    <w:name w:val="8AC07668A71145849E572F88F1996A36"/>
+    <w:rsid w:val="008F46D7"/>
+  </w:style>
+  <w:style w:type="paragraph" w:customStyle="1" w:styleId="5B849324A9C042468E46C8E0826D7549">
+    <w:name w:val="5B849324A9C042468E46C8E0826D7549"/>
+    <w:rsid w:val="008F46D7"/>
+  </w:style>
+  <w:style w:type="paragraph" w:customStyle="1" w:styleId="CDB703EC3ADC4D789A12230F1C1C8E15">
+    <w:name w:val="CDB703EC3ADC4D789A12230F1C1C8E15"/>
+    <w:rsid w:val="008F46D7"/>
+  </w:style>
+</w:styles>
+</file>
+
+<file path=word/glossary/stylesWithEffects.xml><?xml version="1.0" encoding="utf-8"?>
+<w:styles xmlns:wpc="http://schemas.microsoft.com/office/word/2010/wordprocessingCanvas" xmlns:mo="http://schemas.microsoft.com/office/mac/office/2008/main" xmlns:mc="http://schemas.openxmlformats.org/markup-compatibility/2006" xmlns:mv="urn:schemas-microsoft-com:mac:vml" xmlns:o="urn:schemas-microsoft-com:office:office" xmlns:r="http://schemas.openxmlformats.org/officeDocument/2006/relationships" xmlns:m="http://schemas.openxmlformats.org/officeDocument/2006/math" xmlns:v="urn:schemas-microsoft-com:vml" xmlns:wp14="http://schemas.microsoft.com/office/word/2010/wordprocessingDrawing" xmlns:wp="http://schemas.openxmlformats.org/drawingml/2006/wordprocessingDrawing" xmlns:w10="urn:schemas-microsoft-com:office:word" xmlns:w="http://schemas.openxmlformats.org/wordprocessingml/2006/main" xmlns:w14="http://schemas.microsoft.com/office/word/2010/wordml" xmlns:wpg="http://schemas.microsoft.com/office/word/2010/wordprocessingGroup" xmlns:wpi="http://schemas.microsoft.com/office/word/2010/wordprocessingInk" xmlns:wne="http://schemas.microsoft.com/office/word/2006/wordml" xmlns:wps="http://schemas.microsoft.com/office/word/2010/wordprocessingShape" mc:Ignorable="w14 wp14">
+  <w:docDefaults>
+    <w:rPrDefault>
+      <w:rPr>
+        <w:rFonts w:asciiTheme="minorHAnsi" w:eastAsiaTheme="minorEastAsia" w:hAnsiTheme="minorHAnsi" w:cstheme="minorBidi"/>
+        <w:sz w:val="22"/>
+        <w:szCs w:val="22"/>
+        <w:lang w:val="en-US" w:eastAsia="zh-CN" w:bidi="ar-SA"/>
+      </w:rPr>
+    </w:rPrDefault>
+    <w:pPrDefault>
+      <w:pPr>
+        <w:spacing w:after="160" w:line="259" w:lineRule="auto"/>
+      </w:pPr>
+    </w:pPrDefault>
+  </w:docDefaults>
+  <w:latentStyles w:defLockedState="0" w:defUIPriority="99" w:defSemiHidden="1" w:defUnhideWhenUsed="1" w:defQFormat="0" w:count="276">
+    <w:lsdException w:name="Normal" w:semiHidden="0" w:uiPriority="0" w:unhideWhenUsed="0" w:qFormat="1"/>
+    <w:lsdException w:name="heading 1" w:semiHidden="0" w:uiPriority="9" w:unhideWhenUsed="0" w:qFormat="1"/>
+    <w:lsdException w:name="heading 2" w:uiPriority="9" w:qFormat="1"/>
+    <w:lsdException w:name="heading 3" w:uiPriority="9" w:qFormat="1"/>
+    <w:lsdException w:name="heading 4" w:uiPriority="9" w:qFormat="1"/>
+    <w:lsdException w:name="heading 5" w:uiPriority="9" w:qFormat="1"/>
+    <w:lsdException w:name="heading 6" w:uiPriority="9" w:qFormat="1"/>
+    <w:lsdException w:name="heading 7" w:uiPriority="9" w:qFormat="1"/>
+    <w:lsdException w:name="heading 8" w:uiPriority="9" w:qFormat="1"/>
+    <w:lsdException w:name="heading 9" w:uiPriority="9" w:qFormat="1"/>
+    <w:lsdException w:name="toc 1" w:uiPriority="39"/>
+    <w:lsdException w:name="toc 2" w:uiPriority="39"/>
+    <w:lsdException w:name="toc 3" w:uiPriority="39"/>
+    <w:lsdException w:name="toc 4" w:uiPriority="39"/>
+    <w:lsdException w:name="toc 5" w:uiPriority="39"/>
+    <w:lsdException w:name="toc 6" w:uiPriority="39"/>
+    <w:lsdException w:name="toc 7" w:uiPriority="39"/>
+    <w:lsdException w:name="toc 8" w:uiPriority="39"/>
+    <w:lsdException w:name="toc 9" w:uiPriority="39"/>
+    <w:lsdException w:name="caption" w:uiPriority="35" w:qFormat="1"/>
+    <w:lsdException w:name="Title" w:semiHidden="0" w:uiPriority="10" w:unhideWhenUsed="0" w:qFormat="1"/>
+    <w:lsdException w:name="Default Paragraph Font" w:uiPriority="1"/>
+    <w:lsdException w:name="Subtitle" w:semiHidden="0" w:uiPriority="11" w:unhideWhenUsed="0" w:qFormat="1"/>
+    <w:lsdException w:name="Strong" w:semiHidden="0" w:uiPriority="22" w:unhideWhenUsed="0" w:qFormat="1"/>
+    <w:lsdException w:name="Emphasis" w:semiHidden="0" w:uiPriority="20" w:unhideWhenUsed="0" w:qFormat="1"/>
+    <w:lsdException w:name="Table Grid" w:semiHidden="0" w:uiPriority="39" w:unhideWhenUsed="0"/>
+    <w:lsdException w:name="Note Level 1" w:semiHidden="0" w:unhideWhenUsed="0"/>
+    <w:lsdException w:name="Note Level 2" w:semiHidden="0" w:unhideWhenUsed="0"/>
+    <w:lsdException w:name="Note Level 3" w:semiHidden="0" w:unhideWhenUsed="0"/>
+    <w:lsdException w:name="Note Level 4" w:semiHidden="0" w:unhideWhenUsed="0"/>
+    <w:lsdException w:name="Note Level 5" w:semiHidden="0" w:unhideWhenUsed="0"/>
+    <w:lsdException w:name="Note Level 6" w:semiHidden="0" w:unhideWhenUsed="0"/>
+    <w:lsdException w:name="Note Level 7" w:semiHidden="0" w:unhideWhenUsed="0"/>
+    <w:lsdException w:name="Note Level 8" w:semiHidden="0" w:unhideWhenUsed="0"/>
+    <w:lsdException w:name="Note Level 9" w:semiHidden="0" w:unhideWhenUsed="0"/>
+    <w:lsdException w:name="Placeholder Text" w:unhideWhenUsed="0"/>
+    <w:lsdException w:name="No Spacing" w:semiHidden="0" w:uiPriority="1" w:unhideWhenUsed="0" w:qFormat="1"/>
+    <w:lsdException w:name="Light Shading" w:semiHidden="0" w:uiPriority="60" w:unhideWhenUsed="0"/>
+    <w:lsdException w:name="Light List" w:semiHidden="0" w:uiPriority="61" w:unhideWhenUsed="0"/>
+    <w:lsdException w:name="Light Grid" w:semiHidden="0" w:uiPriority="62" w:unhideWhenUsed="0"/>
+    <w:lsdException w:name="Medium Shading 1" w:semiHidden="0" w:uiPriority="63" w:unhideWhenUsed="0"/>
+    <w:lsdException w:name="Medium Shading 2" w:semiHidden="0" w:uiPriority="64" w:unhideWhenUsed="0"/>
+    <w:lsdException w:name="Medium List 1" w:semiHidden="0" w:uiPriority="65" w:unhideWhenUsed="0"/>
+    <w:lsdException w:name="Medium List 2" w:semiHidden="0" w:uiPriority="66" w:unhideWhenUsed="0"/>
+    <w:lsdException w:name="Medium Grid 1" w:semiHidden="0" w:uiPriority="67" w:unhideWhenUsed="0"/>
+    <w:lsdException w:name="Medium Grid 2" w:semiHidden="0" w:uiPriority="68" w:unhideWhenUsed="0"/>
+    <w:lsdException w:name="Medium Grid 3" w:semiHidden="0" w:uiPriority="69" w:unhideWhenUsed="0"/>
+    <w:lsdException w:name="Dark List" w:semiHidden="0" w:uiPriority="70" w:unhideWhenUsed="0"/>
+    <w:lsdException w:name="Colorful Shading" w:semiHidden="0" w:uiPriority="71" w:unhideWhenUsed="0"/>
+    <w:lsdException w:name="Colorful List" w:semiHidden="0" w:uiPriority="72" w:unhideWhenUsed="0"/>
+    <w:lsdException w:name="Colorful Grid" w:semiHidden="0" w:uiPriority="73" w:unhideWhenUsed="0"/>
+    <w:lsdException w:name="Light Shading Accent 1" w:semiHidden="0" w:uiPriority="60" w:unhideWhenUsed="0"/>
+    <w:lsdException w:name="Light List Accent 1" w:semiHidden="0" w:uiPriority="61" w:unhideWhenUsed="0"/>
+    <w:lsdException w:name="Light Grid Accent 1" w:semiHidden="0" w:uiPriority="62" w:unhideWhenUsed="0"/>
+    <w:lsdException w:name="Medium Shading 1 Accent 1" w:semiHidden="0" w:uiPriority="63" w:unhideWhenUsed="0"/>
+    <w:lsdException w:name="Medium Shading 2 Accent 1" w:semiHidden="0" w:uiPriority="64" w:unhideWhenUsed="0"/>
+    <w:lsdException w:name="Medium List 1 Accent 1" w:semiHidden="0" w:uiPriority="65" w:unhideWhenUsed="0"/>
+    <w:lsdException w:name="Revision" w:unhideWhenUsed="0"/>
+    <w:lsdException w:name="List Paragraph" w:semiHidden="0" w:uiPriority="34" w:unhideWhenUsed="0" w:qFormat="1"/>
+    <w:lsdException w:name="Quote" w:semiHidden="0" w:uiPriority="29" w:unhideWhenUsed="0" w:qFormat="1"/>
+    <w:lsdException w:name="Intense Quote" w:semiHidden="0" w:uiPriority="30" w:unhideWhenUsed="0" w:qFormat="1"/>
+    <w:lsdException w:name="Medium List 2 Accent 1" w:semiHidden="0" w:uiPriority="66" w:unhideWhenUsed="0"/>
+    <w:lsdException w:name="Medium Grid 1 Accent 1" w:semiHidden="0" w:uiPriority="67" w:unhideWhenUsed="0"/>
+    <w:lsdException w:name="Medium Grid 2 Accent 1" w:semiHidden="0" w:uiPriority="68" w:unhideWhenUsed="0"/>
+    <w:lsdException w:name="Medium Grid 3 Accent 1" w:semiHidden="0" w:uiPriority="69" w:unhideWhenUsed="0"/>
+    <w:lsdException w:name="Dark List Accent 1" w:semiHidden="0" w:uiPriority="70" w:unhideWhenUsed="0"/>
+    <w:lsdException w:name="Colorful Shading Accent 1" w:semiHidden="0" w:uiPriority="71" w:unhideWhenUsed="0"/>
+    <w:lsdException w:name="Colorful List Accent 1" w:semiHidden="0" w:uiPriority="72" w:unhideWhenUsed="0"/>
+    <w:lsdException w:name="Colorful Grid Accent 1" w:semiHidden="0" w:uiPriority="73" w:unhideWhenUsed="0"/>
+    <w:lsdException w:name="Light Shading Accent 2" w:semiHidden="0" w:uiPriority="60" w:unhideWhenUsed="0"/>
+    <w:lsdException w:name="Light List Accent 2" w:semiHidden="0" w:uiPriority="61" w:unhideWhenUsed="0"/>
+    <w:lsdException w:name="Light Grid Accent 2" w:semiHidden="0" w:uiPriority="62" w:unhideWhenUsed="0"/>
+    <w:lsdException w:name="Medium Shading 1 Accent 2" w:semiHidden="0" w:uiPriority="63" w:unhideWhenUsed="0"/>
+    <w:lsdException w:name="Medium Shading 2 Accent 2" w:semiHidden="0" w:uiPriority="64" w:unhideWhenUsed="0"/>
+    <w:lsdException w:name="Medium List 1 Accent 2" w:semiHidden="0" w:uiPriority="65" w:unhideWhenUsed="0"/>
+    <w:lsdException w:name="Medium List 2 Accent 2" w:semiHidden="0" w:uiPriority="66" w:unhideWhenUsed="0"/>
+    <w:lsdException w:name="Medium Grid 1 Accent 2" w:semiHidden="0" w:uiPriority="67" w:unhideWhenUsed="0"/>
+    <w:lsdException w:name="Medium Grid 2 Accent 2" w:semiHidden="0" w:uiPriority="68" w:unhideWhenUsed="0"/>
+    <w:lsdException w:name="Medium Grid 3 Accent 2" w:semiHidden="0" w:uiPriority="69" w:unhideWhenUsed="0"/>
+    <w:lsdException w:name="Dark List Accent 2" w:semiHidden="0" w:uiPriority="70" w:unhideWhenUsed="0"/>
+    <w:lsdException w:name="Colorful Shading Accent 2" w:semiHidden="0" w:uiPriority="71" w:unhideWhenUsed="0"/>
+    <w:lsdException w:name="Colorful List Accent 2" w:semiHidden="0" w:uiPriority="72" w:unhideWhenUsed="0"/>
+    <w:lsdException w:name="Colorful Grid Accent 2" w:semiHidden="0" w:uiPriority="73" w:unhideWhenUsed="0"/>
+    <w:lsdException w:name="Light Shading Accent 3" w:semiHidden="0" w:uiPriority="60" w:unhideWhenUsed="0"/>
+    <w:lsdException w:name="Light List Accent 3" w:semiHidden="0" w:uiPriority="61" w:unhideWhenUsed="0"/>
+    <w:lsdException w:name="Light Grid Accent 3" w:semiHidden="0" w:uiPriority="62" w:unhideWhenUsed="0"/>
+    <w:lsdException w:name="Medium Shading 1 Accent 3" w:semiHidden="0" w:uiPriority="63" w:unhideWhenUsed="0"/>
+    <w:lsdException w:name="Medium Shading 2 Accent 3" w:semiHidden="0" w:uiPriority="64" w:unhideWhenUsed="0"/>
+    <w:lsdException w:name="Medium List 1 Accent 3" w:semiHidden="0" w:uiPriority="65" w:unhideWhenUsed="0"/>
+    <w:lsdException w:name="Medium List 2 Accent 3" w:semiHidden="0" w:uiPriority="66" w:unhideWhenUsed="0"/>
+    <w:lsdException w:name="Medium Grid 1 Accent 3" w:semiHidden="0" w:uiPriority="67" w:unhideWhenUsed="0"/>
+    <w:lsdException w:name="Medium Grid 2 Accent 3" w:semiHidden="0" w:uiPriority="68" w:unhideWhenUsed="0"/>
+    <w:lsdException w:name="Medium Grid 3 Accent 3" w:semiHidden="0" w:uiPriority="69" w:unhideWhenUsed="0"/>
+    <w:lsdException w:name="Dark List Accent 3" w:semiHidden="0" w:uiPriority="70" w:unhideWhenUsed="0"/>
+    <w:lsdException w:name="Colorful Shading Accent 3" w:semiHidden="0" w:uiPriority="71" w:unhideWhenUsed="0"/>
+    <w:lsdException w:name="Colorful List Accent 3" w:semiHidden="0" w:uiPriority="72" w:unhideWhenUsed="0"/>
+    <w:lsdException w:name="Colorful Grid Accent 3" w:semiHidden="0" w:uiPriority="73" w:unhideWhenUsed="0"/>
+    <w:lsdException w:name="Light Shading Accent 4" w:semiHidden="0" w:uiPriority="60" w:unhideWhenUsed="0"/>
+    <w:lsdException w:name="Light List Accent 4" w:semiHidden="0" w:uiPriority="61" w:unhideWhenUsed="0"/>
+    <w:lsdException w:name="Light Grid Accent 4" w:semiHidden="0" w:uiPriority="62" w:unhideWhenUsed="0"/>
+    <w:lsdException w:name="Medium Shading 1 Accent 4" w:semiHidden="0" w:uiPriority="63" w:unhideWhenUsed="0"/>
+    <w:lsdException w:name="Medium Shading 2 Accent 4" w:semiHidden="0" w:uiPriority="64" w:unhideWhenUsed="0"/>
+    <w:lsdException w:name="Medium List 1 Accent 4" w:semiHidden="0" w:uiPriority="65" w:unhideWhenUsed="0"/>
+    <w:lsdException w:name="Medium List 2 Accent 4" w:semiHidden="0" w:uiPriority="66" w:unhideWhenUsed="0"/>
+    <w:lsdException w:name="Medium Grid 1 Accent 4" w:semiHidden="0" w:uiPriority="67" w:unhideWhenUsed="0"/>
+    <w:lsdException w:name="Medium Grid 2 Accent 4" w:semiHidden="0" w:uiPriority="68" w:unhideWhenUsed="0"/>
+    <w:lsdException w:name="Medium Grid 3 Accent 4" w:semiHidden="0" w:uiPriority="69" w:unhideWhenUsed="0"/>
+    <w:lsdException w:name="Dark List Accent 4" w:semiHidden="0" w:uiPriority="70" w:unhideWhenUsed="0"/>
+    <w:lsdException w:name="Colorful Shading Accent 4" w:semiHidden="0" w:uiPriority="71" w:unhideWhenUsed="0"/>
+    <w:lsdException w:name="Colorful List Accent 4" w:semiHidden="0" w:uiPriority="72" w:unhideWhenUsed="0"/>
+    <w:lsdException w:name="Colorful Grid Accent 4" w:semiHidden="0" w:uiPriority="73" w:unhideWhenUsed="0"/>
+    <w:lsdException w:name="Light Shading Accent 5" w:semiHidden="0" w:uiPriority="60" w:unhideWhenUsed="0"/>
+    <w:lsdException w:name="Light List Accent 5" w:semiHidden="0" w:uiPriority="61" w:unhideWhenUsed="0"/>
+    <w:lsdException w:name="Light Grid Accent 5" w:semiHidden="0" w:uiPriority="62" w:unhideWhenUsed="0"/>
+    <w:lsdException w:name="Medium Shading 1 Accent 5" w:semiHidden="0" w:uiPriority="63" w:unhideWhenUsed="0"/>
+    <w:lsdException w:name="Medium Shading 2 Accent 5" w:semiHidden="0" w:uiPriority="64" w:unhideWhenUsed="0"/>
+    <w:lsdException w:name="Medium List 1 Accent 5" w:semiHidden="0" w:uiPriority="65" w:unhideWhenUsed="0"/>
+    <w:lsdException w:name="Medium List 2 Accent 5" w:semiHidden="0" w:uiPriority="66" w:unhideWhenUsed="0"/>
+    <w:lsdException w:name="Medium Grid 1 Accent 5" w:semiHidden="0" w:uiPriority="67" w:unhideWhenUsed="0"/>
+    <w:lsdException w:name="Medium Grid 2 Accent 5" w:semiHidden="0" w:uiPriority="68" w:unhideWhenUsed="0"/>
+    <w:lsdException w:name="Medium Grid 3 Accent 5" w:semiHidden="0" w:uiPriority="69" w:unhideWhenUsed="0"/>
+    <w:lsdException w:name="Dark List Accent 5" w:semiHidden="0" w:uiPriority="70" w:unhideWhenUsed="0"/>
+    <w:lsdException w:name="Colorful Shading Accent 5" w:semiHidden="0" w:uiPriority="71" w:unhideWhenUsed="0"/>
+    <w:lsdException w:name="Colorful List Accent 5" w:semiHidden="0" w:uiPriority="72" w:unhideWhenUsed="0"/>
+    <w:lsdException w:name="Colorful Grid Accent 5" w:semiHidden="0" w:uiPriority="73" w:unhideWhenUsed="0"/>
+    <w:lsdException w:name="Light Shading Accent 6" w:semiHidden="0" w:uiPriority="60" w:unhideWhenUsed="0"/>
+    <w:lsdException w:name="Light List Accent 6" w:semiHidden="0" w:uiPriority="61" w:unhideWhenUsed="0"/>
+    <w:lsdException w:name="Light Grid Accent 6" w:semiHidden="0" w:uiPriority="62" w:unhideWhenUsed="0"/>
+    <w:lsdException w:name="Medium Shading 1 Accent 6" w:semiHidden="0" w:uiPriority="63" w:unhideWhenUsed="0"/>
+    <w:lsdException w:name="Medium Shading 2 Accent 6" w:semiHidden="0" w:uiPriority="64" w:unhideWhenUsed="0"/>
+    <w:lsdException w:name="Medium List 1 Accent 6" w:semiHidden="0" w:uiPriority="65" w:unhideWhenUsed="0"/>
+    <w:lsdException w:name="Medium List 2 Accent 6" w:semiHidden="0" w:uiPriority="66" w:unhideWhenUsed="0"/>
+    <w:lsdException w:name="Medium Grid 1 Accent 6" w:semiHidden="0" w:uiPriority="67" w:unhideWhenUsed="0"/>
+    <w:lsdException w:name="Medium Grid 2 Accent 6" w:semiHidden="0" w:uiPriority="68" w:unhideWhenUsed="0"/>
+    <w:lsdException w:name="Medium Grid 3 Accent 6" w:semiHidden="0" w:uiPriority="69" w:unhideWhenUsed="0"/>
+    <w:lsdException w:name="Dark List Accent 6" w:semiHidden="0" w:uiPriority="70" w:unhideWhenUsed="0"/>
+    <w:lsdException w:name="Colorful Shading Accent 6" w:semiHidden="0" w:uiPriority="71" w:unhideWhenUsed="0"/>
+    <w:lsdException w:name="Colorful List Accent 6" w:semiHidden="0" w:uiPriority="72" w:unhideWhenUsed="0"/>
+    <w:lsdException w:name="Colorful Grid Accent 6" w:semiHidden="0" w:uiPriority="73" w:unhideWhenUsed="0"/>
+    <w:lsdException w:name="Subtle Emphasis" w:semiHidden="0" w:uiPriority="19" w:unhideWhenUsed="0" w:qFormat="1"/>
+    <w:lsdException w:name="Intense Emphasis" w:semiHidden="0" w:uiPriority="21" w:unhideWhenUsed="0" w:qFormat="1"/>
+    <w:lsdException w:name="Subtle Reference" w:semiHidden="0" w:uiPriority="31" w:unhideWhenUsed="0" w:qFormat="1"/>
+    <w:lsdException w:name="Intense Reference" w:semiHidden="0" w:uiPriority="32" w:unhideWhenUsed="0" w:qFormat="1"/>
+    <w:lsdException w:name="Book Title" w:semiHidden="0" w:uiPriority="33" w:unhideWhenUsed="0" w:qFormat="1"/>
+    <w:lsdException w:name="Bibliography" w:uiPriority="37"/>
+    <w:lsdException w:name="TOC Heading" w:uiPriority="39" w:qFormat="1"/>
   </w:latentStyles>
   <w:style w:type="paragraph" w:default="1" w:styleId="Normal">
     <w:name w:val="Normal"/>
@@ -19782,9 +20432,10 @@
 </file>
 
 <file path=word/glossary/webSettings.xml><?xml version="1.0" encoding="utf-8"?>
-<w:webSettings xmlns:mc="http://schemas.openxmlformats.org/markup-compatibility/2006" xmlns:r="http://schemas.openxmlformats.org/officeDocument/2006/relationships" xmlns:w="http://schemas.openxmlformats.org/wordprocessingml/2006/main" xmlns:w14="http://schemas.microsoft.com/office/word/2010/wordml" xmlns:w15="http://schemas.microsoft.com/office/word/2012/wordml" xmlns:w16cid="http://schemas.microsoft.com/office/word/2016/wordml/cid" xmlns:w16se="http://schemas.microsoft.com/office/word/2015/wordml/symex" mc:Ignorable="w14 w15 w16se w16cid">
+<w:webSettings xmlns:mc="http://schemas.openxmlformats.org/markup-compatibility/2006" xmlns:r="http://schemas.openxmlformats.org/officeDocument/2006/relationships" xmlns:w="http://schemas.openxmlformats.org/wordprocessingml/2006/main" xmlns:w14="http://schemas.microsoft.com/office/word/2010/wordml" mc:Ignorable="w14">
   <w:optimizeForBrowser/>
   <w:allowPNG/>
+  <w:doNotSaveAsSingleFile/>
 </w:webSettings>
 </file>
 
@@ -19831,7 +20482,7 @@
     </a:clrScheme>
     <a:fontScheme name="Office">
       <a:majorFont>
-        <a:latin typeface="Calibri Light" panose="020F0302020204030204"/>
+        <a:latin typeface="Calibri Light"/>
         <a:ea typeface=""/>
         <a:cs typeface=""/>
         <a:font script="Jpan" typeface="游ゴシック Light"/>
@@ -19883,7 +20534,7 @@
         <a:font script="Tfng" typeface="Ebrima"/>
       </a:majorFont>
       <a:minorFont>
-        <a:latin typeface="Calibri" panose="020F0502020204030204"/>
+        <a:latin typeface="Calibri"/>
         <a:ea typeface=""/>
         <a:cs typeface=""/>
         <a:font script="Jpan" typeface="游明朝"/>
@@ -20077,7 +20728,7 @@
   <a:extraClrSchemeLst/>
   <a:extLst>
     <a:ext uri="{05A4C25C-085E-4340-85A3-A5531E510DB2}">
-      <thm15:themeFamily xmlns:thm15="http://schemas.microsoft.com/office/thememl/2012/main" name="Office Theme" id="{62F939B6-93AF-4DB8-9C6B-D6C7DFDC589F}" vid="{4A3C46E8-61CC-4603-A589-7422A47A8E4A}"/>
+      <thm15:themeFamily xmlns:thm15="http://schemas.microsoft.com/office/thememl/2012/main" xmlns="" name="Office Theme" id="{62F939B6-93AF-4DB8-9C6B-D6C7DFDC589F}" vid="{4A3C46E8-61CC-4603-A589-7422A47A8E4A}"/>
     </a:ext>
   </a:extLst>
 </a:theme>
@@ -20088,7 +20739,7 @@
 </file>
 
 <file path=customXml/itemProps1.xml><?xml version="1.0" encoding="utf-8"?>
-<ds:datastoreItem xmlns:ds="http://schemas.openxmlformats.org/officeDocument/2006/customXml" ds:itemID="{BCBA39A0-58BB-4F87-BDA5-A7A536EB2636}">
+<ds:datastoreItem xmlns:ds="http://schemas.openxmlformats.org/officeDocument/2006/customXml" ds:itemID="{185EF9B9-F623-AB47-A527-1DB8A951F892}">
   <ds:schemaRefs>
     <ds:schemaRef ds:uri="http://schemas.openxmlformats.org/officeDocument/2006/bibliography"/>
   </ds:schemaRefs>

</xml_diff>

<commit_message>
Removed YF Folder, Added Marquee to sponsors and donors, Created edit layout, Assigned Edit layout accordingly
</commit_message>
<xml_diff>
--- a/TypicalNerdStuff-SRS.docx
+++ b/TypicalNerdStuff-SRS.docx
@@ -1,6 +1,6 @@
 
 <file path=word/document.xml><?xml version="1.0" encoding="utf-8"?>
-<w:document xmlns:wpc="http://schemas.microsoft.com/office/word/2010/wordprocessingCanvas" xmlns:mo="http://schemas.microsoft.com/office/mac/office/2008/main" xmlns:mc="http://schemas.openxmlformats.org/markup-compatibility/2006" xmlns:mv="urn:schemas-microsoft-com:mac:vml" xmlns:o="urn:schemas-microsoft-com:office:office" xmlns:r="http://schemas.openxmlformats.org/officeDocument/2006/relationships" xmlns:m="http://schemas.openxmlformats.org/officeDocument/2006/math" xmlns:v="urn:schemas-microsoft-com:vml" xmlns:wp14="http://schemas.microsoft.com/office/word/2010/wordprocessingDrawing" xmlns:wp="http://schemas.openxmlformats.org/drawingml/2006/wordprocessingDrawing" xmlns:w10="urn:schemas-microsoft-com:office:word" xmlns:w="http://schemas.openxmlformats.org/wordprocessingml/2006/main" xmlns:w14="http://schemas.microsoft.com/office/word/2010/wordml" xmlns:wpg="http://schemas.microsoft.com/office/word/2010/wordprocessingGroup" xmlns:wpi="http://schemas.microsoft.com/office/word/2010/wordprocessingInk" xmlns:wne="http://schemas.microsoft.com/office/word/2006/wordml" xmlns:wps="http://schemas.microsoft.com/office/word/2010/wordprocessingShape" mc:Ignorable="w14 wp14">
+<w:document xmlns:ve="http://schemas.openxmlformats.org/markup-compatibility/2006" xmlns:o="urn:schemas-microsoft-com:office:office" xmlns:r="http://schemas.openxmlformats.org/officeDocument/2006/relationships" xmlns:m="http://schemas.openxmlformats.org/officeDocument/2006/math" xmlns:v="urn:schemas-microsoft-com:vml" xmlns:wp="http://schemas.openxmlformats.org/drawingml/2006/wordprocessingDrawing" xmlns:w10="urn:schemas-microsoft-com:office:word" xmlns:w="http://schemas.openxmlformats.org/wordprocessingml/2006/main" xmlns:wne="http://schemas.microsoft.com/office/word/2006/wordml">
   <w:body>
     <w:p>
       <w:pPr>
@@ -21,7 +21,7 @@
           <w:lang w:val="en-US" w:eastAsia="en-US"/>
         </w:rPr>
         <w:drawing>
-          <wp:inline distT="0" distB="0" distL="0" distR="0" wp14:anchorId="2A97F2E9" wp14:editId="224E9AA1">
+          <wp:inline distT="0" distB="0" distL="0" distR="0">
             <wp:extent cx="5133975" cy="2828925"/>
             <wp:effectExtent l="0" t="0" r="9525" b="9525"/>
             <wp:docPr id="37" name="Picture 37"/>
@@ -36,10 +36,10 @@
                     <pic:cNvPicPr/>
                   </pic:nvPicPr>
                   <pic:blipFill rotWithShape="1">
-                    <a:blip r:embed="rId9">
+                    <a:blip r:embed="rId8">
                       <a:extLst>
                         <a:ext uri="{28A0092B-C50C-407E-A947-70E740481C1C}">
-                          <a14:useLocalDpi xmlns:a14="http://schemas.microsoft.com/office/drawing/2010/main" val="0"/>
+                          <a14:useLocalDpi xmlns:a14="http://schemas.microsoft.com/office/drawing/2010/main" xmlns:wps="http://schemas.microsoft.com/office/word/2010/wordprocessingShape" xmlns:wpi="http://schemas.microsoft.com/office/word/2010/wordprocessingInk" xmlns:wpg="http://schemas.microsoft.com/office/word/2010/wordprocessingGroup" xmlns:w14="http://schemas.microsoft.com/office/word/2010/wordml" xmlns:w="http://schemas.openxmlformats.org/wordprocessingml/2006/main" xmlns:w10="urn:schemas-microsoft-com:office:word" xmlns:wp14="http://schemas.microsoft.com/office/word/2010/wordprocessingDrawing" xmlns:v="urn:schemas-microsoft-com:vml" xmlns:o="urn:schemas-microsoft-com:office:office" xmlns:mv="urn:schemas-microsoft-com:mac:vml" xmlns:mc="http://schemas.openxmlformats.org/markup-compatibility/2006" xmlns:mo="http://schemas.microsoft.com/office/mac/office/2008/main" xmlns:wpc="http://schemas.microsoft.com/office/word/2010/wordprocessingCanvas" xmlns="" val="0"/>
                         </a:ext>
                       </a:extLst>
                     </a:blip>
@@ -59,7 +59,7 @@
                     </a:ln>
                     <a:extLst>
                       <a:ext uri="{53640926-AAD7-44d8-BBD7-CCE9431645EC}">
-                        <a14:shadowObscured xmlns:a14="http://schemas.microsoft.com/office/drawing/2010/main"/>
+                        <a14:shadowObscured xmlns:a14="http://schemas.microsoft.com/office/drawing/2010/main" xmlns:wps="http://schemas.microsoft.com/office/word/2010/wordprocessingShape" xmlns:wpi="http://schemas.microsoft.com/office/word/2010/wordprocessingInk" xmlns:wpg="http://schemas.microsoft.com/office/word/2010/wordprocessingGroup" xmlns:w14="http://schemas.microsoft.com/office/word/2010/wordml" xmlns:w="http://schemas.openxmlformats.org/wordprocessingml/2006/main" xmlns:w10="urn:schemas-microsoft-com:office:word" xmlns:wp14="http://schemas.microsoft.com/office/word/2010/wordprocessingDrawing" xmlns:v="urn:schemas-microsoft-com:vml" xmlns:o="urn:schemas-microsoft-com:office:office" xmlns:mv="urn:schemas-microsoft-com:mac:vml" xmlns:mc="http://schemas.openxmlformats.org/markup-compatibility/2006" xmlns:mo="http://schemas.microsoft.com/office/mac/office/2008/main" xmlns:wpc="http://schemas.microsoft.com/office/word/2010/wordprocessingCanvas" xmlns=""/>
                       </a:ext>
                     </a:extLst>
                   </pic:spPr>
@@ -206,7 +206,7 @@
           <w:sz w:val="28"/>
           <w:szCs w:val="28"/>
         </w:rPr>
-        <w:t>Lili Peng</w:t>
+        <w:t>Michael Pontius</w:t>
       </w:r>
     </w:p>
     <w:p>
@@ -228,7 +228,7 @@
           <w:sz w:val="28"/>
           <w:szCs w:val="28"/>
         </w:rPr>
-        <w:t>Michael Pontius</w:t>
+        <w:t>Kelson Vella</w:t>
       </w:r>
     </w:p>
     <w:p>
@@ -242,7 +242,10 @@
           <w:szCs w:val="28"/>
         </w:rPr>
       </w:pPr>
-      <w:r>
+    </w:p>
+    <w:p>
+      <w:pPr>
+        <w:jc w:val="center"/>
         <w:rPr>
           <w:rFonts w:ascii="Times New Roman" w:eastAsia="Times New Roman" w:hAnsi="Times New Roman" w:cs="Times New Roman"/>
           <w:i/>
@@ -250,12 +253,8 @@
           <w:sz w:val="28"/>
           <w:szCs w:val="28"/>
         </w:rPr>
-        <w:t>Kelson Vella</w:t>
-      </w:r>
-    </w:p>
-    <w:p>
-      <w:pPr>
-        <w:jc w:val="center"/>
+      </w:pPr>
+      <w:r>
         <w:rPr>
           <w:rFonts w:ascii="Times New Roman" w:eastAsia="Times New Roman" w:hAnsi="Times New Roman" w:cs="Times New Roman"/>
           <w:i/>
@@ -263,11 +262,19 @@
           <w:sz w:val="28"/>
           <w:szCs w:val="28"/>
         </w:rPr>
-      </w:pPr>
+        <w:t>Weber State University</w:t>
+      </w:r>
     </w:p>
     <w:p>
       <w:pPr>
         <w:jc w:val="center"/>
+        <w:rPr>
+          <w:rFonts w:ascii="Times New Roman" w:eastAsia="Times New Roman" w:hAnsi="Times New Roman" w:cs="Times New Roman"/>
+          <w:sz w:val="24"/>
+          <w:szCs w:val="24"/>
+        </w:rPr>
+      </w:pPr>
+      <w:r>
         <w:rPr>
           <w:rFonts w:ascii="Times New Roman" w:eastAsia="Times New Roman" w:hAnsi="Times New Roman" w:cs="Times New Roman"/>
           <w:i/>
@@ -275,35 +282,6 @@
           <w:sz w:val="28"/>
           <w:szCs w:val="28"/>
         </w:rPr>
-      </w:pPr>
-      <w:r>
-        <w:rPr>
-          <w:rFonts w:ascii="Times New Roman" w:eastAsia="Times New Roman" w:hAnsi="Times New Roman" w:cs="Times New Roman"/>
-          <w:i/>
-          <w:color w:val="1F3864" w:themeColor="accent1" w:themeShade="80"/>
-          <w:sz w:val="28"/>
-          <w:szCs w:val="28"/>
-        </w:rPr>
-        <w:t>Weber State University</w:t>
-      </w:r>
-    </w:p>
-    <w:p>
-      <w:pPr>
-        <w:jc w:val="center"/>
-        <w:rPr>
-          <w:rFonts w:ascii="Times New Roman" w:eastAsia="Times New Roman" w:hAnsi="Times New Roman" w:cs="Times New Roman"/>
-          <w:sz w:val="24"/>
-          <w:szCs w:val="24"/>
-        </w:rPr>
-      </w:pPr>
-      <w:r>
-        <w:rPr>
-          <w:rFonts w:ascii="Times New Roman" w:eastAsia="Times New Roman" w:hAnsi="Times New Roman" w:cs="Times New Roman"/>
-          <w:i/>
-          <w:color w:val="1F3864" w:themeColor="accent1" w:themeShade="80"/>
-          <w:sz w:val="28"/>
-          <w:szCs w:val="28"/>
-        </w:rPr>
         <w:t>September 16, 2017</w:t>
       </w:r>
       <w:r>
@@ -330,7 +308,7 @@
           <w:color w:val="000000"/>
           <w:sz w:val="23"/>
           <w:szCs w:val="23"/>
-          <w:lang w:val="en" w:eastAsia="zh-CN"/>
+          <w:lang w:eastAsia="zh-CN"/>
         </w:rPr>
         <w:id w:val="115033824"/>
         <w:docPartObj>
@@ -4627,7 +4605,7 @@
           <w:pPr>
             <w:spacing w:line="240" w:lineRule="auto"/>
             <w:sectPr>
-              <w:footerReference w:type="default" r:id="rId10"/>
+              <w:footerReference w:type="default" r:id="rId9"/>
               <w:pgSz w:w="12240" w:h="15840"/>
               <w:pgMar w:top="1440" w:right="1440" w:bottom="1440" w:left="1440" w:header="0" w:footer="720" w:gutter="0"/>
               <w:pgNumType w:start="0"/>
@@ -5203,7 +5181,7 @@
         <w:tblpPr w:leftFromText="180" w:rightFromText="180" w:vertAnchor="text" w:horzAnchor="margin" w:tblpY="33"/>
         <w:tblW w:w="9360" w:type="dxa"/>
         <w:tblLayout w:type="fixed"/>
-        <w:tblLook w:val="0600" w:firstRow="0" w:lastRow="0" w:firstColumn="0" w:lastColumn="0" w:noHBand="1" w:noVBand="1"/>
+        <w:tblLook w:val="0600"/>
       </w:tblPr>
       <w:tblGrid>
         <w:gridCol w:w="1807"/>
@@ -9616,7 +9594,7 @@
           <w:lang w:val="en-US" w:eastAsia="en-US"/>
         </w:rPr>
         <w:drawing>
-          <wp:inline distT="114300" distB="114300" distL="114300" distR="114300" wp14:anchorId="3C8EDEFE" wp14:editId="500D7B35">
+          <wp:inline distT="114300" distB="114300" distL="114300" distR="114300">
             <wp:extent cx="4933950" cy="2814882"/>
             <wp:effectExtent l="0" t="0" r="0" b="5080"/>
             <wp:docPr id="23" name="image44.png"/>
@@ -9629,7 +9607,7 @@
                     <pic:cNvPicPr preferRelativeResize="0"/>
                   </pic:nvPicPr>
                   <pic:blipFill>
-                    <a:blip r:embed="rId11"/>
+                    <a:blip r:embed="rId10"/>
                     <a:srcRect/>
                     <a:stretch>
                       <a:fillRect/>
@@ -9709,7 +9687,7 @@
           <w:lang w:val="en-US" w:eastAsia="en-US"/>
         </w:rPr>
         <w:drawing>
-          <wp:inline distT="0" distB="0" distL="0" distR="0" wp14:anchorId="303C7E4A" wp14:editId="1BC5B527">
+          <wp:inline distT="0" distB="0" distL="0" distR="0">
             <wp:extent cx="5038725" cy="2800914"/>
             <wp:effectExtent l="0" t="0" r="0" b="0"/>
             <wp:docPr id="5" name="image13.png"/>
@@ -9722,10 +9700,10 @@
                     <pic:cNvPicPr preferRelativeResize="0"/>
                   </pic:nvPicPr>
                   <pic:blipFill>
-                    <a:blip r:embed="rId12">
+                    <a:blip r:embed="rId11">
                       <a:extLst>
                         <a:ext uri="{28A0092B-C50C-407E-A947-70E740481C1C}">
-                          <a14:useLocalDpi xmlns:a14="http://schemas.microsoft.com/office/drawing/2010/main" val="0"/>
+                          <a14:useLocalDpi xmlns:a14="http://schemas.microsoft.com/office/drawing/2010/main" xmlns:wps="http://schemas.microsoft.com/office/word/2010/wordprocessingShape" xmlns:wpi="http://schemas.microsoft.com/office/word/2010/wordprocessingInk" xmlns:wpg="http://schemas.microsoft.com/office/word/2010/wordprocessingGroup" xmlns:w14="http://schemas.microsoft.com/office/word/2010/wordml" xmlns:w="http://schemas.openxmlformats.org/wordprocessingml/2006/main" xmlns:w10="urn:schemas-microsoft-com:office:word" xmlns:wp14="http://schemas.microsoft.com/office/word/2010/wordprocessingDrawing" xmlns:v="urn:schemas-microsoft-com:vml" xmlns:o="urn:schemas-microsoft-com:office:office" xmlns:mv="urn:schemas-microsoft-com:mac:vml" xmlns:mc="http://schemas.openxmlformats.org/markup-compatibility/2006" xmlns:mo="http://schemas.microsoft.com/office/mac/office/2008/main" xmlns:wpc="http://schemas.microsoft.com/office/word/2010/wordprocessingCanvas" xmlns="" val="0"/>
                         </a:ext>
                       </a:extLst>
                     </a:blip>
@@ -9829,7 +9807,7 @@
           <w:lang w:val="en-US" w:eastAsia="en-US"/>
         </w:rPr>
         <w:drawing>
-          <wp:inline distT="114300" distB="114300" distL="114300" distR="114300" wp14:anchorId="0AC34B99" wp14:editId="0137E96E">
+          <wp:inline distT="114300" distB="114300" distL="114300" distR="114300">
             <wp:extent cx="4781550" cy="2732314"/>
             <wp:effectExtent l="0" t="0" r="0" b="0"/>
             <wp:docPr id="17" name="image34.png"/>
@@ -9842,7 +9820,7 @@
                     <pic:cNvPicPr preferRelativeResize="0"/>
                   </pic:nvPicPr>
                   <pic:blipFill>
-                    <a:blip r:embed="rId13"/>
+                    <a:blip r:embed="rId12"/>
                     <a:srcRect/>
                     <a:stretch>
                       <a:fillRect/>
@@ -9942,7 +9920,7 @@
           <w:lang w:val="en-US" w:eastAsia="en-US"/>
         </w:rPr>
         <w:drawing>
-          <wp:anchor distT="0" distB="0" distL="114300" distR="114300" simplePos="0" relativeHeight="251633664" behindDoc="1" locked="0" layoutInCell="1" allowOverlap="1" wp14:anchorId="5902C0F4" wp14:editId="59B13FFC">
+          <wp:anchor distT="0" distB="0" distL="114300" distR="114300" simplePos="0" relativeHeight="251633664" behindDoc="1" locked="0" layoutInCell="1" allowOverlap="1">
             <wp:simplePos x="0" y="0"/>
             <wp:positionH relativeFrom="column">
               <wp:posOffset>552449</wp:posOffset>
@@ -9963,10 +9941,10 @@
                     <pic:cNvPicPr preferRelativeResize="0"/>
                   </pic:nvPicPr>
                   <pic:blipFill>
-                    <a:blip r:embed="rId14">
+                    <a:blip r:embed="rId13">
                       <a:extLst>
                         <a:ext uri="{28A0092B-C50C-407E-A947-70E740481C1C}">
-                          <a14:useLocalDpi xmlns:a14="http://schemas.microsoft.com/office/drawing/2010/main" val="0"/>
+                          <a14:useLocalDpi xmlns:a14="http://schemas.microsoft.com/office/drawing/2010/main" xmlns:wps="http://schemas.microsoft.com/office/word/2010/wordprocessingShape" xmlns:wpi="http://schemas.microsoft.com/office/word/2010/wordprocessingInk" xmlns:wpg="http://schemas.microsoft.com/office/word/2010/wordprocessingGroup" xmlns:w14="http://schemas.microsoft.com/office/word/2010/wordml" xmlns:w="http://schemas.openxmlformats.org/wordprocessingml/2006/main" xmlns:w10="urn:schemas-microsoft-com:office:word" xmlns:wp14="http://schemas.microsoft.com/office/word/2010/wordprocessingDrawing" xmlns:v="urn:schemas-microsoft-com:vml" xmlns:o="urn:schemas-microsoft-com:office:office" xmlns:mv="urn:schemas-microsoft-com:mac:vml" xmlns:mc="http://schemas.openxmlformats.org/markup-compatibility/2006" xmlns:mo="http://schemas.microsoft.com/office/mac/office/2008/main" xmlns:wpc="http://schemas.microsoft.com/office/word/2010/wordprocessingCanvas" xmlns="" val="0"/>
                         </a:ext>
                       </a:extLst>
                     </a:blip>
@@ -9988,12 +9966,6 @@
                 </pic:pic>
               </a:graphicData>
             </a:graphic>
-            <wp14:sizeRelH relativeFrom="margin">
-              <wp14:pctWidth>0</wp14:pctWidth>
-            </wp14:sizeRelH>
-            <wp14:sizeRelV relativeFrom="margin">
-              <wp14:pctHeight>0</wp14:pctHeight>
-            </wp14:sizeRelV>
           </wp:anchor>
         </w:drawing>
       </w:r>
@@ -10005,7 +9977,7 @@
           <w:lang w:val="en-US" w:eastAsia="en-US"/>
         </w:rPr>
         <w:drawing>
-          <wp:inline distT="0" distB="0" distL="0" distR="0" wp14:anchorId="7FF088B3" wp14:editId="49B93948">
+          <wp:inline distT="0" distB="0" distL="0" distR="0">
             <wp:extent cx="4847869" cy="3228975"/>
             <wp:effectExtent l="0" t="0" r="0" b="0"/>
             <wp:docPr id="1" name="image4.png"/>
@@ -10018,10 +9990,10 @@
                     <pic:cNvPicPr preferRelativeResize="0"/>
                   </pic:nvPicPr>
                   <pic:blipFill rotWithShape="1">
-                    <a:blip r:embed="rId15">
+                    <a:blip r:embed="rId14">
                       <a:extLst>
                         <a:ext uri="{28A0092B-C50C-407E-A947-70E740481C1C}">
-                          <a14:useLocalDpi xmlns:a14="http://schemas.microsoft.com/office/drawing/2010/main" val="0"/>
+                          <a14:useLocalDpi xmlns:a14="http://schemas.microsoft.com/office/drawing/2010/main" xmlns:wps="http://schemas.microsoft.com/office/word/2010/wordprocessingShape" xmlns:wpi="http://schemas.microsoft.com/office/word/2010/wordprocessingInk" xmlns:wpg="http://schemas.microsoft.com/office/word/2010/wordprocessingGroup" xmlns:w14="http://schemas.microsoft.com/office/word/2010/wordml" xmlns:w="http://schemas.openxmlformats.org/wordprocessingml/2006/main" xmlns:w10="urn:schemas-microsoft-com:office:word" xmlns:wp14="http://schemas.microsoft.com/office/word/2010/wordprocessingDrawing" xmlns:v="urn:schemas-microsoft-com:vml" xmlns:o="urn:schemas-microsoft-com:office:office" xmlns:mv="urn:schemas-microsoft-com:mac:vml" xmlns:mc="http://schemas.openxmlformats.org/markup-compatibility/2006" xmlns:mo="http://schemas.microsoft.com/office/mac/office/2008/main" xmlns:wpc="http://schemas.microsoft.com/office/word/2010/wordprocessingCanvas" xmlns="" val="0"/>
                         </a:ext>
                       </a:extLst>
                     </a:blip>
@@ -10041,7 +10013,7 @@
                     </a:ln>
                     <a:extLst>
                       <a:ext uri="{53640926-AAD7-44d8-BBD7-CCE9431645EC}">
-                        <a14:shadowObscured xmlns:a14="http://schemas.microsoft.com/office/drawing/2010/main"/>
+                        <a14:shadowObscured xmlns:a14="http://schemas.microsoft.com/office/drawing/2010/main" xmlns:wps="http://schemas.microsoft.com/office/word/2010/wordprocessingShape" xmlns:wpi="http://schemas.microsoft.com/office/word/2010/wordprocessingInk" xmlns:wpg="http://schemas.microsoft.com/office/word/2010/wordprocessingGroup" xmlns:w14="http://schemas.microsoft.com/office/word/2010/wordml" xmlns:w="http://schemas.openxmlformats.org/wordprocessingml/2006/main" xmlns:w10="urn:schemas-microsoft-com:office:word" xmlns:wp14="http://schemas.microsoft.com/office/word/2010/wordprocessingDrawing" xmlns:v="urn:schemas-microsoft-com:vml" xmlns:o="urn:schemas-microsoft-com:office:office" xmlns:mv="urn:schemas-microsoft-com:mac:vml" xmlns:mc="http://schemas.openxmlformats.org/markup-compatibility/2006" xmlns:mo="http://schemas.microsoft.com/office/mac/office/2008/main" xmlns:wpc="http://schemas.microsoft.com/office/word/2010/wordprocessingCanvas" xmlns=""/>
                       </a:ext>
                     </a:extLst>
                   </pic:spPr>
@@ -10110,7 +10082,7 @@
           <w:lang w:val="en-US" w:eastAsia="en-US"/>
         </w:rPr>
         <w:drawing>
-          <wp:inline distT="114300" distB="114300" distL="114300" distR="114300" wp14:anchorId="61D75B8B" wp14:editId="1DDFBBEA">
+          <wp:inline distT="114300" distB="114300" distL="114300" distR="114300">
             <wp:extent cx="5867400" cy="3343275"/>
             <wp:effectExtent l="0" t="0" r="0" b="0"/>
             <wp:docPr id="22" name="image41.png"/>
@@ -10123,7 +10095,7 @@
                     <pic:cNvPicPr preferRelativeResize="0"/>
                   </pic:nvPicPr>
                   <pic:blipFill>
-                    <a:blip r:embed="rId16"/>
+                    <a:blip r:embed="rId15"/>
                     <a:srcRect/>
                     <a:stretch>
                       <a:fillRect/>
@@ -10214,7 +10186,7 @@
           <w:lang w:val="en-US" w:eastAsia="en-US"/>
         </w:rPr>
         <w:drawing>
-          <wp:inline distT="114300" distB="114300" distL="114300" distR="114300" wp14:anchorId="2B38C05F" wp14:editId="3B38D77A">
+          <wp:inline distT="114300" distB="114300" distL="114300" distR="114300">
             <wp:extent cx="5943600" cy="3876675"/>
             <wp:effectExtent l="0" t="0" r="0" b="0"/>
             <wp:docPr id="7" name="image16.png"/>
@@ -10227,7 +10199,7 @@
                     <pic:cNvPicPr preferRelativeResize="0"/>
                   </pic:nvPicPr>
                   <pic:blipFill>
-                    <a:blip r:embed="rId17"/>
+                    <a:blip r:embed="rId16"/>
                     <a:srcRect/>
                     <a:stretch>
                       <a:fillRect/>
@@ -10318,7 +10290,7 @@
           <w:lang w:val="en-US" w:eastAsia="en-US"/>
         </w:rPr>
         <w:drawing>
-          <wp:inline distT="114300" distB="114300" distL="114300" distR="114300" wp14:anchorId="0EAF2A6E" wp14:editId="70FB7FE5">
+          <wp:inline distT="114300" distB="114300" distL="114300" distR="114300">
             <wp:extent cx="5943600" cy="3362325"/>
             <wp:effectExtent l="0" t="0" r="0" b="0"/>
             <wp:docPr id="14" name="image28.png"/>
@@ -10331,7 +10303,7 @@
                     <pic:cNvPicPr preferRelativeResize="0"/>
                   </pic:nvPicPr>
                   <pic:blipFill>
-                    <a:blip r:embed="rId18"/>
+                    <a:blip r:embed="rId17"/>
                     <a:srcRect/>
                     <a:stretch>
                       <a:fillRect/>
@@ -10421,7 +10393,7 @@
           <w:lang w:val="en-US" w:eastAsia="en-US"/>
         </w:rPr>
         <w:drawing>
-          <wp:inline distT="0" distB="0" distL="0" distR="0" wp14:anchorId="7B666E65" wp14:editId="23A622C9">
+          <wp:inline distT="0" distB="0" distL="0" distR="0">
             <wp:extent cx="4981575" cy="3620770"/>
             <wp:effectExtent l="171450" t="171450" r="200025" b="189230"/>
             <wp:docPr id="2" name="image5.png"/>
@@ -10434,10 +10406,10 @@
                     <pic:cNvPicPr preferRelativeResize="0"/>
                   </pic:nvPicPr>
                   <pic:blipFill>
-                    <a:blip r:embed="rId19">
+                    <a:blip r:embed="rId18">
                       <a:extLst>
                         <a:ext uri="{28A0092B-C50C-407E-A947-70E740481C1C}">
-                          <a14:useLocalDpi xmlns:a14="http://schemas.microsoft.com/office/drawing/2010/main" val="0"/>
+                          <a14:useLocalDpi xmlns:a14="http://schemas.microsoft.com/office/drawing/2010/main" xmlns:wps="http://schemas.microsoft.com/office/word/2010/wordprocessingShape" xmlns:wpi="http://schemas.microsoft.com/office/word/2010/wordprocessingInk" xmlns:wpg="http://schemas.microsoft.com/office/word/2010/wordprocessingGroup" xmlns:w14="http://schemas.microsoft.com/office/word/2010/wordml" xmlns:w="http://schemas.openxmlformats.org/wordprocessingml/2006/main" xmlns:w10="urn:schemas-microsoft-com:office:word" xmlns:wp14="http://schemas.microsoft.com/office/word/2010/wordprocessingDrawing" xmlns:v="urn:schemas-microsoft-com:vml" xmlns:o="urn:schemas-microsoft-com:office:office" xmlns:mv="urn:schemas-microsoft-com:mac:vml" xmlns:mc="http://schemas.openxmlformats.org/markup-compatibility/2006" xmlns:mo="http://schemas.microsoft.com/office/mac/office/2008/main" xmlns:wpc="http://schemas.microsoft.com/office/word/2010/wordprocessingCanvas" xmlns="" val="0"/>
                         </a:ext>
                       </a:extLst>
                     </a:blip>
@@ -10539,7 +10511,7 @@
           <w:lang w:val="en-US" w:eastAsia="en-US"/>
         </w:rPr>
         <w:drawing>
-          <wp:inline distT="114300" distB="114300" distL="114300" distR="114300" wp14:anchorId="379149DE" wp14:editId="5BCBA31D">
+          <wp:inline distT="114300" distB="114300" distL="114300" distR="114300">
             <wp:extent cx="5943600" cy="3400425"/>
             <wp:effectExtent l="0" t="0" r="0" b="0"/>
             <wp:docPr id="10" name="image19.png"/>
@@ -10552,7 +10524,7 @@
                     <pic:cNvPicPr preferRelativeResize="0"/>
                   </pic:nvPicPr>
                   <pic:blipFill>
-                    <a:blip r:embed="rId20"/>
+                    <a:blip r:embed="rId19"/>
                     <a:srcRect/>
                     <a:stretch>
                       <a:fillRect/>
@@ -10637,7 +10609,7 @@
           <w:lang w:val="en-US" w:eastAsia="en-US"/>
         </w:rPr>
         <w:drawing>
-          <wp:inline distT="0" distB="0" distL="0" distR="0" wp14:anchorId="2E3D64BB" wp14:editId="044E2192">
+          <wp:inline distT="0" distB="0" distL="0" distR="0">
             <wp:extent cx="4410075" cy="3640910"/>
             <wp:effectExtent l="133350" t="114300" r="123825" b="169545"/>
             <wp:docPr id="16" name="image31.png"/>
@@ -10650,10 +10622,10 @@
                     <pic:cNvPicPr preferRelativeResize="0"/>
                   </pic:nvPicPr>
                   <pic:blipFill>
-                    <a:blip r:embed="rId21">
+                    <a:blip r:embed="rId20">
                       <a:extLst>
                         <a:ext uri="{28A0092B-C50C-407E-A947-70E740481C1C}">
-                          <a14:useLocalDpi xmlns:a14="http://schemas.microsoft.com/office/drawing/2010/main" val="0"/>
+                          <a14:useLocalDpi xmlns:a14="http://schemas.microsoft.com/office/drawing/2010/main" xmlns:wps="http://schemas.microsoft.com/office/word/2010/wordprocessingShape" xmlns:wpi="http://schemas.microsoft.com/office/word/2010/wordprocessingInk" xmlns:wpg="http://schemas.microsoft.com/office/word/2010/wordprocessingGroup" xmlns:w14="http://schemas.microsoft.com/office/word/2010/wordml" xmlns:w="http://schemas.openxmlformats.org/wordprocessingml/2006/main" xmlns:w10="urn:schemas-microsoft-com:office:word" xmlns:wp14="http://schemas.microsoft.com/office/word/2010/wordprocessingDrawing" xmlns:v="urn:schemas-microsoft-com:vml" xmlns:o="urn:schemas-microsoft-com:office:office" xmlns:mv="urn:schemas-microsoft-com:mac:vml" xmlns:mc="http://schemas.openxmlformats.org/markup-compatibility/2006" xmlns:mo="http://schemas.microsoft.com/office/mac/office/2008/main" xmlns:wpc="http://schemas.microsoft.com/office/word/2010/wordprocessingCanvas" xmlns="" val="0"/>
                         </a:ext>
                       </a:extLst>
                     </a:blip>
@@ -10780,7 +10752,7 @@
           <w:lang w:val="en-US" w:eastAsia="en-US"/>
         </w:rPr>
         <w:drawing>
-          <wp:inline distT="114300" distB="114300" distL="114300" distR="114300" wp14:anchorId="446A8407" wp14:editId="4557DDE7">
+          <wp:inline distT="114300" distB="114300" distL="114300" distR="114300">
             <wp:extent cx="5048250" cy="3023351"/>
             <wp:effectExtent l="114300" t="114300" r="152400" b="139065"/>
             <wp:docPr id="3" name="image9.png"/>
@@ -10793,7 +10765,7 @@
                     <pic:cNvPicPr preferRelativeResize="0"/>
                   </pic:nvPicPr>
                   <pic:blipFill rotWithShape="1">
-                    <a:blip r:embed="rId22"/>
+                    <a:blip r:embed="rId21"/>
                     <a:srcRect l="2665" t="4150" r="1220" b="44128"/>
                     <a:stretch/>
                   </pic:blipFill>
@@ -10840,7 +10812,7 @@
                     </a:sp3d>
                     <a:extLst>
                       <a:ext uri="{53640926-AAD7-44d8-BBD7-CCE9431645EC}">
-                        <a14:shadowObscured xmlns:a14="http://schemas.microsoft.com/office/drawing/2010/main"/>
+                        <a14:shadowObscured xmlns:a14="http://schemas.microsoft.com/office/drawing/2010/main" xmlns:wps="http://schemas.microsoft.com/office/word/2010/wordprocessingShape" xmlns:wpi="http://schemas.microsoft.com/office/word/2010/wordprocessingInk" xmlns:wpg="http://schemas.microsoft.com/office/word/2010/wordprocessingGroup" xmlns:w14="http://schemas.microsoft.com/office/word/2010/wordml" xmlns:w="http://schemas.openxmlformats.org/wordprocessingml/2006/main" xmlns:w10="urn:schemas-microsoft-com:office:word" xmlns:wp14="http://schemas.microsoft.com/office/word/2010/wordprocessingDrawing" xmlns:v="urn:schemas-microsoft-com:vml" xmlns:o="urn:schemas-microsoft-com:office:office" xmlns:mv="urn:schemas-microsoft-com:mac:vml" xmlns:mc="http://schemas.openxmlformats.org/markup-compatibility/2006" xmlns:mo="http://schemas.microsoft.com/office/mac/office/2008/main" xmlns:wpc="http://schemas.microsoft.com/office/word/2010/wordprocessingCanvas" xmlns=""/>
                       </a:ext>
                     </a:extLst>
                   </pic:spPr>
@@ -10903,7 +10875,7 @@
           <w:lang w:val="en-US" w:eastAsia="en-US"/>
         </w:rPr>
         <w:drawing>
-          <wp:inline distT="114300" distB="114300" distL="114300" distR="114300" wp14:anchorId="56E8CD32" wp14:editId="3C14CEAE">
+          <wp:inline distT="114300" distB="114300" distL="114300" distR="114300">
             <wp:extent cx="5010150" cy="3460536"/>
             <wp:effectExtent l="114300" t="114300" r="152400" b="140335"/>
             <wp:docPr id="11" name="image23.png"/>
@@ -10916,7 +10888,7 @@
                     <pic:cNvPicPr preferRelativeResize="0"/>
                   </pic:nvPicPr>
                   <pic:blipFill rotWithShape="1">
-                    <a:blip r:embed="rId23"/>
+                    <a:blip r:embed="rId22"/>
                     <a:srcRect t="4416" b="39610"/>
                     <a:stretch/>
                   </pic:blipFill>
@@ -10963,7 +10935,7 @@
                     </a:sp3d>
                     <a:extLst>
                       <a:ext uri="{53640926-AAD7-44d8-BBD7-CCE9431645EC}">
-                        <a14:shadowObscured xmlns:a14="http://schemas.microsoft.com/office/drawing/2010/main"/>
+                        <a14:shadowObscured xmlns:a14="http://schemas.microsoft.com/office/drawing/2010/main" xmlns:wps="http://schemas.microsoft.com/office/word/2010/wordprocessingShape" xmlns:wpi="http://schemas.microsoft.com/office/word/2010/wordprocessingInk" xmlns:wpg="http://schemas.microsoft.com/office/word/2010/wordprocessingGroup" xmlns:w14="http://schemas.microsoft.com/office/word/2010/wordml" xmlns:w="http://schemas.openxmlformats.org/wordprocessingml/2006/main" xmlns:w10="urn:schemas-microsoft-com:office:word" xmlns:wp14="http://schemas.microsoft.com/office/word/2010/wordprocessingDrawing" xmlns:v="urn:schemas-microsoft-com:vml" xmlns:o="urn:schemas-microsoft-com:office:office" xmlns:mv="urn:schemas-microsoft-com:mac:vml" xmlns:mc="http://schemas.openxmlformats.org/markup-compatibility/2006" xmlns:mo="http://schemas.microsoft.com/office/mac/office/2008/main" xmlns:wpc="http://schemas.microsoft.com/office/word/2010/wordprocessingCanvas" xmlns=""/>
                       </a:ext>
                     </a:extLst>
                   </pic:spPr>
@@ -11013,7 +10985,7 @@
           <w:lang w:val="en-US" w:eastAsia="en-US"/>
         </w:rPr>
         <w:drawing>
-          <wp:inline distT="114300" distB="114300" distL="114300" distR="114300" wp14:anchorId="0549C90C" wp14:editId="7AB2910C">
+          <wp:inline distT="114300" distB="114300" distL="114300" distR="114300">
             <wp:extent cx="4562475" cy="4672149"/>
             <wp:effectExtent l="114300" t="114300" r="104775" b="147955"/>
             <wp:docPr id="20" name="image38.png"/>
@@ -11026,7 +10998,7 @@
                     <pic:cNvPicPr preferRelativeResize="0"/>
                   </pic:nvPicPr>
                   <pic:blipFill>
-                    <a:blip r:embed="rId24"/>
+                    <a:blip r:embed="rId23"/>
                     <a:srcRect/>
                     <a:stretch>
                       <a:fillRect/>
@@ -11130,7 +11102,7 @@
           <w:lang w:val="en-US" w:eastAsia="en-US"/>
         </w:rPr>
         <w:drawing>
-          <wp:inline distT="114300" distB="114300" distL="114300" distR="114300" wp14:anchorId="2F736256" wp14:editId="78904326">
+          <wp:inline distT="114300" distB="114300" distL="114300" distR="114300">
             <wp:extent cx="5286375" cy="2117939"/>
             <wp:effectExtent l="133350" t="114300" r="142875" b="149225"/>
             <wp:docPr id="8" name="image17.png"/>
@@ -11143,7 +11115,7 @@
                     <pic:cNvPicPr preferRelativeResize="0"/>
                   </pic:nvPicPr>
                   <pic:blipFill rotWithShape="1">
-                    <a:blip r:embed="rId25"/>
+                    <a:blip r:embed="rId24"/>
                     <a:srcRect t="5798" b="33816"/>
                     <a:stretch/>
                   </pic:blipFill>
@@ -11187,7 +11159,7 @@
                     </a:sp3d>
                     <a:extLst>
                       <a:ext uri="{53640926-AAD7-44d8-BBD7-CCE9431645EC}">
-                        <a14:shadowObscured xmlns:a14="http://schemas.microsoft.com/office/drawing/2010/main"/>
+                        <a14:shadowObscured xmlns:a14="http://schemas.microsoft.com/office/drawing/2010/main" xmlns:wps="http://schemas.microsoft.com/office/word/2010/wordprocessingShape" xmlns:wpi="http://schemas.microsoft.com/office/word/2010/wordprocessingInk" xmlns:wpg="http://schemas.microsoft.com/office/word/2010/wordprocessingGroup" xmlns:w14="http://schemas.microsoft.com/office/word/2010/wordml" xmlns:w="http://schemas.openxmlformats.org/wordprocessingml/2006/main" xmlns:w10="urn:schemas-microsoft-com:office:word" xmlns:wp14="http://schemas.microsoft.com/office/word/2010/wordprocessingDrawing" xmlns:v="urn:schemas-microsoft-com:vml" xmlns:o="urn:schemas-microsoft-com:office:office" xmlns:mv="urn:schemas-microsoft-com:mac:vml" xmlns:mc="http://schemas.openxmlformats.org/markup-compatibility/2006" xmlns:mo="http://schemas.microsoft.com/office/mac/office/2008/main" xmlns:wpc="http://schemas.microsoft.com/office/word/2010/wordprocessingCanvas" xmlns=""/>
                       </a:ext>
                     </a:extLst>
                   </pic:spPr>
@@ -12013,7 +11985,7 @@
           <w:lang w:val="en-US" w:eastAsia="en-US"/>
         </w:rPr>
         <w:drawing>
-          <wp:inline distT="0" distB="0" distL="0" distR="0" wp14:anchorId="516CF4B3" wp14:editId="5BF46672">
+          <wp:inline distT="0" distB="0" distL="0" distR="0">
             <wp:extent cx="5495925" cy="3629025"/>
             <wp:effectExtent l="0" t="0" r="9525" b="9525"/>
             <wp:docPr id="25" name="image46.png" descr="3750 use case(1).png"/>
@@ -12026,10 +11998,10 @@
                     <pic:cNvPicPr preferRelativeResize="0"/>
                   </pic:nvPicPr>
                   <pic:blipFill>
-                    <a:blip r:embed="rId26">
+                    <a:blip r:embed="rId25">
                       <a:extLst>
                         <a:ext uri="{28A0092B-C50C-407E-A947-70E740481C1C}">
-                          <a14:useLocalDpi xmlns:a14="http://schemas.microsoft.com/office/drawing/2010/main" val="0"/>
+                          <a14:useLocalDpi xmlns:a14="http://schemas.microsoft.com/office/drawing/2010/main" xmlns:wps="http://schemas.microsoft.com/office/word/2010/wordprocessingShape" xmlns:wpi="http://schemas.microsoft.com/office/word/2010/wordprocessingInk" xmlns:wpg="http://schemas.microsoft.com/office/word/2010/wordprocessingGroup" xmlns:w14="http://schemas.microsoft.com/office/word/2010/wordml" xmlns:w="http://schemas.openxmlformats.org/wordprocessingml/2006/main" xmlns:w10="urn:schemas-microsoft-com:office:word" xmlns:wp14="http://schemas.microsoft.com/office/word/2010/wordprocessingDrawing" xmlns:v="urn:schemas-microsoft-com:vml" xmlns:o="urn:schemas-microsoft-com:office:office" xmlns:mv="urn:schemas-microsoft-com:mac:vml" xmlns:mc="http://schemas.openxmlformats.org/markup-compatibility/2006" xmlns:mo="http://schemas.microsoft.com/office/mac/office/2008/main" xmlns:wpc="http://schemas.microsoft.com/office/word/2010/wordprocessingCanvas" xmlns="" val="0"/>
                         </a:ext>
                       </a:extLst>
                     </a:blip>
@@ -12114,7 +12086,7 @@
           <w:lang w:val="en-US" w:eastAsia="en-US"/>
         </w:rPr>
         <w:drawing>
-          <wp:inline distT="0" distB="0" distL="0" distR="0" wp14:anchorId="4A0B0113" wp14:editId="233511B1">
+          <wp:inline distT="0" distB="0" distL="0" distR="0">
             <wp:extent cx="2718392" cy="1061720"/>
             <wp:effectExtent l="0" t="0" r="6350" b="5080"/>
             <wp:docPr id="13" name="image25.png" descr="bleh.png"/>
@@ -12127,10 +12099,10 @@
                     <pic:cNvPicPr preferRelativeResize="0"/>
                   </pic:nvPicPr>
                   <pic:blipFill>
-                    <a:blip r:embed="rId27">
+                    <a:blip r:embed="rId26">
                       <a:extLst>
                         <a:ext uri="{28A0092B-C50C-407E-A947-70E740481C1C}">
-                          <a14:useLocalDpi xmlns:a14="http://schemas.microsoft.com/office/drawing/2010/main" val="0"/>
+                          <a14:useLocalDpi xmlns:a14="http://schemas.microsoft.com/office/drawing/2010/main" xmlns:wps="http://schemas.microsoft.com/office/word/2010/wordprocessingShape" xmlns:wpi="http://schemas.microsoft.com/office/word/2010/wordprocessingInk" xmlns:wpg="http://schemas.microsoft.com/office/word/2010/wordprocessingGroup" xmlns:w14="http://schemas.microsoft.com/office/word/2010/wordml" xmlns:w="http://schemas.openxmlformats.org/wordprocessingml/2006/main" xmlns:w10="urn:schemas-microsoft-com:office:word" xmlns:wp14="http://schemas.microsoft.com/office/word/2010/wordprocessingDrawing" xmlns:v="urn:schemas-microsoft-com:vml" xmlns:o="urn:schemas-microsoft-com:office:office" xmlns:mv="urn:schemas-microsoft-com:mac:vml" xmlns:mc="http://schemas.openxmlformats.org/markup-compatibility/2006" xmlns:mo="http://schemas.microsoft.com/office/mac/office/2008/main" xmlns:wpc="http://schemas.microsoft.com/office/word/2010/wordprocessingCanvas" xmlns="" val="0"/>
                         </a:ext>
                       </a:extLst>
                     </a:blip>
@@ -12376,7 +12348,7 @@
           <w:lang w:val="en-US" w:eastAsia="en-US"/>
         </w:rPr>
         <w:drawing>
-          <wp:inline distT="0" distB="0" distL="0" distR="0" wp14:anchorId="45F47A55" wp14:editId="4F05F036">
+          <wp:inline distT="0" distB="0" distL="0" distR="0">
             <wp:extent cx="2619375" cy="1047750"/>
             <wp:effectExtent l="0" t="0" r="9525" b="0"/>
             <wp:docPr id="12" name="image24.png" descr="bleh.png"/>
@@ -12389,10 +12361,10 @@
                     <pic:cNvPicPr preferRelativeResize="0"/>
                   </pic:nvPicPr>
                   <pic:blipFill>
-                    <a:blip r:embed="rId27">
+                    <a:blip r:embed="rId26">
                       <a:extLst>
                         <a:ext uri="{28A0092B-C50C-407E-A947-70E740481C1C}">
-                          <a14:useLocalDpi xmlns:a14="http://schemas.microsoft.com/office/drawing/2010/main" val="0"/>
+                          <a14:useLocalDpi xmlns:a14="http://schemas.microsoft.com/office/drawing/2010/main" xmlns:wps="http://schemas.microsoft.com/office/word/2010/wordprocessingShape" xmlns:wpi="http://schemas.microsoft.com/office/word/2010/wordprocessingInk" xmlns:wpg="http://schemas.microsoft.com/office/word/2010/wordprocessingGroup" xmlns:w14="http://schemas.microsoft.com/office/word/2010/wordml" xmlns:w="http://schemas.openxmlformats.org/wordprocessingml/2006/main" xmlns:w10="urn:schemas-microsoft-com:office:word" xmlns:wp14="http://schemas.microsoft.com/office/word/2010/wordprocessingDrawing" xmlns:v="urn:schemas-microsoft-com:vml" xmlns:o="urn:schemas-microsoft-com:office:office" xmlns:mv="urn:schemas-microsoft-com:mac:vml" xmlns:mc="http://schemas.openxmlformats.org/markup-compatibility/2006" xmlns:mo="http://schemas.microsoft.com/office/mac/office/2008/main" xmlns:wpc="http://schemas.microsoft.com/office/word/2010/wordprocessingCanvas" xmlns="" val="0"/>
                         </a:ext>
                       </a:extLst>
                     </a:blip>
@@ -12480,7 +12452,7 @@
           <w:lang w:val="en-US" w:eastAsia="en-US"/>
         </w:rPr>
         <w:drawing>
-          <wp:inline distT="0" distB="0" distL="0" distR="0" wp14:anchorId="31DD1F96" wp14:editId="0B117A6A">
+          <wp:inline distT="0" distB="0" distL="0" distR="0">
             <wp:extent cx="2619375" cy="1038718"/>
             <wp:effectExtent l="0" t="0" r="0" b="9525"/>
             <wp:docPr id="4" name="image12.png" descr="bleh.png"/>
@@ -12493,10 +12465,10 @@
                     <pic:cNvPicPr preferRelativeResize="0"/>
                   </pic:nvPicPr>
                   <pic:blipFill>
-                    <a:blip r:embed="rId27">
+                    <a:blip r:embed="rId26">
                       <a:extLst>
                         <a:ext uri="{28A0092B-C50C-407E-A947-70E740481C1C}">
-                          <a14:useLocalDpi xmlns:a14="http://schemas.microsoft.com/office/drawing/2010/main" val="0"/>
+                          <a14:useLocalDpi xmlns:a14="http://schemas.microsoft.com/office/drawing/2010/main" xmlns:wps="http://schemas.microsoft.com/office/word/2010/wordprocessingShape" xmlns:wpi="http://schemas.microsoft.com/office/word/2010/wordprocessingInk" xmlns:wpg="http://schemas.microsoft.com/office/word/2010/wordprocessingGroup" xmlns:w14="http://schemas.microsoft.com/office/word/2010/wordml" xmlns:w="http://schemas.openxmlformats.org/wordprocessingml/2006/main" xmlns:w10="urn:schemas-microsoft-com:office:word" xmlns:wp14="http://schemas.microsoft.com/office/word/2010/wordprocessingDrawing" xmlns:v="urn:schemas-microsoft-com:vml" xmlns:o="urn:schemas-microsoft-com:office:office" xmlns:mv="urn:schemas-microsoft-com:mac:vml" xmlns:mc="http://schemas.openxmlformats.org/markup-compatibility/2006" xmlns:mo="http://schemas.microsoft.com/office/mac/office/2008/main" xmlns:wpc="http://schemas.microsoft.com/office/word/2010/wordprocessingCanvas" xmlns="" val="0"/>
                         </a:ext>
                       </a:extLst>
                     </a:blip>
@@ -12804,7 +12776,7 @@
           <w:lang w:val="en-US" w:eastAsia="en-US"/>
         </w:rPr>
         <w:drawing>
-          <wp:inline distT="0" distB="0" distL="0" distR="0" wp14:anchorId="3891DB79" wp14:editId="4E9D75D1">
+          <wp:inline distT="0" distB="0" distL="0" distR="0">
             <wp:extent cx="2597177" cy="1071563"/>
             <wp:effectExtent l="0" t="0" r="0" b="0"/>
             <wp:docPr id="9" name="image18.png" descr="bleh.png"/>
@@ -12817,10 +12789,10 @@
                     <pic:cNvPicPr preferRelativeResize="0"/>
                   </pic:nvPicPr>
                   <pic:blipFill>
-                    <a:blip r:embed="rId27">
+                    <a:blip r:embed="rId26">
                       <a:extLst>
                         <a:ext uri="{28A0092B-C50C-407E-A947-70E740481C1C}">
-                          <a14:useLocalDpi xmlns:a14="http://schemas.microsoft.com/office/drawing/2010/main" val="0"/>
+                          <a14:useLocalDpi xmlns:a14="http://schemas.microsoft.com/office/drawing/2010/main" xmlns:wps="http://schemas.microsoft.com/office/word/2010/wordprocessingShape" xmlns:wpi="http://schemas.microsoft.com/office/word/2010/wordprocessingInk" xmlns:wpg="http://schemas.microsoft.com/office/word/2010/wordprocessingGroup" xmlns:w14="http://schemas.microsoft.com/office/word/2010/wordml" xmlns:w="http://schemas.openxmlformats.org/wordprocessingml/2006/main" xmlns:w10="urn:schemas-microsoft-com:office:word" xmlns:wp14="http://schemas.microsoft.com/office/word/2010/wordprocessingDrawing" xmlns:v="urn:schemas-microsoft-com:vml" xmlns:o="urn:schemas-microsoft-com:office:office" xmlns:mv="urn:schemas-microsoft-com:mac:vml" xmlns:mc="http://schemas.openxmlformats.org/markup-compatibility/2006" xmlns:mo="http://schemas.microsoft.com/office/mac/office/2008/main" xmlns:wpc="http://schemas.microsoft.com/office/word/2010/wordprocessingCanvas" xmlns="" val="0"/>
                         </a:ext>
                       </a:extLst>
                     </a:blip>
@@ -13191,7 +13163,7 @@
           <w:lang w:val="en-US" w:eastAsia="en-US"/>
         </w:rPr>
         <w:drawing>
-          <wp:inline distT="0" distB="0" distL="0" distR="0" wp14:anchorId="09BDA9FF" wp14:editId="4C2F51A9">
+          <wp:inline distT="0" distB="0" distL="0" distR="0">
             <wp:extent cx="2600325" cy="1076626"/>
             <wp:effectExtent l="0" t="0" r="0" b="9525"/>
             <wp:docPr id="24" name="image45.png" descr="bleh.png"/>
@@ -13204,10 +13176,10 @@
                     <pic:cNvPicPr preferRelativeResize="0"/>
                   </pic:nvPicPr>
                   <pic:blipFill>
-                    <a:blip r:embed="rId27">
+                    <a:blip r:embed="rId26">
                       <a:extLst>
                         <a:ext uri="{28A0092B-C50C-407E-A947-70E740481C1C}">
-                          <a14:useLocalDpi xmlns:a14="http://schemas.microsoft.com/office/drawing/2010/main" val="0"/>
+                          <a14:useLocalDpi xmlns:a14="http://schemas.microsoft.com/office/drawing/2010/main" xmlns:wps="http://schemas.microsoft.com/office/word/2010/wordprocessingShape" xmlns:wpi="http://schemas.microsoft.com/office/word/2010/wordprocessingInk" xmlns:wpg="http://schemas.microsoft.com/office/word/2010/wordprocessingGroup" xmlns:w14="http://schemas.microsoft.com/office/word/2010/wordml" xmlns:w="http://schemas.openxmlformats.org/wordprocessingml/2006/main" xmlns:w10="urn:schemas-microsoft-com:office:word" xmlns:wp14="http://schemas.microsoft.com/office/word/2010/wordprocessingDrawing" xmlns:v="urn:schemas-microsoft-com:vml" xmlns:o="urn:schemas-microsoft-com:office:office" xmlns:mv="urn:schemas-microsoft-com:mac:vml" xmlns:mc="http://schemas.openxmlformats.org/markup-compatibility/2006" xmlns:mo="http://schemas.microsoft.com/office/mac/office/2008/main" xmlns:wpc="http://schemas.microsoft.com/office/word/2010/wordprocessingCanvas" xmlns="" val="0"/>
                         </a:ext>
                       </a:extLst>
                     </a:blip>
@@ -13590,7 +13562,7 @@
           <w:lang w:val="en-US" w:eastAsia="en-US"/>
         </w:rPr>
         <w:drawing>
-          <wp:inline distT="0" distB="0" distL="0" distR="0" wp14:anchorId="4E5C98CF" wp14:editId="515F23ED">
+          <wp:inline distT="0" distB="0" distL="0" distR="0">
             <wp:extent cx="5747296" cy="3186113"/>
             <wp:effectExtent l="0" t="0" r="6350" b="0"/>
             <wp:docPr id="15" name="image29.png" descr="seq diag.png"/>
@@ -13603,10 +13575,10 @@
                     <pic:cNvPicPr preferRelativeResize="0"/>
                   </pic:nvPicPr>
                   <pic:blipFill>
-                    <a:blip r:embed="rId28">
+                    <a:blip r:embed="rId27">
                       <a:extLst>
                         <a:ext uri="{28A0092B-C50C-407E-A947-70E740481C1C}">
-                          <a14:useLocalDpi xmlns:a14="http://schemas.microsoft.com/office/drawing/2010/main" val="0"/>
+                          <a14:useLocalDpi xmlns:a14="http://schemas.microsoft.com/office/drawing/2010/main" xmlns:wps="http://schemas.microsoft.com/office/word/2010/wordprocessingShape" xmlns:wpi="http://schemas.microsoft.com/office/word/2010/wordprocessingInk" xmlns:wpg="http://schemas.microsoft.com/office/word/2010/wordprocessingGroup" xmlns:w14="http://schemas.microsoft.com/office/word/2010/wordml" xmlns:w="http://schemas.openxmlformats.org/wordprocessingml/2006/main" xmlns:w10="urn:schemas-microsoft-com:office:word" xmlns:wp14="http://schemas.microsoft.com/office/word/2010/wordprocessingDrawing" xmlns:v="urn:schemas-microsoft-com:vml" xmlns:o="urn:schemas-microsoft-com:office:office" xmlns:mv="urn:schemas-microsoft-com:mac:vml" xmlns:mc="http://schemas.openxmlformats.org/markup-compatibility/2006" xmlns:mo="http://schemas.microsoft.com/office/mac/office/2008/main" xmlns:wpc="http://schemas.microsoft.com/office/word/2010/wordprocessingCanvas" xmlns="" val="0"/>
                         </a:ext>
                       </a:extLst>
                     </a:blip>
@@ -13869,7 +13841,7 @@
           <w:lang w:val="en-US" w:eastAsia="en-US"/>
         </w:rPr>
         <w:drawing>
-          <wp:inline distT="0" distB="0" distL="0" distR="0" wp14:anchorId="49F2160F" wp14:editId="67452AEB">
+          <wp:inline distT="0" distB="0" distL="0" distR="0">
             <wp:extent cx="5943600" cy="7781925"/>
             <wp:effectExtent l="0" t="0" r="0" b="9525"/>
             <wp:docPr id="21" name="image39.png" descr="seq diag.png"/>
@@ -13882,10 +13854,10 @@
                     <pic:cNvPicPr preferRelativeResize="0"/>
                   </pic:nvPicPr>
                   <pic:blipFill>
-                    <a:blip r:embed="rId29">
+                    <a:blip r:embed="rId28">
                       <a:extLst>
                         <a:ext uri="{28A0092B-C50C-407E-A947-70E740481C1C}">
-                          <a14:useLocalDpi xmlns:a14="http://schemas.microsoft.com/office/drawing/2010/main" val="0"/>
+                          <a14:useLocalDpi xmlns:a14="http://schemas.microsoft.com/office/drawing/2010/main" xmlns:wps="http://schemas.microsoft.com/office/word/2010/wordprocessingShape" xmlns:wpi="http://schemas.microsoft.com/office/word/2010/wordprocessingInk" xmlns:wpg="http://schemas.microsoft.com/office/word/2010/wordprocessingGroup" xmlns:w14="http://schemas.microsoft.com/office/word/2010/wordml" xmlns:w="http://schemas.openxmlformats.org/wordprocessingml/2006/main" xmlns:w10="urn:schemas-microsoft-com:office:word" xmlns:wp14="http://schemas.microsoft.com/office/word/2010/wordprocessingDrawing" xmlns:v="urn:schemas-microsoft-com:vml" xmlns:o="urn:schemas-microsoft-com:office:office" xmlns:mv="urn:schemas-microsoft-com:mac:vml" xmlns:mc="http://schemas.openxmlformats.org/markup-compatibility/2006" xmlns:mo="http://schemas.microsoft.com/office/mac/office/2008/main" xmlns:wpc="http://schemas.microsoft.com/office/word/2010/wordprocessingCanvas" xmlns="" val="0"/>
                         </a:ext>
                       </a:extLst>
                     </a:blip>
@@ -13956,7 +13928,7 @@
           <w:lang w:val="en-US" w:eastAsia="en-US"/>
         </w:rPr>
         <w:drawing>
-          <wp:inline distT="114300" distB="114300" distL="114300" distR="114300" wp14:anchorId="638C61AB" wp14:editId="1B8BD755">
+          <wp:inline distT="114300" distB="114300" distL="114300" distR="114300">
             <wp:extent cx="5943600" cy="5943600"/>
             <wp:effectExtent l="0" t="0" r="0" b="0"/>
             <wp:docPr id="18" name="image35.jpg" descr="CMSClassDiagram-10.jpg"/>
@@ -13969,10 +13941,10 @@
                     <pic:cNvPicPr preferRelativeResize="0"/>
                   </pic:nvPicPr>
                   <pic:blipFill>
-                    <a:blip r:embed="rId30">
+                    <a:blip r:embed="rId29">
                       <a:extLst>
                         <a:ext uri="{BEBA8EAE-BF5A-486C-A8C5-ECC9F3942E4B}">
-                          <a14:imgProps xmlns:a14="http://schemas.microsoft.com/office/drawing/2010/main">
+                          <a14:imgProps xmlns:a14="http://schemas.microsoft.com/office/drawing/2010/main" xmlns:wps="http://schemas.microsoft.com/office/word/2010/wordprocessingShape" xmlns:wpi="http://schemas.microsoft.com/office/word/2010/wordprocessingInk" xmlns:wpg="http://schemas.microsoft.com/office/word/2010/wordprocessingGroup" xmlns:w14="http://schemas.microsoft.com/office/word/2010/wordml" xmlns:w="http://schemas.openxmlformats.org/wordprocessingml/2006/main" xmlns:w10="urn:schemas-microsoft-com:office:word" xmlns:wp14="http://schemas.microsoft.com/office/word/2010/wordprocessingDrawing" xmlns:v="urn:schemas-microsoft-com:vml" xmlns:o="urn:schemas-microsoft-com:office:office" xmlns:mv="urn:schemas-microsoft-com:mac:vml" xmlns:mc="http://schemas.openxmlformats.org/markup-compatibility/2006" xmlns:mo="http://schemas.microsoft.com/office/mac/office/2008/main" xmlns:wpc="http://schemas.microsoft.com/office/word/2010/wordprocessingCanvas" xmlns="">
                             <a14:imgLayer r:embed="rId31">
                               <a14:imgEffect>
                                 <a14:sharpenSoften amount="25000"/>
@@ -14113,7 +14085,7 @@
           <w:lang w:val="en-US" w:eastAsia="en-US"/>
         </w:rPr>
         <w:drawing>
-          <wp:inline distT="114300" distB="114300" distL="114300" distR="114300" wp14:anchorId="5ED0952B" wp14:editId="02F782CB">
+          <wp:inline distT="114300" distB="114300" distL="114300" distR="114300">
             <wp:extent cx="6218801" cy="6019800"/>
             <wp:effectExtent l="0" t="0" r="4445" b="0"/>
             <wp:docPr id="19" name="image36.jpg"/>
@@ -14129,7 +14101,7 @@
                     <a:blip r:embed="rId32">
                       <a:extLst>
                         <a:ext uri="{28A0092B-C50C-407E-A947-70E740481C1C}">
-                          <a14:useLocalDpi xmlns:a14="http://schemas.microsoft.com/office/drawing/2010/main" val="0"/>
+                          <a14:useLocalDpi xmlns:a14="http://schemas.microsoft.com/office/drawing/2010/main" xmlns:wps="http://schemas.microsoft.com/office/word/2010/wordprocessingShape" xmlns:wpi="http://schemas.microsoft.com/office/word/2010/wordprocessingInk" xmlns:wpg="http://schemas.microsoft.com/office/word/2010/wordprocessingGroup" xmlns:w14="http://schemas.microsoft.com/office/word/2010/wordml" xmlns:w="http://schemas.openxmlformats.org/wordprocessingml/2006/main" xmlns:w10="urn:schemas-microsoft-com:office:word" xmlns:wp14="http://schemas.microsoft.com/office/word/2010/wordprocessingDrawing" xmlns:v="urn:schemas-microsoft-com:vml" xmlns:o="urn:schemas-microsoft-com:office:office" xmlns:mv="urn:schemas-microsoft-com:mac:vml" xmlns:mc="http://schemas.openxmlformats.org/markup-compatibility/2006" xmlns:mo="http://schemas.microsoft.com/office/mac/office/2008/main" xmlns:wpc="http://schemas.microsoft.com/office/word/2010/wordprocessingCanvas" xmlns="" val="0"/>
                         </a:ext>
                       </a:extLst>
                     </a:blip>
@@ -15274,7 +15246,7 @@
 </file>
 
 <file path=word/endnotes.xml><?xml version="1.0" encoding="utf-8"?>
-<w:endnotes xmlns:wpc="http://schemas.microsoft.com/office/word/2010/wordprocessingCanvas" xmlns:mo="http://schemas.microsoft.com/office/mac/office/2008/main" xmlns:mc="http://schemas.openxmlformats.org/markup-compatibility/2006" xmlns:mv="urn:schemas-microsoft-com:mac:vml" xmlns:o="urn:schemas-microsoft-com:office:office" xmlns:r="http://schemas.openxmlformats.org/officeDocument/2006/relationships" xmlns:m="http://schemas.openxmlformats.org/officeDocument/2006/math" xmlns:v="urn:schemas-microsoft-com:vml" xmlns:wp14="http://schemas.microsoft.com/office/word/2010/wordprocessingDrawing" xmlns:wp="http://schemas.openxmlformats.org/drawingml/2006/wordprocessingDrawing" xmlns:w10="urn:schemas-microsoft-com:office:word" xmlns:w="http://schemas.openxmlformats.org/wordprocessingml/2006/main" xmlns:w14="http://schemas.microsoft.com/office/word/2010/wordml" xmlns:wpg="http://schemas.microsoft.com/office/word/2010/wordprocessingGroup" xmlns:wpi="http://schemas.microsoft.com/office/word/2010/wordprocessingInk" xmlns:wne="http://schemas.microsoft.com/office/word/2006/wordml" xmlns:wps="http://schemas.microsoft.com/office/word/2010/wordprocessingShape" mc:Ignorable="w14 wp14">
+<w:endnotes xmlns:ve="http://schemas.openxmlformats.org/markup-compatibility/2006" xmlns:o="urn:schemas-microsoft-com:office:office" xmlns:r="http://schemas.openxmlformats.org/officeDocument/2006/relationships" xmlns:m="http://schemas.openxmlformats.org/officeDocument/2006/math" xmlns:v="urn:schemas-microsoft-com:vml" xmlns:wp="http://schemas.openxmlformats.org/drawingml/2006/wordprocessingDrawing" xmlns:w10="urn:schemas-microsoft-com:office:word" xmlns:w="http://schemas.openxmlformats.org/wordprocessingml/2006/main" xmlns:wne="http://schemas.microsoft.com/office/word/2006/wordml">
   <w:endnote w:type="separator" w:id="-1">
     <w:p>
       <w:pPr>
@@ -15299,7 +15271,7 @@
 </file>
 
 <file path=word/footer1.xml><?xml version="1.0" encoding="utf-8"?>
-<w:ftr xmlns:wpc="http://schemas.microsoft.com/office/word/2010/wordprocessingCanvas" xmlns:mo="http://schemas.microsoft.com/office/mac/office/2008/main" xmlns:mc="http://schemas.openxmlformats.org/markup-compatibility/2006" xmlns:mv="urn:schemas-microsoft-com:mac:vml" xmlns:o="urn:schemas-microsoft-com:office:office" xmlns:r="http://schemas.openxmlformats.org/officeDocument/2006/relationships" xmlns:m="http://schemas.openxmlformats.org/officeDocument/2006/math" xmlns:v="urn:schemas-microsoft-com:vml" xmlns:wp14="http://schemas.microsoft.com/office/word/2010/wordprocessingDrawing" xmlns:wp="http://schemas.openxmlformats.org/drawingml/2006/wordprocessingDrawing" xmlns:w10="urn:schemas-microsoft-com:office:word" xmlns:w="http://schemas.openxmlformats.org/wordprocessingml/2006/main" xmlns:w14="http://schemas.microsoft.com/office/word/2010/wordml" xmlns:wpg="http://schemas.microsoft.com/office/word/2010/wordprocessingGroup" xmlns:wpi="http://schemas.microsoft.com/office/word/2010/wordprocessingInk" xmlns:wne="http://schemas.microsoft.com/office/word/2006/wordml" xmlns:wps="http://schemas.microsoft.com/office/word/2010/wordprocessingShape" mc:Ignorable="w14 wp14">
+<w:ftr xmlns:ve="http://schemas.openxmlformats.org/markup-compatibility/2006" xmlns:o="urn:schemas-microsoft-com:office:office" xmlns:r="http://schemas.openxmlformats.org/officeDocument/2006/relationships" xmlns:m="http://schemas.openxmlformats.org/officeDocument/2006/math" xmlns:v="urn:schemas-microsoft-com:vml" xmlns:wp="http://schemas.openxmlformats.org/drawingml/2006/wordprocessingDrawing" xmlns:w10="urn:schemas-microsoft-com:office:word" xmlns:w="http://schemas.openxmlformats.org/wordprocessingml/2006/main" xmlns:wne="http://schemas.microsoft.com/office/word/2006/wordml">
   <w:p>
     <w:pPr>
       <w:jc w:val="right"/>
@@ -15312,7 +15284,7 @@
 </file>
 
 <file path=word/footer2.xml><?xml version="1.0" encoding="utf-8"?>
-<w:ftr xmlns:wpc="http://schemas.microsoft.com/office/word/2010/wordprocessingCanvas" xmlns:mo="http://schemas.microsoft.com/office/mac/office/2008/main" xmlns:mc="http://schemas.openxmlformats.org/markup-compatibility/2006" xmlns:mv="urn:schemas-microsoft-com:mac:vml" xmlns:o="urn:schemas-microsoft-com:office:office" xmlns:r="http://schemas.openxmlformats.org/officeDocument/2006/relationships" xmlns:m="http://schemas.openxmlformats.org/officeDocument/2006/math" xmlns:v="urn:schemas-microsoft-com:vml" xmlns:wp14="http://schemas.microsoft.com/office/word/2010/wordprocessingDrawing" xmlns:wp="http://schemas.openxmlformats.org/drawingml/2006/wordprocessingDrawing" xmlns:w10="urn:schemas-microsoft-com:office:word" xmlns:w="http://schemas.openxmlformats.org/wordprocessingml/2006/main" xmlns:w14="http://schemas.microsoft.com/office/word/2010/wordml" xmlns:wpg="http://schemas.microsoft.com/office/word/2010/wordprocessingGroup" xmlns:wpi="http://schemas.microsoft.com/office/word/2010/wordprocessingInk" xmlns:wne="http://schemas.microsoft.com/office/word/2006/wordml" xmlns:wps="http://schemas.microsoft.com/office/word/2010/wordprocessingShape" mc:Ignorable="w14 wp14">
+<w:ftr xmlns:ve="http://schemas.openxmlformats.org/markup-compatibility/2006" xmlns:o="urn:schemas-microsoft-com:office:office" xmlns:r="http://schemas.openxmlformats.org/officeDocument/2006/relationships" xmlns:m="http://schemas.openxmlformats.org/officeDocument/2006/math" xmlns:v="urn:schemas-microsoft-com:vml" xmlns:wp="http://schemas.openxmlformats.org/drawingml/2006/wordprocessingDrawing" xmlns:w10="urn:schemas-microsoft-com:office:word" xmlns:w="http://schemas.openxmlformats.org/wordprocessingml/2006/main" xmlns:wne="http://schemas.microsoft.com/office/word/2006/wordml">
   <w:tbl>
     <w:tblPr>
       <w:tblW w:w="5000" w:type="pct"/>
@@ -15323,7 +15295,7 @@
         <w:bottom w:w="144" w:type="dxa"/>
         <w:right w:w="115" w:type="dxa"/>
       </w:tblCellMar>
-      <w:tblLook w:val="04A0" w:firstRow="1" w:lastRow="0" w:firstColumn="1" w:lastColumn="0" w:noHBand="0" w:noVBand="1"/>
+      <w:tblLook w:val="04A0"/>
     </w:tblPr>
     <w:tblGrid>
       <w:gridCol w:w="4801"/>
@@ -15403,7 +15375,6 @@
           <w:dataBinding w:prefixMappings="xmlns:ns0='http://purl.org/dc/elements/1.1/' xmlns:ns1='http://schemas.openxmlformats.org/package/2006/metadata/core-properties' " w:xpath="/ns1:coreProperties[1]/ns0:creator[1]" w:storeItemID="{6C3C8BC8-F283-45AE-878A-BAB7291924A1}"/>
           <w:text/>
         </w:sdtPr>
-        <w:sdtEndPr/>
         <w:sdtContent>
           <w:tc>
             <w:tcPr>
@@ -15494,7 +15465,7 @@
               <w:sz w:val="18"/>
               <w:szCs w:val="18"/>
             </w:rPr>
-            <w:t>26</w:t>
+            <w:t>28</w:t>
           </w:r>
           <w:r>
             <w:rPr>
@@ -15522,7 +15493,7 @@
 </file>
 
 <file path=word/footer3.xml><?xml version="1.0" encoding="utf-8"?>
-<w:ftr xmlns:wpc="http://schemas.microsoft.com/office/word/2010/wordprocessingCanvas" xmlns:mo="http://schemas.microsoft.com/office/mac/office/2008/main" xmlns:mc="http://schemas.openxmlformats.org/markup-compatibility/2006" xmlns:mv="urn:schemas-microsoft-com:mac:vml" xmlns:o="urn:schemas-microsoft-com:office:office" xmlns:r="http://schemas.openxmlformats.org/officeDocument/2006/relationships" xmlns:m="http://schemas.openxmlformats.org/officeDocument/2006/math" xmlns:v="urn:schemas-microsoft-com:vml" xmlns:wp14="http://schemas.microsoft.com/office/word/2010/wordprocessingDrawing" xmlns:wp="http://schemas.openxmlformats.org/drawingml/2006/wordprocessingDrawing" xmlns:w10="urn:schemas-microsoft-com:office:word" xmlns:w="http://schemas.openxmlformats.org/wordprocessingml/2006/main" xmlns:w14="http://schemas.microsoft.com/office/word/2010/wordml" xmlns:wpg="http://schemas.microsoft.com/office/word/2010/wordprocessingGroup" xmlns:wpi="http://schemas.microsoft.com/office/word/2010/wordprocessingInk" xmlns:wne="http://schemas.microsoft.com/office/word/2006/wordml" xmlns:wps="http://schemas.microsoft.com/office/word/2010/wordprocessingShape" mc:Ignorable="w14 wp14">
+<w:ftr xmlns:ve="http://schemas.openxmlformats.org/markup-compatibility/2006" xmlns:o="urn:schemas-microsoft-com:office:office" xmlns:r="http://schemas.openxmlformats.org/officeDocument/2006/relationships" xmlns:m="http://schemas.openxmlformats.org/officeDocument/2006/math" xmlns:v="urn:schemas-microsoft-com:vml" xmlns:wp="http://schemas.openxmlformats.org/drawingml/2006/wordprocessingDrawing" xmlns:w10="urn:schemas-microsoft-com:office:word" xmlns:w="http://schemas.openxmlformats.org/wordprocessingml/2006/main" xmlns:wne="http://schemas.microsoft.com/office/word/2006/wordml">
   <w:tbl>
     <w:tblPr>
       <w:tblW w:w="5000" w:type="pct"/>
@@ -15533,7 +15504,7 @@
         <w:bottom w:w="144" w:type="dxa"/>
         <w:right w:w="115" w:type="dxa"/>
       </w:tblCellMar>
-      <w:tblLook w:val="04A0" w:firstRow="1" w:lastRow="0" w:firstColumn="1" w:lastColumn="0" w:noHBand="0" w:noVBand="1"/>
+      <w:tblLook w:val="04A0"/>
     </w:tblPr>
     <w:tblGrid>
       <w:gridCol w:w="4801"/>
@@ -15607,13 +15578,9 @@
           <w:alias w:val="Author"/>
           <w:tag w:val=""/>
           <w:id w:val="1534151868"/>
-          <w:placeholder>
-            <w:docPart w:val="6C2CF49E162C4DB9B553A55D75FAE5C6"/>
-          </w:placeholder>
           <w:dataBinding w:prefixMappings="xmlns:ns0='http://purl.org/dc/elements/1.1/' xmlns:ns1='http://schemas.openxmlformats.org/package/2006/metadata/core-properties' " w:xpath="/ns1:coreProperties[1]/ns0:creator[1]" w:storeItemID="{6C3C8BC8-F283-45AE-878A-BAB7291924A1}"/>
           <w:text/>
         </w:sdtPr>
-        <w:sdtEndPr/>
         <w:sdtContent>
           <w:tc>
             <w:tcPr>
@@ -15729,7 +15696,7 @@
 </file>
 
 <file path=word/footnotes.xml><?xml version="1.0" encoding="utf-8"?>
-<w:footnotes xmlns:wpc="http://schemas.microsoft.com/office/word/2010/wordprocessingCanvas" xmlns:mo="http://schemas.microsoft.com/office/mac/office/2008/main" xmlns:mc="http://schemas.openxmlformats.org/markup-compatibility/2006" xmlns:mv="urn:schemas-microsoft-com:mac:vml" xmlns:o="urn:schemas-microsoft-com:office:office" xmlns:r="http://schemas.openxmlformats.org/officeDocument/2006/relationships" xmlns:m="http://schemas.openxmlformats.org/officeDocument/2006/math" xmlns:v="urn:schemas-microsoft-com:vml" xmlns:wp14="http://schemas.microsoft.com/office/word/2010/wordprocessingDrawing" xmlns:wp="http://schemas.openxmlformats.org/drawingml/2006/wordprocessingDrawing" xmlns:w10="urn:schemas-microsoft-com:office:word" xmlns:w="http://schemas.openxmlformats.org/wordprocessingml/2006/main" xmlns:w14="http://schemas.microsoft.com/office/word/2010/wordml" xmlns:wpg="http://schemas.microsoft.com/office/word/2010/wordprocessingGroup" xmlns:wpi="http://schemas.microsoft.com/office/word/2010/wordprocessingInk" xmlns:wne="http://schemas.microsoft.com/office/word/2006/wordml" xmlns:wps="http://schemas.microsoft.com/office/word/2010/wordprocessingShape" mc:Ignorable="w14 wp14">
+<w:footnotes xmlns:ve="http://schemas.openxmlformats.org/markup-compatibility/2006" xmlns:o="urn:schemas-microsoft-com:office:office" xmlns:r="http://schemas.openxmlformats.org/officeDocument/2006/relationships" xmlns:m="http://schemas.openxmlformats.org/officeDocument/2006/math" xmlns:v="urn:schemas-microsoft-com:vml" xmlns:wp="http://schemas.openxmlformats.org/drawingml/2006/wordprocessingDrawing" xmlns:w10="urn:schemas-microsoft-com:office:word" xmlns:w="http://schemas.openxmlformats.org/wordprocessingml/2006/main" xmlns:wne="http://schemas.microsoft.com/office/word/2006/wordml">
   <w:footnote w:type="separator" w:id="-1">
     <w:p>
       <w:pPr>
@@ -15754,7 +15721,7 @@
 </file>
 
 <file path=word/numbering.xml><?xml version="1.0" encoding="utf-8"?>
-<w:numbering xmlns:wpc="http://schemas.microsoft.com/office/word/2010/wordprocessingCanvas" xmlns:mo="http://schemas.microsoft.com/office/mac/office/2008/main" xmlns:mc="http://schemas.openxmlformats.org/markup-compatibility/2006" xmlns:mv="urn:schemas-microsoft-com:mac:vml" xmlns:o="urn:schemas-microsoft-com:office:office" xmlns:r="http://schemas.openxmlformats.org/officeDocument/2006/relationships" xmlns:m="http://schemas.openxmlformats.org/officeDocument/2006/math" xmlns:v="urn:schemas-microsoft-com:vml" xmlns:wp14="http://schemas.microsoft.com/office/word/2010/wordprocessingDrawing" xmlns:wp="http://schemas.openxmlformats.org/drawingml/2006/wordprocessingDrawing" xmlns:w10="urn:schemas-microsoft-com:office:word" xmlns:w="http://schemas.openxmlformats.org/wordprocessingml/2006/main" xmlns:w14="http://schemas.microsoft.com/office/word/2010/wordml" xmlns:wpg="http://schemas.microsoft.com/office/word/2010/wordprocessingGroup" xmlns:wpi="http://schemas.microsoft.com/office/word/2010/wordprocessingInk" xmlns:wne="http://schemas.microsoft.com/office/word/2006/wordml" xmlns:wps="http://schemas.microsoft.com/office/word/2010/wordprocessingShape" mc:Ignorable="w14 wp14">
+<w:numbering xmlns:ve="http://schemas.openxmlformats.org/markup-compatibility/2006" xmlns:o="urn:schemas-microsoft-com:office:office" xmlns:r="http://schemas.openxmlformats.org/officeDocument/2006/relationships" xmlns:m="http://schemas.openxmlformats.org/officeDocument/2006/math" xmlns:v="urn:schemas-microsoft-com:vml" xmlns:wp="http://schemas.openxmlformats.org/drawingml/2006/wordprocessingDrawing" xmlns:w10="urn:schemas-microsoft-com:office:word" xmlns:w="http://schemas.openxmlformats.org/wordprocessingml/2006/main" xmlns:wne="http://schemas.microsoft.com/office/word/2006/wordml">
   <w:abstractNum w:abstractNumId="0">
     <w:nsid w:val="015D0C08"/>
     <w:multiLevelType w:val="multilevel"/>
@@ -16254,32 +16221,8 @@
         <w:shd w:val="clear" w:color="000000" w:fill="000000"/>
         <w:vertAlign w:val="baseline"/>
         <w:em w:val="none"/>
-        <w:lang w:val="x-none" w:eastAsia="x-none" w:bidi="x-none"/>
+        <w:lang/>
         <w:specVanish w:val="0"/>
-        <w14:glow w14:rad="0">
-          <w14:srgbClr w14:val="000000"/>
-        </w14:glow>
-        <w14:shadow w14:blurRad="0" w14:dist="0" w14:dir="0" w14:sx="0" w14:sy="0" w14:kx="0" w14:ky="0" w14:algn="none">
-          <w14:srgbClr w14:val="000000"/>
-        </w14:shadow>
-        <w14:reflection w14:blurRad="0" w14:stA="0" w14:stPos="0" w14:endA="0" w14:endPos="0" w14:dist="0" w14:dir="0" w14:fadeDir="0" w14:sx="0" w14:sy="0" w14:kx="0" w14:ky="0" w14:algn="none"/>
-        <w14:textOutline w14:w="0" w14:cap="rnd" w14:cmpd="sng" w14:algn="ctr">
-          <w14:noFill/>
-          <w14:prstDash w14:val="solid"/>
-          <w14:bevel/>
-        </w14:textOutline>
-        <w14:scene3d>
-          <w14:camera w14:prst="orthographicFront"/>
-          <w14:lightRig w14:rig="threePt" w14:dir="t">
-            <w14:rot w14:lat="0" w14:lon="0" w14:rev="0"/>
-          </w14:lightRig>
-        </w14:scene3d>
-        <w14:props3d w14:extrusionH="0" w14:contourW="0" w14:prstMaterial="none"/>
-        <w14:ligatures w14:val="none"/>
-        <w14:numForm w14:val="default"/>
-        <w14:numSpacing w14:val="default"/>
-        <w14:stylisticSets/>
-        <w14:cntxtAlts w14:val="0"/>
       </w:rPr>
     </w:lvl>
     <w:lvl w:ilvl="1" w:tplc="04090019" w:tentative="1">
@@ -18164,7 +18107,7 @@
 </file>
 
 <file path=word/styles.xml><?xml version="1.0" encoding="utf-8"?>
-<w:styles xmlns:mc="http://schemas.openxmlformats.org/markup-compatibility/2006" xmlns:r="http://schemas.openxmlformats.org/officeDocument/2006/relationships" xmlns:w="http://schemas.openxmlformats.org/wordprocessingml/2006/main" xmlns:w14="http://schemas.microsoft.com/office/word/2010/wordml" mc:Ignorable="w14">
+<w:styles xmlns:r="http://schemas.openxmlformats.org/officeDocument/2006/relationships" xmlns:w="http://schemas.openxmlformats.org/wordprocessingml/2006/main">
   <w:docDefaults>
     <w:rPrDefault>
       <w:rPr>
@@ -18172,7 +18115,7 @@
         <w:color w:val="000000"/>
         <w:sz w:val="22"/>
         <w:szCs w:val="22"/>
-        <w:lang w:val="en" w:eastAsia="zh-CN" w:bidi="ar-SA"/>
+        <w:lang w:eastAsia="zh-CN" w:bidi="ar-SA"/>
       </w:rPr>
     </w:rPrDefault>
     <w:pPrDefault>
@@ -18188,7 +18131,7 @@
       </w:pPr>
     </w:pPrDefault>
   </w:docDefaults>
-  <w:latentStyles w:defLockedState="0" w:defUIPriority="99" w:defSemiHidden="1" w:defUnhideWhenUsed="1" w:defQFormat="0" w:count="276">
+  <w:latentStyles w:defLockedState="0" w:defUIPriority="99" w:defSemiHidden="1" w:defUnhideWhenUsed="1" w:defQFormat="0" w:count="267">
     <w:lsdException w:name="Normal" w:semiHidden="0" w:uiPriority="0" w:unhideWhenUsed="0" w:qFormat="1"/>
     <w:lsdException w:name="heading 1" w:semiHidden="0" w:uiPriority="9" w:unhideWhenUsed="0" w:qFormat="1"/>
     <w:lsdException w:name="heading 2" w:uiPriority="9" w:qFormat="1"/>
@@ -18215,15 +18158,6 @@
     <w:lsdException w:name="Strong" w:semiHidden="0" w:uiPriority="22" w:unhideWhenUsed="0" w:qFormat="1"/>
     <w:lsdException w:name="Emphasis" w:semiHidden="0" w:uiPriority="20" w:unhideWhenUsed="0" w:qFormat="1"/>
     <w:lsdException w:name="Table Grid" w:semiHidden="0" w:uiPriority="39" w:unhideWhenUsed="0"/>
-    <w:lsdException w:name="Note Level 1" w:semiHidden="0" w:unhideWhenUsed="0"/>
-    <w:lsdException w:name="Note Level 2" w:semiHidden="0" w:unhideWhenUsed="0"/>
-    <w:lsdException w:name="Note Level 3" w:semiHidden="0" w:unhideWhenUsed="0"/>
-    <w:lsdException w:name="Note Level 4" w:semiHidden="0" w:unhideWhenUsed="0"/>
-    <w:lsdException w:name="Note Level 5" w:semiHidden="0" w:unhideWhenUsed="0"/>
-    <w:lsdException w:name="Note Level 6" w:semiHidden="0" w:unhideWhenUsed="0"/>
-    <w:lsdException w:name="Note Level 7" w:semiHidden="0" w:unhideWhenUsed="0"/>
-    <w:lsdException w:name="Note Level 8" w:semiHidden="0" w:unhideWhenUsed="0"/>
-    <w:lsdException w:name="Note Level 9" w:semiHidden="0" w:unhideWhenUsed="0"/>
     <w:lsdException w:name="Placeholder Text" w:unhideWhenUsed="0"/>
     <w:lsdException w:name="No Spacing" w:semiHidden="0" w:uiPriority="1" w:unhideWhenUsed="0" w:qFormat="1"/>
     <w:lsdException w:name="Light Shading" w:semiHidden="0" w:uiPriority="60" w:unhideWhenUsed="0"/>
@@ -18338,12 +18272,14 @@
   </w:latentStyles>
   <w:style w:type="paragraph" w:default="1" w:styleId="Normal">
     <w:name w:val="Normal"/>
+    <w:rsid w:val="000A52AA"/>
   </w:style>
   <w:style w:type="paragraph" w:styleId="Heading1">
     <w:name w:val="heading 1"/>
     <w:basedOn w:val="Normal"/>
     <w:next w:val="Normal"/>
     <w:link w:val="Heading1Char"/>
+    <w:rsid w:val="000A52AA"/>
     <w:pPr>
       <w:keepNext/>
       <w:keepLines/>
@@ -18361,6 +18297,7 @@
     <w:basedOn w:val="Normal"/>
     <w:next w:val="Normal"/>
     <w:link w:val="Heading2Char"/>
+    <w:rsid w:val="000A52AA"/>
     <w:pPr>
       <w:keepNext/>
       <w:keepLines/>
@@ -18377,6 +18314,7 @@
     <w:name w:val="heading 3"/>
     <w:basedOn w:val="Normal"/>
     <w:next w:val="Normal"/>
+    <w:rsid w:val="000A52AA"/>
     <w:pPr>
       <w:keepNext/>
       <w:keepLines/>
@@ -18393,6 +18331,7 @@
     <w:name w:val="heading 4"/>
     <w:basedOn w:val="Normal"/>
     <w:next w:val="Normal"/>
+    <w:rsid w:val="000A52AA"/>
     <w:pPr>
       <w:keepNext/>
       <w:keepLines/>
@@ -18409,6 +18348,7 @@
     <w:name w:val="heading 5"/>
     <w:basedOn w:val="Normal"/>
     <w:next w:val="Normal"/>
+    <w:rsid w:val="000A52AA"/>
     <w:pPr>
       <w:keepNext/>
       <w:keepLines/>
@@ -18423,6 +18363,7 @@
     <w:name w:val="heading 6"/>
     <w:basedOn w:val="Normal"/>
     <w:next w:val="Normal"/>
+    <w:rsid w:val="000A52AA"/>
     <w:pPr>
       <w:keepNext/>
       <w:keepLines/>
@@ -18445,6 +18386,7 @@
     <w:uiPriority w:val="99"/>
     <w:semiHidden/>
     <w:unhideWhenUsed/>
+    <w:qFormat/>
     <w:tblPr>
       <w:tblInd w:w="0" w:type="dxa"/>
       <w:tblCellMar>
@@ -18465,6 +18407,7 @@
     <w:name w:val="Title"/>
     <w:basedOn w:val="Normal"/>
     <w:next w:val="Normal"/>
+    <w:rsid w:val="000A52AA"/>
     <w:pPr>
       <w:keepNext/>
       <w:keepLines/>
@@ -18479,6 +18422,7 @@
     <w:name w:val="Subtitle"/>
     <w:basedOn w:val="Normal"/>
     <w:next w:val="Normal"/>
+    <w:rsid w:val="000A52AA"/>
     <w:pPr>
       <w:keepNext/>
       <w:keepLines/>
@@ -18492,6 +18436,7 @@
   </w:style>
   <w:style w:type="table" w:customStyle="1" w:styleId="a">
     <w:basedOn w:val="TableNormal"/>
+    <w:rsid w:val="000A52AA"/>
     <w:tblPr>
       <w:tblStyleRowBandSize w:val="1"/>
       <w:tblStyleColBandSize w:val="1"/>
@@ -19756,63 +19701,33 @@
 </file>
 
 <file path=word/glossary/document.xml><?xml version="1.0" encoding="utf-8"?>
-<w:glossaryDocument xmlns:wpc="http://schemas.microsoft.com/office/word/2010/wordprocessingCanvas" xmlns:mo="http://schemas.microsoft.com/office/mac/office/2008/main" xmlns:mc="http://schemas.openxmlformats.org/markup-compatibility/2006" xmlns:mv="urn:schemas-microsoft-com:mac:vml" xmlns:o="urn:schemas-microsoft-com:office:office" xmlns:r="http://schemas.openxmlformats.org/officeDocument/2006/relationships" xmlns:m="http://schemas.openxmlformats.org/officeDocument/2006/math" xmlns:v="urn:schemas-microsoft-com:vml" xmlns:wp14="http://schemas.microsoft.com/office/word/2010/wordprocessingDrawing" xmlns:wp="http://schemas.openxmlformats.org/drawingml/2006/wordprocessingDrawing" xmlns:w10="urn:schemas-microsoft-com:office:word" xmlns:w="http://schemas.openxmlformats.org/wordprocessingml/2006/main" xmlns:w14="http://schemas.microsoft.com/office/word/2010/wordml" xmlns:wpg="http://schemas.microsoft.com/office/word/2010/wordprocessingGroup" xmlns:wpi="http://schemas.microsoft.com/office/word/2010/wordprocessingInk" xmlns:wne="http://schemas.microsoft.com/office/word/2006/wordml" xmlns:wps="http://schemas.microsoft.com/office/word/2010/wordprocessingShape" mc:Ignorable="w14 wp14">
-  <w:docParts>
-    <w:docPart>
-      <w:docPartPr>
-        <w:name w:val="CDB703EC3ADC4D789A12230F1C1C8E15"/>
-        <w:category>
-          <w:name w:val="General"/>
-          <w:gallery w:val="placeholder"/>
-        </w:category>
-        <w:types>
-          <w:type w:val="bbPlcHdr"/>
-        </w:types>
-        <w:behaviors>
-          <w:behavior w:val="content"/>
-        </w:behaviors>
-        <w:guid w:val="{D1CDE2A6-219E-48A2-A992-9989A48301EF}"/>
-      </w:docPartPr>
-      <w:docPartBody>
-        <w:p>
-          <w:pPr>
-            <w:pStyle w:val="CDB703EC3ADC4D789A12230F1C1C8E15"/>
-          </w:pPr>
-          <w:r>
-            <w:rPr>
-              <w:rStyle w:val="PlaceholderText"/>
-            </w:rPr>
-            <w:t>[Author]</w:t>
-          </w:r>
-        </w:p>
-      </w:docPartBody>
-    </w:docPart>
-  </w:docParts>
+<w:glossaryDocument xmlns:ve="http://schemas.openxmlformats.org/markup-compatibility/2006" xmlns:o="urn:schemas-microsoft-com:office:office" xmlns:r="http://schemas.openxmlformats.org/officeDocument/2006/relationships" xmlns:m="http://schemas.openxmlformats.org/officeDocument/2006/math" xmlns:v="urn:schemas-microsoft-com:vml" xmlns:wp="http://schemas.openxmlformats.org/drawingml/2006/wordprocessingDrawing" xmlns:w10="urn:schemas-microsoft-com:office:word" xmlns:w="http://schemas.openxmlformats.org/wordprocessingml/2006/main" xmlns:wne="http://schemas.microsoft.com/office/word/2006/wordml">
+  <w:docParts/>
 </w:glossaryDocument>
 </file>
 
 <file path=word/glossary/fontTable.xml><?xml version="1.0" encoding="utf-8"?>
-<w:fonts xmlns:mc="http://schemas.openxmlformats.org/markup-compatibility/2006" xmlns:r="http://schemas.openxmlformats.org/officeDocument/2006/relationships" xmlns:w="http://schemas.openxmlformats.org/wordprocessingml/2006/main" xmlns:w14="http://schemas.microsoft.com/office/word/2010/wordml" mc:Ignorable="w14">
+<w:fonts xmlns:r="http://schemas.openxmlformats.org/officeDocument/2006/relationships" xmlns:w="http://schemas.openxmlformats.org/wordprocessingml/2006/main">
   <w:font w:name="Times New Roman">
     <w:panose1 w:val="02020603050405020304"/>
     <w:charset w:val="00"/>
-    <w:family w:val="auto"/>
+    <w:family w:val="roman"/>
     <w:pitch w:val="variable"/>
-    <w:sig w:usb0="E0002AFF" w:usb1="C0007841" w:usb2="00000009" w:usb3="00000000" w:csb0="000001FF" w:csb1="00000000"/>
+    <w:sig w:usb0="E0002EFF" w:usb1="C0007843" w:usb2="00000009" w:usb3="00000000" w:csb0="000001FF" w:csb1="00000000"/>
   </w:font>
   <w:font w:name="Symbol">
-    <w:panose1 w:val="00000000000000000000"/>
+    <w:panose1 w:val="05050102010706020507"/>
     <w:charset w:val="02"/>
-    <w:family w:val="auto"/>
+    <w:family w:val="roman"/>
     <w:pitch w:val="variable"/>
     <w:sig w:usb0="00000000" w:usb1="10000000" w:usb2="00000000" w:usb3="00000000" w:csb0="80000000" w:csb1="00000000"/>
   </w:font>
   <w:font w:name="Courier New">
     <w:panose1 w:val="02070309020205020404"/>
     <w:charset w:val="00"/>
-    <w:family w:val="auto"/>
-    <w:pitch w:val="variable"/>
-    <w:sig w:usb0="00000003" w:usb1="00000000" w:usb2="00000000" w:usb3="00000000" w:csb0="00000001" w:csb1="00000000"/>
+    <w:family w:val="modern"/>
+    <w:pitch w:val="fixed"/>
+    <w:sig w:usb0="E0002AFF" w:usb1="C0007843" w:usb2="00000009" w:usb3="00000000" w:csb0="000001FF" w:csb1="00000000"/>
   </w:font>
   <w:font w:name="Wingdings">
     <w:panose1 w:val="05000000000000000000"/>
@@ -19824,16 +19739,16 @@
   <w:font w:name="Arial">
     <w:panose1 w:val="020B0604020202020204"/>
     <w:charset w:val="00"/>
-    <w:family w:val="auto"/>
+    <w:family w:val="swiss"/>
     <w:pitch w:val="variable"/>
     <w:sig w:usb0="E0002AFF" w:usb1="C0007843" w:usb2="00000009" w:usb3="00000000" w:csb0="000001FF" w:csb1="00000000"/>
   </w:font>
   <w:font w:name="Calibri Light">
     <w:panose1 w:val="020F0302020204030204"/>
     <w:charset w:val="00"/>
-    <w:family w:val="auto"/>
+    <w:family w:val="swiss"/>
     <w:pitch w:val="variable"/>
-    <w:sig w:usb0="A00002EF" w:usb1="4000207B" w:usb2="00000000" w:usb3="00000000" w:csb0="0000009F" w:csb1="00000000"/>
+    <w:sig w:usb0="A00002EF" w:usb1="4000207B" w:usb2="00000000" w:usb3="00000000" w:csb0="0000019F" w:csb1="00000000"/>
   </w:font>
   <w:font w:name="等线 Light">
     <w:panose1 w:val="00000000000000000000"/>
@@ -19841,13 +19756,14 @@
     <w:family w:val="roman"/>
     <w:notTrueType/>
     <w:pitch w:val="default"/>
+    <w:sig w:usb0="00000000" w:usb1="00000000" w:usb2="00000000" w:usb3="00000000" w:csb0="00000000" w:csb1="00000000"/>
   </w:font>
   <w:font w:name="Calibri">
     <w:panose1 w:val="020F0502020204030204"/>
     <w:charset w:val="00"/>
-    <w:family w:val="auto"/>
+    <w:family w:val="swiss"/>
     <w:pitch w:val="variable"/>
-    <w:sig w:usb0="E10002FF" w:usb1="4000ACFF" w:usb2="00000009" w:usb3="00000000" w:csb0="0000019F" w:csb1="00000000"/>
+    <w:sig w:usb0="E00002FF" w:usb1="4000ACFF" w:usb2="00000001" w:usb3="00000000" w:csb0="0000019F" w:csb1="00000000"/>
   </w:font>
   <w:font w:name="等线">
     <w:panose1 w:val="00000000000000000000"/>
@@ -19855,20 +19771,13 @@
     <w:family w:val="roman"/>
     <w:notTrueType/>
     <w:pitch w:val="default"/>
+    <w:sig w:usb0="00000000" w:usb1="00000000" w:usb2="00000000" w:usb3="00000000" w:csb0="00000000" w:csb1="00000000"/>
   </w:font>
   <w:font w:name="Lucida Grande">
-    <w:panose1 w:val="020B0600040502020204"/>
     <w:charset w:val="00"/>
     <w:family w:val="auto"/>
     <w:pitch w:val="variable"/>
     <w:sig w:usb0="E1000AEF" w:usb1="5000A1FF" w:usb2="00000000" w:usb3="00000000" w:csb0="000001BF" w:csb1="00000000"/>
-  </w:font>
-  <w:font w:name="Cambria">
-    <w:panose1 w:val="02040503050406030204"/>
-    <w:charset w:val="00"/>
-    <w:family w:val="auto"/>
-    <w:pitch w:val="variable"/>
-    <w:sig w:usb0="E00002FF" w:usb1="400004FF" w:usb2="00000000" w:usb3="00000000" w:csb0="0000019F" w:csb1="00000000"/>
   </w:font>
   <w:font w:name="宋体">
     <w:charset w:val="50"/>
@@ -19876,31 +19785,35 @@
     <w:pitch w:val="variable"/>
     <w:sig w:usb0="00000001" w:usb1="080E0000" w:usb2="00000010" w:usb3="00000000" w:csb0="00040000" w:csb1="00000000"/>
   </w:font>
+  <w:font w:name="Cambria">
+    <w:panose1 w:val="02040503050406030204"/>
+    <w:charset w:val="00"/>
+    <w:family w:val="roman"/>
+    <w:pitch w:val="variable"/>
+    <w:sig w:usb0="E00002FF" w:usb1="400004FF" w:usb2="00000000" w:usb3="00000000" w:csb0="0000019F" w:csb1="00000000"/>
+  </w:font>
 </w:fonts>
 </file>
 
 <file path=word/glossary/settings.xml><?xml version="1.0" encoding="utf-8"?>
-<w:settings xmlns:mc="http://schemas.openxmlformats.org/markup-compatibility/2006" xmlns:o="urn:schemas-microsoft-com:office:office" xmlns:r="http://schemas.openxmlformats.org/officeDocument/2006/relationships" xmlns:m="http://schemas.openxmlformats.org/officeDocument/2006/math" xmlns:v="urn:schemas-microsoft-com:vml" xmlns:w10="urn:schemas-microsoft-com:office:word" xmlns:w="http://schemas.openxmlformats.org/wordprocessingml/2006/main" xmlns:w14="http://schemas.microsoft.com/office/word/2010/wordml" xmlns:sl="http://schemas.openxmlformats.org/schemaLibrary/2006/main" mc:Ignorable="w14">
+<w:settings xmlns:o="urn:schemas-microsoft-com:office:office" xmlns:r="http://schemas.openxmlformats.org/officeDocument/2006/relationships" xmlns:m="http://schemas.openxmlformats.org/officeDocument/2006/math" xmlns:v="urn:schemas-microsoft-com:vml" xmlns:w10="urn:schemas-microsoft-com:office:word" xmlns:w="http://schemas.openxmlformats.org/wordprocessingml/2006/main" xmlns:sl="http://schemas.openxmlformats.org/schemaLibrary/2006/main">
   <w:view w:val="normal"/>
   <w:defaultTabStop w:val="720"/>
   <w:characterSpacingControl w:val="doNotCompress"/>
   <w:compat>
     <w:useFELayout/>
-    <w:compatSetting w:name="compatibilityMode" w:uri="http://schemas.microsoft.com/office/word" w:val="14"/>
-    <w:compatSetting w:name="overrideTableStyleFontSizeAndJustification" w:uri="http://schemas.microsoft.com/office/word" w:val="1"/>
-    <w:compatSetting w:name="enableOpenTypeFeatures" w:uri="http://schemas.microsoft.com/office/word" w:val="1"/>
-    <w:compatSetting w:name="doNotFlipMirrorIndents" w:uri="http://schemas.microsoft.com/office/word" w:val="1"/>
   </w:compat>
   <w:rsids>
     <w:rsidRoot w:val="008F46D7"/>
     <w:rsid w:val="003F4C06"/>
+    <w:rsid w:val="007D2681"/>
     <w:rsid w:val="008F46D7"/>
   </w:rsids>
   <m:mathPr>
     <m:mathFont m:val="Cambria Math"/>
     <m:brkBin m:val="before"/>
     <m:brkBinSub m:val="--"/>
-    <m:smallFrac m:val="0"/>
+    <m:smallFrac m:val="off"/>
     <m:dispDef/>
     <m:lMargin m:val="0"/>
     <m:rMargin m:val="0"/>
@@ -19909,7 +19822,7 @@
     <m:intLim m:val="subSup"/>
     <m:naryLim m:val="undOvr"/>
   </m:mathPr>
-  <w:themeFontLang w:val="en-US" w:eastAsia="zh-CN"/>
+  <w:themeFontLang w:val="en-US"/>
   <w:clrSchemeMapping w:bg1="light1" w:t1="dark1" w:bg2="light2" w:t2="dark2" w:accent1="accent1" w:accent2="accent2" w:accent3="accent3" w:accent4="accent4" w:accent5="accent5" w:accent6="accent6" w:hyperlink="hyperlink" w:followedHyperlink="followedHyperlink"/>
   <w:doNotAutoCompressPictures/>
   <w:decimalSymbol w:val="."/>
@@ -19918,7 +19831,7 @@
 </file>
 
 <file path=word/glossary/styles.xml><?xml version="1.0" encoding="utf-8"?>
-<w:styles xmlns:mc="http://schemas.openxmlformats.org/markup-compatibility/2006" xmlns:r="http://schemas.openxmlformats.org/officeDocument/2006/relationships" xmlns:w="http://schemas.openxmlformats.org/wordprocessingml/2006/main" xmlns:w14="http://schemas.microsoft.com/office/word/2010/wordml" mc:Ignorable="w14">
+<w:styles xmlns:r="http://schemas.openxmlformats.org/officeDocument/2006/relationships" xmlns:w="http://schemas.openxmlformats.org/wordprocessingml/2006/main">
   <w:docDefaults>
     <w:rPrDefault>
       <w:rPr>
@@ -19934,7 +19847,7 @@
       </w:pPr>
     </w:pPrDefault>
   </w:docDefaults>
-  <w:latentStyles w:defLockedState="0" w:defUIPriority="99" w:defSemiHidden="1" w:defUnhideWhenUsed="1" w:defQFormat="0" w:count="276">
+  <w:latentStyles w:defLockedState="0" w:defUIPriority="99" w:defSemiHidden="1" w:defUnhideWhenUsed="1" w:defQFormat="0" w:count="267">
     <w:lsdException w:name="Normal" w:semiHidden="0" w:uiPriority="0" w:unhideWhenUsed="0" w:qFormat="1"/>
     <w:lsdException w:name="heading 1" w:semiHidden="0" w:uiPriority="9" w:unhideWhenUsed="0" w:qFormat="1"/>
     <w:lsdException w:name="heading 2" w:uiPriority="9" w:qFormat="1"/>
@@ -19961,15 +19874,6 @@
     <w:lsdException w:name="Strong" w:semiHidden="0" w:uiPriority="22" w:unhideWhenUsed="0" w:qFormat="1"/>
     <w:lsdException w:name="Emphasis" w:semiHidden="0" w:uiPriority="20" w:unhideWhenUsed="0" w:qFormat="1"/>
     <w:lsdException w:name="Table Grid" w:semiHidden="0" w:uiPriority="39" w:unhideWhenUsed="0"/>
-    <w:lsdException w:name="Note Level 1" w:semiHidden="0" w:unhideWhenUsed="0"/>
-    <w:lsdException w:name="Note Level 2" w:semiHidden="0" w:unhideWhenUsed="0"/>
-    <w:lsdException w:name="Note Level 3" w:semiHidden="0" w:unhideWhenUsed="0"/>
-    <w:lsdException w:name="Note Level 4" w:semiHidden="0" w:unhideWhenUsed="0"/>
-    <w:lsdException w:name="Note Level 5" w:semiHidden="0" w:unhideWhenUsed="0"/>
-    <w:lsdException w:name="Note Level 6" w:semiHidden="0" w:unhideWhenUsed="0"/>
-    <w:lsdException w:name="Note Level 7" w:semiHidden="0" w:unhideWhenUsed="0"/>
-    <w:lsdException w:name="Note Level 8" w:semiHidden="0" w:unhideWhenUsed="0"/>
-    <w:lsdException w:name="Note Level 9" w:semiHidden="0" w:unhideWhenUsed="0"/>
     <w:lsdException w:name="Placeholder Text" w:unhideWhenUsed="0"/>
     <w:lsdException w:name="No Spacing" w:semiHidden="0" w:uiPriority="1" w:unhideWhenUsed="0" w:qFormat="1"/>
     <w:lsdException w:name="Light Shading" w:semiHidden="0" w:uiPriority="60" w:unhideWhenUsed="0"/>
@@ -20085,6 +19989,7 @@
   <w:style w:type="paragraph" w:default="1" w:styleId="Normal">
     <w:name w:val="Normal"/>
     <w:qFormat/>
+    <w:rsid w:val="007D2681"/>
   </w:style>
   <w:style w:type="character" w:default="1" w:styleId="DefaultParagraphFont">
     <w:name w:val="Default Paragraph Font"/>
@@ -20097,263 +20002,7 @@
     <w:uiPriority w:val="99"/>
     <w:semiHidden/>
     <w:unhideWhenUsed/>
-    <w:tblPr>
-      <w:tblInd w:w="0" w:type="dxa"/>
-      <w:tblCellMar>
-        <w:top w:w="0" w:type="dxa"/>
-        <w:left w:w="108" w:type="dxa"/>
-        <w:bottom w:w="0" w:type="dxa"/>
-        <w:right w:w="108" w:type="dxa"/>
-      </w:tblCellMar>
-    </w:tblPr>
-  </w:style>
-  <w:style w:type="numbering" w:default="1" w:styleId="NoList">
-    <w:name w:val="No List"/>
-    <w:uiPriority w:val="99"/>
-    <w:semiHidden/>
-    <w:unhideWhenUsed/>
-  </w:style>
-  <w:style w:type="paragraph" w:customStyle="1" w:styleId="993A9B86592348B9BE68375AA43D42C7">
-    <w:name w:val="993A9B86592348B9BE68375AA43D42C7"/>
-    <w:rsid w:val="008F46D7"/>
-  </w:style>
-  <w:style w:type="paragraph" w:customStyle="1" w:styleId="F83998772D9E484DAE9999B2CF17399C">
-    <w:name w:val="F83998772D9E484DAE9999B2CF17399C"/>
-    <w:rsid w:val="008F46D7"/>
-  </w:style>
-  <w:style w:type="paragraph" w:customStyle="1" w:styleId="4A49EF3A1F634DA9AC7A3638654575C7">
-    <w:name w:val="4A49EF3A1F634DA9AC7A3638654575C7"/>
-    <w:rsid w:val="008F46D7"/>
-  </w:style>
-  <w:style w:type="character" w:styleId="PlaceholderText">
-    <w:name w:val="Placeholder Text"/>
-    <w:basedOn w:val="DefaultParagraphFont"/>
-    <w:uiPriority w:val="99"/>
-    <w:semiHidden/>
-    <w:rsid w:val="008F46D7"/>
-    <w:rPr>
-      <w:color w:val="808080"/>
-    </w:rPr>
-  </w:style>
-  <w:style w:type="paragraph" w:customStyle="1" w:styleId="5EE2E65E10DF4C9C846B213FD59C4875">
-    <w:name w:val="5EE2E65E10DF4C9C846B213FD59C4875"/>
-    <w:rsid w:val="008F46D7"/>
-  </w:style>
-  <w:style w:type="paragraph" w:customStyle="1" w:styleId="6C2CF49E162C4DB9B553A55D75FAE5C6">
-    <w:name w:val="6C2CF49E162C4DB9B553A55D75FAE5C6"/>
-    <w:rsid w:val="008F46D7"/>
-  </w:style>
-  <w:style w:type="paragraph" w:customStyle="1" w:styleId="2D92DF82A2D9480CADED00D1E842694C">
-    <w:name w:val="2D92DF82A2D9480CADED00D1E842694C"/>
-    <w:rsid w:val="008F46D7"/>
-  </w:style>
-  <w:style w:type="paragraph" w:customStyle="1" w:styleId="5CDEDF0064304DE084C434E5D8F8CF1D">
-    <w:name w:val="5CDEDF0064304DE084C434E5D8F8CF1D"/>
-    <w:rsid w:val="008F46D7"/>
-  </w:style>
-  <w:style w:type="paragraph" w:customStyle="1" w:styleId="CC1BC8B10AED43A0B72248543B0C6407">
-    <w:name w:val="CC1BC8B10AED43A0B72248543B0C6407"/>
-    <w:rsid w:val="008F46D7"/>
-  </w:style>
-  <w:style w:type="paragraph" w:customStyle="1" w:styleId="F9A1B029B75544789D0ECB439205E2C3">
-    <w:name w:val="F9A1B029B75544789D0ECB439205E2C3"/>
-    <w:rsid w:val="008F46D7"/>
-  </w:style>
-  <w:style w:type="paragraph" w:customStyle="1" w:styleId="8AC07668A71145849E572F88F1996A36">
-    <w:name w:val="8AC07668A71145849E572F88F1996A36"/>
-    <w:rsid w:val="008F46D7"/>
-  </w:style>
-  <w:style w:type="paragraph" w:customStyle="1" w:styleId="5B849324A9C042468E46C8E0826D7549">
-    <w:name w:val="5B849324A9C042468E46C8E0826D7549"/>
-    <w:rsid w:val="008F46D7"/>
-  </w:style>
-  <w:style w:type="paragraph" w:customStyle="1" w:styleId="CDB703EC3ADC4D789A12230F1C1C8E15">
-    <w:name w:val="CDB703EC3ADC4D789A12230F1C1C8E15"/>
-    <w:rsid w:val="008F46D7"/>
-  </w:style>
-</w:styles>
-</file>
-
-<file path=word/glossary/stylesWithEffects.xml><?xml version="1.0" encoding="utf-8"?>
-<w:styles xmlns:wpc="http://schemas.microsoft.com/office/word/2010/wordprocessingCanvas" xmlns:mo="http://schemas.microsoft.com/office/mac/office/2008/main" xmlns:mc="http://schemas.openxmlformats.org/markup-compatibility/2006" xmlns:mv="urn:schemas-microsoft-com:mac:vml" xmlns:o="urn:schemas-microsoft-com:office:office" xmlns:r="http://schemas.openxmlformats.org/officeDocument/2006/relationships" xmlns:m="http://schemas.openxmlformats.org/officeDocument/2006/math" xmlns:v="urn:schemas-microsoft-com:vml" xmlns:wp14="http://schemas.microsoft.com/office/word/2010/wordprocessingDrawing" xmlns:wp="http://schemas.openxmlformats.org/drawingml/2006/wordprocessingDrawing" xmlns:w10="urn:schemas-microsoft-com:office:word" xmlns:w="http://schemas.openxmlformats.org/wordprocessingml/2006/main" xmlns:w14="http://schemas.microsoft.com/office/word/2010/wordml" xmlns:wpg="http://schemas.microsoft.com/office/word/2010/wordprocessingGroup" xmlns:wpi="http://schemas.microsoft.com/office/word/2010/wordprocessingInk" xmlns:wne="http://schemas.microsoft.com/office/word/2006/wordml" xmlns:wps="http://schemas.microsoft.com/office/word/2010/wordprocessingShape" mc:Ignorable="w14 wp14">
-  <w:docDefaults>
-    <w:rPrDefault>
-      <w:rPr>
-        <w:rFonts w:asciiTheme="minorHAnsi" w:eastAsiaTheme="minorEastAsia" w:hAnsiTheme="minorHAnsi" w:cstheme="minorBidi"/>
-        <w:sz w:val="22"/>
-        <w:szCs w:val="22"/>
-        <w:lang w:val="en-US" w:eastAsia="zh-CN" w:bidi="ar-SA"/>
-      </w:rPr>
-    </w:rPrDefault>
-    <w:pPrDefault>
-      <w:pPr>
-        <w:spacing w:after="160" w:line="259" w:lineRule="auto"/>
-      </w:pPr>
-    </w:pPrDefault>
-  </w:docDefaults>
-  <w:latentStyles w:defLockedState="0" w:defUIPriority="99" w:defSemiHidden="1" w:defUnhideWhenUsed="1" w:defQFormat="0" w:count="276">
-    <w:lsdException w:name="Normal" w:semiHidden="0" w:uiPriority="0" w:unhideWhenUsed="0" w:qFormat="1"/>
-    <w:lsdException w:name="heading 1" w:semiHidden="0" w:uiPriority="9" w:unhideWhenUsed="0" w:qFormat="1"/>
-    <w:lsdException w:name="heading 2" w:uiPriority="9" w:qFormat="1"/>
-    <w:lsdException w:name="heading 3" w:uiPriority="9" w:qFormat="1"/>
-    <w:lsdException w:name="heading 4" w:uiPriority="9" w:qFormat="1"/>
-    <w:lsdException w:name="heading 5" w:uiPriority="9" w:qFormat="1"/>
-    <w:lsdException w:name="heading 6" w:uiPriority="9" w:qFormat="1"/>
-    <w:lsdException w:name="heading 7" w:uiPriority="9" w:qFormat="1"/>
-    <w:lsdException w:name="heading 8" w:uiPriority="9" w:qFormat="1"/>
-    <w:lsdException w:name="heading 9" w:uiPriority="9" w:qFormat="1"/>
-    <w:lsdException w:name="toc 1" w:uiPriority="39"/>
-    <w:lsdException w:name="toc 2" w:uiPriority="39"/>
-    <w:lsdException w:name="toc 3" w:uiPriority="39"/>
-    <w:lsdException w:name="toc 4" w:uiPriority="39"/>
-    <w:lsdException w:name="toc 5" w:uiPriority="39"/>
-    <w:lsdException w:name="toc 6" w:uiPriority="39"/>
-    <w:lsdException w:name="toc 7" w:uiPriority="39"/>
-    <w:lsdException w:name="toc 8" w:uiPriority="39"/>
-    <w:lsdException w:name="toc 9" w:uiPriority="39"/>
-    <w:lsdException w:name="caption" w:uiPriority="35" w:qFormat="1"/>
-    <w:lsdException w:name="Title" w:semiHidden="0" w:uiPriority="10" w:unhideWhenUsed="0" w:qFormat="1"/>
-    <w:lsdException w:name="Default Paragraph Font" w:uiPriority="1"/>
-    <w:lsdException w:name="Subtitle" w:semiHidden="0" w:uiPriority="11" w:unhideWhenUsed="0" w:qFormat="1"/>
-    <w:lsdException w:name="Strong" w:semiHidden="0" w:uiPriority="22" w:unhideWhenUsed="0" w:qFormat="1"/>
-    <w:lsdException w:name="Emphasis" w:semiHidden="0" w:uiPriority="20" w:unhideWhenUsed="0" w:qFormat="1"/>
-    <w:lsdException w:name="Table Grid" w:semiHidden="0" w:uiPriority="39" w:unhideWhenUsed="0"/>
-    <w:lsdException w:name="Note Level 1" w:semiHidden="0" w:unhideWhenUsed="0"/>
-    <w:lsdException w:name="Note Level 2" w:semiHidden="0" w:unhideWhenUsed="0"/>
-    <w:lsdException w:name="Note Level 3" w:semiHidden="0" w:unhideWhenUsed="0"/>
-    <w:lsdException w:name="Note Level 4" w:semiHidden="0" w:unhideWhenUsed="0"/>
-    <w:lsdException w:name="Note Level 5" w:semiHidden="0" w:unhideWhenUsed="0"/>
-    <w:lsdException w:name="Note Level 6" w:semiHidden="0" w:unhideWhenUsed="0"/>
-    <w:lsdException w:name="Note Level 7" w:semiHidden="0" w:unhideWhenUsed="0"/>
-    <w:lsdException w:name="Note Level 8" w:semiHidden="0" w:unhideWhenUsed="0"/>
-    <w:lsdException w:name="Note Level 9" w:semiHidden="0" w:unhideWhenUsed="0"/>
-    <w:lsdException w:name="Placeholder Text" w:unhideWhenUsed="0"/>
-    <w:lsdException w:name="No Spacing" w:semiHidden="0" w:uiPriority="1" w:unhideWhenUsed="0" w:qFormat="1"/>
-    <w:lsdException w:name="Light Shading" w:semiHidden="0" w:uiPriority="60" w:unhideWhenUsed="0"/>
-    <w:lsdException w:name="Light List" w:semiHidden="0" w:uiPriority="61" w:unhideWhenUsed="0"/>
-    <w:lsdException w:name="Light Grid" w:semiHidden="0" w:uiPriority="62" w:unhideWhenUsed="0"/>
-    <w:lsdException w:name="Medium Shading 1" w:semiHidden="0" w:uiPriority="63" w:unhideWhenUsed="0"/>
-    <w:lsdException w:name="Medium Shading 2" w:semiHidden="0" w:uiPriority="64" w:unhideWhenUsed="0"/>
-    <w:lsdException w:name="Medium List 1" w:semiHidden="0" w:uiPriority="65" w:unhideWhenUsed="0"/>
-    <w:lsdException w:name="Medium List 2" w:semiHidden="0" w:uiPriority="66" w:unhideWhenUsed="0"/>
-    <w:lsdException w:name="Medium Grid 1" w:semiHidden="0" w:uiPriority="67" w:unhideWhenUsed="0"/>
-    <w:lsdException w:name="Medium Grid 2" w:semiHidden="0" w:uiPriority="68" w:unhideWhenUsed="0"/>
-    <w:lsdException w:name="Medium Grid 3" w:semiHidden="0" w:uiPriority="69" w:unhideWhenUsed="0"/>
-    <w:lsdException w:name="Dark List" w:semiHidden="0" w:uiPriority="70" w:unhideWhenUsed="0"/>
-    <w:lsdException w:name="Colorful Shading" w:semiHidden="0" w:uiPriority="71" w:unhideWhenUsed="0"/>
-    <w:lsdException w:name="Colorful List" w:semiHidden="0" w:uiPriority="72" w:unhideWhenUsed="0"/>
-    <w:lsdException w:name="Colorful Grid" w:semiHidden="0" w:uiPriority="73" w:unhideWhenUsed="0"/>
-    <w:lsdException w:name="Light Shading Accent 1" w:semiHidden="0" w:uiPriority="60" w:unhideWhenUsed="0"/>
-    <w:lsdException w:name="Light List Accent 1" w:semiHidden="0" w:uiPriority="61" w:unhideWhenUsed="0"/>
-    <w:lsdException w:name="Light Grid Accent 1" w:semiHidden="0" w:uiPriority="62" w:unhideWhenUsed="0"/>
-    <w:lsdException w:name="Medium Shading 1 Accent 1" w:semiHidden="0" w:uiPriority="63" w:unhideWhenUsed="0"/>
-    <w:lsdException w:name="Medium Shading 2 Accent 1" w:semiHidden="0" w:uiPriority="64" w:unhideWhenUsed="0"/>
-    <w:lsdException w:name="Medium List 1 Accent 1" w:semiHidden="0" w:uiPriority="65" w:unhideWhenUsed="0"/>
-    <w:lsdException w:name="Revision" w:unhideWhenUsed="0"/>
-    <w:lsdException w:name="List Paragraph" w:semiHidden="0" w:uiPriority="34" w:unhideWhenUsed="0" w:qFormat="1"/>
-    <w:lsdException w:name="Quote" w:semiHidden="0" w:uiPriority="29" w:unhideWhenUsed="0" w:qFormat="1"/>
-    <w:lsdException w:name="Intense Quote" w:semiHidden="0" w:uiPriority="30" w:unhideWhenUsed="0" w:qFormat="1"/>
-    <w:lsdException w:name="Medium List 2 Accent 1" w:semiHidden="0" w:uiPriority="66" w:unhideWhenUsed="0"/>
-    <w:lsdException w:name="Medium Grid 1 Accent 1" w:semiHidden="0" w:uiPriority="67" w:unhideWhenUsed="0"/>
-    <w:lsdException w:name="Medium Grid 2 Accent 1" w:semiHidden="0" w:uiPriority="68" w:unhideWhenUsed="0"/>
-    <w:lsdException w:name="Medium Grid 3 Accent 1" w:semiHidden="0" w:uiPriority="69" w:unhideWhenUsed="0"/>
-    <w:lsdException w:name="Dark List Accent 1" w:semiHidden="0" w:uiPriority="70" w:unhideWhenUsed="0"/>
-    <w:lsdException w:name="Colorful Shading Accent 1" w:semiHidden="0" w:uiPriority="71" w:unhideWhenUsed="0"/>
-    <w:lsdException w:name="Colorful List Accent 1" w:semiHidden="0" w:uiPriority="72" w:unhideWhenUsed="0"/>
-    <w:lsdException w:name="Colorful Grid Accent 1" w:semiHidden="0" w:uiPriority="73" w:unhideWhenUsed="0"/>
-    <w:lsdException w:name="Light Shading Accent 2" w:semiHidden="0" w:uiPriority="60" w:unhideWhenUsed="0"/>
-    <w:lsdException w:name="Light List Accent 2" w:semiHidden="0" w:uiPriority="61" w:unhideWhenUsed="0"/>
-    <w:lsdException w:name="Light Grid Accent 2" w:semiHidden="0" w:uiPriority="62" w:unhideWhenUsed="0"/>
-    <w:lsdException w:name="Medium Shading 1 Accent 2" w:semiHidden="0" w:uiPriority="63" w:unhideWhenUsed="0"/>
-    <w:lsdException w:name="Medium Shading 2 Accent 2" w:semiHidden="0" w:uiPriority="64" w:unhideWhenUsed="0"/>
-    <w:lsdException w:name="Medium List 1 Accent 2" w:semiHidden="0" w:uiPriority="65" w:unhideWhenUsed="0"/>
-    <w:lsdException w:name="Medium List 2 Accent 2" w:semiHidden="0" w:uiPriority="66" w:unhideWhenUsed="0"/>
-    <w:lsdException w:name="Medium Grid 1 Accent 2" w:semiHidden="0" w:uiPriority="67" w:unhideWhenUsed="0"/>
-    <w:lsdException w:name="Medium Grid 2 Accent 2" w:semiHidden="0" w:uiPriority="68" w:unhideWhenUsed="0"/>
-    <w:lsdException w:name="Medium Grid 3 Accent 2" w:semiHidden="0" w:uiPriority="69" w:unhideWhenUsed="0"/>
-    <w:lsdException w:name="Dark List Accent 2" w:semiHidden="0" w:uiPriority="70" w:unhideWhenUsed="0"/>
-    <w:lsdException w:name="Colorful Shading Accent 2" w:semiHidden="0" w:uiPriority="71" w:unhideWhenUsed="0"/>
-    <w:lsdException w:name="Colorful List Accent 2" w:semiHidden="0" w:uiPriority="72" w:unhideWhenUsed="0"/>
-    <w:lsdException w:name="Colorful Grid Accent 2" w:semiHidden="0" w:uiPriority="73" w:unhideWhenUsed="0"/>
-    <w:lsdException w:name="Light Shading Accent 3" w:semiHidden="0" w:uiPriority="60" w:unhideWhenUsed="0"/>
-    <w:lsdException w:name="Light List Accent 3" w:semiHidden="0" w:uiPriority="61" w:unhideWhenUsed="0"/>
-    <w:lsdException w:name="Light Grid Accent 3" w:semiHidden="0" w:uiPriority="62" w:unhideWhenUsed="0"/>
-    <w:lsdException w:name="Medium Shading 1 Accent 3" w:semiHidden="0" w:uiPriority="63" w:unhideWhenUsed="0"/>
-    <w:lsdException w:name="Medium Shading 2 Accent 3" w:semiHidden="0" w:uiPriority="64" w:unhideWhenUsed="0"/>
-    <w:lsdException w:name="Medium List 1 Accent 3" w:semiHidden="0" w:uiPriority="65" w:unhideWhenUsed="0"/>
-    <w:lsdException w:name="Medium List 2 Accent 3" w:semiHidden="0" w:uiPriority="66" w:unhideWhenUsed="0"/>
-    <w:lsdException w:name="Medium Grid 1 Accent 3" w:semiHidden="0" w:uiPriority="67" w:unhideWhenUsed="0"/>
-    <w:lsdException w:name="Medium Grid 2 Accent 3" w:semiHidden="0" w:uiPriority="68" w:unhideWhenUsed="0"/>
-    <w:lsdException w:name="Medium Grid 3 Accent 3" w:semiHidden="0" w:uiPriority="69" w:unhideWhenUsed="0"/>
-    <w:lsdException w:name="Dark List Accent 3" w:semiHidden="0" w:uiPriority="70" w:unhideWhenUsed="0"/>
-    <w:lsdException w:name="Colorful Shading Accent 3" w:semiHidden="0" w:uiPriority="71" w:unhideWhenUsed="0"/>
-    <w:lsdException w:name="Colorful List Accent 3" w:semiHidden="0" w:uiPriority="72" w:unhideWhenUsed="0"/>
-    <w:lsdException w:name="Colorful Grid Accent 3" w:semiHidden="0" w:uiPriority="73" w:unhideWhenUsed="0"/>
-    <w:lsdException w:name="Light Shading Accent 4" w:semiHidden="0" w:uiPriority="60" w:unhideWhenUsed="0"/>
-    <w:lsdException w:name="Light List Accent 4" w:semiHidden="0" w:uiPriority="61" w:unhideWhenUsed="0"/>
-    <w:lsdException w:name="Light Grid Accent 4" w:semiHidden="0" w:uiPriority="62" w:unhideWhenUsed="0"/>
-    <w:lsdException w:name="Medium Shading 1 Accent 4" w:semiHidden="0" w:uiPriority="63" w:unhideWhenUsed="0"/>
-    <w:lsdException w:name="Medium Shading 2 Accent 4" w:semiHidden="0" w:uiPriority="64" w:unhideWhenUsed="0"/>
-    <w:lsdException w:name="Medium List 1 Accent 4" w:semiHidden="0" w:uiPriority="65" w:unhideWhenUsed="0"/>
-    <w:lsdException w:name="Medium List 2 Accent 4" w:semiHidden="0" w:uiPriority="66" w:unhideWhenUsed="0"/>
-    <w:lsdException w:name="Medium Grid 1 Accent 4" w:semiHidden="0" w:uiPriority="67" w:unhideWhenUsed="0"/>
-    <w:lsdException w:name="Medium Grid 2 Accent 4" w:semiHidden="0" w:uiPriority="68" w:unhideWhenUsed="0"/>
-    <w:lsdException w:name="Medium Grid 3 Accent 4" w:semiHidden="0" w:uiPriority="69" w:unhideWhenUsed="0"/>
-    <w:lsdException w:name="Dark List Accent 4" w:semiHidden="0" w:uiPriority="70" w:unhideWhenUsed="0"/>
-    <w:lsdException w:name="Colorful Shading Accent 4" w:semiHidden="0" w:uiPriority="71" w:unhideWhenUsed="0"/>
-    <w:lsdException w:name="Colorful List Accent 4" w:semiHidden="0" w:uiPriority="72" w:unhideWhenUsed="0"/>
-    <w:lsdException w:name="Colorful Grid Accent 4" w:semiHidden="0" w:uiPriority="73" w:unhideWhenUsed="0"/>
-    <w:lsdException w:name="Light Shading Accent 5" w:semiHidden="0" w:uiPriority="60" w:unhideWhenUsed="0"/>
-    <w:lsdException w:name="Light List Accent 5" w:semiHidden="0" w:uiPriority="61" w:unhideWhenUsed="0"/>
-    <w:lsdException w:name="Light Grid Accent 5" w:semiHidden="0" w:uiPriority="62" w:unhideWhenUsed="0"/>
-    <w:lsdException w:name="Medium Shading 1 Accent 5" w:semiHidden="0" w:uiPriority="63" w:unhideWhenUsed="0"/>
-    <w:lsdException w:name="Medium Shading 2 Accent 5" w:semiHidden="0" w:uiPriority="64" w:unhideWhenUsed="0"/>
-    <w:lsdException w:name="Medium List 1 Accent 5" w:semiHidden="0" w:uiPriority="65" w:unhideWhenUsed="0"/>
-    <w:lsdException w:name="Medium List 2 Accent 5" w:semiHidden="0" w:uiPriority="66" w:unhideWhenUsed="0"/>
-    <w:lsdException w:name="Medium Grid 1 Accent 5" w:semiHidden="0" w:uiPriority="67" w:unhideWhenUsed="0"/>
-    <w:lsdException w:name="Medium Grid 2 Accent 5" w:semiHidden="0" w:uiPriority="68" w:unhideWhenUsed="0"/>
-    <w:lsdException w:name="Medium Grid 3 Accent 5" w:semiHidden="0" w:uiPriority="69" w:unhideWhenUsed="0"/>
-    <w:lsdException w:name="Dark List Accent 5" w:semiHidden="0" w:uiPriority="70" w:unhideWhenUsed="0"/>
-    <w:lsdException w:name="Colorful Shading Accent 5" w:semiHidden="0" w:uiPriority="71" w:unhideWhenUsed="0"/>
-    <w:lsdException w:name="Colorful List Accent 5" w:semiHidden="0" w:uiPriority="72" w:unhideWhenUsed="0"/>
-    <w:lsdException w:name="Colorful Grid Accent 5" w:semiHidden="0" w:uiPriority="73" w:unhideWhenUsed="0"/>
-    <w:lsdException w:name="Light Shading Accent 6" w:semiHidden="0" w:uiPriority="60" w:unhideWhenUsed="0"/>
-    <w:lsdException w:name="Light List Accent 6" w:semiHidden="0" w:uiPriority="61" w:unhideWhenUsed="0"/>
-    <w:lsdException w:name="Light Grid Accent 6" w:semiHidden="0" w:uiPriority="62" w:unhideWhenUsed="0"/>
-    <w:lsdException w:name="Medium Shading 1 Accent 6" w:semiHidden="0" w:uiPriority="63" w:unhideWhenUsed="0"/>
-    <w:lsdException w:name="Medium Shading 2 Accent 6" w:semiHidden="0" w:uiPriority="64" w:unhideWhenUsed="0"/>
-    <w:lsdException w:name="Medium List 1 Accent 6" w:semiHidden="0" w:uiPriority="65" w:unhideWhenUsed="0"/>
-    <w:lsdException w:name="Medium List 2 Accent 6" w:semiHidden="0" w:uiPriority="66" w:unhideWhenUsed="0"/>
-    <w:lsdException w:name="Medium Grid 1 Accent 6" w:semiHidden="0" w:uiPriority="67" w:unhideWhenUsed="0"/>
-    <w:lsdException w:name="Medium Grid 2 Accent 6" w:semiHidden="0" w:uiPriority="68" w:unhideWhenUsed="0"/>
-    <w:lsdException w:name="Medium Grid 3 Accent 6" w:semiHidden="0" w:uiPriority="69" w:unhideWhenUsed="0"/>
-    <w:lsdException w:name="Dark List Accent 6" w:semiHidden="0" w:uiPriority="70" w:unhideWhenUsed="0"/>
-    <w:lsdException w:name="Colorful Shading Accent 6" w:semiHidden="0" w:uiPriority="71" w:unhideWhenUsed="0"/>
-    <w:lsdException w:name="Colorful List Accent 6" w:semiHidden="0" w:uiPriority="72" w:unhideWhenUsed="0"/>
-    <w:lsdException w:name="Colorful Grid Accent 6" w:semiHidden="0" w:uiPriority="73" w:unhideWhenUsed="0"/>
-    <w:lsdException w:name="Subtle Emphasis" w:semiHidden="0" w:uiPriority="19" w:unhideWhenUsed="0" w:qFormat="1"/>
-    <w:lsdException w:name="Intense Emphasis" w:semiHidden="0" w:uiPriority="21" w:unhideWhenUsed="0" w:qFormat="1"/>
-    <w:lsdException w:name="Subtle Reference" w:semiHidden="0" w:uiPriority="31" w:unhideWhenUsed="0" w:qFormat="1"/>
-    <w:lsdException w:name="Intense Reference" w:semiHidden="0" w:uiPriority="32" w:unhideWhenUsed="0" w:qFormat="1"/>
-    <w:lsdException w:name="Book Title" w:semiHidden="0" w:uiPriority="33" w:unhideWhenUsed="0" w:qFormat="1"/>
-    <w:lsdException w:name="Bibliography" w:uiPriority="37"/>
-    <w:lsdException w:name="TOC Heading" w:uiPriority="39" w:qFormat="1"/>
-  </w:latentStyles>
-  <w:style w:type="paragraph" w:default="1" w:styleId="Normal">
-    <w:name w:val="Normal"/>
     <w:qFormat/>
-  </w:style>
-  <w:style w:type="character" w:default="1" w:styleId="DefaultParagraphFont">
-    <w:name w:val="Default Paragraph Font"/>
-    <w:uiPriority w:val="1"/>
-    <w:semiHidden/>
-    <w:unhideWhenUsed/>
-  </w:style>
-  <w:style w:type="table" w:default="1" w:styleId="TableNormal">
-    <w:name w:val="Normal Table"/>
-    <w:uiPriority w:val="99"/>
-    <w:semiHidden/>
-    <w:unhideWhenUsed/>
     <w:tblPr>
       <w:tblInd w:w="0" w:type="dxa"/>
       <w:tblCellMar>
@@ -20432,7 +20081,7 @@
 </file>
 
 <file path=word/glossary/webSettings.xml><?xml version="1.0" encoding="utf-8"?>
-<w:webSettings xmlns:mc="http://schemas.openxmlformats.org/markup-compatibility/2006" xmlns:r="http://schemas.openxmlformats.org/officeDocument/2006/relationships" xmlns:w="http://schemas.openxmlformats.org/wordprocessingml/2006/main" xmlns:w14="http://schemas.microsoft.com/office/word/2010/wordml" mc:Ignorable="w14">
+<w:webSettings xmlns:r="http://schemas.openxmlformats.org/officeDocument/2006/relationships" xmlns:w="http://schemas.openxmlformats.org/wordprocessingml/2006/main">
   <w:optimizeForBrowser/>
   <w:allowPNG/>
   <w:doNotSaveAsSingleFile/>
@@ -20728,7 +20377,7 @@
   <a:extraClrSchemeLst/>
   <a:extLst>
     <a:ext uri="{05A4C25C-085E-4340-85A3-A5531E510DB2}">
-      <thm15:themeFamily xmlns:thm15="http://schemas.microsoft.com/office/thememl/2012/main" xmlns="" name="Office Theme" id="{62F939B6-93AF-4DB8-9C6B-D6C7DFDC589F}" vid="{4A3C46E8-61CC-4603-A589-7422A47A8E4A}"/>
+      <thm15:themeFamily xmlns="" xmlns:thm15="http://schemas.microsoft.com/office/thememl/2012/main" name="Office Theme" id="{62F939B6-93AF-4DB8-9C6B-D6C7DFDC589F}" vid="{4A3C46E8-61CC-4603-A589-7422A47A8E4A}"/>
     </a:ext>
   </a:extLst>
 </a:theme>
@@ -20739,7 +20388,7 @@
 </file>
 
 <file path=customXml/itemProps1.xml><?xml version="1.0" encoding="utf-8"?>
-<ds:datastoreItem xmlns:ds="http://schemas.openxmlformats.org/officeDocument/2006/customXml" ds:itemID="{185EF9B9-F623-AB47-A527-1DB8A951F892}">
+<ds:datastoreItem xmlns:ds="http://schemas.openxmlformats.org/officeDocument/2006/customXml" ds:itemID="{C273592B-C993-416E-9832-34E4DFF62FD4}">
   <ds:schemaRefs>
     <ds:schemaRef ds:uri="http://schemas.openxmlformats.org/officeDocument/2006/bibliography"/>
   </ds:schemaRefs>

</xml_diff>